<commit_message>
Did some more testing and finished section on report about the Blur kernel (minus the conclusion).
</commit_message>
<xml_diff>
--- a/B00241075 - GPGPU Part 2 - Report.docx
+++ b/B00241075 - GPGPU Part 2 - Report.docx
@@ -55,10 +55,7 @@
         <w:t>CUDA</w:t>
       </w:r>
       <w:r>
-        <w:t>,</w:t>
-      </w:r>
-      <w:r>
-        <w:t xml:space="preserve"> C++ Amp, etc. These tools and libraries allow calculations to be run on hardware other than the CPU, or by making use of powerful features of the hardware being used (including a CPU). The existing code, in this case, is an implementation of an unsharp-mask. This is a method of sharpening an image by adding a blurred mask of the image onto the original. </w:t>
+        <w:t xml:space="preserve">, C++ Amp, etc. These tools and libraries allow calculations to be run on hardware other than the CPU, or by making use of powerful features of the hardware being used (including a CPU). The existing code, in this case, is an implementation of an unsharp-mask. This is a method of sharpening an image by adding a blurred mask of the image onto the original. </w:t>
       </w:r>
     </w:p>
     <w:p>
@@ -487,6 +484,7 @@
       <w:r>
         <w:rPr>
           <w:noProof/>
+          <w:lang w:eastAsia="en-GB"/>
         </w:rPr>
         <mc:AlternateContent>
           <mc:Choice Requires="wps">
@@ -535,14 +533,27 @@
                             <w:r>
                               <w:t xml:space="preserve">Figure </w:t>
                             </w:r>
-                            <w:fldSimple w:instr=" SEQ Figure \* ARABIC ">
-                              <w:r>
-                                <w:rPr>
-                                  <w:noProof/>
-                                </w:rPr>
-                                <w:t>1</w:t>
-                              </w:r>
-                            </w:fldSimple>
+                            <w:r>
+                              <w:fldChar w:fldCharType="begin"/>
+                            </w:r>
+                            <w:r>
+                              <w:instrText xml:space="preserve"> SEQ Figure \* ARABIC </w:instrText>
+                            </w:r>
+                            <w:r>
+                              <w:fldChar w:fldCharType="separate"/>
+                            </w:r>
+                            <w:r>
+                              <w:rPr>
+                                <w:noProof/>
+                              </w:rPr>
+                              <w:t>1</w:t>
+                            </w:r>
+                            <w:r>
+                              <w:rPr>
+                                <w:noProof/>
+                              </w:rPr>
+                              <w:fldChar w:fldCharType="end"/>
+                            </w:r>
                             <w:r>
                               <w:t xml:space="preserve"> Lena - 5 Blur Radius</w:t>
                             </w:r>
@@ -580,14 +591,27 @@
                       <w:r>
                         <w:t xml:space="preserve">Figure </w:t>
                       </w:r>
-                      <w:fldSimple w:instr=" SEQ Figure \* ARABIC ">
-                        <w:r>
-                          <w:rPr>
-                            <w:noProof/>
-                          </w:rPr>
-                          <w:t>1</w:t>
-                        </w:r>
-                      </w:fldSimple>
+                      <w:r>
+                        <w:fldChar w:fldCharType="begin"/>
+                      </w:r>
+                      <w:r>
+                        <w:instrText xml:space="preserve"> SEQ Figure \* ARABIC </w:instrText>
+                      </w:r>
+                      <w:r>
+                        <w:fldChar w:fldCharType="separate"/>
+                      </w:r>
+                      <w:r>
+                        <w:rPr>
+                          <w:noProof/>
+                        </w:rPr>
+                        <w:t>1</w:t>
+                      </w:r>
+                      <w:r>
+                        <w:rPr>
+                          <w:noProof/>
+                        </w:rPr>
+                        <w:fldChar w:fldCharType="end"/>
+                      </w:r>
                       <w:r>
                         <w:t xml:space="preserve"> Lena - 5 Blur Radius</w:t>
                       </w:r>
@@ -749,6 +773,7 @@
       <w:r>
         <w:rPr>
           <w:noProof/>
+          <w:lang w:eastAsia="en-GB"/>
         </w:rPr>
         <mc:AlternateContent>
           <mc:Choice Requires="wps">
@@ -797,14 +822,27 @@
                             <w:r>
                               <w:t xml:space="preserve">Figure </w:t>
                             </w:r>
-                            <w:fldSimple w:instr=" SEQ Figure \* ARABIC ">
-                              <w:r>
-                                <w:rPr>
-                                  <w:noProof/>
-                                </w:rPr>
-                                <w:t>2</w:t>
-                              </w:r>
-                            </w:fldSimple>
+                            <w:r>
+                              <w:fldChar w:fldCharType="begin"/>
+                            </w:r>
+                            <w:r>
+                              <w:instrText xml:space="preserve"> SEQ Figure \* ARABIC </w:instrText>
+                            </w:r>
+                            <w:r>
+                              <w:fldChar w:fldCharType="separate"/>
+                            </w:r>
+                            <w:r>
+                              <w:rPr>
+                                <w:noProof/>
+                              </w:rPr>
+                              <w:t>2</w:t>
+                            </w:r>
+                            <w:r>
+                              <w:rPr>
+                                <w:noProof/>
+                              </w:rPr>
+                              <w:fldChar w:fldCharType="end"/>
+                            </w:r>
                             <w:r>
                               <w:t xml:space="preserve"> Lena - Original</w:t>
                             </w:r>
@@ -838,14 +876,27 @@
                       <w:r>
                         <w:t xml:space="preserve">Figure </w:t>
                       </w:r>
-                      <w:fldSimple w:instr=" SEQ Figure \* ARABIC ">
-                        <w:r>
-                          <w:rPr>
-                            <w:noProof/>
-                          </w:rPr>
-                          <w:t>2</w:t>
-                        </w:r>
-                      </w:fldSimple>
+                      <w:r>
+                        <w:fldChar w:fldCharType="begin"/>
+                      </w:r>
+                      <w:r>
+                        <w:instrText xml:space="preserve"> SEQ Figure \* ARABIC </w:instrText>
+                      </w:r>
+                      <w:r>
+                        <w:fldChar w:fldCharType="separate"/>
+                      </w:r>
+                      <w:r>
+                        <w:rPr>
+                          <w:noProof/>
+                        </w:rPr>
+                        <w:t>2</w:t>
+                      </w:r>
+                      <w:r>
+                        <w:rPr>
+                          <w:noProof/>
+                        </w:rPr>
+                        <w:fldChar w:fldCharType="end"/>
+                      </w:r>
                       <w:r>
                         <w:t xml:space="preserve"> Lena - Original</w:t>
                       </w:r>
@@ -869,6 +920,7 @@
       <w:r>
         <w:rPr>
           <w:noProof/>
+          <w:lang w:eastAsia="en-GB"/>
         </w:rPr>
         <w:lastRenderedPageBreak/>
         <mc:AlternateContent>
@@ -918,14 +970,27 @@
                             <w:r>
                               <w:t xml:space="preserve">Figure </w:t>
                             </w:r>
-                            <w:fldSimple w:instr=" SEQ Figure \* ARABIC ">
-                              <w:r>
-                                <w:rPr>
-                                  <w:noProof/>
-                                </w:rPr>
-                                <w:t>4</w:t>
-                              </w:r>
-                            </w:fldSimple>
+                            <w:r>
+                              <w:fldChar w:fldCharType="begin"/>
+                            </w:r>
+                            <w:r>
+                              <w:instrText xml:space="preserve"> SEQ Figure \* ARABIC </w:instrText>
+                            </w:r>
+                            <w:r>
+                              <w:fldChar w:fldCharType="separate"/>
+                            </w:r>
+                            <w:r>
+                              <w:rPr>
+                                <w:noProof/>
+                              </w:rPr>
+                              <w:t>4</w:t>
+                            </w:r>
+                            <w:r>
+                              <w:rPr>
+                                <w:noProof/>
+                              </w:rPr>
+                              <w:fldChar w:fldCharType="end"/>
+                            </w:r>
                             <w:r>
                               <w:t xml:space="preserve"> Ghost town - Original</w:t>
                             </w:r>
@@ -959,14 +1024,27 @@
                       <w:r>
                         <w:t xml:space="preserve">Figure </w:t>
                       </w:r>
-                      <w:fldSimple w:instr=" SEQ Figure \* ARABIC ">
-                        <w:r>
-                          <w:rPr>
-                            <w:noProof/>
-                          </w:rPr>
-                          <w:t>4</w:t>
-                        </w:r>
-                      </w:fldSimple>
+                      <w:r>
+                        <w:fldChar w:fldCharType="begin"/>
+                      </w:r>
+                      <w:r>
+                        <w:instrText xml:space="preserve"> SEQ Figure \* ARABIC </w:instrText>
+                      </w:r>
+                      <w:r>
+                        <w:fldChar w:fldCharType="separate"/>
+                      </w:r>
+                      <w:r>
+                        <w:rPr>
+                          <w:noProof/>
+                        </w:rPr>
+                        <w:t>4</w:t>
+                      </w:r>
+                      <w:r>
+                        <w:rPr>
+                          <w:noProof/>
+                        </w:rPr>
+                        <w:fldChar w:fldCharType="end"/>
+                      </w:r>
                       <w:r>
                         <w:t xml:space="preserve"> Ghost town - Original</w:t>
                       </w:r>
@@ -982,6 +1060,7 @@
       <w:r>
         <w:rPr>
           <w:noProof/>
+          <w:lang w:eastAsia="en-GB"/>
         </w:rPr>
         <mc:AlternateContent>
           <mc:Choice Requires="wps">
@@ -1030,14 +1109,27 @@
                             <w:r>
                               <w:t xml:space="preserve">Figure </w:t>
                             </w:r>
-                            <w:fldSimple w:instr=" SEQ Figure \* ARABIC ">
-                              <w:r>
-                                <w:rPr>
-                                  <w:noProof/>
-                                </w:rPr>
-                                <w:t>3</w:t>
-                              </w:r>
-                            </w:fldSimple>
+                            <w:r>
+                              <w:fldChar w:fldCharType="begin"/>
+                            </w:r>
+                            <w:r>
+                              <w:instrText xml:space="preserve"> SEQ Figure \* ARABIC </w:instrText>
+                            </w:r>
+                            <w:r>
+                              <w:fldChar w:fldCharType="separate"/>
+                            </w:r>
+                            <w:r>
+                              <w:rPr>
+                                <w:noProof/>
+                              </w:rPr>
+                              <w:t>3</w:t>
+                            </w:r>
+                            <w:r>
+                              <w:rPr>
+                                <w:noProof/>
+                              </w:rPr>
+                              <w:fldChar w:fldCharType="end"/>
+                            </w:r>
                             <w:r>
                               <w:t xml:space="preserve"> Ghost town - 5 Blur Radius</w:t>
                             </w:r>
@@ -1071,14 +1163,27 @@
                       <w:r>
                         <w:t xml:space="preserve">Figure </w:t>
                       </w:r>
-                      <w:fldSimple w:instr=" SEQ Figure \* ARABIC ">
-                        <w:r>
-                          <w:rPr>
-                            <w:noProof/>
-                          </w:rPr>
-                          <w:t>3</w:t>
-                        </w:r>
-                      </w:fldSimple>
+                      <w:r>
+                        <w:fldChar w:fldCharType="begin"/>
+                      </w:r>
+                      <w:r>
+                        <w:instrText xml:space="preserve"> SEQ Figure \* ARABIC </w:instrText>
+                      </w:r>
+                      <w:r>
+                        <w:fldChar w:fldCharType="separate"/>
+                      </w:r>
+                      <w:r>
+                        <w:rPr>
+                          <w:noProof/>
+                        </w:rPr>
+                        <w:t>3</w:t>
+                      </w:r>
+                      <w:r>
+                        <w:rPr>
+                          <w:noProof/>
+                        </w:rPr>
+                        <w:fldChar w:fldCharType="end"/>
+                      </w:r>
                       <w:r>
                         <w:t xml:space="preserve"> Ghost town - 5 Blur Radius</w:t>
                       </w:r>
@@ -1670,7 +1775,13 @@
         <w:t>CL_USE_DEPRECATED_OPENCL_1_2_APIS</w:t>
       </w:r>
       <w:r>
-        <w:t xml:space="preserve"> flag before including cl.h. Unfortunately this did not work for the AMD APP SDK, so cl.h was instead modified to remove the deprecation flags around the </w:t>
+        <w:t xml:space="preserve"> flag before including cl.h. </w:t>
+      </w:r>
+      <w:r>
+        <w:t>Unfortunately,</w:t>
+      </w:r>
+      <w:r>
+        <w:t xml:space="preserve"> this did not work for the AMD APP SDK, so cl.h was instead modified to remove the deprecation flags around the </w:t>
       </w:r>
       <w:r>
         <w:rPr>
@@ -1733,10 +1844,10 @@
             <v:path o:extrusionok="f" gradientshapeok="t" o:connecttype="rect"/>
             <o:lock v:ext="edit" aspectratio="t"/>
           </v:shapetype>
-          <v:shape id="_x0000_i1039" type="#_x0000_t75" style="width:451.3pt;height:197.95pt" o:ole="">
+          <v:shape id="_x0000_i1025" type="#_x0000_t75" style="width:451.5pt;height:198pt" o:ole="">
             <v:imagedata r:id="rId13" o:title=""/>
           </v:shape>
-          <o:OLEObject Type="Embed" ProgID="Word.OpenDocumentText.12" ShapeID="_x0000_i1039" DrawAspect="Content" ObjectID="_1523645285" r:id="rId14"/>
+          <o:OLEObject Type="Embed" ProgID="Word.OpenDocumentText.12" ShapeID="_x0000_i1025" DrawAspect="Content" ObjectID="_1523651988" r:id="rId14"/>
         </w:object>
       </w:r>
     </w:p>
@@ -1747,8 +1858,6 @@
       <w:r>
         <w:t>ild log and prints it to stdio. This turns out to be very helpful when debugging kernels, as it provides compilation errors.</w:t>
       </w:r>
-      <w:bookmarkStart w:id="1" w:name="_GoBack"/>
-      <w:bookmarkEnd w:id="1"/>
     </w:p>
     <w:p>
       <w:pPr>
@@ -1758,10 +1867,737 @@
         <w:t>Blur</w:t>
       </w:r>
     </w:p>
+    <w:p>
+      <w:r>
+        <w:t xml:space="preserve">It was speculated that a significant speedup could be attained by parallelising the code responsible for blurring the image. To do this, a kernel was created which would do what the </w:t>
+      </w:r>
+      <w:r>
+        <w:rPr>
+          <w:i/>
+        </w:rPr>
+        <w:t>blur</w:t>
+      </w:r>
+      <w:r>
+        <w:t xml:space="preserve"> function does in blur.hpp on the GPU, using OpenCL. The kernel is shown below.</w:t>
+      </w:r>
+    </w:p>
+    <w:bookmarkStart w:id="1" w:name="_MON_1523646117"/>
+    <w:bookmarkEnd w:id="1"/>
+    <w:p>
+      <w:r>
+        <w:object w:dxaOrig="9026" w:dyaOrig="6407">
+          <v:shape id="_x0000_i1030" type="#_x0000_t75" style="width:451.5pt;height:320.25pt" o:ole="">
+            <v:imagedata r:id="rId15" o:title=""/>
+          </v:shape>
+          <o:OLEObject Type="Embed" ProgID="Word.OpenDocumentText.12" ShapeID="_x0000_i1030" DrawAspect="Content" ObjectID="_1523651989" r:id="rId16"/>
+        </w:object>
+      </w:r>
+    </w:p>
+    <w:p>
+      <w:r>
+        <w:t xml:space="preserve">The </w:t>
+      </w:r>
+      <w:r>
+        <w:softHyphen/>
+      </w:r>
+      <w:r>
+        <w:rPr>
+          <w:i/>
+        </w:rPr>
+        <w:t>_kernel</w:t>
+      </w:r>
+      <w:r>
+        <w:t xml:space="preserve"> keyword specified that the following function is an OpenCL kernel. The kernel signature has four parameters, including pointers to the input and output buffers, specified as residing in global memory, and the blur radius and number of channels in the image. The pixel index is retrieved using </w:t>
+      </w:r>
+      <w:proofErr w:type="spellStart"/>
+      <w:r>
+        <w:rPr>
+          <w:i/>
+        </w:rPr>
+        <w:t>get_global_id</w:t>
+      </w:r>
+      <w:proofErr w:type="spellEnd"/>
+      <w:r>
+        <w:t xml:space="preserve">, and the width and height of the image using </w:t>
+      </w:r>
+      <w:proofErr w:type="spellStart"/>
+      <w:r>
+        <w:rPr>
+          <w:i/>
+        </w:rPr>
+        <w:t>get_global_size</w:t>
+      </w:r>
+      <w:proofErr w:type="spellEnd"/>
+      <w:r>
+        <w:t xml:space="preserve">. </w:t>
+      </w:r>
+      <w:r>
+        <w:t xml:space="preserve">The code is then very similar to the </w:t>
+      </w:r>
+      <w:proofErr w:type="spellStart"/>
+      <w:r>
+        <w:rPr>
+          <w:i/>
+        </w:rPr>
+        <w:t>pixel_average</w:t>
+      </w:r>
+      <w:proofErr w:type="spellEnd"/>
+      <w:r>
+        <w:t xml:space="preserve"> function inside blur.hpp. </w:t>
+      </w:r>
+    </w:p>
+    <w:p>
+      <w:r>
+        <w:t xml:space="preserve">Inside unsharp_mask.hpp, an overloaded </w:t>
+      </w:r>
+      <w:proofErr w:type="spellStart"/>
+      <w:r>
+        <w:rPr>
+          <w:i/>
+        </w:rPr>
+        <w:t>unsharp_mask</w:t>
+      </w:r>
+      <w:proofErr w:type="spellEnd"/>
+      <w:r>
+        <w:t xml:space="preserve"> function is created which takes an additional three parameters, namely, the OpenCL context, command queue and program. This overloaded function is then called when running on the </w:t>
+      </w:r>
+      <w:proofErr w:type="spellStart"/>
+      <w:r>
+        <w:t>gpu</w:t>
+      </w:r>
+      <w:proofErr w:type="spellEnd"/>
+      <w:r>
+        <w:t>.</w:t>
+      </w:r>
+      <w:r>
+        <w:t xml:space="preserve"> A reference to the blur kernel is created, along with</w:t>
+      </w:r>
+      <w:r>
+        <w:t xml:space="preserve"> two buffers to store the image data on the device, and writ</w:t>
+      </w:r>
+      <w:r>
+        <w:t xml:space="preserve">es the image data to the first, using the command queue. </w:t>
+      </w:r>
+    </w:p>
+    <w:bookmarkStart w:id="2" w:name="_MON_1523646902"/>
+    <w:bookmarkEnd w:id="2"/>
+    <w:p>
+      <w:r>
+        <w:object w:dxaOrig="9026" w:dyaOrig="1681">
+          <v:shape id="_x0000_i1040" type="#_x0000_t75" style="width:451.5pt;height:84pt" o:ole="">
+            <v:imagedata r:id="rId17" o:title=""/>
+          </v:shape>
+          <o:OLEObject Type="Embed" ProgID="Word.OpenDocumentText.12" ShapeID="_x0000_i1040" DrawAspect="Content" ObjectID="_1523651990" r:id="rId18"/>
+        </w:object>
+      </w:r>
+    </w:p>
+    <w:p>
+      <w:r>
+        <w:t xml:space="preserve">The kernel parameters for the blur radius and number of channels are set once. </w:t>
+      </w:r>
+    </w:p>
+    <w:bookmarkStart w:id="3" w:name="_MON_1523647071"/>
+    <w:bookmarkEnd w:id="3"/>
+    <w:p>
+      <w:r>
+        <w:object w:dxaOrig="9026" w:dyaOrig="622">
+          <v:shape id="_x0000_i1047" type="#_x0000_t75" style="width:451.5pt;height:30.75pt" o:ole="">
+            <v:imagedata r:id="rId19" o:title=""/>
+          </v:shape>
+          <o:OLEObject Type="Embed" ProgID="Word.OpenDocumentText.12" ShapeID="_x0000_i1047" DrawAspect="Content" ObjectID="_1523651991" r:id="rId20"/>
+        </w:object>
+      </w:r>
+    </w:p>
+    <w:p>
+      <w:r>
+        <w:t xml:space="preserve">In the original code, the blur code is run consecutively three times, compounding the blur. To allow this with the kernel, we also call it three times, swapping which buffer is uses for the in an out parameters. </w:t>
+      </w:r>
+    </w:p>
+    <w:bookmarkStart w:id="4" w:name="_MON_1523647277"/>
+    <w:bookmarkEnd w:id="4"/>
+    <w:p>
+      <w:r>
+        <w:object w:dxaOrig="9026" w:dyaOrig="2670">
+          <v:shape id="_x0000_i1056" type="#_x0000_t75" style="width:451.5pt;height:133.5pt" o:ole="">
+            <v:imagedata r:id="rId21" o:title=""/>
+          </v:shape>
+          <o:OLEObject Type="Embed" ProgID="Word.OpenDocumentText.12" ShapeID="_x0000_i1056" DrawAspect="Content" ObjectID="_1523651992" r:id="rId22"/>
+        </w:object>
+      </w:r>
+    </w:p>
+    <w:p>
+      <w:r>
+        <w:t xml:space="preserve">Where </w:t>
+      </w:r>
+      <w:r>
+        <w:rPr>
+          <w:i/>
+        </w:rPr>
+        <w:t>globalWorkSizes</w:t>
+      </w:r>
+      <w:r>
+        <w:t xml:space="preserve"> is defined as an array containing </w:t>
+      </w:r>
+      <m:oMath>
+        <m:d>
+          <m:dPr>
+            <m:begChr m:val="{"/>
+            <m:endChr m:val="}"/>
+            <m:ctrlPr>
+              <w:rPr>
+                <w:rFonts w:ascii="Cambria Math" w:hAnsi="Cambria Math"/>
+                <w:i/>
+              </w:rPr>
+            </m:ctrlPr>
+          </m:dPr>
+          <m:e>
+            <m:r>
+              <w:rPr>
+                <w:rFonts w:ascii="Cambria Math" w:hAnsi="Cambria Math"/>
+              </w:rPr>
+              <m:t>w, h</m:t>
+            </m:r>
+          </m:e>
+        </m:d>
+      </m:oMath>
+      <w:r>
+        <w:rPr>
+          <w:rFonts w:eastAsiaTheme="minorEastAsia"/>
+        </w:rPr>
+        <w:t xml:space="preserve">, the width and height of the image. </w:t>
+      </w:r>
+      <w:r>
+        <w:t>After</w:t>
+      </w:r>
+      <w:r>
+        <w:t xml:space="preserve"> this we read the buffer back into main memory, and use the </w:t>
+      </w:r>
+      <w:r>
+        <w:rPr>
+          <w:i/>
+        </w:rPr>
+        <w:t>add_weighted</w:t>
+      </w:r>
+      <w:r>
+        <w:t xml:space="preserve"> function to perform the final part of the unsharp-mask algorithm, and release the buffers and kernel used. </w:t>
+      </w:r>
+    </w:p>
+    <w:bookmarkStart w:id="5" w:name="_MON_1523647483"/>
+    <w:bookmarkEnd w:id="5"/>
+    <w:p>
+      <w:r>
+        <w:object w:dxaOrig="9026" w:dyaOrig="1903">
+          <v:shape id="_x0000_i1064" type="#_x0000_t75" style="width:451.5pt;height:95.25pt" o:ole="">
+            <v:imagedata r:id="rId23" o:title=""/>
+          </v:shape>
+          <o:OLEObject Type="Embed" ProgID="Word.OpenDocumentText.12" ShapeID="_x0000_i1064" DrawAspect="Content" ObjectID="_1523651993" r:id="rId24"/>
+        </w:object>
+      </w:r>
+    </w:p>
+    <w:p>
+      <w:r>
+        <w:rPr>
+          <w:noProof/>
+          <w:lang w:eastAsia="en-GB"/>
+        </w:rPr>
+        <w:drawing>
+          <wp:anchor distT="0" distB="0" distL="114300" distR="114300" simplePos="0" relativeHeight="251672576" behindDoc="0" locked="0" layoutInCell="1" allowOverlap="1" wp14:anchorId="3D0A0368" wp14:editId="44317BAE">
+            <wp:simplePos x="0" y="0"/>
+            <wp:positionH relativeFrom="margin">
+              <wp:align>left</wp:align>
+            </wp:positionH>
+            <wp:positionV relativeFrom="margin">
+              <wp:posOffset>4619625</wp:posOffset>
+            </wp:positionV>
+            <wp:extent cx="2305050" cy="2305050"/>
+            <wp:effectExtent l="0" t="0" r="0" b="0"/>
+            <wp:wrapSquare wrapText="bothSides"/>
+            <wp:docPr id="2" name="Picture 2" descr="C:\Users\Floofy\Projects\unsharp-mask\unsharp_mask\x64\Debug\lena.jpg"/>
+            <wp:cNvGraphicFramePr>
+              <a:graphicFrameLocks xmlns:a="http://schemas.openxmlformats.org/drawingml/2006/main" noChangeAspect="1"/>
+            </wp:cNvGraphicFramePr>
+            <a:graphic xmlns:a="http://schemas.openxmlformats.org/drawingml/2006/main">
+              <a:graphicData uri="http://schemas.openxmlformats.org/drawingml/2006/picture">
+                <pic:pic xmlns:pic="http://schemas.openxmlformats.org/drawingml/2006/picture">
+                  <pic:nvPicPr>
+                    <pic:cNvPr id="0" name="Picture 41" descr="C:\Users\Floofy\Projects\unsharp-mask\unsharp_mask\x64\Debug\lena.jpg"/>
+                    <pic:cNvPicPr>
+                      <a:picLocks noChangeAspect="1" noChangeArrowheads="1"/>
+                    </pic:cNvPicPr>
+                  </pic:nvPicPr>
+                  <pic:blipFill>
+                    <a:blip r:embed="rId8">
+                      <a:extLst>
+                        <a:ext uri="{28A0092B-C50C-407E-A947-70E740481C1C}">
+                          <a14:useLocalDpi xmlns:a14="http://schemas.microsoft.com/office/drawing/2010/main" val="0"/>
+                        </a:ext>
+                      </a:extLst>
+                    </a:blip>
+                    <a:srcRect/>
+                    <a:stretch>
+                      <a:fillRect/>
+                    </a:stretch>
+                  </pic:blipFill>
+                  <pic:spPr bwMode="auto">
+                    <a:xfrm>
+                      <a:off x="0" y="0"/>
+                      <a:ext cx="2305050" cy="2305050"/>
+                    </a:xfrm>
+                    <a:prstGeom prst="rect">
+                      <a:avLst/>
+                    </a:prstGeom>
+                    <a:noFill/>
+                    <a:ln>
+                      <a:noFill/>
+                    </a:ln>
+                  </pic:spPr>
+                </pic:pic>
+              </a:graphicData>
+            </a:graphic>
+            <wp14:sizeRelH relativeFrom="margin">
+              <wp14:pctWidth>0</wp14:pctWidth>
+            </wp14:sizeRelH>
+            <wp14:sizeRelV relativeFrom="margin">
+              <wp14:pctHeight>0</wp14:pctHeight>
+            </wp14:sizeRelV>
+          </wp:anchor>
+        </w:drawing>
+      </w:r>
+      <w:r>
+        <w:rPr>
+          <w:noProof/>
+          <w:lang w:eastAsia="en-GB"/>
+        </w:rPr>
+        <w:drawing>
+          <wp:anchor distT="0" distB="0" distL="114300" distR="114300" simplePos="0" relativeHeight="251674624" behindDoc="0" locked="0" layoutInCell="1" allowOverlap="1" wp14:anchorId="64F36B08" wp14:editId="695E09B7">
+            <wp:simplePos x="0" y="0"/>
+            <wp:positionH relativeFrom="margin">
+              <wp:posOffset>3429000</wp:posOffset>
+            </wp:positionH>
+            <wp:positionV relativeFrom="margin">
+              <wp:posOffset>4619625</wp:posOffset>
+            </wp:positionV>
+            <wp:extent cx="2305050" cy="2305050"/>
+            <wp:effectExtent l="0" t="0" r="0" b="0"/>
+            <wp:wrapSquare wrapText="bothSides"/>
+            <wp:docPr id="4" name="Picture 4" descr="C:\Users\Floofy\Projects\unsharp-mask\unsharp_mask\x64\Debug\lena-processed-gpu.jpg"/>
+            <wp:cNvGraphicFramePr>
+              <a:graphicFrameLocks xmlns:a="http://schemas.openxmlformats.org/drawingml/2006/main" noChangeAspect="1"/>
+            </wp:cNvGraphicFramePr>
+            <a:graphic xmlns:a="http://schemas.openxmlformats.org/drawingml/2006/main">
+              <a:graphicData uri="http://schemas.openxmlformats.org/drawingml/2006/picture">
+                <pic:pic xmlns:pic="http://schemas.openxmlformats.org/drawingml/2006/picture">
+                  <pic:nvPicPr>
+                    <pic:cNvPr id="0" name="Picture 43" descr="C:\Users\Floofy\Projects\unsharp-mask\unsharp_mask\x64\Debug\lena-processed-gpu.jpg"/>
+                    <pic:cNvPicPr>
+                      <a:picLocks noChangeAspect="1" noChangeArrowheads="1"/>
+                    </pic:cNvPicPr>
+                  </pic:nvPicPr>
+                  <pic:blipFill>
+                    <a:blip r:embed="rId25">
+                      <a:extLst>
+                        <a:ext uri="{28A0092B-C50C-407E-A947-70E740481C1C}">
+                          <a14:useLocalDpi xmlns:a14="http://schemas.microsoft.com/office/drawing/2010/main" val="0"/>
+                        </a:ext>
+                      </a:extLst>
+                    </a:blip>
+                    <a:srcRect/>
+                    <a:stretch>
+                      <a:fillRect/>
+                    </a:stretch>
+                  </pic:blipFill>
+                  <pic:spPr bwMode="auto">
+                    <a:xfrm>
+                      <a:off x="0" y="0"/>
+                      <a:ext cx="2305050" cy="2305050"/>
+                    </a:xfrm>
+                    <a:prstGeom prst="rect">
+                      <a:avLst/>
+                    </a:prstGeom>
+                    <a:noFill/>
+                    <a:ln>
+                      <a:noFill/>
+                    </a:ln>
+                  </pic:spPr>
+                </pic:pic>
+              </a:graphicData>
+            </a:graphic>
+            <wp14:sizeRelH relativeFrom="margin">
+              <wp14:pctWidth>0</wp14:pctWidth>
+            </wp14:sizeRelH>
+            <wp14:sizeRelV relativeFrom="margin">
+              <wp14:pctHeight>0</wp14:pctHeight>
+            </wp14:sizeRelV>
+          </wp:anchor>
+        </w:drawing>
+      </w:r>
+      <w:r>
+        <w:t>For the smaller image, the change to OpenCL resulted in a time of 0.11 seconds (from 1.3 in the original code), and the larger image took 3.31 seconds (from 42 seconds in the original code). Over ten times quicker for both. The result from both can be seen below</w:t>
+      </w:r>
+      <w:r>
+        <w:t xml:space="preserve"> on the right</w:t>
+      </w:r>
+      <w:r>
+        <w:t>, next to the originals</w:t>
+      </w:r>
+      <w:r>
+        <w:t xml:space="preserve"> on the left</w:t>
+      </w:r>
+      <w:r>
+        <w:t xml:space="preserve">. </w:t>
+      </w:r>
+    </w:p>
     <w:p/>
+    <w:p/>
+    <w:p/>
+    <w:p/>
+    <w:p/>
+    <w:p/>
+    <w:p/>
+    <w:p/>
+    <w:p>
+      <w:r>
+        <w:rPr>
+          <w:noProof/>
+          <w:lang w:eastAsia="en-GB"/>
+        </w:rPr>
+        <w:drawing>
+          <wp:anchor distT="0" distB="0" distL="114300" distR="114300" simplePos="0" relativeHeight="251673600" behindDoc="0" locked="0" layoutInCell="1" allowOverlap="1" wp14:anchorId="63B88E9C" wp14:editId="3A43D96E">
+            <wp:simplePos x="0" y="0"/>
+            <wp:positionH relativeFrom="margin">
+              <wp:posOffset>-635</wp:posOffset>
+            </wp:positionH>
+            <wp:positionV relativeFrom="margin">
+              <wp:posOffset>7324725</wp:posOffset>
+            </wp:positionV>
+            <wp:extent cx="2743835" cy="1543050"/>
+            <wp:effectExtent l="0" t="0" r="0" b="0"/>
+            <wp:wrapSquare wrapText="bothSides"/>
+            <wp:docPr id="3" name="Picture 3" descr="C:\Users\Floofy\Projects\unsharp-mask\unsharp_mask\x64\Debug\ghost-town-8k.jpg"/>
+            <wp:cNvGraphicFramePr>
+              <a:graphicFrameLocks xmlns:a="http://schemas.openxmlformats.org/drawingml/2006/main" noChangeAspect="1"/>
+            </wp:cNvGraphicFramePr>
+            <a:graphic xmlns:a="http://schemas.openxmlformats.org/drawingml/2006/main">
+              <a:graphicData uri="http://schemas.openxmlformats.org/drawingml/2006/picture">
+                <pic:pic xmlns:pic="http://schemas.openxmlformats.org/drawingml/2006/picture">
+                  <pic:nvPicPr>
+                    <pic:cNvPr id="0" name="Picture 42" descr="C:\Users\Floofy\Projects\unsharp-mask\unsharp_mask\x64\Debug\ghost-town-8k.jpg"/>
+                    <pic:cNvPicPr>
+                      <a:picLocks noChangeAspect="1" noChangeArrowheads="1"/>
+                    </pic:cNvPicPr>
+                  </pic:nvPicPr>
+                  <pic:blipFill>
+                    <a:blip r:embed="rId26" cstate="print">
+                      <a:extLst>
+                        <a:ext uri="{28A0092B-C50C-407E-A947-70E740481C1C}">
+                          <a14:useLocalDpi xmlns:a14="http://schemas.microsoft.com/office/drawing/2010/main" val="0"/>
+                        </a:ext>
+                      </a:extLst>
+                    </a:blip>
+                    <a:srcRect/>
+                    <a:stretch>
+                      <a:fillRect/>
+                    </a:stretch>
+                  </pic:blipFill>
+                  <pic:spPr bwMode="auto">
+                    <a:xfrm>
+                      <a:off x="0" y="0"/>
+                      <a:ext cx="2743835" cy="1543050"/>
+                    </a:xfrm>
+                    <a:prstGeom prst="rect">
+                      <a:avLst/>
+                    </a:prstGeom>
+                    <a:noFill/>
+                    <a:ln>
+                      <a:noFill/>
+                    </a:ln>
+                  </pic:spPr>
+                </pic:pic>
+              </a:graphicData>
+            </a:graphic>
+            <wp14:sizeRelH relativeFrom="margin">
+              <wp14:pctWidth>0</wp14:pctWidth>
+            </wp14:sizeRelH>
+            <wp14:sizeRelV relativeFrom="margin">
+              <wp14:pctHeight>0</wp14:pctHeight>
+            </wp14:sizeRelV>
+          </wp:anchor>
+        </w:drawing>
+      </w:r>
+      <w:r>
+        <w:rPr>
+          <w:noProof/>
+          <w:lang w:eastAsia="en-GB"/>
+        </w:rPr>
+        <w:drawing>
+          <wp:anchor distT="0" distB="0" distL="114300" distR="114300" simplePos="0" relativeHeight="251675648" behindDoc="0" locked="0" layoutInCell="1" allowOverlap="1" wp14:anchorId="4877B0E8" wp14:editId="32CA8E32">
+            <wp:simplePos x="0" y="0"/>
+            <wp:positionH relativeFrom="margin">
+              <wp:align>right</wp:align>
+            </wp:positionH>
+            <wp:positionV relativeFrom="margin">
+              <wp:align>bottom</wp:align>
+            </wp:positionV>
+            <wp:extent cx="2735580" cy="1537970"/>
+            <wp:effectExtent l="0" t="0" r="7620" b="5080"/>
+            <wp:wrapSquare wrapText="bothSides"/>
+            <wp:docPr id="5" name="Picture 5" descr="C:\Users\Floofy\Projects\unsharp-mask\unsharp_mask\x64\Debug\ghost-town-8k-processed-gpu.jpg"/>
+            <wp:cNvGraphicFramePr>
+              <a:graphicFrameLocks xmlns:a="http://schemas.openxmlformats.org/drawingml/2006/main" noChangeAspect="1"/>
+            </wp:cNvGraphicFramePr>
+            <a:graphic xmlns:a="http://schemas.openxmlformats.org/drawingml/2006/main">
+              <a:graphicData uri="http://schemas.openxmlformats.org/drawingml/2006/picture">
+                <pic:pic xmlns:pic="http://schemas.openxmlformats.org/drawingml/2006/picture">
+                  <pic:nvPicPr>
+                    <pic:cNvPr id="0" name="Picture 44" descr="C:\Users\Floofy\Projects\unsharp-mask\unsharp_mask\x64\Debug\ghost-town-8k-processed-gpu.jpg"/>
+                    <pic:cNvPicPr>
+                      <a:picLocks noChangeAspect="1" noChangeArrowheads="1"/>
+                    </pic:cNvPicPr>
+                  </pic:nvPicPr>
+                  <pic:blipFill>
+                    <a:blip r:embed="rId27" cstate="print">
+                      <a:extLst>
+                        <a:ext uri="{28A0092B-C50C-407E-A947-70E740481C1C}">
+                          <a14:useLocalDpi xmlns:a14="http://schemas.microsoft.com/office/drawing/2010/main" val="0"/>
+                        </a:ext>
+                      </a:extLst>
+                    </a:blip>
+                    <a:srcRect/>
+                    <a:stretch>
+                      <a:fillRect/>
+                    </a:stretch>
+                  </pic:blipFill>
+                  <pic:spPr bwMode="auto">
+                    <a:xfrm>
+                      <a:off x="0" y="0"/>
+                      <a:ext cx="2735580" cy="1537970"/>
+                    </a:xfrm>
+                    <a:prstGeom prst="rect">
+                      <a:avLst/>
+                    </a:prstGeom>
+                    <a:noFill/>
+                    <a:ln>
+                      <a:noFill/>
+                    </a:ln>
+                  </pic:spPr>
+                </pic:pic>
+              </a:graphicData>
+            </a:graphic>
+            <wp14:sizeRelH relativeFrom="margin">
+              <wp14:pctWidth>0</wp14:pctWidth>
+            </wp14:sizeRelH>
+            <wp14:sizeRelV relativeFrom="margin">
+              <wp14:pctHeight>0</wp14:pctHeight>
+            </wp14:sizeRelV>
+          </wp:anchor>
+        </w:drawing>
+      </w:r>
+    </w:p>
+    <w:p>
+      <w:r>
+        <w:lastRenderedPageBreak/>
+        <w:t xml:space="preserve">The results from running the code on different blur radii can be seen below. </w:t>
+      </w:r>
+    </w:p>
+    <w:p>
+      <w:r>
+        <w:rPr>
+          <w:noProof/>
+          <w:lang w:eastAsia="en-GB"/>
+        </w:rPr>
+        <w:drawing>
+          <wp:inline distT="0" distB="0" distL="0" distR="0" wp14:anchorId="73A93558" wp14:editId="1A52F933">
+            <wp:extent cx="5362575" cy="3200400"/>
+            <wp:effectExtent l="0" t="0" r="9525" b="0"/>
+            <wp:docPr id="16" name="Chart 16"/>
+            <wp:cNvGraphicFramePr/>
+            <a:graphic xmlns:a="http://schemas.openxmlformats.org/drawingml/2006/main">
+              <a:graphicData uri="http://schemas.openxmlformats.org/drawingml/2006/chart">
+                <c:chart xmlns:c="http://schemas.openxmlformats.org/drawingml/2006/chart" xmlns:r="http://schemas.openxmlformats.org/officeDocument/2006/relationships" r:id="rId28"/>
+              </a:graphicData>
+            </a:graphic>
+          </wp:inline>
+        </w:drawing>
+      </w:r>
+    </w:p>
+    <w:p>
+      <w:r>
+        <w:t xml:space="preserve">While the times are significantly smaller than they were for the original code, the times still rise exponentially and could possibly get high for large radii and images. </w:t>
+      </w:r>
+    </w:p>
+    <w:p>
+      <w:r>
+        <w:t>An indication that there may be a problem with the kernel or how the kernel is used, is that there is a deformity in the processed image along the left and right edges, which grows in size as the blur radius does, as is shown below</w:t>
+      </w:r>
+      <w:r>
+        <w:t xml:space="preserve"> with the results from the mask applied using a radius of 15 with the parallelised code (left) and the original code (right)</w:t>
+      </w:r>
+      <w:r>
+        <w:t xml:space="preserve">. </w:t>
+      </w:r>
+    </w:p>
+    <w:p>
+      <w:r>
+        <w:rPr>
+          <w:noProof/>
+          <w:lang w:eastAsia="en-GB"/>
+        </w:rPr>
+        <w:drawing>
+          <wp:anchor distT="0" distB="0" distL="114300" distR="114300" simplePos="0" relativeHeight="251677696" behindDoc="0" locked="0" layoutInCell="1" allowOverlap="1" wp14:anchorId="0B966362" wp14:editId="236F66E4">
+            <wp:simplePos x="0" y="0"/>
+            <wp:positionH relativeFrom="margin">
+              <wp:posOffset>3293110</wp:posOffset>
+            </wp:positionH>
+            <wp:positionV relativeFrom="margin">
+              <wp:posOffset>4910455</wp:posOffset>
+            </wp:positionV>
+            <wp:extent cx="2419350" cy="2419350"/>
+            <wp:effectExtent l="0" t="0" r="0" b="0"/>
+            <wp:wrapSquare wrapText="bothSides"/>
+            <wp:docPr id="18" name="Picture 18"/>
+            <wp:cNvGraphicFramePr>
+              <a:graphicFrameLocks xmlns:a="http://schemas.openxmlformats.org/drawingml/2006/main" noChangeAspect="1"/>
+            </wp:cNvGraphicFramePr>
+            <a:graphic xmlns:a="http://schemas.openxmlformats.org/drawingml/2006/main">
+              <a:graphicData uri="http://schemas.openxmlformats.org/drawingml/2006/picture">
+                <pic:pic xmlns:pic="http://schemas.openxmlformats.org/drawingml/2006/picture">
+                  <pic:nvPicPr>
+                    <pic:cNvPr id="18" name="lena-processed-15.jpg"/>
+                    <pic:cNvPicPr/>
+                  </pic:nvPicPr>
+                  <pic:blipFill>
+                    <a:blip r:embed="rId12">
+                      <a:extLst>
+                        <a:ext uri="{28A0092B-C50C-407E-A947-70E740481C1C}">
+                          <a14:useLocalDpi xmlns:a14="http://schemas.microsoft.com/office/drawing/2010/main" val="0"/>
+                        </a:ext>
+                      </a:extLst>
+                    </a:blip>
+                    <a:stretch>
+                      <a:fillRect/>
+                    </a:stretch>
+                  </pic:blipFill>
+                  <pic:spPr>
+                    <a:xfrm>
+                      <a:off x="0" y="0"/>
+                      <a:ext cx="2419350" cy="2419350"/>
+                    </a:xfrm>
+                    <a:prstGeom prst="rect">
+                      <a:avLst/>
+                    </a:prstGeom>
+                  </pic:spPr>
+                </pic:pic>
+              </a:graphicData>
+            </a:graphic>
+          </wp:anchor>
+        </w:drawing>
+      </w:r>
+      <w:r>
+        <w:rPr>
+          <w:noProof/>
+          <w:lang w:eastAsia="en-GB"/>
+        </w:rPr>
+        <w:drawing>
+          <wp:anchor distT="0" distB="0" distL="114300" distR="114300" simplePos="0" relativeHeight="251676672" behindDoc="0" locked="0" layoutInCell="1" allowOverlap="1" wp14:anchorId="26EA61B1" wp14:editId="08B28132">
+            <wp:simplePos x="0" y="0"/>
+            <wp:positionH relativeFrom="margin">
+              <wp:align>left</wp:align>
+            </wp:positionH>
+            <wp:positionV relativeFrom="margin">
+              <wp:posOffset>4910455</wp:posOffset>
+            </wp:positionV>
+            <wp:extent cx="2419350" cy="2419350"/>
+            <wp:effectExtent l="0" t="0" r="0" b="0"/>
+            <wp:wrapSquare wrapText="bothSides"/>
+            <wp:docPr id="17" name="Picture 17"/>
+            <wp:cNvGraphicFramePr>
+              <a:graphicFrameLocks xmlns:a="http://schemas.openxmlformats.org/drawingml/2006/main" noChangeAspect="1"/>
+            </wp:cNvGraphicFramePr>
+            <a:graphic xmlns:a="http://schemas.openxmlformats.org/drawingml/2006/main">
+              <a:graphicData uri="http://schemas.openxmlformats.org/drawingml/2006/picture">
+                <pic:pic xmlns:pic="http://schemas.openxmlformats.org/drawingml/2006/picture">
+                  <pic:nvPicPr>
+                    <pic:cNvPr id="17" name="lena-processed-15-gpu.jpg"/>
+                    <pic:cNvPicPr/>
+                  </pic:nvPicPr>
+                  <pic:blipFill>
+                    <a:blip r:embed="rId29">
+                      <a:extLst>
+                        <a:ext uri="{28A0092B-C50C-407E-A947-70E740481C1C}">
+                          <a14:useLocalDpi xmlns:a14="http://schemas.microsoft.com/office/drawing/2010/main" val="0"/>
+                        </a:ext>
+                      </a:extLst>
+                    </a:blip>
+                    <a:stretch>
+                      <a:fillRect/>
+                    </a:stretch>
+                  </pic:blipFill>
+                  <pic:spPr>
+                    <a:xfrm>
+                      <a:off x="0" y="0"/>
+                      <a:ext cx="2419350" cy="2419350"/>
+                    </a:xfrm>
+                    <a:prstGeom prst="rect">
+                      <a:avLst/>
+                    </a:prstGeom>
+                  </pic:spPr>
+                </pic:pic>
+              </a:graphicData>
+            </a:graphic>
+          </wp:anchor>
+        </w:drawing>
+      </w:r>
+    </w:p>
+    <w:p/>
+    <w:p/>
+    <w:p/>
+    <w:p>
+      <w:pPr>
+        <w:tabs>
+          <w:tab w:val="left" w:pos="1470"/>
+        </w:tabs>
+      </w:pPr>
+      <w:r>
+        <w:tab/>
+      </w:r>
+    </w:p>
+    <w:p/>
+    <w:p>
+      <w:pPr>
+        <w:tabs>
+          <w:tab w:val="left" w:pos="1470"/>
+        </w:tabs>
+      </w:pPr>
+    </w:p>
+    <w:p>
+      <w:pPr>
+        <w:tabs>
+          <w:tab w:val="left" w:pos="1470"/>
+        </w:tabs>
+      </w:pPr>
+    </w:p>
+    <w:p>
+      <w:pPr>
+        <w:tabs>
+          <w:tab w:val="left" w:pos="1470"/>
+        </w:tabs>
+      </w:pPr>
+    </w:p>
+    <w:p>
+      <w:pPr>
+        <w:tabs>
+          <w:tab w:val="left" w:pos="1470"/>
+        </w:tabs>
+      </w:pPr>
+      <w:r>
+        <w:t xml:space="preserve">This may have something to do with how the kernel attempts to access memory when the radius causes access outside of the image. </w:t>
+      </w:r>
+      <w:bookmarkStart w:id="6" w:name="_GoBack"/>
+      <w:bookmarkEnd w:id="6"/>
+    </w:p>
     <w:sectPr>
-      <w:headerReference w:type="default" r:id="rId15"/>
-      <w:footerReference w:type="default" r:id="rId16"/>
+      <w:headerReference w:type="default" r:id="rId30"/>
+      <w:footerReference w:type="default" r:id="rId31"/>
       <w:pgSz w:w="11906" w:h="16838"/>
       <w:pgMar w:top="1440" w:right="1440" w:bottom="1440" w:left="1440" w:header="708" w:footer="708" w:gutter="0"/>
       <w:cols w:space="708"/>
@@ -1830,7 +2666,7 @@
           <w:rPr>
             <w:noProof/>
           </w:rPr>
-          <w:t>5</w:t>
+          <w:t>8</w:t>
         </w:r>
         <w:r>
           <w:rPr>
@@ -3066,6 +3902,34 @@
       <w:szCs w:val="20"/>
     </w:rPr>
   </w:style>
+  <w:style w:type="paragraph" w:styleId="PlainText">
+    <w:name w:val="Plain Text"/>
+    <w:basedOn w:val="Normal"/>
+    <w:link w:val="PlainTextChar"/>
+    <w:uiPriority w:val="99"/>
+    <w:unhideWhenUsed/>
+    <w:rsid w:val="000A67D4"/>
+    <w:pPr>
+      <w:spacing w:after="0" w:line="240" w:lineRule="auto"/>
+    </w:pPr>
+    <w:rPr>
+      <w:rFonts w:ascii="Consolas" w:hAnsi="Consolas"/>
+      <w:sz w:val="21"/>
+      <w:szCs w:val="21"/>
+    </w:rPr>
+  </w:style>
+  <w:style w:type="character" w:customStyle="1" w:styleId="PlainTextChar">
+    <w:name w:val="Plain Text Char"/>
+    <w:basedOn w:val="DefaultParagraphFont"/>
+    <w:link w:val="PlainText"/>
+    <w:uiPriority w:val="99"/>
+    <w:rsid w:val="000A67D4"/>
+    <w:rPr>
+      <w:rFonts w:ascii="Consolas" w:hAnsi="Consolas"/>
+      <w:sz w:val="21"/>
+      <w:szCs w:val="21"/>
+    </w:rPr>
+  </w:style>
 </w:styles>
 </file>
 
@@ -3502,7 +4366,480 @@
 </c:chartSpace>
 </file>
 
+<file path=word/charts/chart2.xml><?xml version="1.0" encoding="utf-8"?>
+<c:chartSpace xmlns:c="http://schemas.openxmlformats.org/drawingml/2006/chart" xmlns:a="http://schemas.openxmlformats.org/drawingml/2006/main" xmlns:r="http://schemas.openxmlformats.org/officeDocument/2006/relationships" xmlns:c16r2="http://schemas.microsoft.com/office/drawing/2015/06/chart">
+  <c:date1904 val="0"/>
+  <c:lang val="en-US"/>
+  <c:roundedCorners val="0"/>
+  <mc:AlternateContent xmlns:mc="http://schemas.openxmlformats.org/markup-compatibility/2006">
+    <mc:Choice xmlns:c14="http://schemas.microsoft.com/office/drawing/2007/8/2/chart" Requires="c14">
+      <c14:style val="102"/>
+    </mc:Choice>
+    <mc:Fallback>
+      <c:style val="2"/>
+    </mc:Fallback>
+  </mc:AlternateContent>
+  <c:chart>
+    <c:autoTitleDeleted val="1"/>
+    <c:plotArea>
+      <c:layout/>
+      <c:lineChart>
+        <c:grouping val="standard"/>
+        <c:varyColors val="0"/>
+        <c:ser>
+          <c:idx val="0"/>
+          <c:order val="0"/>
+          <c:tx>
+            <c:strRef>
+              <c:f>'Lena - Blur radius 1-15 - GPU'!$B$1</c:f>
+              <c:strCache>
+                <c:ptCount val="1"/>
+                <c:pt idx="0">
+                  <c:v>Time</c:v>
+                </c:pt>
+              </c:strCache>
+            </c:strRef>
+          </c:tx>
+          <c:spPr>
+            <a:ln w="28575" cap="rnd">
+              <a:solidFill>
+                <a:schemeClr val="accent1"/>
+              </a:solidFill>
+              <a:round/>
+            </a:ln>
+            <a:effectLst/>
+          </c:spPr>
+          <c:marker>
+            <c:symbol val="none"/>
+          </c:marker>
+          <c:cat>
+            <c:numRef>
+              <c:f>'Lena - Blur radius 1-15 - GPU'!$A$2:$A$16</c:f>
+              <c:numCache>
+                <c:formatCode>General</c:formatCode>
+                <c:ptCount val="15"/>
+                <c:pt idx="0">
+                  <c:v>1</c:v>
+                </c:pt>
+                <c:pt idx="1">
+                  <c:v>2</c:v>
+                </c:pt>
+                <c:pt idx="2">
+                  <c:v>3</c:v>
+                </c:pt>
+                <c:pt idx="3">
+                  <c:v>4</c:v>
+                </c:pt>
+                <c:pt idx="4">
+                  <c:v>5</c:v>
+                </c:pt>
+                <c:pt idx="5">
+                  <c:v>6</c:v>
+                </c:pt>
+                <c:pt idx="6">
+                  <c:v>7</c:v>
+                </c:pt>
+                <c:pt idx="7">
+                  <c:v>8</c:v>
+                </c:pt>
+                <c:pt idx="8">
+                  <c:v>9</c:v>
+                </c:pt>
+                <c:pt idx="9">
+                  <c:v>10</c:v>
+                </c:pt>
+                <c:pt idx="10">
+                  <c:v>11</c:v>
+                </c:pt>
+                <c:pt idx="11">
+                  <c:v>12</c:v>
+                </c:pt>
+                <c:pt idx="12">
+                  <c:v>13</c:v>
+                </c:pt>
+                <c:pt idx="13">
+                  <c:v>14</c:v>
+                </c:pt>
+                <c:pt idx="14">
+                  <c:v>15</c:v>
+                </c:pt>
+              </c:numCache>
+            </c:numRef>
+          </c:cat>
+          <c:val>
+            <c:numRef>
+              <c:f>'Lena - Blur radius 1-15 - GPU'!$B$2:$B$16</c:f>
+              <c:numCache>
+                <c:formatCode>General</c:formatCode>
+                <c:ptCount val="15"/>
+                <c:pt idx="0">
+                  <c:v>1.45992E-2</c:v>
+                </c:pt>
+                <c:pt idx="1">
+                  <c:v>4.6867699999999998E-2</c:v>
+                </c:pt>
+                <c:pt idx="2">
+                  <c:v>4.4389199999999997E-2</c:v>
+                </c:pt>
+                <c:pt idx="3">
+                  <c:v>6.8969199999999994E-2</c:v>
+                </c:pt>
+                <c:pt idx="4">
+                  <c:v>0.11994299999999999</c:v>
+                </c:pt>
+                <c:pt idx="5">
+                  <c:v>0.158416</c:v>
+                </c:pt>
+                <c:pt idx="6">
+                  <c:v>0.233708</c:v>
+                </c:pt>
+                <c:pt idx="7">
+                  <c:v>0.29578100000000002</c:v>
+                </c:pt>
+                <c:pt idx="8">
+                  <c:v>0.33590999999999999</c:v>
+                </c:pt>
+                <c:pt idx="9">
+                  <c:v>0.39696999999999999</c:v>
+                </c:pt>
+                <c:pt idx="10">
+                  <c:v>0.49583199999999999</c:v>
+                </c:pt>
+                <c:pt idx="11">
+                  <c:v>0.57770999999999995</c:v>
+                </c:pt>
+                <c:pt idx="12">
+                  <c:v>0.67206699999999997</c:v>
+                </c:pt>
+                <c:pt idx="13">
+                  <c:v>0.75311700000000004</c:v>
+                </c:pt>
+                <c:pt idx="14">
+                  <c:v>0.897818</c:v>
+                </c:pt>
+              </c:numCache>
+            </c:numRef>
+          </c:val>
+          <c:smooth val="0"/>
+          <c:extLst>
+            <c:ext xmlns:c16="http://schemas.microsoft.com/office/drawing/2014/chart" uri="{C3380CC4-5D6E-409C-BE32-E72D297353CC}">
+              <c16:uniqueId val="{00000000-2EB1-411D-B8A3-162F261F3CF7}"/>
+            </c:ext>
+          </c:extLst>
+        </c:ser>
+        <c:dLbls>
+          <c:showLegendKey val="0"/>
+          <c:showVal val="0"/>
+          <c:showCatName val="0"/>
+          <c:showSerName val="0"/>
+          <c:showPercent val="0"/>
+          <c:showBubbleSize val="0"/>
+        </c:dLbls>
+        <c:smooth val="0"/>
+        <c:axId val="484175440"/>
+        <c:axId val="484175768"/>
+      </c:lineChart>
+      <c:catAx>
+        <c:axId val="484175440"/>
+        <c:scaling>
+          <c:orientation val="minMax"/>
+        </c:scaling>
+        <c:delete val="0"/>
+        <c:axPos val="b"/>
+        <c:title>
+          <c:tx>
+            <c:rich>
+              <a:bodyPr rot="0" spcFirstLastPara="1" vertOverflow="ellipsis" vert="horz" wrap="square" anchor="ctr" anchorCtr="1"/>
+              <a:lstStyle/>
+              <a:p>
+                <a:pPr>
+                  <a:defRPr sz="1000" b="0" i="0" u="none" strike="noStrike" kern="1200" baseline="0">
+                    <a:solidFill>
+                      <a:schemeClr val="tx1">
+                        <a:lumMod val="65000"/>
+                        <a:lumOff val="35000"/>
+                      </a:schemeClr>
+                    </a:solidFill>
+                    <a:latin typeface="+mn-lt"/>
+                    <a:ea typeface="+mn-ea"/>
+                    <a:cs typeface="+mn-cs"/>
+                  </a:defRPr>
+                </a:pPr>
+                <a:r>
+                  <a:rPr lang="en-GB"/>
+                  <a:t>Blur Radius</a:t>
+                </a:r>
+              </a:p>
+            </c:rich>
+          </c:tx>
+          <c:overlay val="0"/>
+          <c:spPr>
+            <a:noFill/>
+            <a:ln>
+              <a:noFill/>
+            </a:ln>
+            <a:effectLst/>
+          </c:spPr>
+          <c:txPr>
+            <a:bodyPr rot="0" spcFirstLastPara="1" vertOverflow="ellipsis" vert="horz" wrap="square" anchor="ctr" anchorCtr="1"/>
+            <a:lstStyle/>
+            <a:p>
+              <a:pPr>
+                <a:defRPr sz="1000" b="0" i="0" u="none" strike="noStrike" kern="1200" baseline="0">
+                  <a:solidFill>
+                    <a:schemeClr val="tx1">
+                      <a:lumMod val="65000"/>
+                      <a:lumOff val="35000"/>
+                    </a:schemeClr>
+                  </a:solidFill>
+                  <a:latin typeface="+mn-lt"/>
+                  <a:ea typeface="+mn-ea"/>
+                  <a:cs typeface="+mn-cs"/>
+                </a:defRPr>
+              </a:pPr>
+              <a:endParaRPr lang="en-US"/>
+            </a:p>
+          </c:txPr>
+        </c:title>
+        <c:numFmt formatCode="General" sourceLinked="1"/>
+        <c:majorTickMark val="none"/>
+        <c:minorTickMark val="none"/>
+        <c:tickLblPos val="nextTo"/>
+        <c:spPr>
+          <a:noFill/>
+          <a:ln w="9525" cap="flat" cmpd="sng" algn="ctr">
+            <a:solidFill>
+              <a:schemeClr val="tx1">
+                <a:lumMod val="15000"/>
+                <a:lumOff val="85000"/>
+              </a:schemeClr>
+            </a:solidFill>
+            <a:round/>
+          </a:ln>
+          <a:effectLst/>
+        </c:spPr>
+        <c:txPr>
+          <a:bodyPr rot="-60000000" spcFirstLastPara="1" vertOverflow="ellipsis" vert="horz" wrap="square" anchor="ctr" anchorCtr="1"/>
+          <a:lstStyle/>
+          <a:p>
+            <a:pPr>
+              <a:defRPr sz="900" b="0" i="0" u="none" strike="noStrike" kern="1200" baseline="0">
+                <a:solidFill>
+                  <a:schemeClr val="tx1">
+                    <a:lumMod val="65000"/>
+                    <a:lumOff val="35000"/>
+                  </a:schemeClr>
+                </a:solidFill>
+                <a:latin typeface="+mn-lt"/>
+                <a:ea typeface="+mn-ea"/>
+                <a:cs typeface="+mn-cs"/>
+              </a:defRPr>
+            </a:pPr>
+            <a:endParaRPr lang="en-US"/>
+          </a:p>
+        </c:txPr>
+        <c:crossAx val="484175768"/>
+        <c:crosses val="autoZero"/>
+        <c:auto val="1"/>
+        <c:lblAlgn val="ctr"/>
+        <c:lblOffset val="100"/>
+        <c:noMultiLvlLbl val="0"/>
+      </c:catAx>
+      <c:valAx>
+        <c:axId val="484175768"/>
+        <c:scaling>
+          <c:orientation val="minMax"/>
+        </c:scaling>
+        <c:delete val="0"/>
+        <c:axPos val="l"/>
+        <c:majorGridlines>
+          <c:spPr>
+            <a:ln w="9525" cap="flat" cmpd="sng" algn="ctr">
+              <a:solidFill>
+                <a:schemeClr val="tx1">
+                  <a:lumMod val="15000"/>
+                  <a:lumOff val="85000"/>
+                </a:schemeClr>
+              </a:solidFill>
+              <a:round/>
+            </a:ln>
+            <a:effectLst/>
+          </c:spPr>
+        </c:majorGridlines>
+        <c:title>
+          <c:tx>
+            <c:rich>
+              <a:bodyPr rot="-5400000" spcFirstLastPara="1" vertOverflow="ellipsis" vert="horz" wrap="square" anchor="ctr" anchorCtr="1"/>
+              <a:lstStyle/>
+              <a:p>
+                <a:pPr>
+                  <a:defRPr sz="1000" b="0" i="0" u="none" strike="noStrike" kern="1200" baseline="0">
+                    <a:solidFill>
+                      <a:schemeClr val="tx1">
+                        <a:lumMod val="65000"/>
+                        <a:lumOff val="35000"/>
+                      </a:schemeClr>
+                    </a:solidFill>
+                    <a:latin typeface="+mn-lt"/>
+                    <a:ea typeface="+mn-ea"/>
+                    <a:cs typeface="+mn-cs"/>
+                  </a:defRPr>
+                </a:pPr>
+                <a:r>
+                  <a:rPr lang="en-GB"/>
+                  <a:t>Time</a:t>
+                </a:r>
+              </a:p>
+            </c:rich>
+          </c:tx>
+          <c:overlay val="0"/>
+          <c:spPr>
+            <a:noFill/>
+            <a:ln>
+              <a:noFill/>
+            </a:ln>
+            <a:effectLst/>
+          </c:spPr>
+          <c:txPr>
+            <a:bodyPr rot="-5400000" spcFirstLastPara="1" vertOverflow="ellipsis" vert="horz" wrap="square" anchor="ctr" anchorCtr="1"/>
+            <a:lstStyle/>
+            <a:p>
+              <a:pPr>
+                <a:defRPr sz="1000" b="0" i="0" u="none" strike="noStrike" kern="1200" baseline="0">
+                  <a:solidFill>
+                    <a:schemeClr val="tx1">
+                      <a:lumMod val="65000"/>
+                      <a:lumOff val="35000"/>
+                    </a:schemeClr>
+                  </a:solidFill>
+                  <a:latin typeface="+mn-lt"/>
+                  <a:ea typeface="+mn-ea"/>
+                  <a:cs typeface="+mn-cs"/>
+                </a:defRPr>
+              </a:pPr>
+              <a:endParaRPr lang="en-US"/>
+            </a:p>
+          </c:txPr>
+        </c:title>
+        <c:numFmt formatCode="General" sourceLinked="1"/>
+        <c:majorTickMark val="none"/>
+        <c:minorTickMark val="none"/>
+        <c:tickLblPos val="nextTo"/>
+        <c:spPr>
+          <a:noFill/>
+          <a:ln>
+            <a:noFill/>
+          </a:ln>
+          <a:effectLst/>
+        </c:spPr>
+        <c:txPr>
+          <a:bodyPr rot="-60000000" spcFirstLastPara="1" vertOverflow="ellipsis" vert="horz" wrap="square" anchor="ctr" anchorCtr="1"/>
+          <a:lstStyle/>
+          <a:p>
+            <a:pPr>
+              <a:defRPr sz="900" b="0" i="0" u="none" strike="noStrike" kern="1200" baseline="0">
+                <a:solidFill>
+                  <a:schemeClr val="tx1">
+                    <a:lumMod val="65000"/>
+                    <a:lumOff val="35000"/>
+                  </a:schemeClr>
+                </a:solidFill>
+                <a:latin typeface="+mn-lt"/>
+                <a:ea typeface="+mn-ea"/>
+                <a:cs typeface="+mn-cs"/>
+              </a:defRPr>
+            </a:pPr>
+            <a:endParaRPr lang="en-US"/>
+          </a:p>
+        </c:txPr>
+        <c:crossAx val="484175440"/>
+        <c:crosses val="autoZero"/>
+        <c:crossBetween val="between"/>
+      </c:valAx>
+      <c:spPr>
+        <a:noFill/>
+        <a:ln>
+          <a:noFill/>
+        </a:ln>
+        <a:effectLst/>
+      </c:spPr>
+    </c:plotArea>
+    <c:plotVisOnly val="1"/>
+    <c:dispBlanksAs val="gap"/>
+    <c:showDLblsOverMax val="0"/>
+  </c:chart>
+  <c:spPr>
+    <a:solidFill>
+      <a:schemeClr val="bg1"/>
+    </a:solidFill>
+    <a:ln w="9525" cap="flat" cmpd="sng" algn="ctr">
+      <a:solidFill>
+        <a:schemeClr val="tx1">
+          <a:lumMod val="15000"/>
+          <a:lumOff val="85000"/>
+        </a:schemeClr>
+      </a:solidFill>
+      <a:round/>
+    </a:ln>
+    <a:effectLst/>
+  </c:spPr>
+  <c:txPr>
+    <a:bodyPr/>
+    <a:lstStyle/>
+    <a:p>
+      <a:pPr>
+        <a:defRPr/>
+      </a:pPr>
+      <a:endParaRPr lang="en-US"/>
+    </a:p>
+  </c:txPr>
+  <c:externalData r:id="rId3">
+    <c:autoUpdate val="0"/>
+  </c:externalData>
+</c:chartSpace>
+</file>
+
 <file path=word/charts/colors1.xml><?xml version="1.0" encoding="utf-8"?>
+<cs:colorStyle xmlns:cs="http://schemas.microsoft.com/office/drawing/2012/chartStyle" xmlns:a="http://schemas.openxmlformats.org/drawingml/2006/main" meth="cycle" id="10">
+  <a:schemeClr val="accent1"/>
+  <a:schemeClr val="accent2"/>
+  <a:schemeClr val="accent3"/>
+  <a:schemeClr val="accent4"/>
+  <a:schemeClr val="accent5"/>
+  <a:schemeClr val="accent6"/>
+  <cs:variation/>
+  <cs:variation>
+    <a:lumMod val="60000"/>
+  </cs:variation>
+  <cs:variation>
+    <a:lumMod val="80000"/>
+    <a:lumOff val="20000"/>
+  </cs:variation>
+  <cs:variation>
+    <a:lumMod val="80000"/>
+  </cs:variation>
+  <cs:variation>
+    <a:lumMod val="60000"/>
+    <a:lumOff val="40000"/>
+  </cs:variation>
+  <cs:variation>
+    <a:lumMod val="50000"/>
+  </cs:variation>
+  <cs:variation>
+    <a:lumMod val="70000"/>
+    <a:lumOff val="30000"/>
+  </cs:variation>
+  <cs:variation>
+    <a:lumMod val="70000"/>
+  </cs:variation>
+  <cs:variation>
+    <a:lumMod val="50000"/>
+    <a:lumOff val="50000"/>
+  </cs:variation>
+</cs:colorStyle>
+</file>
+
+<file path=word/charts/colors2.xml><?xml version="1.0" encoding="utf-8"?>
 <cs:colorStyle xmlns:cs="http://schemas.microsoft.com/office/drawing/2012/chartStyle" xmlns:a="http://schemas.openxmlformats.org/drawingml/2006/main" meth="cycle" id="10">
   <a:schemeClr val="accent1"/>
   <a:schemeClr val="accent2"/>
@@ -4058,6 +5395,522 @@
 </cs:chartStyle>
 </file>
 
+<file path=word/charts/style2.xml><?xml version="1.0" encoding="utf-8"?>
+<cs:chartStyle xmlns:cs="http://schemas.microsoft.com/office/drawing/2012/chartStyle" xmlns:a="http://schemas.openxmlformats.org/drawingml/2006/main" id="227">
+  <cs:axisTitle>
+    <cs:lnRef idx="0"/>
+    <cs:fillRef idx="0"/>
+    <cs:effectRef idx="0"/>
+    <cs:fontRef idx="minor">
+      <a:schemeClr val="tx1">
+        <a:lumMod val="65000"/>
+        <a:lumOff val="35000"/>
+      </a:schemeClr>
+    </cs:fontRef>
+    <cs:defRPr sz="1000" kern="1200"/>
+  </cs:axisTitle>
+  <cs:categoryAxis>
+    <cs:lnRef idx="0"/>
+    <cs:fillRef idx="0"/>
+    <cs:effectRef idx="0"/>
+    <cs:fontRef idx="minor">
+      <a:schemeClr val="tx1">
+        <a:lumMod val="65000"/>
+        <a:lumOff val="35000"/>
+      </a:schemeClr>
+    </cs:fontRef>
+    <cs:spPr>
+      <a:ln w="9525" cap="flat" cmpd="sng" algn="ctr">
+        <a:solidFill>
+          <a:schemeClr val="tx1">
+            <a:lumMod val="15000"/>
+            <a:lumOff val="85000"/>
+          </a:schemeClr>
+        </a:solidFill>
+        <a:round/>
+      </a:ln>
+    </cs:spPr>
+    <cs:defRPr sz="900" kern="1200"/>
+  </cs:categoryAxis>
+  <cs:chartArea mods="allowNoFillOverride allowNoLineOverride">
+    <cs:lnRef idx="0"/>
+    <cs:fillRef idx="0"/>
+    <cs:effectRef idx="0"/>
+    <cs:fontRef idx="minor">
+      <a:schemeClr val="tx1"/>
+    </cs:fontRef>
+    <cs:spPr>
+      <a:solidFill>
+        <a:schemeClr val="bg1"/>
+      </a:solidFill>
+      <a:ln w="9525" cap="flat" cmpd="sng" algn="ctr">
+        <a:solidFill>
+          <a:schemeClr val="tx1">
+            <a:lumMod val="15000"/>
+            <a:lumOff val="85000"/>
+          </a:schemeClr>
+        </a:solidFill>
+        <a:round/>
+      </a:ln>
+    </cs:spPr>
+    <cs:defRPr sz="1000" kern="1200"/>
+  </cs:chartArea>
+  <cs:dataLabel>
+    <cs:lnRef idx="0"/>
+    <cs:fillRef idx="0"/>
+    <cs:effectRef idx="0"/>
+    <cs:fontRef idx="minor">
+      <a:schemeClr val="tx1">
+        <a:lumMod val="75000"/>
+        <a:lumOff val="25000"/>
+      </a:schemeClr>
+    </cs:fontRef>
+    <cs:defRPr sz="900" kern="1200"/>
+  </cs:dataLabel>
+  <cs:dataLabelCallout>
+    <cs:lnRef idx="0"/>
+    <cs:fillRef idx="0"/>
+    <cs:effectRef idx="0"/>
+    <cs:fontRef idx="minor">
+      <a:schemeClr val="dk1">
+        <a:lumMod val="65000"/>
+        <a:lumOff val="35000"/>
+      </a:schemeClr>
+    </cs:fontRef>
+    <cs:spPr>
+      <a:solidFill>
+        <a:schemeClr val="lt1"/>
+      </a:solidFill>
+      <a:ln>
+        <a:solidFill>
+          <a:schemeClr val="dk1">
+            <a:lumMod val="25000"/>
+            <a:lumOff val="75000"/>
+          </a:schemeClr>
+        </a:solidFill>
+      </a:ln>
+    </cs:spPr>
+    <cs:defRPr sz="900" kern="1200"/>
+    <cs:bodyPr rot="0" spcFirstLastPara="1" vertOverflow="clip" horzOverflow="clip" vert="horz" wrap="square" lIns="36576" tIns="18288" rIns="36576" bIns="18288" anchor="ctr" anchorCtr="1">
+      <a:spAutoFit/>
+    </cs:bodyPr>
+  </cs:dataLabelCallout>
+  <cs:dataPoint>
+    <cs:lnRef idx="0"/>
+    <cs:fillRef idx="1">
+      <cs:styleClr val="auto"/>
+    </cs:fillRef>
+    <cs:effectRef idx="0"/>
+    <cs:fontRef idx="minor">
+      <a:schemeClr val="tx1"/>
+    </cs:fontRef>
+    <cs:spPr>
+      <a:solidFill>
+        <a:schemeClr val="phClr"/>
+      </a:solidFill>
+    </cs:spPr>
+  </cs:dataPoint>
+  <cs:dataPoint3D>
+    <cs:lnRef idx="0"/>
+    <cs:fillRef idx="1">
+      <cs:styleClr val="auto"/>
+    </cs:fillRef>
+    <cs:effectRef idx="0"/>
+    <cs:fontRef idx="minor">
+      <a:schemeClr val="tx1"/>
+    </cs:fontRef>
+    <cs:spPr>
+      <a:solidFill>
+        <a:schemeClr val="phClr"/>
+      </a:solidFill>
+    </cs:spPr>
+  </cs:dataPoint3D>
+  <cs:dataPointLine>
+    <cs:lnRef idx="0">
+      <cs:styleClr val="auto"/>
+    </cs:lnRef>
+    <cs:fillRef idx="1"/>
+    <cs:effectRef idx="0"/>
+    <cs:fontRef idx="minor">
+      <a:schemeClr val="tx1"/>
+    </cs:fontRef>
+    <cs:spPr>
+      <a:ln w="28575" cap="rnd">
+        <a:solidFill>
+          <a:schemeClr val="phClr"/>
+        </a:solidFill>
+        <a:round/>
+      </a:ln>
+    </cs:spPr>
+  </cs:dataPointLine>
+  <cs:dataPointMarker>
+    <cs:lnRef idx="0">
+      <cs:styleClr val="auto"/>
+    </cs:lnRef>
+    <cs:fillRef idx="1">
+      <cs:styleClr val="auto"/>
+    </cs:fillRef>
+    <cs:effectRef idx="0"/>
+    <cs:fontRef idx="minor">
+      <a:schemeClr val="tx1"/>
+    </cs:fontRef>
+    <cs:spPr>
+      <a:solidFill>
+        <a:schemeClr val="phClr"/>
+      </a:solidFill>
+      <a:ln w="9525">
+        <a:solidFill>
+          <a:schemeClr val="phClr"/>
+        </a:solidFill>
+      </a:ln>
+    </cs:spPr>
+  </cs:dataPointMarker>
+  <cs:dataPointMarkerLayout symbol="circle" size="5"/>
+  <cs:dataPointWireframe>
+    <cs:lnRef idx="0">
+      <cs:styleClr val="auto"/>
+    </cs:lnRef>
+    <cs:fillRef idx="1"/>
+    <cs:effectRef idx="0"/>
+    <cs:fontRef idx="minor">
+      <a:schemeClr val="tx1"/>
+    </cs:fontRef>
+    <cs:spPr>
+      <a:ln w="9525" cap="rnd">
+        <a:solidFill>
+          <a:schemeClr val="phClr"/>
+        </a:solidFill>
+        <a:round/>
+      </a:ln>
+    </cs:spPr>
+  </cs:dataPointWireframe>
+  <cs:dataTable>
+    <cs:lnRef idx="0"/>
+    <cs:fillRef idx="0"/>
+    <cs:effectRef idx="0"/>
+    <cs:fontRef idx="minor">
+      <a:schemeClr val="tx1">
+        <a:lumMod val="65000"/>
+        <a:lumOff val="35000"/>
+      </a:schemeClr>
+    </cs:fontRef>
+    <cs:spPr>
+      <a:noFill/>
+      <a:ln w="9525" cap="flat" cmpd="sng" algn="ctr">
+        <a:solidFill>
+          <a:schemeClr val="tx1">
+            <a:lumMod val="15000"/>
+            <a:lumOff val="85000"/>
+          </a:schemeClr>
+        </a:solidFill>
+        <a:round/>
+      </a:ln>
+    </cs:spPr>
+    <cs:defRPr sz="900" kern="1200"/>
+  </cs:dataTable>
+  <cs:downBar>
+    <cs:lnRef idx="0"/>
+    <cs:fillRef idx="0"/>
+    <cs:effectRef idx="0"/>
+    <cs:fontRef idx="minor">
+      <a:schemeClr val="dk1"/>
+    </cs:fontRef>
+    <cs:spPr>
+      <a:solidFill>
+        <a:schemeClr val="dk1">
+          <a:lumMod val="65000"/>
+          <a:lumOff val="35000"/>
+        </a:schemeClr>
+      </a:solidFill>
+      <a:ln w="9525">
+        <a:solidFill>
+          <a:schemeClr val="tx1">
+            <a:lumMod val="65000"/>
+            <a:lumOff val="35000"/>
+          </a:schemeClr>
+        </a:solidFill>
+      </a:ln>
+    </cs:spPr>
+  </cs:downBar>
+  <cs:dropLine>
+    <cs:lnRef idx="0"/>
+    <cs:fillRef idx="0"/>
+    <cs:effectRef idx="0"/>
+    <cs:fontRef idx="minor">
+      <a:schemeClr val="tx1"/>
+    </cs:fontRef>
+    <cs:spPr>
+      <a:ln w="9525" cap="flat" cmpd="sng" algn="ctr">
+        <a:solidFill>
+          <a:schemeClr val="tx1">
+            <a:lumMod val="35000"/>
+            <a:lumOff val="65000"/>
+          </a:schemeClr>
+        </a:solidFill>
+        <a:round/>
+      </a:ln>
+    </cs:spPr>
+  </cs:dropLine>
+  <cs:errorBar>
+    <cs:lnRef idx="0"/>
+    <cs:fillRef idx="0"/>
+    <cs:effectRef idx="0"/>
+    <cs:fontRef idx="minor">
+      <a:schemeClr val="tx1"/>
+    </cs:fontRef>
+    <cs:spPr>
+      <a:ln w="9525" cap="flat" cmpd="sng" algn="ctr">
+        <a:solidFill>
+          <a:schemeClr val="tx1">
+            <a:lumMod val="65000"/>
+            <a:lumOff val="35000"/>
+          </a:schemeClr>
+        </a:solidFill>
+        <a:round/>
+      </a:ln>
+    </cs:spPr>
+  </cs:errorBar>
+  <cs:floor>
+    <cs:lnRef idx="0"/>
+    <cs:fillRef idx="0"/>
+    <cs:effectRef idx="0"/>
+    <cs:fontRef idx="minor">
+      <a:schemeClr val="tx1"/>
+    </cs:fontRef>
+    <cs:spPr>
+      <a:noFill/>
+      <a:ln>
+        <a:noFill/>
+      </a:ln>
+    </cs:spPr>
+  </cs:floor>
+  <cs:gridlineMajor>
+    <cs:lnRef idx="0"/>
+    <cs:fillRef idx="0"/>
+    <cs:effectRef idx="0"/>
+    <cs:fontRef idx="minor">
+      <a:schemeClr val="tx1"/>
+    </cs:fontRef>
+    <cs:spPr>
+      <a:ln w="9525" cap="flat" cmpd="sng" algn="ctr">
+        <a:solidFill>
+          <a:schemeClr val="tx1">
+            <a:lumMod val="15000"/>
+            <a:lumOff val="85000"/>
+          </a:schemeClr>
+        </a:solidFill>
+        <a:round/>
+      </a:ln>
+    </cs:spPr>
+  </cs:gridlineMajor>
+  <cs:gridlineMinor>
+    <cs:lnRef idx="0"/>
+    <cs:fillRef idx="0"/>
+    <cs:effectRef idx="0"/>
+    <cs:fontRef idx="minor">
+      <a:schemeClr val="tx1"/>
+    </cs:fontRef>
+    <cs:spPr>
+      <a:ln w="9525" cap="flat" cmpd="sng" algn="ctr">
+        <a:solidFill>
+          <a:schemeClr val="tx1">
+            <a:lumMod val="5000"/>
+            <a:lumOff val="95000"/>
+          </a:schemeClr>
+        </a:solidFill>
+        <a:round/>
+      </a:ln>
+    </cs:spPr>
+  </cs:gridlineMinor>
+  <cs:hiLoLine>
+    <cs:lnRef idx="0"/>
+    <cs:fillRef idx="0"/>
+    <cs:effectRef idx="0"/>
+    <cs:fontRef idx="minor">
+      <a:schemeClr val="tx1"/>
+    </cs:fontRef>
+    <cs:spPr>
+      <a:ln w="9525" cap="flat" cmpd="sng" algn="ctr">
+        <a:solidFill>
+          <a:schemeClr val="tx1">
+            <a:lumMod val="75000"/>
+            <a:lumOff val="25000"/>
+          </a:schemeClr>
+        </a:solidFill>
+        <a:round/>
+      </a:ln>
+    </cs:spPr>
+  </cs:hiLoLine>
+  <cs:leaderLine>
+    <cs:lnRef idx="0"/>
+    <cs:fillRef idx="0"/>
+    <cs:effectRef idx="0"/>
+    <cs:fontRef idx="minor">
+      <a:schemeClr val="tx1"/>
+    </cs:fontRef>
+    <cs:spPr>
+      <a:ln w="9525" cap="flat" cmpd="sng" algn="ctr">
+        <a:solidFill>
+          <a:schemeClr val="tx1">
+            <a:lumMod val="35000"/>
+            <a:lumOff val="65000"/>
+          </a:schemeClr>
+        </a:solidFill>
+        <a:round/>
+      </a:ln>
+    </cs:spPr>
+  </cs:leaderLine>
+  <cs:legend>
+    <cs:lnRef idx="0"/>
+    <cs:fillRef idx="0"/>
+    <cs:effectRef idx="0"/>
+    <cs:fontRef idx="minor">
+      <a:schemeClr val="tx1">
+        <a:lumMod val="65000"/>
+        <a:lumOff val="35000"/>
+      </a:schemeClr>
+    </cs:fontRef>
+    <cs:defRPr sz="900" kern="1200"/>
+  </cs:legend>
+  <cs:plotArea mods="allowNoFillOverride allowNoLineOverride">
+    <cs:lnRef idx="0"/>
+    <cs:fillRef idx="0"/>
+    <cs:effectRef idx="0"/>
+    <cs:fontRef idx="minor">
+      <a:schemeClr val="tx1"/>
+    </cs:fontRef>
+  </cs:plotArea>
+  <cs:plotArea3D mods="allowNoFillOverride allowNoLineOverride">
+    <cs:lnRef idx="0"/>
+    <cs:fillRef idx="0"/>
+    <cs:effectRef idx="0"/>
+    <cs:fontRef idx="minor">
+      <a:schemeClr val="tx1"/>
+    </cs:fontRef>
+  </cs:plotArea3D>
+  <cs:seriesAxis>
+    <cs:lnRef idx="0"/>
+    <cs:fillRef idx="0"/>
+    <cs:effectRef idx="0"/>
+    <cs:fontRef idx="minor">
+      <a:schemeClr val="tx1">
+        <a:lumMod val="65000"/>
+        <a:lumOff val="35000"/>
+      </a:schemeClr>
+    </cs:fontRef>
+    <cs:defRPr sz="900" kern="1200"/>
+  </cs:seriesAxis>
+  <cs:seriesLine>
+    <cs:lnRef idx="0"/>
+    <cs:fillRef idx="0"/>
+    <cs:effectRef idx="0"/>
+    <cs:fontRef idx="minor">
+      <a:schemeClr val="tx1"/>
+    </cs:fontRef>
+    <cs:spPr>
+      <a:ln w="9525" cap="flat" cmpd="sng" algn="ctr">
+        <a:solidFill>
+          <a:schemeClr val="tx1">
+            <a:lumMod val="35000"/>
+            <a:lumOff val="65000"/>
+          </a:schemeClr>
+        </a:solidFill>
+        <a:round/>
+      </a:ln>
+    </cs:spPr>
+  </cs:seriesLine>
+  <cs:title>
+    <cs:lnRef idx="0"/>
+    <cs:fillRef idx="0"/>
+    <cs:effectRef idx="0"/>
+    <cs:fontRef idx="minor">
+      <a:schemeClr val="tx1">
+        <a:lumMod val="65000"/>
+        <a:lumOff val="35000"/>
+      </a:schemeClr>
+    </cs:fontRef>
+    <cs:defRPr sz="1400" b="0" kern="1200" spc="0" baseline="0"/>
+  </cs:title>
+  <cs:trendline>
+    <cs:lnRef idx="0">
+      <cs:styleClr val="auto"/>
+    </cs:lnRef>
+    <cs:fillRef idx="0"/>
+    <cs:effectRef idx="0"/>
+    <cs:fontRef idx="minor">
+      <a:schemeClr val="tx1"/>
+    </cs:fontRef>
+    <cs:spPr>
+      <a:ln w="19050" cap="rnd">
+        <a:solidFill>
+          <a:schemeClr val="phClr"/>
+        </a:solidFill>
+        <a:prstDash val="sysDot"/>
+      </a:ln>
+    </cs:spPr>
+  </cs:trendline>
+  <cs:trendlineLabel>
+    <cs:lnRef idx="0"/>
+    <cs:fillRef idx="0"/>
+    <cs:effectRef idx="0"/>
+    <cs:fontRef idx="minor">
+      <a:schemeClr val="tx1">
+        <a:lumMod val="65000"/>
+        <a:lumOff val="35000"/>
+      </a:schemeClr>
+    </cs:fontRef>
+    <cs:defRPr sz="900" kern="1200"/>
+  </cs:trendlineLabel>
+  <cs:upBar>
+    <cs:lnRef idx="0"/>
+    <cs:fillRef idx="0"/>
+    <cs:effectRef idx="0"/>
+    <cs:fontRef idx="minor">
+      <a:schemeClr val="dk1"/>
+    </cs:fontRef>
+    <cs:spPr>
+      <a:solidFill>
+        <a:schemeClr val="lt1"/>
+      </a:solidFill>
+      <a:ln w="9525">
+        <a:solidFill>
+          <a:schemeClr val="tx1">
+            <a:lumMod val="15000"/>
+            <a:lumOff val="85000"/>
+          </a:schemeClr>
+        </a:solidFill>
+      </a:ln>
+    </cs:spPr>
+  </cs:upBar>
+  <cs:valueAxis>
+    <cs:lnRef idx="0"/>
+    <cs:fillRef idx="0"/>
+    <cs:effectRef idx="0"/>
+    <cs:fontRef idx="minor">
+      <a:schemeClr val="tx1">
+        <a:lumMod val="65000"/>
+        <a:lumOff val="35000"/>
+      </a:schemeClr>
+    </cs:fontRef>
+    <cs:defRPr sz="900" kern="1200"/>
+  </cs:valueAxis>
+  <cs:wall>
+    <cs:lnRef idx="0"/>
+    <cs:fillRef idx="0"/>
+    <cs:effectRef idx="0"/>
+    <cs:fontRef idx="minor">
+      <a:schemeClr val="tx1"/>
+    </cs:fontRef>
+    <cs:spPr>
+      <a:noFill/>
+      <a:ln>
+        <a:noFill/>
+      </a:ln>
+    </cs:spPr>
+  </cs:wall>
+</cs:chartStyle>
+</file>
+
 <file path=word/glossary/document.xml><?xml version="1.0" encoding="utf-8"?>
 <w:glossaryDocument xmlns:wpc="http://schemas.microsoft.com/office/word/2010/wordprocessingCanvas" xmlns:cx="http://schemas.microsoft.com/office/drawing/2014/chartex" xmlns:cx1="http://schemas.microsoft.com/office/drawing/2015/9/8/chartex" xmlns:mc="http://schemas.openxmlformats.org/markup-compatibility/2006" xmlns:o="urn:schemas-microsoft-com:office:office" xmlns:r="http://schemas.openxmlformats.org/officeDocument/2006/relationships" xmlns:m="http://schemas.openxmlformats.org/officeDocument/2006/math" xmlns:v="urn:schemas-microsoft-com:vml" xmlns:wp14="http://schemas.microsoft.com/office/word/2010/wordprocessingDrawing" xmlns:wp="http://schemas.openxmlformats.org/drawingml/2006/wordprocessingDrawing" xmlns:w10="urn:schemas-microsoft-com:office:word" xmlns:w="http://schemas.openxmlformats.org/wordprocessingml/2006/main" xmlns:w14="http://schemas.microsoft.com/office/word/2010/wordml" xmlns:w15="http://schemas.microsoft.com/office/word/2012/wordml" xmlns:w16se="http://schemas.microsoft.com/office/word/2015/wordml/symex" xmlns:wpg="http://schemas.microsoft.com/office/word/2010/wordprocessingGroup" xmlns:wpi="http://schemas.microsoft.com/office/word/2010/wordprocessingInk" xmlns:wne="http://schemas.microsoft.com/office/word/2006/wordml" xmlns:wps="http://schemas.microsoft.com/office/word/2010/wordprocessingShape" mc:Ignorable="w14 w15 w16se wp14"/>
 </file>
@@ -4076,7 +5929,7 @@
     <w:charset w:val="00"/>
     <w:family w:val="roman"/>
     <w:pitch w:val="variable"/>
-    <w:sig w:usb0="E0002AFF" w:usb1="C0007843" w:usb2="00000009" w:usb3="00000000" w:csb0="000001FF" w:csb1="00000000"/>
+    <w:sig w:usb0="E0002AFF" w:usb1="C0007841" w:usb2="00000009" w:usb3="00000000" w:csb0="000001FF" w:csb1="00000000"/>
   </w:font>
   <w:font w:name="Courier New">
     <w:panose1 w:val="02070309020205020404"/>
@@ -4106,6 +5959,13 @@
     <w:pitch w:val="variable"/>
     <w:sig w:usb0="A00002EF" w:usb1="4000207B" w:usb2="00000000" w:usb3="00000000" w:csb0="0000019F" w:csb1="00000000"/>
   </w:font>
+  <w:font w:name="Consolas">
+    <w:panose1 w:val="020B0609020204030204"/>
+    <w:charset w:val="00"/>
+    <w:family w:val="modern"/>
+    <w:pitch w:val="fixed"/>
+    <w:sig w:usb0="E10002FF" w:usb1="4000FCFF" w:usb2="00000009" w:usb3="00000000" w:csb0="0000019F" w:csb1="00000000"/>
+  </w:font>
   <w:font w:name="Cambria Math">
     <w:panose1 w:val="02040503050406030204"/>
     <w:charset w:val="00"/>
@@ -4132,7 +5992,9 @@
   <w:rsids>
     <w:rsidRoot w:val="007101F3"/>
     <w:rsid w:val="007101F3"/>
+    <w:rsid w:val="007F0E23"/>
     <w:rsid w:val="00B844AE"/>
+    <w:rsid w:val="00BE5454"/>
   </w:rsids>
   <m:mathPr>
     <m:mathFont m:val="Cambria Math"/>
@@ -4581,7 +6443,7 @@
     <w:basedOn w:val="DefaultParagraphFont"/>
     <w:uiPriority w:val="99"/>
     <w:semiHidden/>
-    <w:rsid w:val="007101F3"/>
+    <w:rsid w:val="00BE5454"/>
     <w:rPr>
       <w:color w:val="808080"/>
     </w:rPr>

</xml_diff>

<commit_message>
Modified to parellelise pixel_average no working. Added section to report on this.
</commit_message>
<xml_diff>
--- a/B00241075 - GPGPU Part 2 - Report.docx
+++ b/B00241075 - GPGPU Part 2 - Report.docx
@@ -533,27 +533,14 @@
                             <w:r>
                               <w:t xml:space="preserve">Figure </w:t>
                             </w:r>
-                            <w:r>
-                              <w:fldChar w:fldCharType="begin"/>
-                            </w:r>
-                            <w:r>
-                              <w:instrText xml:space="preserve"> SEQ Figure \* ARABIC </w:instrText>
-                            </w:r>
-                            <w:r>
-                              <w:fldChar w:fldCharType="separate"/>
-                            </w:r>
-                            <w:r>
-                              <w:rPr>
-                                <w:noProof/>
-                              </w:rPr>
-                              <w:t>1</w:t>
-                            </w:r>
-                            <w:r>
-                              <w:rPr>
-                                <w:noProof/>
-                              </w:rPr>
-                              <w:fldChar w:fldCharType="end"/>
-                            </w:r>
+                            <w:fldSimple w:instr=" SEQ Figure \* ARABIC ">
+                              <w:r>
+                                <w:rPr>
+                                  <w:noProof/>
+                                </w:rPr>
+                                <w:t>1</w:t>
+                              </w:r>
+                            </w:fldSimple>
                             <w:r>
                               <w:t xml:space="preserve"> Lena - 5 Blur Radius</w:t>
                             </w:r>
@@ -591,27 +578,14 @@
                       <w:r>
                         <w:t xml:space="preserve">Figure </w:t>
                       </w:r>
-                      <w:r>
-                        <w:fldChar w:fldCharType="begin"/>
-                      </w:r>
-                      <w:r>
-                        <w:instrText xml:space="preserve"> SEQ Figure \* ARABIC </w:instrText>
-                      </w:r>
-                      <w:r>
-                        <w:fldChar w:fldCharType="separate"/>
-                      </w:r>
-                      <w:r>
-                        <w:rPr>
-                          <w:noProof/>
-                        </w:rPr>
-                        <w:t>1</w:t>
-                      </w:r>
-                      <w:r>
-                        <w:rPr>
-                          <w:noProof/>
-                        </w:rPr>
-                        <w:fldChar w:fldCharType="end"/>
-                      </w:r>
+                      <w:fldSimple w:instr=" SEQ Figure \* ARABIC ">
+                        <w:r>
+                          <w:rPr>
+                            <w:noProof/>
+                          </w:rPr>
+                          <w:t>1</w:t>
+                        </w:r>
+                      </w:fldSimple>
                       <w:r>
                         <w:t xml:space="preserve"> Lena - 5 Blur Radius</w:t>
                       </w:r>
@@ -822,27 +796,14 @@
                             <w:r>
                               <w:t xml:space="preserve">Figure </w:t>
                             </w:r>
-                            <w:r>
-                              <w:fldChar w:fldCharType="begin"/>
-                            </w:r>
-                            <w:r>
-                              <w:instrText xml:space="preserve"> SEQ Figure \* ARABIC </w:instrText>
-                            </w:r>
-                            <w:r>
-                              <w:fldChar w:fldCharType="separate"/>
-                            </w:r>
-                            <w:r>
-                              <w:rPr>
-                                <w:noProof/>
-                              </w:rPr>
-                              <w:t>2</w:t>
-                            </w:r>
-                            <w:r>
-                              <w:rPr>
-                                <w:noProof/>
-                              </w:rPr>
-                              <w:fldChar w:fldCharType="end"/>
-                            </w:r>
+                            <w:fldSimple w:instr=" SEQ Figure \* ARABIC ">
+                              <w:r>
+                                <w:rPr>
+                                  <w:noProof/>
+                                </w:rPr>
+                                <w:t>2</w:t>
+                              </w:r>
+                            </w:fldSimple>
                             <w:r>
                               <w:t xml:space="preserve"> Lena - Original</w:t>
                             </w:r>
@@ -876,27 +837,14 @@
                       <w:r>
                         <w:t xml:space="preserve">Figure </w:t>
                       </w:r>
-                      <w:r>
-                        <w:fldChar w:fldCharType="begin"/>
-                      </w:r>
-                      <w:r>
-                        <w:instrText xml:space="preserve"> SEQ Figure \* ARABIC </w:instrText>
-                      </w:r>
-                      <w:r>
-                        <w:fldChar w:fldCharType="separate"/>
-                      </w:r>
-                      <w:r>
-                        <w:rPr>
-                          <w:noProof/>
-                        </w:rPr>
-                        <w:t>2</w:t>
-                      </w:r>
-                      <w:r>
-                        <w:rPr>
-                          <w:noProof/>
-                        </w:rPr>
-                        <w:fldChar w:fldCharType="end"/>
-                      </w:r>
+                      <w:fldSimple w:instr=" SEQ Figure \* ARABIC ">
+                        <w:r>
+                          <w:rPr>
+                            <w:noProof/>
+                          </w:rPr>
+                          <w:t>2</w:t>
+                        </w:r>
+                      </w:fldSimple>
                       <w:r>
                         <w:t xml:space="preserve"> Lena - Original</w:t>
                       </w:r>
@@ -970,27 +918,14 @@
                             <w:r>
                               <w:t xml:space="preserve">Figure </w:t>
                             </w:r>
-                            <w:r>
-                              <w:fldChar w:fldCharType="begin"/>
-                            </w:r>
-                            <w:r>
-                              <w:instrText xml:space="preserve"> SEQ Figure \* ARABIC </w:instrText>
-                            </w:r>
-                            <w:r>
-                              <w:fldChar w:fldCharType="separate"/>
-                            </w:r>
-                            <w:r>
-                              <w:rPr>
-                                <w:noProof/>
-                              </w:rPr>
-                              <w:t>4</w:t>
-                            </w:r>
-                            <w:r>
-                              <w:rPr>
-                                <w:noProof/>
-                              </w:rPr>
-                              <w:fldChar w:fldCharType="end"/>
-                            </w:r>
+                            <w:fldSimple w:instr=" SEQ Figure \* ARABIC ">
+                              <w:r>
+                                <w:rPr>
+                                  <w:noProof/>
+                                </w:rPr>
+                                <w:t>3</w:t>
+                              </w:r>
+                            </w:fldSimple>
                             <w:r>
                               <w:t xml:space="preserve"> Ghost town - Original</w:t>
                             </w:r>
@@ -1024,27 +959,14 @@
                       <w:r>
                         <w:t xml:space="preserve">Figure </w:t>
                       </w:r>
-                      <w:r>
-                        <w:fldChar w:fldCharType="begin"/>
-                      </w:r>
-                      <w:r>
-                        <w:instrText xml:space="preserve"> SEQ Figure \* ARABIC </w:instrText>
-                      </w:r>
-                      <w:r>
-                        <w:fldChar w:fldCharType="separate"/>
-                      </w:r>
-                      <w:r>
-                        <w:rPr>
-                          <w:noProof/>
-                        </w:rPr>
-                        <w:t>4</w:t>
-                      </w:r>
-                      <w:r>
-                        <w:rPr>
-                          <w:noProof/>
-                        </w:rPr>
-                        <w:fldChar w:fldCharType="end"/>
-                      </w:r>
+                      <w:fldSimple w:instr=" SEQ Figure \* ARABIC ">
+                        <w:r>
+                          <w:rPr>
+                            <w:noProof/>
+                          </w:rPr>
+                          <w:t>3</w:t>
+                        </w:r>
+                      </w:fldSimple>
                       <w:r>
                         <w:t xml:space="preserve"> Ghost town - Original</w:t>
                       </w:r>
@@ -1109,27 +1031,14 @@
                             <w:r>
                               <w:t xml:space="preserve">Figure </w:t>
                             </w:r>
-                            <w:r>
-                              <w:fldChar w:fldCharType="begin"/>
-                            </w:r>
-                            <w:r>
-                              <w:instrText xml:space="preserve"> SEQ Figure \* ARABIC </w:instrText>
-                            </w:r>
-                            <w:r>
-                              <w:fldChar w:fldCharType="separate"/>
-                            </w:r>
-                            <w:r>
-                              <w:rPr>
-                                <w:noProof/>
-                              </w:rPr>
-                              <w:t>3</w:t>
-                            </w:r>
-                            <w:r>
-                              <w:rPr>
-                                <w:noProof/>
-                              </w:rPr>
-                              <w:fldChar w:fldCharType="end"/>
-                            </w:r>
+                            <w:fldSimple w:instr=" SEQ Figure \* ARABIC ">
+                              <w:r>
+                                <w:rPr>
+                                  <w:noProof/>
+                                </w:rPr>
+                                <w:t>4</w:t>
+                              </w:r>
+                            </w:fldSimple>
                             <w:r>
                               <w:t xml:space="preserve"> Ghost town - 5 Blur Radius</w:t>
                             </w:r>
@@ -1163,27 +1072,14 @@
                       <w:r>
                         <w:t xml:space="preserve">Figure </w:t>
                       </w:r>
-                      <w:r>
-                        <w:fldChar w:fldCharType="begin"/>
-                      </w:r>
-                      <w:r>
-                        <w:instrText xml:space="preserve"> SEQ Figure \* ARABIC </w:instrText>
-                      </w:r>
-                      <w:r>
-                        <w:fldChar w:fldCharType="separate"/>
-                      </w:r>
-                      <w:r>
-                        <w:rPr>
-                          <w:noProof/>
-                        </w:rPr>
-                        <w:t>3</w:t>
-                      </w:r>
-                      <w:r>
-                        <w:rPr>
-                          <w:noProof/>
-                        </w:rPr>
-                        <w:fldChar w:fldCharType="end"/>
-                      </w:r>
+                      <w:fldSimple w:instr=" SEQ Figure \* ARABIC ">
+                        <w:r>
+                          <w:rPr>
+                            <w:noProof/>
+                          </w:rPr>
+                          <w:t>4</w:t>
+                        </w:r>
+                      </w:fldSimple>
                       <w:r>
                         <w:t xml:space="preserve"> Ghost town - 5 Blur Radius</w:t>
                       </w:r>
@@ -1754,7 +1650,13 @@
         <w:t>clCreateCommandQueue</w:t>
       </w:r>
       <w:r>
-        <w:t xml:space="preserve"> function, passing it a context and device ID, and set what mode it should be in. In this case, out-of-order execution mode is chosen, allowing queued commands to run in any order. </w:t>
+        <w:t xml:space="preserve"> function, passing it a context and device ID, and set what mode it should be in. </w:t>
+      </w:r>
+      <w:r>
+        <w:t>In this case, no mode is selected so commands are executed in order and no profiling is enabled</w:t>
+      </w:r>
+      <w:r>
+        <w:t xml:space="preserve">. </w:t>
       </w:r>
       <w:r>
         <w:t xml:space="preserve">It should be noted however, that the </w:t>
@@ -1844,10 +1746,10 @@
             <v:path o:extrusionok="f" gradientshapeok="t" o:connecttype="rect"/>
             <o:lock v:ext="edit" aspectratio="t"/>
           </v:shapetype>
-          <v:shape id="_x0000_i1025" type="#_x0000_t75" style="width:451.5pt;height:198pt" o:ole="">
+          <v:shape id="_x0000_i1025" type="#_x0000_t75" style="width:451.3pt;height:197.95pt" o:ole="">
             <v:imagedata r:id="rId13" o:title=""/>
           </v:shape>
-          <o:OLEObject Type="Embed" ProgID="Word.OpenDocumentText.12" ShapeID="_x0000_i1025" DrawAspect="Content" ObjectID="_1523651988" r:id="rId14"/>
+          <o:OLEObject Type="Embed" ProgID="Word.OpenDocumentText.12" ShapeID="_x0000_i1025" DrawAspect="Content" ObjectID="_1523711862" r:id="rId14"/>
         </w:object>
       </w:r>
     </w:p>
@@ -1886,10 +1788,10 @@
     <w:p>
       <w:r>
         <w:object w:dxaOrig="9026" w:dyaOrig="6407">
-          <v:shape id="_x0000_i1030" type="#_x0000_t75" style="width:451.5pt;height:320.25pt" o:ole="">
+          <v:shape id="_x0000_i1026" type="#_x0000_t75" style="width:451.5pt;height:320.25pt" o:ole="">
             <v:imagedata r:id="rId15" o:title=""/>
           </v:shape>
-          <o:OLEObject Type="Embed" ProgID="Word.OpenDocumentText.12" ShapeID="_x0000_i1030" DrawAspect="Content" ObjectID="_1523651989" r:id="rId16"/>
+          <o:OLEObject Type="Embed" ProgID="Word.OpenDocumentText.12" ShapeID="_x0000_i1026" DrawAspect="Content" ObjectID="_1523711863" r:id="rId16"/>
         </w:object>
       </w:r>
     </w:p>
@@ -1984,10 +1886,10 @@
     <w:p>
       <w:r>
         <w:object w:dxaOrig="9026" w:dyaOrig="1681">
-          <v:shape id="_x0000_i1040" type="#_x0000_t75" style="width:451.5pt;height:84pt" o:ole="">
+          <v:shape id="_x0000_i1027" type="#_x0000_t75" style="width:451.5pt;height:84pt" o:ole="">
             <v:imagedata r:id="rId17" o:title=""/>
           </v:shape>
-          <o:OLEObject Type="Embed" ProgID="Word.OpenDocumentText.12" ShapeID="_x0000_i1040" DrawAspect="Content" ObjectID="_1523651990" r:id="rId18"/>
+          <o:OLEObject Type="Embed" ProgID="Word.OpenDocumentText.12" ShapeID="_x0000_i1027" DrawAspect="Content" ObjectID="_1523711864" r:id="rId18"/>
         </w:object>
       </w:r>
     </w:p>
@@ -2001,10 +1903,10 @@
     <w:p>
       <w:r>
         <w:object w:dxaOrig="9026" w:dyaOrig="622">
-          <v:shape id="_x0000_i1047" type="#_x0000_t75" style="width:451.5pt;height:30.75pt" o:ole="">
+          <v:shape id="_x0000_i1028" type="#_x0000_t75" style="width:451.5pt;height:30.75pt" o:ole="">
             <v:imagedata r:id="rId19" o:title=""/>
           </v:shape>
-          <o:OLEObject Type="Embed" ProgID="Word.OpenDocumentText.12" ShapeID="_x0000_i1047" DrawAspect="Content" ObjectID="_1523651991" r:id="rId20"/>
+          <o:OLEObject Type="Embed" ProgID="Word.OpenDocumentText.12" ShapeID="_x0000_i1028" DrawAspect="Content" ObjectID="_1523711865" r:id="rId20"/>
         </w:object>
       </w:r>
     </w:p>
@@ -2018,10 +1920,10 @@
     <w:p>
       <w:r>
         <w:object w:dxaOrig="9026" w:dyaOrig="2670">
-          <v:shape id="_x0000_i1056" type="#_x0000_t75" style="width:451.5pt;height:133.5pt" o:ole="">
+          <v:shape id="_x0000_i1029" type="#_x0000_t75" style="width:451.5pt;height:133.5pt" o:ole="">
             <v:imagedata r:id="rId21" o:title=""/>
           </v:shape>
-          <o:OLEObject Type="Embed" ProgID="Word.OpenDocumentText.12" ShapeID="_x0000_i1056" DrawAspect="Content" ObjectID="_1523651992" r:id="rId22"/>
+          <o:OLEObject Type="Embed" ProgID="Word.OpenDocumentText.12" ShapeID="_x0000_i1029" DrawAspect="Content" ObjectID="_1523711866" r:id="rId22"/>
         </w:object>
       </w:r>
     </w:p>
@@ -2087,10 +1989,10 @@
     <w:p>
       <w:r>
         <w:object w:dxaOrig="9026" w:dyaOrig="1903">
-          <v:shape id="_x0000_i1064" type="#_x0000_t75" style="width:451.5pt;height:95.25pt" o:ole="">
+          <v:shape id="_x0000_i1030" type="#_x0000_t75" style="width:451.5pt;height:95.25pt" o:ole="">
             <v:imagedata r:id="rId23" o:title=""/>
           </v:shape>
-          <o:OLEObject Type="Embed" ProgID="Word.OpenDocumentText.12" ShapeID="_x0000_i1064" DrawAspect="Content" ObjectID="_1523651993" r:id="rId24"/>
+          <o:OLEObject Type="Embed" ProgID="Word.OpenDocumentText.12" ShapeID="_x0000_i1030" DrawAspect="Content" ObjectID="_1523711867" r:id="rId24"/>
         </w:object>
       </w:r>
     </w:p>
@@ -2592,12 +2494,635 @@
       <w:r>
         <w:t xml:space="preserve">This may have something to do with how the kernel attempts to access memory when the radius causes access outside of the image. </w:t>
       </w:r>
-      <w:bookmarkStart w:id="6" w:name="_GoBack"/>
-      <w:bookmarkEnd w:id="6"/>
+    </w:p>
+    <w:p>
+      <w:pPr>
+        <w:tabs>
+          <w:tab w:val="left" w:pos="1470"/>
+        </w:tabs>
+      </w:pPr>
+      <w:r>
+        <w:t xml:space="preserve">In an attempt to address the growth of time as blur radius does, the pixel averaging code was refactored to make use of OpenCL work items too, rather than the nested for loops it currently had. In order to do this, private memory, work-groups and barrier were required to keep the functionality. The kernel was modified to what is shown below. </w:t>
+      </w:r>
+    </w:p>
+    <w:bookmarkStart w:id="6" w:name="_MON_1523710429"/>
+    <w:bookmarkEnd w:id="6"/>
+    <w:p>
+      <w:pPr>
+        <w:tabs>
+          <w:tab w:val="left" w:pos="1470"/>
+        </w:tabs>
+      </w:pPr>
+      <w:r>
+        <w:object w:dxaOrig="9026" w:dyaOrig="7297">
+          <v:shape id="_x0000_i1032" type="#_x0000_t75" style="width:451.5pt;height:364.5pt" o:ole="">
+            <v:imagedata r:id="rId30" o:title=""/>
+          </v:shape>
+          <o:OLEObject Type="Embed" ProgID="Word.OpenDocumentText.12" ShapeID="_x0000_i1032" DrawAspect="Content" ObjectID="_1523711868" r:id="rId31"/>
+        </w:object>
+      </w:r>
+    </w:p>
+    <w:p>
+      <w:pPr>
+        <w:tabs>
+          <w:tab w:val="left" w:pos="1470"/>
+        </w:tabs>
+        <w:rPr>
+          <w:rFonts w:eastAsiaTheme="minorEastAsia"/>
+        </w:rPr>
+      </w:pPr>
+      <w:r>
+        <w:t xml:space="preserve">The important changes are the calculation of the pixel to be added to the total, namely </w:t>
+      </w:r>
+      <w:proofErr w:type="spellStart"/>
+      <w:r>
+        <w:rPr>
+          <w:i/>
+        </w:rPr>
+        <w:t>pixel_x</w:t>
+      </w:r>
+      <w:proofErr w:type="spellEnd"/>
+      <w:r>
+        <w:t xml:space="preserve"> and </w:t>
+      </w:r>
+      <w:proofErr w:type="spellStart"/>
+      <w:r>
+        <w:rPr>
+          <w:i/>
+        </w:rPr>
+        <w:t>pixel_y</w:t>
+      </w:r>
+      <w:proofErr w:type="spellEnd"/>
+      <w:r>
+        <w:t xml:space="preserve">. Originally, two extra dimensions were going to be added to the work-items with the size of the blur diameter, allowing an extra work item for each pixel in the blur radius. Unfortunately, three was the maximum dimensions allowed in this case so the method above was used, where </w:t>
+      </w:r>
+      <m:oMath>
+        <m:sSup>
+          <m:sSupPr>
+            <m:ctrlPr>
+              <w:rPr>
+                <w:rFonts w:ascii="Cambria Math" w:hAnsi="Cambria Math"/>
+                <w:i/>
+              </w:rPr>
+            </m:ctrlPr>
+          </m:sSupPr>
+          <m:e>
+            <m:r>
+              <w:rPr>
+                <w:rFonts w:ascii="Cambria Math" w:hAnsi="Cambria Math"/>
+              </w:rPr>
+              <m:t>blur_diameter</m:t>
+            </m:r>
+          </m:e>
+          <m:sup>
+            <m:r>
+              <w:rPr>
+                <w:rFonts w:ascii="Cambria Math" w:hAnsi="Cambria Math"/>
+              </w:rPr>
+              <m:t>2</m:t>
+            </m:r>
+          </m:sup>
+        </m:sSup>
+      </m:oMath>
+      <w:r>
+        <w:rPr>
+          <w:rFonts w:eastAsiaTheme="minorEastAsia"/>
+        </w:rPr>
+        <w:t xml:space="preserve"> work-items are in a single extra dimension. The totals for the three colour channels are then declared as private, to persist their values among a work-group. A work-group in this case has  </w:t>
+      </w:r>
+      <m:oMath>
+        <m:sSup>
+          <m:sSupPr>
+            <m:ctrlPr>
+              <w:rPr>
+                <w:rFonts w:ascii="Cambria Math" w:hAnsi="Cambria Math"/>
+                <w:i/>
+              </w:rPr>
+            </m:ctrlPr>
+          </m:sSupPr>
+          <m:e>
+            <m:r>
+              <w:rPr>
+                <w:rFonts w:ascii="Cambria Math" w:hAnsi="Cambria Math"/>
+              </w:rPr>
+              <m:t>blur_diameter</m:t>
+            </m:r>
+          </m:e>
+          <m:sup>
+            <m:r>
+              <w:rPr>
+                <w:rFonts w:ascii="Cambria Math" w:hAnsi="Cambria Math"/>
+              </w:rPr>
+              <m:t>2</m:t>
+            </m:r>
+          </m:sup>
+        </m:sSup>
+      </m:oMath>
+      <w:r>
+        <w:rPr>
+          <w:rFonts w:eastAsiaTheme="minorEastAsia"/>
+        </w:rPr>
+        <w:t xml:space="preserve"> work-items in it, enough to calculate the total for a given radius. A barrier is then placed after the totals have been added to, to synchronise the items in the work-group before setting the ou</w:t>
+      </w:r>
+      <w:r>
+        <w:rPr>
+          <w:rFonts w:eastAsiaTheme="minorEastAsia"/>
+        </w:rPr>
+        <w:t>t</w:t>
+      </w:r>
+      <w:r>
+        <w:rPr>
+          <w:rFonts w:eastAsiaTheme="minorEastAsia"/>
+        </w:rPr>
+        <w:t xml:space="preserve">put to the totals. </w:t>
+      </w:r>
+      <w:r>
+        <w:rPr>
+          <w:rFonts w:eastAsiaTheme="minorEastAsia"/>
+        </w:rPr>
+        <w:t xml:space="preserve">Inside </w:t>
+      </w:r>
+      <w:r>
+        <w:rPr>
+          <w:rFonts w:eastAsiaTheme="minorEastAsia"/>
+          <w:i/>
+        </w:rPr>
+        <w:t>unsharp_mask.cpp</w:t>
+      </w:r>
+      <w:r>
+        <w:rPr>
+          <w:rFonts w:eastAsiaTheme="minorEastAsia"/>
+        </w:rPr>
+        <w:t xml:space="preserve">, in our overloaded </w:t>
+      </w:r>
+      <w:proofErr w:type="spellStart"/>
+      <w:r>
+        <w:rPr>
+          <w:rFonts w:eastAsiaTheme="minorEastAsia"/>
+          <w:i/>
+        </w:rPr>
+        <w:t>unsharp_mask</w:t>
+      </w:r>
+      <w:proofErr w:type="spellEnd"/>
+      <w:r>
+        <w:rPr>
+          <w:rFonts w:eastAsiaTheme="minorEastAsia"/>
+        </w:rPr>
+        <w:t xml:space="preserve"> function, we modify the work dimensions so it looks like the following.</w:t>
+      </w:r>
+    </w:p>
+    <w:bookmarkStart w:id="7" w:name="_MON_1523711180"/>
+    <w:bookmarkEnd w:id="7"/>
+    <w:p>
+      <w:pPr>
+        <w:tabs>
+          <w:tab w:val="left" w:pos="1470"/>
+        </w:tabs>
+      </w:pPr>
+      <w:r>
+        <w:object w:dxaOrig="9026" w:dyaOrig="1290">
+          <v:shape id="_x0000_i1034" type="#_x0000_t75" style="width:451.5pt;height:64.5pt" o:ole="">
+            <v:imagedata r:id="rId32" o:title=""/>
+          </v:shape>
+          <o:OLEObject Type="Embed" ProgID="Word.OpenDocumentText.12" ShapeID="_x0000_i1034" DrawAspect="Content" ObjectID="_1523711869" r:id="rId33"/>
+        </w:object>
+      </w:r>
+    </w:p>
+    <w:p>
+      <w:pPr>
+        <w:tabs>
+          <w:tab w:val="left" w:pos="1470"/>
+        </w:tabs>
+      </w:pPr>
+      <w:r>
+        <w:t xml:space="preserve">This adds an extra dimension to the work-items and specifies the size of the work-groups. </w:t>
+      </w:r>
+      <w:r>
+        <w:t xml:space="preserve">Each </w:t>
+      </w:r>
+      <w:proofErr w:type="spellStart"/>
+      <w:r>
+        <w:rPr>
+          <w:i/>
+        </w:rPr>
+        <w:t>clEnqueueNDRangeKernel</w:t>
+      </w:r>
+      <w:proofErr w:type="spellEnd"/>
+      <w:r>
+        <w:t xml:space="preserve"> call is modified to also take the </w:t>
+      </w:r>
+      <w:proofErr w:type="spellStart"/>
+      <w:r>
+        <w:rPr>
+          <w:i/>
+        </w:rPr>
+        <w:t>workGroupSizes</w:t>
+      </w:r>
+      <w:proofErr w:type="spellEnd"/>
+      <w:r>
+        <w:t xml:space="preserve"> array as the sixth parameter. </w:t>
+      </w:r>
+    </w:p>
+    <w:p>
+      <w:pPr>
+        <w:tabs>
+          <w:tab w:val="left" w:pos="1470"/>
+        </w:tabs>
+      </w:pPr>
+      <w:r>
+        <w:t xml:space="preserve">Unfortunately, these changes increased times to around two minutes for a blur radius of 15. The final result also did not match those given by the original or previous version of the code, a can be see below. </w:t>
+      </w:r>
+    </w:p>
+    <w:p>
+      <w:pPr>
+        <w:tabs>
+          <w:tab w:val="left" w:pos="1470"/>
+        </w:tabs>
+      </w:pPr>
+      <w:r>
+        <w:rPr>
+          <w:noProof/>
+        </w:rPr>
+        <w:lastRenderedPageBreak/>
+        <mc:AlternateContent>
+          <mc:Choice Requires="wps">
+            <w:drawing>
+              <wp:anchor distT="0" distB="0" distL="114300" distR="114300" simplePos="0" relativeHeight="251683840" behindDoc="0" locked="0" layoutInCell="1" allowOverlap="1" wp14:anchorId="263A7498" wp14:editId="2B97A524">
+                <wp:simplePos x="0" y="0"/>
+                <wp:positionH relativeFrom="column">
+                  <wp:posOffset>3121660</wp:posOffset>
+                </wp:positionH>
+                <wp:positionV relativeFrom="paragraph">
+                  <wp:posOffset>2657475</wp:posOffset>
+                </wp:positionV>
+                <wp:extent cx="2600325" cy="635"/>
+                <wp:effectExtent l="0" t="0" r="0" b="0"/>
+                <wp:wrapSquare wrapText="bothSides"/>
+                <wp:docPr id="22" name="Text Box 22"/>
+                <wp:cNvGraphicFramePr/>
+                <a:graphic xmlns:a="http://schemas.openxmlformats.org/drawingml/2006/main">
+                  <a:graphicData uri="http://schemas.microsoft.com/office/word/2010/wordprocessingShape">
+                    <wps:wsp>
+                      <wps:cNvSpPr txBox="1"/>
+                      <wps:spPr>
+                        <a:xfrm>
+                          <a:off x="0" y="0"/>
+                          <a:ext cx="2600325" cy="635"/>
+                        </a:xfrm>
+                        <a:prstGeom prst="rect">
+                          <a:avLst/>
+                        </a:prstGeom>
+                        <a:solidFill>
+                          <a:prstClr val="white"/>
+                        </a:solidFill>
+                        <a:ln>
+                          <a:noFill/>
+                        </a:ln>
+                      </wps:spPr>
+                      <wps:txbx>
+                        <w:txbxContent>
+                          <w:p>
+                            <w:pPr>
+                              <w:pStyle w:val="Caption"/>
+                              <w:rPr>
+                                <w:noProof/>
+                              </w:rPr>
+                            </w:pPr>
+                            <w:r>
+                              <w:t xml:space="preserve">Figure </w:t>
+                            </w:r>
+                            <w:fldSimple w:instr=" SEQ Figure \* ARABIC ">
+                              <w:r>
+                                <w:rPr>
+                                  <w:noProof/>
+                                </w:rPr>
+                                <w:t>5</w:t>
+                              </w:r>
+                            </w:fldSimple>
+                            <w:r>
+                              <w:t xml:space="preserve"> Original</w:t>
+                            </w:r>
+                          </w:p>
+                        </w:txbxContent>
+                      </wps:txbx>
+                      <wps:bodyPr rot="0" spcFirstLastPara="0" vertOverflow="overflow" horzOverflow="overflow" vert="horz" wrap="square" lIns="0" tIns="0" rIns="0" bIns="0" numCol="1" spcCol="0" rtlCol="0" fromWordArt="0" anchor="t" anchorCtr="0" forceAA="0" compatLnSpc="1">
+                        <a:prstTxWarp prst="textNoShape">
+                          <a:avLst/>
+                        </a:prstTxWarp>
+                        <a:spAutoFit/>
+                      </wps:bodyPr>
+                    </wps:wsp>
+                  </a:graphicData>
+                </a:graphic>
+              </wp:anchor>
+            </w:drawing>
+          </mc:Choice>
+          <mc:Fallback>
+            <w:pict>
+              <v:shape w14:anchorId="263A7498" id="Text Box 22" o:spid="_x0000_s1030" type="#_x0000_t202" style="position:absolute;margin-left:245.8pt;margin-top:209.25pt;width:204.75pt;height:.05pt;z-index:251683840;visibility:visible;mso-wrap-style:square;mso-wrap-distance-left:9pt;mso-wrap-distance-top:0;mso-wrap-distance-right:9pt;mso-wrap-distance-bottom:0;mso-position-horizontal:absolute;mso-position-horizontal-relative:text;mso-position-vertical:absolute;mso-position-vertical-relative:text;v-text-anchor:top" o:gfxdata="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" stroked="f">
+                <v:textbox style="mso-fit-shape-to-text:t" inset="0,0,0,0">
+                  <w:txbxContent>
+                    <w:p>
+                      <w:pPr>
+                        <w:pStyle w:val="Caption"/>
+                        <w:rPr>
+                          <w:noProof/>
+                        </w:rPr>
+                      </w:pPr>
+                      <w:r>
+                        <w:t xml:space="preserve">Figure </w:t>
+                      </w:r>
+                      <w:fldSimple w:instr=" SEQ Figure \* ARABIC ">
+                        <w:r>
+                          <w:rPr>
+                            <w:noProof/>
+                          </w:rPr>
+                          <w:t>5</w:t>
+                        </w:r>
+                      </w:fldSimple>
+                      <w:r>
+                        <w:t xml:space="preserve"> Original</w:t>
+                      </w:r>
+                    </w:p>
+                  </w:txbxContent>
+                </v:textbox>
+                <w10:wrap type="square"/>
+              </v:shape>
+            </w:pict>
+          </mc:Fallback>
+        </mc:AlternateContent>
+      </w:r>
+      <w:r>
+        <w:rPr>
+          <w:noProof/>
+          <w:lang w:eastAsia="en-GB"/>
+        </w:rPr>
+        <w:drawing>
+          <wp:anchor distT="0" distB="0" distL="114300" distR="114300" simplePos="0" relativeHeight="251679744" behindDoc="0" locked="0" layoutInCell="1" allowOverlap="1" wp14:anchorId="4966E993" wp14:editId="0C1B7FF3">
+            <wp:simplePos x="0" y="0"/>
+            <wp:positionH relativeFrom="margin">
+              <wp:align>right</wp:align>
+            </wp:positionH>
+            <wp:positionV relativeFrom="margin">
+              <wp:align>top</wp:align>
+            </wp:positionV>
+            <wp:extent cx="2600325" cy="2600325"/>
+            <wp:effectExtent l="0" t="0" r="9525" b="9525"/>
+            <wp:wrapSquare wrapText="bothSides"/>
+            <wp:docPr id="20" name="Picture 20" descr="C:\Users\Floofy\Projects\unsharp-mask\unsharp_mask\unsharp_mask\lena-processed.jpg"/>
+            <wp:cNvGraphicFramePr>
+              <a:graphicFrameLocks xmlns:a="http://schemas.openxmlformats.org/drawingml/2006/main" noChangeAspect="1"/>
+            </wp:cNvGraphicFramePr>
+            <a:graphic xmlns:a="http://schemas.openxmlformats.org/drawingml/2006/main">
+              <a:graphicData uri="http://schemas.openxmlformats.org/drawingml/2006/picture">
+                <pic:pic xmlns:pic="http://schemas.openxmlformats.org/drawingml/2006/picture">
+                  <pic:nvPicPr>
+                    <pic:cNvPr id="0" name="Picture 12" descr="C:\Users\Floofy\Projects\unsharp-mask\unsharp_mask\unsharp_mask\lena-processed.jpg"/>
+                    <pic:cNvPicPr>
+                      <a:picLocks noChangeAspect="1" noChangeArrowheads="1"/>
+                    </pic:cNvPicPr>
+                  </pic:nvPicPr>
+                  <pic:blipFill>
+                    <a:blip r:embed="rId34">
+                      <a:extLst>
+                        <a:ext uri="{28A0092B-C50C-407E-A947-70E740481C1C}">
+                          <a14:useLocalDpi xmlns:a14="http://schemas.microsoft.com/office/drawing/2010/main" val="0"/>
+                        </a:ext>
+                      </a:extLst>
+                    </a:blip>
+                    <a:srcRect/>
+                    <a:stretch>
+                      <a:fillRect/>
+                    </a:stretch>
+                  </pic:blipFill>
+                  <pic:spPr bwMode="auto">
+                    <a:xfrm>
+                      <a:off x="0" y="0"/>
+                      <a:ext cx="2600325" cy="2600325"/>
+                    </a:xfrm>
+                    <a:prstGeom prst="rect">
+                      <a:avLst/>
+                    </a:prstGeom>
+                    <a:noFill/>
+                    <a:ln>
+                      <a:noFill/>
+                    </a:ln>
+                  </pic:spPr>
+                </pic:pic>
+              </a:graphicData>
+            </a:graphic>
+            <wp14:sizeRelH relativeFrom="margin">
+              <wp14:pctWidth>0</wp14:pctWidth>
+            </wp14:sizeRelH>
+            <wp14:sizeRelV relativeFrom="margin">
+              <wp14:pctHeight>0</wp14:pctHeight>
+            </wp14:sizeRelV>
+          </wp:anchor>
+        </w:drawing>
+      </w:r>
+      <w:r>
+        <w:rPr>
+          <w:noProof/>
+        </w:rPr>
+        <mc:AlternateContent>
+          <mc:Choice Requires="wps">
+            <w:drawing>
+              <wp:anchor distT="0" distB="0" distL="114300" distR="114300" simplePos="0" relativeHeight="251681792" behindDoc="0" locked="0" layoutInCell="1" allowOverlap="1" wp14:anchorId="4F77802D" wp14:editId="367D25D3">
+                <wp:simplePos x="0" y="0"/>
+                <wp:positionH relativeFrom="column">
+                  <wp:posOffset>0</wp:posOffset>
+                </wp:positionH>
+                <wp:positionV relativeFrom="paragraph">
+                  <wp:posOffset>2657475</wp:posOffset>
+                </wp:positionV>
+                <wp:extent cx="2600325" cy="635"/>
+                <wp:effectExtent l="0" t="0" r="0" b="0"/>
+                <wp:wrapSquare wrapText="bothSides"/>
+                <wp:docPr id="21" name="Text Box 21"/>
+                <wp:cNvGraphicFramePr/>
+                <a:graphic xmlns:a="http://schemas.openxmlformats.org/drawingml/2006/main">
+                  <a:graphicData uri="http://schemas.microsoft.com/office/word/2010/wordprocessingShape">
+                    <wps:wsp>
+                      <wps:cNvSpPr txBox="1"/>
+                      <wps:spPr>
+                        <a:xfrm>
+                          <a:off x="0" y="0"/>
+                          <a:ext cx="2600325" cy="635"/>
+                        </a:xfrm>
+                        <a:prstGeom prst="rect">
+                          <a:avLst/>
+                        </a:prstGeom>
+                        <a:solidFill>
+                          <a:prstClr val="white"/>
+                        </a:solidFill>
+                        <a:ln>
+                          <a:noFill/>
+                        </a:ln>
+                      </wps:spPr>
+                      <wps:txbx>
+                        <w:txbxContent>
+                          <w:p>
+                            <w:pPr>
+                              <w:pStyle w:val="Caption"/>
+                              <w:rPr>
+                                <w:noProof/>
+                              </w:rPr>
+                            </w:pPr>
+                            <w:r>
+                              <w:t xml:space="preserve">Figure </w:t>
+                            </w:r>
+                            <w:fldSimple w:instr=" SEQ Figure \* ARABIC ">
+                              <w:r>
+                                <w:rPr>
+                                  <w:noProof/>
+                                </w:rPr>
+                                <w:t>6</w:t>
+                              </w:r>
+                            </w:fldSimple>
+                            <w:r>
+                              <w:t xml:space="preserve"> Modified</w:t>
+                            </w:r>
+                          </w:p>
+                        </w:txbxContent>
+                      </wps:txbx>
+                      <wps:bodyPr rot="0" spcFirstLastPara="0" vertOverflow="overflow" horzOverflow="overflow" vert="horz" wrap="square" lIns="0" tIns="0" rIns="0" bIns="0" numCol="1" spcCol="0" rtlCol="0" fromWordArt="0" anchor="t" anchorCtr="0" forceAA="0" compatLnSpc="1">
+                        <a:prstTxWarp prst="textNoShape">
+                          <a:avLst/>
+                        </a:prstTxWarp>
+                        <a:spAutoFit/>
+                      </wps:bodyPr>
+                    </wps:wsp>
+                  </a:graphicData>
+                </a:graphic>
+              </wp:anchor>
+            </w:drawing>
+          </mc:Choice>
+          <mc:Fallback>
+            <w:pict>
+              <v:shape w14:anchorId="4F77802D" id="Text Box 21" o:spid="_x0000_s1031" type="#_x0000_t202" style="position:absolute;margin-left:0;margin-top:209.25pt;width:204.75pt;height:.05pt;z-index:251681792;visibility:visible;mso-wrap-style:square;mso-wrap-distance-left:9pt;mso-wrap-distance-top:0;mso-wrap-distance-right:9pt;mso-wrap-distance-bottom:0;mso-position-horizontal:absolute;mso-position-horizontal-relative:text;mso-position-vertical:absolute;mso-position-vertical-relative:text;v-text-anchor:top" o:gfxdata="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" stroked="f">
+                <v:textbox style="mso-fit-shape-to-text:t" inset="0,0,0,0">
+                  <w:txbxContent>
+                    <w:p>
+                      <w:pPr>
+                        <w:pStyle w:val="Caption"/>
+                        <w:rPr>
+                          <w:noProof/>
+                        </w:rPr>
+                      </w:pPr>
+                      <w:r>
+                        <w:t xml:space="preserve">Figure </w:t>
+                      </w:r>
+                      <w:fldSimple w:instr=" SEQ Figure \* ARABIC ">
+                        <w:r>
+                          <w:rPr>
+                            <w:noProof/>
+                          </w:rPr>
+                          <w:t>6</w:t>
+                        </w:r>
+                      </w:fldSimple>
+                      <w:r>
+                        <w:t xml:space="preserve"> Modified</w:t>
+                      </w:r>
+                    </w:p>
+                  </w:txbxContent>
+                </v:textbox>
+                <w10:wrap type="square"/>
+              </v:shape>
+            </w:pict>
+          </mc:Fallback>
+        </mc:AlternateContent>
+      </w:r>
+      <w:r>
+        <w:rPr>
+          <w:noProof/>
+          <w:lang w:eastAsia="en-GB"/>
+        </w:rPr>
+        <w:drawing>
+          <wp:anchor distT="0" distB="0" distL="114300" distR="114300" simplePos="0" relativeHeight="251678720" behindDoc="0" locked="0" layoutInCell="1" allowOverlap="1" wp14:anchorId="32C5DDF9" wp14:editId="6BE1576C">
+            <wp:simplePos x="914400" y="914400"/>
+            <wp:positionH relativeFrom="margin">
+              <wp:align>left</wp:align>
+            </wp:positionH>
+            <wp:positionV relativeFrom="margin">
+              <wp:align>top</wp:align>
+            </wp:positionV>
+            <wp:extent cx="2600325" cy="2600325"/>
+            <wp:effectExtent l="0" t="0" r="9525" b="9525"/>
+            <wp:wrapSquare wrapText="bothSides"/>
+            <wp:docPr id="19" name="Picture 19" descr="C:\Users\Floofy\Projects\unsharp-mask\unsharp_mask\unsharp_mask\lena-processed-dbg.jpg"/>
+            <wp:cNvGraphicFramePr>
+              <a:graphicFrameLocks xmlns:a="http://schemas.openxmlformats.org/drawingml/2006/main" noChangeAspect="1"/>
+            </wp:cNvGraphicFramePr>
+            <a:graphic xmlns:a="http://schemas.openxmlformats.org/drawingml/2006/main">
+              <a:graphicData uri="http://schemas.openxmlformats.org/drawingml/2006/picture">
+                <pic:pic xmlns:pic="http://schemas.openxmlformats.org/drawingml/2006/picture">
+                  <pic:nvPicPr>
+                    <pic:cNvPr id="0" name="Picture 11" descr="C:\Users\Floofy\Projects\unsharp-mask\unsharp_mask\unsharp_mask\lena-processed-dbg.jpg"/>
+                    <pic:cNvPicPr>
+                      <a:picLocks noChangeAspect="1" noChangeArrowheads="1"/>
+                    </pic:cNvPicPr>
+                  </pic:nvPicPr>
+                  <pic:blipFill>
+                    <a:blip r:embed="rId35">
+                      <a:extLst>
+                        <a:ext uri="{28A0092B-C50C-407E-A947-70E740481C1C}">
+                          <a14:useLocalDpi xmlns:a14="http://schemas.microsoft.com/office/drawing/2010/main" val="0"/>
+                        </a:ext>
+                      </a:extLst>
+                    </a:blip>
+                    <a:srcRect/>
+                    <a:stretch>
+                      <a:fillRect/>
+                    </a:stretch>
+                  </pic:blipFill>
+                  <pic:spPr bwMode="auto">
+                    <a:xfrm>
+                      <a:off x="0" y="0"/>
+                      <a:ext cx="2600325" cy="2600325"/>
+                    </a:xfrm>
+                    <a:prstGeom prst="rect">
+                      <a:avLst/>
+                    </a:prstGeom>
+                    <a:noFill/>
+                    <a:ln>
+                      <a:noFill/>
+                    </a:ln>
+                  </pic:spPr>
+                </pic:pic>
+              </a:graphicData>
+            </a:graphic>
+          </wp:anchor>
+        </w:drawing>
+      </w:r>
+    </w:p>
+    <w:p/>
+    <w:p/>
+    <w:p/>
+    <w:p/>
+    <w:p/>
+    <w:p/>
+    <w:p/>
+    <w:p/>
+    <w:p/>
+    <w:p/>
+    <w:p>
+      <w:pPr>
+        <w:pStyle w:val="Heading1"/>
+      </w:pPr>
+      <w:r>
+        <w:t>Conclusion</w:t>
+      </w:r>
+      <w:bookmarkStart w:id="8" w:name="_GoBack"/>
+      <w:bookmarkEnd w:id="8"/>
+    </w:p>
+    <w:p>
+      <w:pPr>
+        <w:ind w:firstLine="720"/>
+      </w:pPr>
     </w:p>
     <w:sectPr>
-      <w:headerReference w:type="default" r:id="rId30"/>
-      <w:footerReference w:type="default" r:id="rId31"/>
+      <w:headerReference w:type="default" r:id="rId36"/>
+      <w:footerReference w:type="default" r:id="rId37"/>
       <w:pgSz w:w="11906" w:h="16838"/>
       <w:pgMar w:top="1440" w:right="1440" w:bottom="1440" w:left="1440" w:header="708" w:footer="708" w:gutter="0"/>
       <w:cols w:space="708"/>
@@ -2666,7 +3191,7 @@
           <w:rPr>
             <w:noProof/>
           </w:rPr>
-          <w:t>8</w:t>
+          <w:t>10</w:t>
         </w:r>
         <w:r>
           <w:rPr>
@@ -5991,8 +6516,10 @@
   </w:compat>
   <w:rsids>
     <w:rsidRoot w:val="007101F3"/>
+    <w:rsid w:val="004567D6"/>
     <w:rsid w:val="007101F3"/>
     <w:rsid w:val="007F0E23"/>
+    <w:rsid w:val="00905B8E"/>
     <w:rsid w:val="00B844AE"/>
     <w:rsid w:val="00BE5454"/>
   </w:rsids>
@@ -6443,7 +6970,7 @@
     <w:basedOn w:val="DefaultParagraphFont"/>
     <w:uiPriority w:val="99"/>
     <w:semiHidden/>
-    <w:rsid w:val="00BE5454"/>
+    <w:rsid w:val="00905B8E"/>
     <w:rPr>
       <w:color w:val="808080"/>
     </w:rPr>

</xml_diff>

<commit_message>
Added section about the add_weighted kernel to the document.
</commit_message>
<xml_diff>
--- a/B00241075 - GPGPU Part 2 - Report.docx
+++ b/B00241075 - GPGPU Part 2 - Report.docx
@@ -533,14 +533,27 @@
                             <w:r>
                               <w:t xml:space="preserve">Figure </w:t>
                             </w:r>
-                            <w:fldSimple w:instr=" SEQ Figure \* ARABIC ">
-                              <w:r>
-                                <w:rPr>
-                                  <w:noProof/>
-                                </w:rPr>
-                                <w:t>1</w:t>
-                              </w:r>
-                            </w:fldSimple>
+                            <w:r>
+                              <w:fldChar w:fldCharType="begin"/>
+                            </w:r>
+                            <w:r>
+                              <w:instrText xml:space="preserve"> SEQ Figure \* ARABIC </w:instrText>
+                            </w:r>
+                            <w:r>
+                              <w:fldChar w:fldCharType="separate"/>
+                            </w:r>
+                            <w:r>
+                              <w:rPr>
+                                <w:noProof/>
+                              </w:rPr>
+                              <w:t>1</w:t>
+                            </w:r>
+                            <w:r>
+                              <w:rPr>
+                                <w:noProof/>
+                              </w:rPr>
+                              <w:fldChar w:fldCharType="end"/>
+                            </w:r>
                             <w:r>
                               <w:t xml:space="preserve"> Lena - 5 Blur Radius</w:t>
                             </w:r>
@@ -578,14 +591,27 @@
                       <w:r>
                         <w:t xml:space="preserve">Figure </w:t>
                       </w:r>
-                      <w:fldSimple w:instr=" SEQ Figure \* ARABIC ">
-                        <w:r>
-                          <w:rPr>
-                            <w:noProof/>
-                          </w:rPr>
-                          <w:t>1</w:t>
-                        </w:r>
-                      </w:fldSimple>
+                      <w:r>
+                        <w:fldChar w:fldCharType="begin"/>
+                      </w:r>
+                      <w:r>
+                        <w:instrText xml:space="preserve"> SEQ Figure \* ARABIC </w:instrText>
+                      </w:r>
+                      <w:r>
+                        <w:fldChar w:fldCharType="separate"/>
+                      </w:r>
+                      <w:r>
+                        <w:rPr>
+                          <w:noProof/>
+                        </w:rPr>
+                        <w:t>1</w:t>
+                      </w:r>
+                      <w:r>
+                        <w:rPr>
+                          <w:noProof/>
+                        </w:rPr>
+                        <w:fldChar w:fldCharType="end"/>
+                      </w:r>
                       <w:r>
                         <w:t xml:space="preserve"> Lena - 5 Blur Radius</w:t>
                       </w:r>
@@ -796,14 +822,27 @@
                             <w:r>
                               <w:t xml:space="preserve">Figure </w:t>
                             </w:r>
-                            <w:fldSimple w:instr=" SEQ Figure \* ARABIC ">
-                              <w:r>
-                                <w:rPr>
-                                  <w:noProof/>
-                                </w:rPr>
-                                <w:t>2</w:t>
-                              </w:r>
-                            </w:fldSimple>
+                            <w:r>
+                              <w:fldChar w:fldCharType="begin"/>
+                            </w:r>
+                            <w:r>
+                              <w:instrText xml:space="preserve"> SEQ Figure \* ARABIC </w:instrText>
+                            </w:r>
+                            <w:r>
+                              <w:fldChar w:fldCharType="separate"/>
+                            </w:r>
+                            <w:r>
+                              <w:rPr>
+                                <w:noProof/>
+                              </w:rPr>
+                              <w:t>2</w:t>
+                            </w:r>
+                            <w:r>
+                              <w:rPr>
+                                <w:noProof/>
+                              </w:rPr>
+                              <w:fldChar w:fldCharType="end"/>
+                            </w:r>
                             <w:r>
                               <w:t xml:space="preserve"> Lena - Original</w:t>
                             </w:r>
@@ -837,14 +876,27 @@
                       <w:r>
                         <w:t xml:space="preserve">Figure </w:t>
                       </w:r>
-                      <w:fldSimple w:instr=" SEQ Figure \* ARABIC ">
-                        <w:r>
-                          <w:rPr>
-                            <w:noProof/>
-                          </w:rPr>
-                          <w:t>2</w:t>
-                        </w:r>
-                      </w:fldSimple>
+                      <w:r>
+                        <w:fldChar w:fldCharType="begin"/>
+                      </w:r>
+                      <w:r>
+                        <w:instrText xml:space="preserve"> SEQ Figure \* ARABIC </w:instrText>
+                      </w:r>
+                      <w:r>
+                        <w:fldChar w:fldCharType="separate"/>
+                      </w:r>
+                      <w:r>
+                        <w:rPr>
+                          <w:noProof/>
+                        </w:rPr>
+                        <w:t>2</w:t>
+                      </w:r>
+                      <w:r>
+                        <w:rPr>
+                          <w:noProof/>
+                        </w:rPr>
+                        <w:fldChar w:fldCharType="end"/>
+                      </w:r>
                       <w:r>
                         <w:t xml:space="preserve"> Lena - Original</w:t>
                       </w:r>
@@ -918,14 +970,27 @@
                             <w:r>
                               <w:t xml:space="preserve">Figure </w:t>
                             </w:r>
-                            <w:fldSimple w:instr=" SEQ Figure \* ARABIC ">
-                              <w:r>
-                                <w:rPr>
-                                  <w:noProof/>
-                                </w:rPr>
-                                <w:t>3</w:t>
-                              </w:r>
-                            </w:fldSimple>
+                            <w:r>
+                              <w:fldChar w:fldCharType="begin"/>
+                            </w:r>
+                            <w:r>
+                              <w:instrText xml:space="preserve"> SEQ Figure \* ARABIC </w:instrText>
+                            </w:r>
+                            <w:r>
+                              <w:fldChar w:fldCharType="separate"/>
+                            </w:r>
+                            <w:r>
+                              <w:rPr>
+                                <w:noProof/>
+                              </w:rPr>
+                              <w:t>3</w:t>
+                            </w:r>
+                            <w:r>
+                              <w:rPr>
+                                <w:noProof/>
+                              </w:rPr>
+                              <w:fldChar w:fldCharType="end"/>
+                            </w:r>
                             <w:r>
                               <w:t xml:space="preserve"> Ghost town - Original</w:t>
                             </w:r>
@@ -959,14 +1024,27 @@
                       <w:r>
                         <w:t xml:space="preserve">Figure </w:t>
                       </w:r>
-                      <w:fldSimple w:instr=" SEQ Figure \* ARABIC ">
-                        <w:r>
-                          <w:rPr>
-                            <w:noProof/>
-                          </w:rPr>
-                          <w:t>3</w:t>
-                        </w:r>
-                      </w:fldSimple>
+                      <w:r>
+                        <w:fldChar w:fldCharType="begin"/>
+                      </w:r>
+                      <w:r>
+                        <w:instrText xml:space="preserve"> SEQ Figure \* ARABIC </w:instrText>
+                      </w:r>
+                      <w:r>
+                        <w:fldChar w:fldCharType="separate"/>
+                      </w:r>
+                      <w:r>
+                        <w:rPr>
+                          <w:noProof/>
+                        </w:rPr>
+                        <w:t>3</w:t>
+                      </w:r>
+                      <w:r>
+                        <w:rPr>
+                          <w:noProof/>
+                        </w:rPr>
+                        <w:fldChar w:fldCharType="end"/>
+                      </w:r>
                       <w:r>
                         <w:t xml:space="preserve"> Ghost town - Original</w:t>
                       </w:r>
@@ -1031,14 +1109,27 @@
                             <w:r>
                               <w:t xml:space="preserve">Figure </w:t>
                             </w:r>
-                            <w:fldSimple w:instr=" SEQ Figure \* ARABIC ">
-                              <w:r>
-                                <w:rPr>
-                                  <w:noProof/>
-                                </w:rPr>
-                                <w:t>4</w:t>
-                              </w:r>
-                            </w:fldSimple>
+                            <w:r>
+                              <w:fldChar w:fldCharType="begin"/>
+                            </w:r>
+                            <w:r>
+                              <w:instrText xml:space="preserve"> SEQ Figure \* ARABIC </w:instrText>
+                            </w:r>
+                            <w:r>
+                              <w:fldChar w:fldCharType="separate"/>
+                            </w:r>
+                            <w:r>
+                              <w:rPr>
+                                <w:noProof/>
+                              </w:rPr>
+                              <w:t>4</w:t>
+                            </w:r>
+                            <w:r>
+                              <w:rPr>
+                                <w:noProof/>
+                              </w:rPr>
+                              <w:fldChar w:fldCharType="end"/>
+                            </w:r>
                             <w:r>
                               <w:t xml:space="preserve"> Ghost town - 5 Blur Radius</w:t>
                             </w:r>
@@ -1072,14 +1163,27 @@
                       <w:r>
                         <w:t xml:space="preserve">Figure </w:t>
                       </w:r>
-                      <w:fldSimple w:instr=" SEQ Figure \* ARABIC ">
-                        <w:r>
-                          <w:rPr>
-                            <w:noProof/>
-                          </w:rPr>
-                          <w:t>4</w:t>
-                        </w:r>
-                      </w:fldSimple>
+                      <w:r>
+                        <w:fldChar w:fldCharType="begin"/>
+                      </w:r>
+                      <w:r>
+                        <w:instrText xml:space="preserve"> SEQ Figure \* ARABIC </w:instrText>
+                      </w:r>
+                      <w:r>
+                        <w:fldChar w:fldCharType="separate"/>
+                      </w:r>
+                      <w:r>
+                        <w:rPr>
+                          <w:noProof/>
+                        </w:rPr>
+                        <w:t>4</w:t>
+                      </w:r>
+                      <w:r>
+                        <w:rPr>
+                          <w:noProof/>
+                        </w:rPr>
+                        <w:fldChar w:fldCharType="end"/>
+                      </w:r>
                       <w:r>
                         <w:t xml:space="preserve"> Ghost town - 5 Blur Radius</w:t>
                       </w:r>
@@ -1746,10 +1850,10 @@
             <v:path o:extrusionok="f" gradientshapeok="t" o:connecttype="rect"/>
             <o:lock v:ext="edit" aspectratio="t"/>
           </v:shapetype>
-          <v:shape id="_x0000_i1025" type="#_x0000_t75" style="width:451.3pt;height:197.95pt" o:ole="">
+          <v:shape id="_x0000_i1025" type="#_x0000_t75" style="width:451.5pt;height:198pt" o:ole="">
             <v:imagedata r:id="rId13" o:title=""/>
           </v:shape>
-          <o:OLEObject Type="Embed" ProgID="Word.OpenDocumentText.12" ShapeID="_x0000_i1025" DrawAspect="Content" ObjectID="_1523711862" r:id="rId14"/>
+          <o:OLEObject Type="Embed" ProgID="Word.OpenDocumentText.12" ShapeID="_x0000_i1025" DrawAspect="Content" ObjectID="_1523729345" r:id="rId14"/>
         </w:object>
       </w:r>
     </w:p>
@@ -1791,7 +1895,7 @@
           <v:shape id="_x0000_i1026" type="#_x0000_t75" style="width:451.5pt;height:320.25pt" o:ole="">
             <v:imagedata r:id="rId15" o:title=""/>
           </v:shape>
-          <o:OLEObject Type="Embed" ProgID="Word.OpenDocumentText.12" ShapeID="_x0000_i1026" DrawAspect="Content" ObjectID="_1523711863" r:id="rId16"/>
+          <o:OLEObject Type="Embed" ProgID="Word.OpenDocumentText.12" ShapeID="_x0000_i1026" DrawAspect="Content" ObjectID="_1523729346" r:id="rId16"/>
         </w:object>
       </w:r>
     </w:p>
@@ -1811,39 +1915,33 @@
       <w:r>
         <w:t xml:space="preserve"> keyword specified that the following function is an OpenCL kernel. The kernel signature has four parameters, including pointers to the input and output buffers, specified as residing in global memory, and the blur radius and number of channels in the image. The pixel index is retrieved using </w:t>
       </w:r>
-      <w:proofErr w:type="spellStart"/>
       <w:r>
         <w:rPr>
           <w:i/>
         </w:rPr>
         <w:t>get_global_id</w:t>
       </w:r>
-      <w:proofErr w:type="spellEnd"/>
       <w:r>
         <w:t xml:space="preserve">, and the width and height of the image using </w:t>
       </w:r>
-      <w:proofErr w:type="spellStart"/>
       <w:r>
         <w:rPr>
           <w:i/>
         </w:rPr>
         <w:t>get_global_size</w:t>
       </w:r>
-      <w:proofErr w:type="spellEnd"/>
       <w:r>
         <w:t xml:space="preserve">. </w:t>
       </w:r>
       <w:r>
         <w:t xml:space="preserve">The code is then very similar to the </w:t>
       </w:r>
-      <w:proofErr w:type="spellStart"/>
       <w:r>
         <w:rPr>
           <w:i/>
         </w:rPr>
         <w:t>pixel_average</w:t>
       </w:r>
-      <w:proofErr w:type="spellEnd"/>
       <w:r>
         <w:t xml:space="preserve"> function inside blur.hpp. </w:t>
       </w:r>
@@ -1852,24 +1950,14 @@
       <w:r>
         <w:t xml:space="preserve">Inside unsharp_mask.hpp, an overloaded </w:t>
       </w:r>
-      <w:proofErr w:type="spellStart"/>
       <w:r>
         <w:rPr>
           <w:i/>
         </w:rPr>
         <w:t>unsharp_mask</w:t>
       </w:r>
-      <w:proofErr w:type="spellEnd"/>
-      <w:r>
-        <w:t xml:space="preserve"> function is created which takes an additional three parameters, namely, the OpenCL context, command queue and program. This overloaded function is then called when running on the </w:t>
-      </w:r>
-      <w:proofErr w:type="spellStart"/>
-      <w:r>
-        <w:t>gpu</w:t>
-      </w:r>
-      <w:proofErr w:type="spellEnd"/>
-      <w:r>
-        <w:t>.</w:t>
+      <w:r>
+        <w:t xml:space="preserve"> function is created which takes an additional three parameters, namely, the OpenCL context, command queue and program. This overloaded function is then called when running on the gpu.</w:t>
       </w:r>
       <w:r>
         <w:t xml:space="preserve"> A reference to the blur kernel is created, along with</w:t>
@@ -1889,7 +1977,7 @@
           <v:shape id="_x0000_i1027" type="#_x0000_t75" style="width:451.5pt;height:84pt" o:ole="">
             <v:imagedata r:id="rId17" o:title=""/>
           </v:shape>
-          <o:OLEObject Type="Embed" ProgID="Word.OpenDocumentText.12" ShapeID="_x0000_i1027" DrawAspect="Content" ObjectID="_1523711864" r:id="rId18"/>
+          <o:OLEObject Type="Embed" ProgID="Word.OpenDocumentText.12" ShapeID="_x0000_i1027" DrawAspect="Content" ObjectID="_1523729347" r:id="rId18"/>
         </w:object>
       </w:r>
     </w:p>
@@ -1906,7 +1994,7 @@
           <v:shape id="_x0000_i1028" type="#_x0000_t75" style="width:451.5pt;height:30.75pt" o:ole="">
             <v:imagedata r:id="rId19" o:title=""/>
           </v:shape>
-          <o:OLEObject Type="Embed" ProgID="Word.OpenDocumentText.12" ShapeID="_x0000_i1028" DrawAspect="Content" ObjectID="_1523711865" r:id="rId20"/>
+          <o:OLEObject Type="Embed" ProgID="Word.OpenDocumentText.12" ShapeID="_x0000_i1028" DrawAspect="Content" ObjectID="_1523729348" r:id="rId20"/>
         </w:object>
       </w:r>
     </w:p>
@@ -1923,7 +2011,7 @@
           <v:shape id="_x0000_i1029" type="#_x0000_t75" style="width:451.5pt;height:133.5pt" o:ole="">
             <v:imagedata r:id="rId21" o:title=""/>
           </v:shape>
-          <o:OLEObject Type="Embed" ProgID="Word.OpenDocumentText.12" ShapeID="_x0000_i1029" DrawAspect="Content" ObjectID="_1523711866" r:id="rId22"/>
+          <o:OLEObject Type="Embed" ProgID="Word.OpenDocumentText.12" ShapeID="_x0000_i1029" DrawAspect="Content" ObjectID="_1523729349" r:id="rId22"/>
         </w:object>
       </w:r>
     </w:p>
@@ -1992,7 +2080,7 @@
           <v:shape id="_x0000_i1030" type="#_x0000_t75" style="width:451.5pt;height:95.25pt" o:ole="">
             <v:imagedata r:id="rId23" o:title=""/>
           </v:shape>
-          <o:OLEObject Type="Embed" ProgID="Word.OpenDocumentText.12" ShapeID="_x0000_i1030" DrawAspect="Content" ObjectID="_1523711867" r:id="rId24"/>
+          <o:OLEObject Type="Embed" ProgID="Word.OpenDocumentText.12" ShapeID="_x0000_i1030" DrawAspect="Content" ObjectID="_1523729350" r:id="rId24"/>
         </w:object>
       </w:r>
     </w:p>
@@ -2515,10 +2603,10 @@
       </w:pPr>
       <w:r>
         <w:object w:dxaOrig="9026" w:dyaOrig="7297">
-          <v:shape id="_x0000_i1032" type="#_x0000_t75" style="width:451.5pt;height:364.5pt" o:ole="">
+          <v:shape id="_x0000_i1031" type="#_x0000_t75" style="width:451.5pt;height:364.5pt" o:ole="">
             <v:imagedata r:id="rId30" o:title=""/>
           </v:shape>
-          <o:OLEObject Type="Embed" ProgID="Word.OpenDocumentText.12" ShapeID="_x0000_i1032" DrawAspect="Content" ObjectID="_1523711868" r:id="rId31"/>
+          <o:OLEObject Type="Embed" ProgID="Word.OpenDocumentText.12" ShapeID="_x0000_i1031" DrawAspect="Content" ObjectID="_1523729351" r:id="rId31"/>
         </w:object>
       </w:r>
     </w:p>
@@ -2534,25 +2622,21 @@
       <w:r>
         <w:t xml:space="preserve">The important changes are the calculation of the pixel to be added to the total, namely </w:t>
       </w:r>
-      <w:proofErr w:type="spellStart"/>
       <w:r>
         <w:rPr>
           <w:i/>
         </w:rPr>
         <w:t>pixel_x</w:t>
       </w:r>
-      <w:proofErr w:type="spellEnd"/>
       <w:r>
         <w:t xml:space="preserve"> and </w:t>
       </w:r>
-      <w:proofErr w:type="spellStart"/>
       <w:r>
         <w:rPr>
           <w:i/>
         </w:rPr>
         <w:t>pixel_y</w:t>
       </w:r>
-      <w:proofErr w:type="spellEnd"/>
       <w:r>
         <w:t xml:space="preserve">. Originally, two extra dimensions were going to be added to the work-items with the size of the blur diameter, allowing an extra work item for each pixel in the blur radius. Unfortunately, three was the maximum dimensions allowed in this case so the method above was used, where </w:t>
       </w:r>
@@ -2655,7 +2739,6 @@
         </w:rPr>
         <w:t xml:space="preserve">, in our overloaded </w:t>
       </w:r>
-      <w:proofErr w:type="spellStart"/>
       <w:r>
         <w:rPr>
           <w:rFonts w:eastAsiaTheme="minorEastAsia"/>
@@ -2663,7 +2746,6 @@
         </w:rPr>
         <w:t>unsharp_mask</w:t>
       </w:r>
-      <w:proofErr w:type="spellEnd"/>
       <w:r>
         <w:rPr>
           <w:rFonts w:eastAsiaTheme="minorEastAsia"/>
@@ -2681,10 +2763,10 @@
       </w:pPr>
       <w:r>
         <w:object w:dxaOrig="9026" w:dyaOrig="1290">
-          <v:shape id="_x0000_i1034" type="#_x0000_t75" style="width:451.5pt;height:64.5pt" o:ole="">
+          <v:shape id="_x0000_i1032" type="#_x0000_t75" style="width:451.5pt;height:64.5pt" o:ole="">
             <v:imagedata r:id="rId32" o:title=""/>
           </v:shape>
-          <o:OLEObject Type="Embed" ProgID="Word.OpenDocumentText.12" ShapeID="_x0000_i1034" DrawAspect="Content" ObjectID="_1523711869" r:id="rId33"/>
+          <o:OLEObject Type="Embed" ProgID="Word.OpenDocumentText.12" ShapeID="_x0000_i1032" DrawAspect="Content" ObjectID="_1523729352" r:id="rId33"/>
         </w:object>
       </w:r>
     </w:p>
@@ -2700,25 +2782,21 @@
       <w:r>
         <w:t xml:space="preserve">Each </w:t>
       </w:r>
-      <w:proofErr w:type="spellStart"/>
       <w:r>
         <w:rPr>
           <w:i/>
         </w:rPr>
         <w:t>clEnqueueNDRangeKernel</w:t>
       </w:r>
-      <w:proofErr w:type="spellEnd"/>
       <w:r>
         <w:t xml:space="preserve"> call is modified to also take the </w:t>
       </w:r>
-      <w:proofErr w:type="spellStart"/>
       <w:r>
         <w:rPr>
           <w:i/>
         </w:rPr>
         <w:t>workGroupSizes</w:t>
       </w:r>
-      <w:proofErr w:type="spellEnd"/>
       <w:r>
         <w:t xml:space="preserve"> array as the sixth parameter. </w:t>
       </w:r>
@@ -2742,6 +2820,7 @@
       <w:r>
         <w:rPr>
           <w:noProof/>
+          <w:lang w:eastAsia="en-GB"/>
         </w:rPr>
         <w:lastRenderedPageBreak/>
         <mc:AlternateContent>
@@ -2791,14 +2870,27 @@
                             <w:r>
                               <w:t xml:space="preserve">Figure </w:t>
                             </w:r>
-                            <w:fldSimple w:instr=" SEQ Figure \* ARABIC ">
-                              <w:r>
-                                <w:rPr>
-                                  <w:noProof/>
-                                </w:rPr>
-                                <w:t>5</w:t>
-                              </w:r>
-                            </w:fldSimple>
+                            <w:r>
+                              <w:fldChar w:fldCharType="begin"/>
+                            </w:r>
+                            <w:r>
+                              <w:instrText xml:space="preserve"> SEQ Figure \* ARABIC </w:instrText>
+                            </w:r>
+                            <w:r>
+                              <w:fldChar w:fldCharType="separate"/>
+                            </w:r>
+                            <w:r>
+                              <w:rPr>
+                                <w:noProof/>
+                              </w:rPr>
+                              <w:t>5</w:t>
+                            </w:r>
+                            <w:r>
+                              <w:rPr>
+                                <w:noProof/>
+                              </w:rPr>
+                              <w:fldChar w:fldCharType="end"/>
+                            </w:r>
                             <w:r>
                               <w:t xml:space="preserve"> Original</w:t>
                             </w:r>
@@ -2832,14 +2924,27 @@
                       <w:r>
                         <w:t xml:space="preserve">Figure </w:t>
                       </w:r>
-                      <w:fldSimple w:instr=" SEQ Figure \* ARABIC ">
-                        <w:r>
-                          <w:rPr>
-                            <w:noProof/>
-                          </w:rPr>
-                          <w:t>5</w:t>
-                        </w:r>
-                      </w:fldSimple>
+                      <w:r>
+                        <w:fldChar w:fldCharType="begin"/>
+                      </w:r>
+                      <w:r>
+                        <w:instrText xml:space="preserve"> SEQ Figure \* ARABIC </w:instrText>
+                      </w:r>
+                      <w:r>
+                        <w:fldChar w:fldCharType="separate"/>
+                      </w:r>
+                      <w:r>
+                        <w:rPr>
+                          <w:noProof/>
+                        </w:rPr>
+                        <w:t>5</w:t>
+                      </w:r>
+                      <w:r>
+                        <w:rPr>
+                          <w:noProof/>
+                        </w:rPr>
+                        <w:fldChar w:fldCharType="end"/>
+                      </w:r>
                       <w:r>
                         <w:t xml:space="preserve"> Original</w:t>
                       </w:r>
@@ -2923,6 +3028,7 @@
       <w:r>
         <w:rPr>
           <w:noProof/>
+          <w:lang w:eastAsia="en-GB"/>
         </w:rPr>
         <mc:AlternateContent>
           <mc:Choice Requires="wps">
@@ -2971,14 +3077,27 @@
                             <w:r>
                               <w:t xml:space="preserve">Figure </w:t>
                             </w:r>
-                            <w:fldSimple w:instr=" SEQ Figure \* ARABIC ">
-                              <w:r>
-                                <w:rPr>
-                                  <w:noProof/>
-                                </w:rPr>
-                                <w:t>6</w:t>
-                              </w:r>
-                            </w:fldSimple>
+                            <w:r>
+                              <w:fldChar w:fldCharType="begin"/>
+                            </w:r>
+                            <w:r>
+                              <w:instrText xml:space="preserve"> SEQ Figure \* ARABIC </w:instrText>
+                            </w:r>
+                            <w:r>
+                              <w:fldChar w:fldCharType="separate"/>
+                            </w:r>
+                            <w:r>
+                              <w:rPr>
+                                <w:noProof/>
+                              </w:rPr>
+                              <w:t>6</w:t>
+                            </w:r>
+                            <w:r>
+                              <w:rPr>
+                                <w:noProof/>
+                              </w:rPr>
+                              <w:fldChar w:fldCharType="end"/>
+                            </w:r>
                             <w:r>
                               <w:t xml:space="preserve"> Modified</w:t>
                             </w:r>
@@ -3012,14 +3131,27 @@
                       <w:r>
                         <w:t xml:space="preserve">Figure </w:t>
                       </w:r>
-                      <w:fldSimple w:instr=" SEQ Figure \* ARABIC ">
-                        <w:r>
-                          <w:rPr>
-                            <w:noProof/>
-                          </w:rPr>
-                          <w:t>6</w:t>
-                        </w:r>
-                      </w:fldSimple>
+                      <w:r>
+                        <w:fldChar w:fldCharType="begin"/>
+                      </w:r>
+                      <w:r>
+                        <w:instrText xml:space="preserve"> SEQ Figure \* ARABIC </w:instrText>
+                      </w:r>
+                      <w:r>
+                        <w:fldChar w:fldCharType="separate"/>
+                      </w:r>
+                      <w:r>
+                        <w:rPr>
+                          <w:noProof/>
+                        </w:rPr>
+                        <w:t>6</w:t>
+                      </w:r>
+                      <w:r>
+                        <w:rPr>
+                          <w:noProof/>
+                        </w:rPr>
+                        <w:fldChar w:fldCharType="end"/>
+                      </w:r>
                       <w:r>
                         <w:t xml:space="preserve"> Modified</w:t>
                       </w:r>
@@ -3107,13 +3239,1575 @@
     <w:p/>
     <w:p>
       <w:pPr>
+        <w:pStyle w:val="Heading2"/>
+      </w:pPr>
+      <w:r>
+        <w:t>Weighted Add</w:t>
+      </w:r>
+    </w:p>
+    <w:p>
+      <w:r>
+        <w:t xml:space="preserve">The second intensive part of the algorithm is the weighted add, which adds the blurred image generated with the code explored above, to the original one, giving a sharper looking image. The kernel and the code to call it are simpler to the blur ones. A kernel was created in a separate file to define what should be run on the device. </w:t>
+      </w:r>
+    </w:p>
+    <w:bookmarkStart w:id="8" w:name="_MON_1523728032"/>
+    <w:bookmarkEnd w:id="8"/>
+    <w:p>
+      <w:r>
+        <w:object w:dxaOrig="9026" w:dyaOrig="5069">
+          <v:shape id="_x0000_i1037" type="#_x0000_t75" style="width:451.5pt;height:253.5pt" o:ole="">
+            <v:imagedata r:id="rId36" o:title=""/>
+          </v:shape>
+          <o:OLEObject Type="Embed" ProgID="Word.OpenDocumentText.12" ShapeID="_x0000_i1037" DrawAspect="Content" ObjectID="_1523729353" r:id="rId37"/>
+        </w:object>
+      </w:r>
+    </w:p>
+    <w:p>
+      <w:r>
+        <w:t xml:space="preserve">The kernel takes 7 parameters, a pointer to three buffers, one for the result, and two for the two to be added, three floats for the alpha, beta and gamma components of the equation and the number of channels in the image. The kernel then retrieves the current pixel index and image size using the same method as in the blur kernel. Finally, it applies the weighted addition formula to the image data and saves the result in the </w:t>
+      </w:r>
+      <w:r>
+        <w:rPr>
+          <w:i/>
+        </w:rPr>
+        <w:t>out</w:t>
+      </w:r>
+      <w:r>
+        <w:t xml:space="preserve"> parameter. </w:t>
+      </w:r>
+    </w:p>
+    <w:p>
+      <w:r>
+        <w:lastRenderedPageBreak/>
+        <w:t xml:space="preserve">In the </w:t>
+      </w:r>
+      <w:r>
+        <w:rPr>
+          <w:i/>
+        </w:rPr>
+        <w:t>unsharp_mask</w:t>
+      </w:r>
+      <w:r>
+        <w:t xml:space="preserve"> function, where </w:t>
+      </w:r>
+      <w:r>
+        <w:rPr>
+          <w:i/>
+        </w:rPr>
+        <w:t>add_weighted</w:t>
+      </w:r>
+      <w:r>
+        <w:t xml:space="preserve"> would normally be called, we now intiailise the kernel and add it to the command queue. </w:t>
+      </w:r>
+    </w:p>
+    <w:bookmarkStart w:id="9" w:name="_MON_1523728460"/>
+    <w:bookmarkEnd w:id="9"/>
+    <w:p>
+      <w:r>
+        <w:object w:dxaOrig="9026" w:dyaOrig="4850">
+          <v:shape id="_x0000_i1042" type="#_x0000_t75" style="width:451.5pt;height:242.25pt" o:ole="">
+            <v:imagedata r:id="rId38" o:title=""/>
+          </v:shape>
+          <o:OLEObject Type="Embed" ProgID="Word.OpenDocumentText.12" ShapeID="_x0000_i1042" DrawAspect="Content" ObjectID="_1523729354" r:id="rId39"/>
+        </w:object>
+      </w:r>
+    </w:p>
+    <w:p>
+      <w:r>
+        <w:t xml:space="preserve">The kernel requires an extra buffer to write the result to, and the original image data, which is written again into </w:t>
+      </w:r>
+      <w:r>
+        <w:rPr>
+          <w:i/>
+        </w:rPr>
+        <w:t>buffer1</w:t>
+      </w:r>
+      <w:r>
+        <w:t xml:space="preserve"> before setting the parameter data. The result from the kernel is then read from the device into the </w:t>
+      </w:r>
+      <w:r>
+        <w:rPr>
+          <w:i/>
+        </w:rPr>
+        <w:t>out</w:t>
+      </w:r>
+      <w:r>
+        <w:t xml:space="preserve"> parameter supplied to the </w:t>
+      </w:r>
+      <w:r>
+        <w:rPr>
+          <w:i/>
+        </w:rPr>
+        <w:t>unsharp</w:t>
+      </w:r>
+      <w:r>
+        <w:rPr>
+          <w:i/>
+        </w:rPr>
+        <w:softHyphen/>
+        <w:t>_mask</w:t>
+      </w:r>
+      <w:r>
+        <w:t xml:space="preserve"> function. </w:t>
+      </w:r>
+    </w:p>
+    <w:p>
+      <w:r>
+        <w:t xml:space="preserve">The timing results from this change look very similar to the previous ones with blur radii ranging from 1 – 15. </w:t>
+      </w:r>
+    </w:p>
+    <w:p>
+      <w:r>
+        <w:rPr>
+          <w:noProof/>
+          <w:lang w:eastAsia="en-GB"/>
+        </w:rPr>
+        <w:drawing>
+          <wp:inline distT="0" distB="0" distL="0" distR="0" wp14:anchorId="3D5D3992" wp14:editId="238CE07E">
+            <wp:extent cx="5562600" cy="3333750"/>
+            <wp:effectExtent l="0" t="0" r="0" b="0"/>
+            <wp:docPr id="23" name="Chart 23"/>
+            <wp:cNvGraphicFramePr/>
+            <a:graphic xmlns:a="http://schemas.openxmlformats.org/drawingml/2006/main">
+              <a:graphicData uri="http://schemas.openxmlformats.org/drawingml/2006/chart">
+                <c:chart xmlns:c="http://schemas.openxmlformats.org/drawingml/2006/chart" xmlns:r="http://schemas.openxmlformats.org/officeDocument/2006/relationships" r:id="rId40"/>
+              </a:graphicData>
+            </a:graphic>
+          </wp:inline>
+        </w:drawing>
+      </w:r>
+    </w:p>
+    <w:p>
+      <w:r>
+        <w:t xml:space="preserve">The differences are slight, but are more noticeable in table format. </w:t>
+      </w:r>
+    </w:p>
+    <w:tbl>
+      <w:tblPr>
+        <w:tblStyle w:val="PlainTable5"/>
+        <w:tblW w:w="4180" w:type="dxa"/>
+        <w:tblLook w:val="04A0" w:firstRow="1" w:lastRow="0" w:firstColumn="1" w:lastColumn="0" w:noHBand="0" w:noVBand="1"/>
+      </w:tblPr>
+      <w:tblGrid>
+        <w:gridCol w:w="1140"/>
+        <w:gridCol w:w="1053"/>
+        <w:gridCol w:w="2080"/>
+      </w:tblGrid>
+      <w:tr>
+        <w:trPr>
+          <w:cnfStyle w:val="100000000000" w:firstRow="1" w:lastRow="0" w:firstColumn="0" w:lastColumn="0" w:oddVBand="0" w:evenVBand="0" w:oddHBand="0" w:evenHBand="0" w:firstRowFirstColumn="0" w:firstRowLastColumn="0" w:lastRowFirstColumn="0" w:lastRowLastColumn="0"/>
+          <w:trHeight w:val="300"/>
+        </w:trPr>
+        <w:tc>
+          <w:tcPr>
+            <w:cnfStyle w:val="001000000100" w:firstRow="0" w:lastRow="0" w:firstColumn="1" w:lastColumn="0" w:oddVBand="0" w:evenVBand="0" w:oddHBand="0" w:evenHBand="0" w:firstRowFirstColumn="1" w:firstRowLastColumn="0" w:lastRowFirstColumn="0" w:lastRowLastColumn="0"/>
+            <w:tcW w:w="1140" w:type="dxa"/>
+            <w:noWrap/>
+            <w:hideMark/>
+          </w:tcPr>
+          <w:p>
+            <w:pPr>
+              <w:rPr>
+                <w:rFonts w:ascii="Times New Roman" w:eastAsia="Times New Roman" w:hAnsi="Times New Roman" w:cs="Times New Roman"/>
+                <w:sz w:val="24"/>
+                <w:szCs w:val="24"/>
+                <w:lang w:eastAsia="en-GB"/>
+              </w:rPr>
+            </w:pPr>
+          </w:p>
+        </w:tc>
+        <w:tc>
+          <w:tcPr>
+            <w:tcW w:w="960" w:type="dxa"/>
+            <w:noWrap/>
+            <w:hideMark/>
+          </w:tcPr>
+          <w:p>
+            <w:pPr>
+              <w:cnfStyle w:val="100000000000" w:firstRow="1" w:lastRow="0" w:firstColumn="0" w:lastColumn="0" w:oddVBand="0" w:evenVBand="0" w:oddHBand="0" w:evenHBand="0" w:firstRowFirstColumn="0" w:firstRowLastColumn="0" w:lastRowFirstColumn="0" w:lastRowLastColumn="0"/>
+              <w:rPr>
+                <w:rFonts w:ascii="Calibri" w:eastAsia="Times New Roman" w:hAnsi="Calibri" w:cs="Times New Roman"/>
+                <w:color w:val="000000"/>
+                <w:lang w:eastAsia="en-GB"/>
+              </w:rPr>
+            </w:pPr>
+            <w:r>
+              <w:rPr>
+                <w:rFonts w:ascii="Calibri" w:eastAsia="Times New Roman" w:hAnsi="Calibri" w:cs="Times New Roman"/>
+                <w:color w:val="000000"/>
+                <w:lang w:eastAsia="en-GB"/>
+              </w:rPr>
+              <w:t>Blur</w:t>
+            </w:r>
+          </w:p>
+        </w:tc>
+        <w:tc>
+          <w:tcPr>
+            <w:tcW w:w="2080" w:type="dxa"/>
+            <w:noWrap/>
+            <w:hideMark/>
+          </w:tcPr>
+          <w:p>
+            <w:pPr>
+              <w:cnfStyle w:val="100000000000" w:firstRow="1" w:lastRow="0" w:firstColumn="0" w:lastColumn="0" w:oddVBand="0" w:evenVBand="0" w:oddHBand="0" w:evenHBand="0" w:firstRowFirstColumn="0" w:firstRowLastColumn="0" w:lastRowFirstColumn="0" w:lastRowLastColumn="0"/>
+              <w:rPr>
+                <w:rFonts w:ascii="Calibri" w:eastAsia="Times New Roman" w:hAnsi="Calibri" w:cs="Times New Roman"/>
+                <w:color w:val="000000"/>
+                <w:lang w:eastAsia="en-GB"/>
+              </w:rPr>
+            </w:pPr>
+            <w:r>
+              <w:rPr>
+                <w:rFonts w:ascii="Calibri" w:eastAsia="Times New Roman" w:hAnsi="Calibri" w:cs="Times New Roman"/>
+                <w:color w:val="000000"/>
+                <w:lang w:eastAsia="en-GB"/>
+              </w:rPr>
+              <w:t>Blur &amp; Add Weighted</w:t>
+            </w:r>
+          </w:p>
+        </w:tc>
+      </w:tr>
+      <w:tr>
+        <w:trPr>
+          <w:cnfStyle w:val="000000100000" w:firstRow="0" w:lastRow="0" w:firstColumn="0" w:lastColumn="0" w:oddVBand="0" w:evenVBand="0" w:oddHBand="1" w:evenHBand="0" w:firstRowFirstColumn="0" w:firstRowLastColumn="0" w:lastRowFirstColumn="0" w:lastRowLastColumn="0"/>
+          <w:trHeight w:val="300"/>
+        </w:trPr>
+        <w:tc>
+          <w:tcPr>
+            <w:cnfStyle w:val="001000000000" w:firstRow="0" w:lastRow="0" w:firstColumn="1" w:lastColumn="0" w:oddVBand="0" w:evenVBand="0" w:oddHBand="0" w:evenHBand="0" w:firstRowFirstColumn="0" w:firstRowLastColumn="0" w:lastRowFirstColumn="0" w:lastRowLastColumn="0"/>
+            <w:tcW w:w="1140" w:type="dxa"/>
+            <w:noWrap/>
+            <w:hideMark/>
+          </w:tcPr>
+          <w:p>
+            <w:pPr>
+              <w:rPr>
+                <w:rFonts w:ascii="Calibri" w:eastAsia="Times New Roman" w:hAnsi="Calibri" w:cs="Times New Roman"/>
+                <w:color w:val="000000"/>
+                <w:lang w:eastAsia="en-GB"/>
+              </w:rPr>
+            </w:pPr>
+            <w:r>
+              <w:rPr>
+                <w:rFonts w:ascii="Calibri" w:eastAsia="Times New Roman" w:hAnsi="Calibri" w:cs="Times New Roman"/>
+                <w:color w:val="000000"/>
+                <w:lang w:eastAsia="en-GB"/>
+              </w:rPr>
+              <w:t>Blur Radius</w:t>
+            </w:r>
+          </w:p>
+        </w:tc>
+        <w:tc>
+          <w:tcPr>
+            <w:tcW w:w="960" w:type="dxa"/>
+            <w:noWrap/>
+            <w:hideMark/>
+          </w:tcPr>
+          <w:p>
+            <w:pPr>
+              <w:cnfStyle w:val="000000100000" w:firstRow="0" w:lastRow="0" w:firstColumn="0" w:lastColumn="0" w:oddVBand="0" w:evenVBand="0" w:oddHBand="1" w:evenHBand="0" w:firstRowFirstColumn="0" w:firstRowLastColumn="0" w:lastRowFirstColumn="0" w:lastRowLastColumn="0"/>
+              <w:rPr>
+                <w:rFonts w:ascii="Calibri" w:eastAsia="Times New Roman" w:hAnsi="Calibri" w:cs="Times New Roman"/>
+                <w:color w:val="000000"/>
+                <w:lang w:eastAsia="en-GB"/>
+              </w:rPr>
+            </w:pPr>
+            <w:r>
+              <w:rPr>
+                <w:rFonts w:ascii="Calibri" w:eastAsia="Times New Roman" w:hAnsi="Calibri" w:cs="Times New Roman"/>
+                <w:color w:val="000000"/>
+                <w:lang w:eastAsia="en-GB"/>
+              </w:rPr>
+              <w:t>Time</w:t>
+            </w:r>
+          </w:p>
+        </w:tc>
+        <w:tc>
+          <w:tcPr>
+            <w:tcW w:w="2080" w:type="dxa"/>
+            <w:noWrap/>
+            <w:hideMark/>
+          </w:tcPr>
+          <w:p>
+            <w:pPr>
+              <w:cnfStyle w:val="000000100000" w:firstRow="0" w:lastRow="0" w:firstColumn="0" w:lastColumn="0" w:oddVBand="0" w:evenVBand="0" w:oddHBand="1" w:evenHBand="0" w:firstRowFirstColumn="0" w:firstRowLastColumn="0" w:lastRowFirstColumn="0" w:lastRowLastColumn="0"/>
+              <w:rPr>
+                <w:rFonts w:ascii="Calibri" w:eastAsia="Times New Roman" w:hAnsi="Calibri" w:cs="Times New Roman"/>
+                <w:color w:val="000000"/>
+                <w:lang w:eastAsia="en-GB"/>
+              </w:rPr>
+            </w:pPr>
+            <w:r>
+              <w:rPr>
+                <w:rFonts w:ascii="Calibri" w:eastAsia="Times New Roman" w:hAnsi="Calibri" w:cs="Times New Roman"/>
+                <w:color w:val="000000"/>
+                <w:lang w:eastAsia="en-GB"/>
+              </w:rPr>
+              <w:t>Time</w:t>
+            </w:r>
+          </w:p>
+        </w:tc>
+      </w:tr>
+      <w:tr>
+        <w:trPr>
+          <w:trHeight w:val="300"/>
+        </w:trPr>
+        <w:tc>
+          <w:tcPr>
+            <w:cnfStyle w:val="001000000000" w:firstRow="0" w:lastRow="0" w:firstColumn="1" w:lastColumn="0" w:oddVBand="0" w:evenVBand="0" w:oddHBand="0" w:evenHBand="0" w:firstRowFirstColumn="0" w:firstRowLastColumn="0" w:lastRowFirstColumn="0" w:lastRowLastColumn="0"/>
+            <w:tcW w:w="1140" w:type="dxa"/>
+            <w:noWrap/>
+            <w:hideMark/>
+          </w:tcPr>
+          <w:p>
+            <w:pPr>
+              <w:rPr>
+                <w:rFonts w:ascii="Calibri" w:eastAsia="Times New Roman" w:hAnsi="Calibri" w:cs="Times New Roman"/>
+                <w:color w:val="000000"/>
+                <w:lang w:eastAsia="en-GB"/>
+              </w:rPr>
+            </w:pPr>
+            <w:r>
+              <w:rPr>
+                <w:rFonts w:ascii="Calibri" w:eastAsia="Times New Roman" w:hAnsi="Calibri" w:cs="Times New Roman"/>
+                <w:color w:val="000000"/>
+                <w:lang w:eastAsia="en-GB"/>
+              </w:rPr>
+              <w:t>1</w:t>
+            </w:r>
+          </w:p>
+        </w:tc>
+        <w:tc>
+          <w:tcPr>
+            <w:tcW w:w="960" w:type="dxa"/>
+            <w:noWrap/>
+            <w:hideMark/>
+          </w:tcPr>
+          <w:p>
+            <w:pPr>
+              <w:jc w:val="right"/>
+              <w:cnfStyle w:val="000000000000" w:firstRow="0" w:lastRow="0" w:firstColumn="0" w:lastColumn="0" w:oddVBand="0" w:evenVBand="0" w:oddHBand="0" w:evenHBand="0" w:firstRowFirstColumn="0" w:firstRowLastColumn="0" w:lastRowFirstColumn="0" w:lastRowLastColumn="0"/>
+              <w:rPr>
+                <w:rFonts w:ascii="Calibri" w:eastAsia="Times New Roman" w:hAnsi="Calibri" w:cs="Times New Roman"/>
+                <w:color w:val="000000"/>
+                <w:lang w:eastAsia="en-GB"/>
+              </w:rPr>
+            </w:pPr>
+            <w:r>
+              <w:rPr>
+                <w:rFonts w:ascii="Calibri" w:eastAsia="Times New Roman" w:hAnsi="Calibri" w:cs="Times New Roman"/>
+                <w:color w:val="000000"/>
+                <w:lang w:eastAsia="en-GB"/>
+              </w:rPr>
+              <w:t>0.014599</w:t>
+            </w:r>
+          </w:p>
+        </w:tc>
+        <w:tc>
+          <w:tcPr>
+            <w:tcW w:w="2080" w:type="dxa"/>
+            <w:noWrap/>
+            <w:hideMark/>
+          </w:tcPr>
+          <w:p>
+            <w:pPr>
+              <w:jc w:val="right"/>
+              <w:cnfStyle w:val="000000000000" w:firstRow="0" w:lastRow="0" w:firstColumn="0" w:lastColumn="0" w:oddVBand="0" w:evenVBand="0" w:oddHBand="0" w:evenHBand="0" w:firstRowFirstColumn="0" w:firstRowLastColumn="0" w:lastRowFirstColumn="0" w:lastRowLastColumn="0"/>
+              <w:rPr>
+                <w:rFonts w:ascii="Calibri" w:eastAsia="Times New Roman" w:hAnsi="Calibri" w:cs="Times New Roman"/>
+                <w:color w:val="000000"/>
+                <w:lang w:eastAsia="en-GB"/>
+              </w:rPr>
+            </w:pPr>
+            <w:r>
+              <w:rPr>
+                <w:rFonts w:ascii="Calibri" w:eastAsia="Times New Roman" w:hAnsi="Calibri" w:cs="Times New Roman"/>
+                <w:color w:val="000000"/>
+                <w:lang w:eastAsia="en-GB"/>
+              </w:rPr>
+              <w:t>0.0087631</w:t>
+            </w:r>
+          </w:p>
+        </w:tc>
+      </w:tr>
+      <w:tr>
+        <w:trPr>
+          <w:cnfStyle w:val="000000100000" w:firstRow="0" w:lastRow="0" w:firstColumn="0" w:lastColumn="0" w:oddVBand="0" w:evenVBand="0" w:oddHBand="1" w:evenHBand="0" w:firstRowFirstColumn="0" w:firstRowLastColumn="0" w:lastRowFirstColumn="0" w:lastRowLastColumn="0"/>
+          <w:trHeight w:val="300"/>
+        </w:trPr>
+        <w:tc>
+          <w:tcPr>
+            <w:cnfStyle w:val="001000000000" w:firstRow="0" w:lastRow="0" w:firstColumn="1" w:lastColumn="0" w:oddVBand="0" w:evenVBand="0" w:oddHBand="0" w:evenHBand="0" w:firstRowFirstColumn="0" w:firstRowLastColumn="0" w:lastRowFirstColumn="0" w:lastRowLastColumn="0"/>
+            <w:tcW w:w="1140" w:type="dxa"/>
+            <w:noWrap/>
+            <w:hideMark/>
+          </w:tcPr>
+          <w:p>
+            <w:pPr>
+              <w:rPr>
+                <w:rFonts w:ascii="Calibri" w:eastAsia="Times New Roman" w:hAnsi="Calibri" w:cs="Times New Roman"/>
+                <w:color w:val="000000"/>
+                <w:lang w:eastAsia="en-GB"/>
+              </w:rPr>
+            </w:pPr>
+            <w:r>
+              <w:rPr>
+                <w:rFonts w:ascii="Calibri" w:eastAsia="Times New Roman" w:hAnsi="Calibri" w:cs="Times New Roman"/>
+                <w:color w:val="000000"/>
+                <w:lang w:eastAsia="en-GB"/>
+              </w:rPr>
+              <w:t>2</w:t>
+            </w:r>
+          </w:p>
+        </w:tc>
+        <w:tc>
+          <w:tcPr>
+            <w:tcW w:w="960" w:type="dxa"/>
+            <w:noWrap/>
+            <w:hideMark/>
+          </w:tcPr>
+          <w:p>
+            <w:pPr>
+              <w:jc w:val="right"/>
+              <w:cnfStyle w:val="000000100000" w:firstRow="0" w:lastRow="0" w:firstColumn="0" w:lastColumn="0" w:oddVBand="0" w:evenVBand="0" w:oddHBand="1" w:evenHBand="0" w:firstRowFirstColumn="0" w:firstRowLastColumn="0" w:lastRowFirstColumn="0" w:lastRowLastColumn="0"/>
+              <w:rPr>
+                <w:rFonts w:ascii="Calibri" w:eastAsia="Times New Roman" w:hAnsi="Calibri" w:cs="Times New Roman"/>
+                <w:color w:val="000000"/>
+                <w:lang w:eastAsia="en-GB"/>
+              </w:rPr>
+            </w:pPr>
+            <w:r>
+              <w:rPr>
+                <w:rFonts w:ascii="Calibri" w:eastAsia="Times New Roman" w:hAnsi="Calibri" w:cs="Times New Roman"/>
+                <w:color w:val="000000"/>
+                <w:lang w:eastAsia="en-GB"/>
+              </w:rPr>
+              <w:t>0.046868</w:t>
+            </w:r>
+          </w:p>
+        </w:tc>
+        <w:tc>
+          <w:tcPr>
+            <w:tcW w:w="2080" w:type="dxa"/>
+            <w:noWrap/>
+            <w:hideMark/>
+          </w:tcPr>
+          <w:p>
+            <w:pPr>
+              <w:jc w:val="right"/>
+              <w:cnfStyle w:val="000000100000" w:firstRow="0" w:lastRow="0" w:firstColumn="0" w:lastColumn="0" w:oddVBand="0" w:evenVBand="0" w:oddHBand="1" w:evenHBand="0" w:firstRowFirstColumn="0" w:firstRowLastColumn="0" w:lastRowFirstColumn="0" w:lastRowLastColumn="0"/>
+              <w:rPr>
+                <w:rFonts w:ascii="Calibri" w:eastAsia="Times New Roman" w:hAnsi="Calibri" w:cs="Times New Roman"/>
+                <w:color w:val="000000"/>
+                <w:lang w:eastAsia="en-GB"/>
+              </w:rPr>
+            </w:pPr>
+            <w:r>
+              <w:rPr>
+                <w:rFonts w:ascii="Calibri" w:eastAsia="Times New Roman" w:hAnsi="Calibri" w:cs="Times New Roman"/>
+                <w:color w:val="000000"/>
+                <w:lang w:eastAsia="en-GB"/>
+              </w:rPr>
+              <w:t>0.03254</w:t>
+            </w:r>
+          </w:p>
+        </w:tc>
+      </w:tr>
+      <w:tr>
+        <w:trPr>
+          <w:trHeight w:val="300"/>
+        </w:trPr>
+        <w:tc>
+          <w:tcPr>
+            <w:cnfStyle w:val="001000000000" w:firstRow="0" w:lastRow="0" w:firstColumn="1" w:lastColumn="0" w:oddVBand="0" w:evenVBand="0" w:oddHBand="0" w:evenHBand="0" w:firstRowFirstColumn="0" w:firstRowLastColumn="0" w:lastRowFirstColumn="0" w:lastRowLastColumn="0"/>
+            <w:tcW w:w="1140" w:type="dxa"/>
+            <w:noWrap/>
+            <w:hideMark/>
+          </w:tcPr>
+          <w:p>
+            <w:pPr>
+              <w:rPr>
+                <w:rFonts w:ascii="Calibri" w:eastAsia="Times New Roman" w:hAnsi="Calibri" w:cs="Times New Roman"/>
+                <w:color w:val="000000"/>
+                <w:lang w:eastAsia="en-GB"/>
+              </w:rPr>
+            </w:pPr>
+            <w:r>
+              <w:rPr>
+                <w:rFonts w:ascii="Calibri" w:eastAsia="Times New Roman" w:hAnsi="Calibri" w:cs="Times New Roman"/>
+                <w:color w:val="000000"/>
+                <w:lang w:eastAsia="en-GB"/>
+              </w:rPr>
+              <w:t>3</w:t>
+            </w:r>
+          </w:p>
+        </w:tc>
+        <w:tc>
+          <w:tcPr>
+            <w:tcW w:w="960" w:type="dxa"/>
+            <w:noWrap/>
+            <w:hideMark/>
+          </w:tcPr>
+          <w:p>
+            <w:pPr>
+              <w:jc w:val="right"/>
+              <w:cnfStyle w:val="000000000000" w:firstRow="0" w:lastRow="0" w:firstColumn="0" w:lastColumn="0" w:oddVBand="0" w:evenVBand="0" w:oddHBand="0" w:evenHBand="0" w:firstRowFirstColumn="0" w:firstRowLastColumn="0" w:lastRowFirstColumn="0" w:lastRowLastColumn="0"/>
+              <w:rPr>
+                <w:rFonts w:ascii="Calibri" w:eastAsia="Times New Roman" w:hAnsi="Calibri" w:cs="Times New Roman"/>
+                <w:color w:val="000000"/>
+                <w:lang w:eastAsia="en-GB"/>
+              </w:rPr>
+            </w:pPr>
+            <w:r>
+              <w:rPr>
+                <w:rFonts w:ascii="Calibri" w:eastAsia="Times New Roman" w:hAnsi="Calibri" w:cs="Times New Roman"/>
+                <w:color w:val="000000"/>
+                <w:lang w:eastAsia="en-GB"/>
+              </w:rPr>
+              <w:t>0.044389</w:t>
+            </w:r>
+          </w:p>
+        </w:tc>
+        <w:tc>
+          <w:tcPr>
+            <w:tcW w:w="2080" w:type="dxa"/>
+            <w:noWrap/>
+            <w:hideMark/>
+          </w:tcPr>
+          <w:p>
+            <w:pPr>
+              <w:jc w:val="right"/>
+              <w:cnfStyle w:val="000000000000" w:firstRow="0" w:lastRow="0" w:firstColumn="0" w:lastColumn="0" w:oddVBand="0" w:evenVBand="0" w:oddHBand="0" w:evenHBand="0" w:firstRowFirstColumn="0" w:firstRowLastColumn="0" w:lastRowFirstColumn="0" w:lastRowLastColumn="0"/>
+              <w:rPr>
+                <w:rFonts w:ascii="Calibri" w:eastAsia="Times New Roman" w:hAnsi="Calibri" w:cs="Times New Roman"/>
+                <w:color w:val="000000"/>
+                <w:lang w:eastAsia="en-GB"/>
+              </w:rPr>
+            </w:pPr>
+            <w:r>
+              <w:rPr>
+                <w:rFonts w:ascii="Calibri" w:eastAsia="Times New Roman" w:hAnsi="Calibri" w:cs="Times New Roman"/>
+                <w:color w:val="000000"/>
+                <w:lang w:eastAsia="en-GB"/>
+              </w:rPr>
+              <w:t>0.0386788</w:t>
+            </w:r>
+          </w:p>
+        </w:tc>
+      </w:tr>
+      <w:tr>
+        <w:trPr>
+          <w:cnfStyle w:val="000000100000" w:firstRow="0" w:lastRow="0" w:firstColumn="0" w:lastColumn="0" w:oddVBand="0" w:evenVBand="0" w:oddHBand="1" w:evenHBand="0" w:firstRowFirstColumn="0" w:firstRowLastColumn="0" w:lastRowFirstColumn="0" w:lastRowLastColumn="0"/>
+          <w:trHeight w:val="300"/>
+        </w:trPr>
+        <w:tc>
+          <w:tcPr>
+            <w:cnfStyle w:val="001000000000" w:firstRow="0" w:lastRow="0" w:firstColumn="1" w:lastColumn="0" w:oddVBand="0" w:evenVBand="0" w:oddHBand="0" w:evenHBand="0" w:firstRowFirstColumn="0" w:firstRowLastColumn="0" w:lastRowFirstColumn="0" w:lastRowLastColumn="0"/>
+            <w:tcW w:w="1140" w:type="dxa"/>
+            <w:noWrap/>
+            <w:hideMark/>
+          </w:tcPr>
+          <w:p>
+            <w:pPr>
+              <w:rPr>
+                <w:rFonts w:ascii="Calibri" w:eastAsia="Times New Roman" w:hAnsi="Calibri" w:cs="Times New Roman"/>
+                <w:color w:val="000000"/>
+                <w:lang w:eastAsia="en-GB"/>
+              </w:rPr>
+            </w:pPr>
+            <w:r>
+              <w:rPr>
+                <w:rFonts w:ascii="Calibri" w:eastAsia="Times New Roman" w:hAnsi="Calibri" w:cs="Times New Roman"/>
+                <w:color w:val="000000"/>
+                <w:lang w:eastAsia="en-GB"/>
+              </w:rPr>
+              <w:t>4</w:t>
+            </w:r>
+          </w:p>
+        </w:tc>
+        <w:tc>
+          <w:tcPr>
+            <w:tcW w:w="960" w:type="dxa"/>
+            <w:noWrap/>
+            <w:hideMark/>
+          </w:tcPr>
+          <w:p>
+            <w:pPr>
+              <w:jc w:val="right"/>
+              <w:cnfStyle w:val="000000100000" w:firstRow="0" w:lastRow="0" w:firstColumn="0" w:lastColumn="0" w:oddVBand="0" w:evenVBand="0" w:oddHBand="1" w:evenHBand="0" w:firstRowFirstColumn="0" w:firstRowLastColumn="0" w:lastRowFirstColumn="0" w:lastRowLastColumn="0"/>
+              <w:rPr>
+                <w:rFonts w:ascii="Calibri" w:eastAsia="Times New Roman" w:hAnsi="Calibri" w:cs="Times New Roman"/>
+                <w:color w:val="000000"/>
+                <w:lang w:eastAsia="en-GB"/>
+              </w:rPr>
+            </w:pPr>
+            <w:r>
+              <w:rPr>
+                <w:rFonts w:ascii="Calibri" w:eastAsia="Times New Roman" w:hAnsi="Calibri" w:cs="Times New Roman"/>
+                <w:color w:val="000000"/>
+                <w:lang w:eastAsia="en-GB"/>
+              </w:rPr>
+              <w:t>0.068969</w:t>
+            </w:r>
+          </w:p>
+        </w:tc>
+        <w:tc>
+          <w:tcPr>
+            <w:tcW w:w="2080" w:type="dxa"/>
+            <w:noWrap/>
+            <w:hideMark/>
+          </w:tcPr>
+          <w:p>
+            <w:pPr>
+              <w:jc w:val="right"/>
+              <w:cnfStyle w:val="000000100000" w:firstRow="0" w:lastRow="0" w:firstColumn="0" w:lastColumn="0" w:oddVBand="0" w:evenVBand="0" w:oddHBand="1" w:evenHBand="0" w:firstRowFirstColumn="0" w:firstRowLastColumn="0" w:lastRowFirstColumn="0" w:lastRowLastColumn="0"/>
+              <w:rPr>
+                <w:rFonts w:ascii="Calibri" w:eastAsia="Times New Roman" w:hAnsi="Calibri" w:cs="Times New Roman"/>
+                <w:color w:val="000000"/>
+                <w:lang w:eastAsia="en-GB"/>
+              </w:rPr>
+            </w:pPr>
+            <w:r>
+              <w:rPr>
+                <w:rFonts w:ascii="Calibri" w:eastAsia="Times New Roman" w:hAnsi="Calibri" w:cs="Times New Roman"/>
+                <w:color w:val="000000"/>
+                <w:lang w:eastAsia="en-GB"/>
+              </w:rPr>
+              <w:t>0.0844453</w:t>
+            </w:r>
+          </w:p>
+        </w:tc>
+      </w:tr>
+      <w:tr>
+        <w:trPr>
+          <w:trHeight w:val="300"/>
+        </w:trPr>
+        <w:tc>
+          <w:tcPr>
+            <w:cnfStyle w:val="001000000000" w:firstRow="0" w:lastRow="0" w:firstColumn="1" w:lastColumn="0" w:oddVBand="0" w:evenVBand="0" w:oddHBand="0" w:evenHBand="0" w:firstRowFirstColumn="0" w:firstRowLastColumn="0" w:lastRowFirstColumn="0" w:lastRowLastColumn="0"/>
+            <w:tcW w:w="1140" w:type="dxa"/>
+            <w:noWrap/>
+            <w:hideMark/>
+          </w:tcPr>
+          <w:p>
+            <w:pPr>
+              <w:rPr>
+                <w:rFonts w:ascii="Calibri" w:eastAsia="Times New Roman" w:hAnsi="Calibri" w:cs="Times New Roman"/>
+                <w:color w:val="000000"/>
+                <w:lang w:eastAsia="en-GB"/>
+              </w:rPr>
+            </w:pPr>
+            <w:r>
+              <w:rPr>
+                <w:rFonts w:ascii="Calibri" w:eastAsia="Times New Roman" w:hAnsi="Calibri" w:cs="Times New Roman"/>
+                <w:color w:val="000000"/>
+                <w:lang w:eastAsia="en-GB"/>
+              </w:rPr>
+              <w:t>5</w:t>
+            </w:r>
+          </w:p>
+        </w:tc>
+        <w:tc>
+          <w:tcPr>
+            <w:tcW w:w="960" w:type="dxa"/>
+            <w:noWrap/>
+            <w:hideMark/>
+          </w:tcPr>
+          <w:p>
+            <w:pPr>
+              <w:jc w:val="right"/>
+              <w:cnfStyle w:val="000000000000" w:firstRow="0" w:lastRow="0" w:firstColumn="0" w:lastColumn="0" w:oddVBand="0" w:evenVBand="0" w:oddHBand="0" w:evenHBand="0" w:firstRowFirstColumn="0" w:firstRowLastColumn="0" w:lastRowFirstColumn="0" w:lastRowLastColumn="0"/>
+              <w:rPr>
+                <w:rFonts w:ascii="Calibri" w:eastAsia="Times New Roman" w:hAnsi="Calibri" w:cs="Times New Roman"/>
+                <w:color w:val="000000"/>
+                <w:lang w:eastAsia="en-GB"/>
+              </w:rPr>
+            </w:pPr>
+            <w:r>
+              <w:rPr>
+                <w:rFonts w:ascii="Calibri" w:eastAsia="Times New Roman" w:hAnsi="Calibri" w:cs="Times New Roman"/>
+                <w:color w:val="000000"/>
+                <w:lang w:eastAsia="en-GB"/>
+              </w:rPr>
+              <w:t>0.119943</w:t>
+            </w:r>
+          </w:p>
+        </w:tc>
+        <w:tc>
+          <w:tcPr>
+            <w:tcW w:w="2080" w:type="dxa"/>
+            <w:noWrap/>
+            <w:hideMark/>
+          </w:tcPr>
+          <w:p>
+            <w:pPr>
+              <w:jc w:val="right"/>
+              <w:cnfStyle w:val="000000000000" w:firstRow="0" w:lastRow="0" w:firstColumn="0" w:lastColumn="0" w:oddVBand="0" w:evenVBand="0" w:oddHBand="0" w:evenHBand="0" w:firstRowFirstColumn="0" w:firstRowLastColumn="0" w:lastRowFirstColumn="0" w:lastRowLastColumn="0"/>
+              <w:rPr>
+                <w:rFonts w:ascii="Calibri" w:eastAsia="Times New Roman" w:hAnsi="Calibri" w:cs="Times New Roman"/>
+                <w:color w:val="000000"/>
+                <w:lang w:eastAsia="en-GB"/>
+              </w:rPr>
+            </w:pPr>
+            <w:r>
+              <w:rPr>
+                <w:rFonts w:ascii="Calibri" w:eastAsia="Times New Roman" w:hAnsi="Calibri" w:cs="Times New Roman"/>
+                <w:color w:val="000000"/>
+                <w:lang w:eastAsia="en-GB"/>
+              </w:rPr>
+              <w:t>0.104942</w:t>
+            </w:r>
+          </w:p>
+        </w:tc>
+      </w:tr>
+      <w:tr>
+        <w:trPr>
+          <w:cnfStyle w:val="000000100000" w:firstRow="0" w:lastRow="0" w:firstColumn="0" w:lastColumn="0" w:oddVBand="0" w:evenVBand="0" w:oddHBand="1" w:evenHBand="0" w:firstRowFirstColumn="0" w:firstRowLastColumn="0" w:lastRowFirstColumn="0" w:lastRowLastColumn="0"/>
+          <w:trHeight w:val="300"/>
+        </w:trPr>
+        <w:tc>
+          <w:tcPr>
+            <w:cnfStyle w:val="001000000000" w:firstRow="0" w:lastRow="0" w:firstColumn="1" w:lastColumn="0" w:oddVBand="0" w:evenVBand="0" w:oddHBand="0" w:evenHBand="0" w:firstRowFirstColumn="0" w:firstRowLastColumn="0" w:lastRowFirstColumn="0" w:lastRowLastColumn="0"/>
+            <w:tcW w:w="1140" w:type="dxa"/>
+            <w:noWrap/>
+            <w:hideMark/>
+          </w:tcPr>
+          <w:p>
+            <w:pPr>
+              <w:rPr>
+                <w:rFonts w:ascii="Calibri" w:eastAsia="Times New Roman" w:hAnsi="Calibri" w:cs="Times New Roman"/>
+                <w:color w:val="000000"/>
+                <w:lang w:eastAsia="en-GB"/>
+              </w:rPr>
+            </w:pPr>
+            <w:r>
+              <w:rPr>
+                <w:rFonts w:ascii="Calibri" w:eastAsia="Times New Roman" w:hAnsi="Calibri" w:cs="Times New Roman"/>
+                <w:color w:val="000000"/>
+                <w:lang w:eastAsia="en-GB"/>
+              </w:rPr>
+              <w:t>6</w:t>
+            </w:r>
+          </w:p>
+        </w:tc>
+        <w:tc>
+          <w:tcPr>
+            <w:tcW w:w="960" w:type="dxa"/>
+            <w:noWrap/>
+            <w:hideMark/>
+          </w:tcPr>
+          <w:p>
+            <w:pPr>
+              <w:jc w:val="right"/>
+              <w:cnfStyle w:val="000000100000" w:firstRow="0" w:lastRow="0" w:firstColumn="0" w:lastColumn="0" w:oddVBand="0" w:evenVBand="0" w:oddHBand="1" w:evenHBand="0" w:firstRowFirstColumn="0" w:firstRowLastColumn="0" w:lastRowFirstColumn="0" w:lastRowLastColumn="0"/>
+              <w:rPr>
+                <w:rFonts w:ascii="Calibri" w:eastAsia="Times New Roman" w:hAnsi="Calibri" w:cs="Times New Roman"/>
+                <w:color w:val="000000"/>
+                <w:lang w:eastAsia="en-GB"/>
+              </w:rPr>
+            </w:pPr>
+            <w:r>
+              <w:rPr>
+                <w:rFonts w:ascii="Calibri" w:eastAsia="Times New Roman" w:hAnsi="Calibri" w:cs="Times New Roman"/>
+                <w:color w:val="000000"/>
+                <w:lang w:eastAsia="en-GB"/>
+              </w:rPr>
+              <w:t>0.158416</w:t>
+            </w:r>
+          </w:p>
+        </w:tc>
+        <w:tc>
+          <w:tcPr>
+            <w:tcW w:w="2080" w:type="dxa"/>
+            <w:noWrap/>
+            <w:hideMark/>
+          </w:tcPr>
+          <w:p>
+            <w:pPr>
+              <w:jc w:val="right"/>
+              <w:cnfStyle w:val="000000100000" w:firstRow="0" w:lastRow="0" w:firstColumn="0" w:lastColumn="0" w:oddVBand="0" w:evenVBand="0" w:oddHBand="1" w:evenHBand="0" w:firstRowFirstColumn="0" w:firstRowLastColumn="0" w:lastRowFirstColumn="0" w:lastRowLastColumn="0"/>
+              <w:rPr>
+                <w:rFonts w:ascii="Calibri" w:eastAsia="Times New Roman" w:hAnsi="Calibri" w:cs="Times New Roman"/>
+                <w:color w:val="000000"/>
+                <w:lang w:eastAsia="en-GB"/>
+              </w:rPr>
+            </w:pPr>
+            <w:r>
+              <w:rPr>
+                <w:rFonts w:ascii="Calibri" w:eastAsia="Times New Roman" w:hAnsi="Calibri" w:cs="Times New Roman"/>
+                <w:color w:val="000000"/>
+                <w:lang w:eastAsia="en-GB"/>
+              </w:rPr>
+              <w:t>0.187235</w:t>
+            </w:r>
+          </w:p>
+        </w:tc>
+      </w:tr>
+      <w:tr>
+        <w:trPr>
+          <w:trHeight w:val="300"/>
+        </w:trPr>
+        <w:tc>
+          <w:tcPr>
+            <w:cnfStyle w:val="001000000000" w:firstRow="0" w:lastRow="0" w:firstColumn="1" w:lastColumn="0" w:oddVBand="0" w:evenVBand="0" w:oddHBand="0" w:evenHBand="0" w:firstRowFirstColumn="0" w:firstRowLastColumn="0" w:lastRowFirstColumn="0" w:lastRowLastColumn="0"/>
+            <w:tcW w:w="1140" w:type="dxa"/>
+            <w:noWrap/>
+            <w:hideMark/>
+          </w:tcPr>
+          <w:p>
+            <w:pPr>
+              <w:rPr>
+                <w:rFonts w:ascii="Calibri" w:eastAsia="Times New Roman" w:hAnsi="Calibri" w:cs="Times New Roman"/>
+                <w:color w:val="000000"/>
+                <w:lang w:eastAsia="en-GB"/>
+              </w:rPr>
+            </w:pPr>
+            <w:r>
+              <w:rPr>
+                <w:rFonts w:ascii="Calibri" w:eastAsia="Times New Roman" w:hAnsi="Calibri" w:cs="Times New Roman"/>
+                <w:color w:val="000000"/>
+                <w:lang w:eastAsia="en-GB"/>
+              </w:rPr>
+              <w:t>7</w:t>
+            </w:r>
+          </w:p>
+        </w:tc>
+        <w:tc>
+          <w:tcPr>
+            <w:tcW w:w="960" w:type="dxa"/>
+            <w:noWrap/>
+            <w:hideMark/>
+          </w:tcPr>
+          <w:p>
+            <w:pPr>
+              <w:jc w:val="right"/>
+              <w:cnfStyle w:val="000000000000" w:firstRow="0" w:lastRow="0" w:firstColumn="0" w:lastColumn="0" w:oddVBand="0" w:evenVBand="0" w:oddHBand="0" w:evenHBand="0" w:firstRowFirstColumn="0" w:firstRowLastColumn="0" w:lastRowFirstColumn="0" w:lastRowLastColumn="0"/>
+              <w:rPr>
+                <w:rFonts w:ascii="Calibri" w:eastAsia="Times New Roman" w:hAnsi="Calibri" w:cs="Times New Roman"/>
+                <w:color w:val="000000"/>
+                <w:lang w:eastAsia="en-GB"/>
+              </w:rPr>
+            </w:pPr>
+            <w:r>
+              <w:rPr>
+                <w:rFonts w:ascii="Calibri" w:eastAsia="Times New Roman" w:hAnsi="Calibri" w:cs="Times New Roman"/>
+                <w:color w:val="000000"/>
+                <w:lang w:eastAsia="en-GB"/>
+              </w:rPr>
+              <w:t>0.233708</w:t>
+            </w:r>
+          </w:p>
+        </w:tc>
+        <w:tc>
+          <w:tcPr>
+            <w:tcW w:w="2080" w:type="dxa"/>
+            <w:noWrap/>
+            <w:hideMark/>
+          </w:tcPr>
+          <w:p>
+            <w:pPr>
+              <w:jc w:val="right"/>
+              <w:cnfStyle w:val="000000000000" w:firstRow="0" w:lastRow="0" w:firstColumn="0" w:lastColumn="0" w:oddVBand="0" w:evenVBand="0" w:oddHBand="0" w:evenHBand="0" w:firstRowFirstColumn="0" w:firstRowLastColumn="0" w:lastRowFirstColumn="0" w:lastRowLastColumn="0"/>
+              <w:rPr>
+                <w:rFonts w:ascii="Calibri" w:eastAsia="Times New Roman" w:hAnsi="Calibri" w:cs="Times New Roman"/>
+                <w:color w:val="000000"/>
+                <w:lang w:eastAsia="en-GB"/>
+              </w:rPr>
+            </w:pPr>
+            <w:r>
+              <w:rPr>
+                <w:rFonts w:ascii="Calibri" w:eastAsia="Times New Roman" w:hAnsi="Calibri" w:cs="Times New Roman"/>
+                <w:color w:val="000000"/>
+                <w:lang w:eastAsia="en-GB"/>
+              </w:rPr>
+              <w:t>0.230941</w:t>
+            </w:r>
+          </w:p>
+        </w:tc>
+      </w:tr>
+      <w:tr>
+        <w:trPr>
+          <w:cnfStyle w:val="000000100000" w:firstRow="0" w:lastRow="0" w:firstColumn="0" w:lastColumn="0" w:oddVBand="0" w:evenVBand="0" w:oddHBand="1" w:evenHBand="0" w:firstRowFirstColumn="0" w:firstRowLastColumn="0" w:lastRowFirstColumn="0" w:lastRowLastColumn="0"/>
+          <w:trHeight w:val="300"/>
+        </w:trPr>
+        <w:tc>
+          <w:tcPr>
+            <w:cnfStyle w:val="001000000000" w:firstRow="0" w:lastRow="0" w:firstColumn="1" w:lastColumn="0" w:oddVBand="0" w:evenVBand="0" w:oddHBand="0" w:evenHBand="0" w:firstRowFirstColumn="0" w:firstRowLastColumn="0" w:lastRowFirstColumn="0" w:lastRowLastColumn="0"/>
+            <w:tcW w:w="1140" w:type="dxa"/>
+            <w:noWrap/>
+            <w:hideMark/>
+          </w:tcPr>
+          <w:p>
+            <w:pPr>
+              <w:rPr>
+                <w:rFonts w:ascii="Calibri" w:eastAsia="Times New Roman" w:hAnsi="Calibri" w:cs="Times New Roman"/>
+                <w:color w:val="000000"/>
+                <w:lang w:eastAsia="en-GB"/>
+              </w:rPr>
+            </w:pPr>
+            <w:r>
+              <w:rPr>
+                <w:rFonts w:ascii="Calibri" w:eastAsia="Times New Roman" w:hAnsi="Calibri" w:cs="Times New Roman"/>
+                <w:color w:val="000000"/>
+                <w:lang w:eastAsia="en-GB"/>
+              </w:rPr>
+              <w:t>8</w:t>
+            </w:r>
+          </w:p>
+        </w:tc>
+        <w:tc>
+          <w:tcPr>
+            <w:tcW w:w="960" w:type="dxa"/>
+            <w:noWrap/>
+            <w:hideMark/>
+          </w:tcPr>
+          <w:p>
+            <w:pPr>
+              <w:jc w:val="right"/>
+              <w:cnfStyle w:val="000000100000" w:firstRow="0" w:lastRow="0" w:firstColumn="0" w:lastColumn="0" w:oddVBand="0" w:evenVBand="0" w:oddHBand="1" w:evenHBand="0" w:firstRowFirstColumn="0" w:firstRowLastColumn="0" w:lastRowFirstColumn="0" w:lastRowLastColumn="0"/>
+              <w:rPr>
+                <w:rFonts w:ascii="Calibri" w:eastAsia="Times New Roman" w:hAnsi="Calibri" w:cs="Times New Roman"/>
+                <w:color w:val="000000"/>
+                <w:lang w:eastAsia="en-GB"/>
+              </w:rPr>
+            </w:pPr>
+            <w:r>
+              <w:rPr>
+                <w:rFonts w:ascii="Calibri" w:eastAsia="Times New Roman" w:hAnsi="Calibri" w:cs="Times New Roman"/>
+                <w:color w:val="000000"/>
+                <w:lang w:eastAsia="en-GB"/>
+              </w:rPr>
+              <w:t>0.295781</w:t>
+            </w:r>
+          </w:p>
+        </w:tc>
+        <w:tc>
+          <w:tcPr>
+            <w:tcW w:w="2080" w:type="dxa"/>
+            <w:noWrap/>
+            <w:hideMark/>
+          </w:tcPr>
+          <w:p>
+            <w:pPr>
+              <w:jc w:val="right"/>
+              <w:cnfStyle w:val="000000100000" w:firstRow="0" w:lastRow="0" w:firstColumn="0" w:lastColumn="0" w:oddVBand="0" w:evenVBand="0" w:oddHBand="1" w:evenHBand="0" w:firstRowFirstColumn="0" w:firstRowLastColumn="0" w:lastRowFirstColumn="0" w:lastRowLastColumn="0"/>
+              <w:rPr>
+                <w:rFonts w:ascii="Calibri" w:eastAsia="Times New Roman" w:hAnsi="Calibri" w:cs="Times New Roman"/>
+                <w:color w:val="000000"/>
+                <w:lang w:eastAsia="en-GB"/>
+              </w:rPr>
+            </w:pPr>
+            <w:r>
+              <w:rPr>
+                <w:rFonts w:ascii="Calibri" w:eastAsia="Times New Roman" w:hAnsi="Calibri" w:cs="Times New Roman"/>
+                <w:color w:val="000000"/>
+                <w:lang w:eastAsia="en-GB"/>
+              </w:rPr>
+              <w:t>0.27776</w:t>
+            </w:r>
+          </w:p>
+        </w:tc>
+      </w:tr>
+      <w:tr>
+        <w:trPr>
+          <w:trHeight w:val="300"/>
+        </w:trPr>
+        <w:tc>
+          <w:tcPr>
+            <w:cnfStyle w:val="001000000000" w:firstRow="0" w:lastRow="0" w:firstColumn="1" w:lastColumn="0" w:oddVBand="0" w:evenVBand="0" w:oddHBand="0" w:evenHBand="0" w:firstRowFirstColumn="0" w:firstRowLastColumn="0" w:lastRowFirstColumn="0" w:lastRowLastColumn="0"/>
+            <w:tcW w:w="1140" w:type="dxa"/>
+            <w:noWrap/>
+            <w:hideMark/>
+          </w:tcPr>
+          <w:p>
+            <w:pPr>
+              <w:rPr>
+                <w:rFonts w:ascii="Calibri" w:eastAsia="Times New Roman" w:hAnsi="Calibri" w:cs="Times New Roman"/>
+                <w:color w:val="000000"/>
+                <w:lang w:eastAsia="en-GB"/>
+              </w:rPr>
+            </w:pPr>
+            <w:r>
+              <w:rPr>
+                <w:rFonts w:ascii="Calibri" w:eastAsia="Times New Roman" w:hAnsi="Calibri" w:cs="Times New Roman"/>
+                <w:color w:val="000000"/>
+                <w:lang w:eastAsia="en-GB"/>
+              </w:rPr>
+              <w:t>9</w:t>
+            </w:r>
+          </w:p>
+        </w:tc>
+        <w:tc>
+          <w:tcPr>
+            <w:tcW w:w="960" w:type="dxa"/>
+            <w:noWrap/>
+            <w:hideMark/>
+          </w:tcPr>
+          <w:p>
+            <w:pPr>
+              <w:jc w:val="right"/>
+              <w:cnfStyle w:val="000000000000" w:firstRow="0" w:lastRow="0" w:firstColumn="0" w:lastColumn="0" w:oddVBand="0" w:evenVBand="0" w:oddHBand="0" w:evenHBand="0" w:firstRowFirstColumn="0" w:firstRowLastColumn="0" w:lastRowFirstColumn="0" w:lastRowLastColumn="0"/>
+              <w:rPr>
+                <w:rFonts w:ascii="Calibri" w:eastAsia="Times New Roman" w:hAnsi="Calibri" w:cs="Times New Roman"/>
+                <w:color w:val="000000"/>
+                <w:lang w:eastAsia="en-GB"/>
+              </w:rPr>
+            </w:pPr>
+            <w:r>
+              <w:rPr>
+                <w:rFonts w:ascii="Calibri" w:eastAsia="Times New Roman" w:hAnsi="Calibri" w:cs="Times New Roman"/>
+                <w:color w:val="000000"/>
+                <w:lang w:eastAsia="en-GB"/>
+              </w:rPr>
+              <w:t>0.33591</w:t>
+            </w:r>
+          </w:p>
+        </w:tc>
+        <w:tc>
+          <w:tcPr>
+            <w:tcW w:w="2080" w:type="dxa"/>
+            <w:noWrap/>
+            <w:hideMark/>
+          </w:tcPr>
+          <w:p>
+            <w:pPr>
+              <w:jc w:val="right"/>
+              <w:cnfStyle w:val="000000000000" w:firstRow="0" w:lastRow="0" w:firstColumn="0" w:lastColumn="0" w:oddVBand="0" w:evenVBand="0" w:oddHBand="0" w:evenHBand="0" w:firstRowFirstColumn="0" w:firstRowLastColumn="0" w:lastRowFirstColumn="0" w:lastRowLastColumn="0"/>
+              <w:rPr>
+                <w:rFonts w:ascii="Calibri" w:eastAsia="Times New Roman" w:hAnsi="Calibri" w:cs="Times New Roman"/>
+                <w:color w:val="000000"/>
+                <w:lang w:eastAsia="en-GB"/>
+              </w:rPr>
+            </w:pPr>
+            <w:r>
+              <w:rPr>
+                <w:rFonts w:ascii="Calibri" w:eastAsia="Times New Roman" w:hAnsi="Calibri" w:cs="Times New Roman"/>
+                <w:color w:val="000000"/>
+                <w:lang w:eastAsia="en-GB"/>
+              </w:rPr>
+              <w:t>0.336491</w:t>
+            </w:r>
+          </w:p>
+        </w:tc>
+      </w:tr>
+      <w:tr>
+        <w:trPr>
+          <w:cnfStyle w:val="000000100000" w:firstRow="0" w:lastRow="0" w:firstColumn="0" w:lastColumn="0" w:oddVBand="0" w:evenVBand="0" w:oddHBand="1" w:evenHBand="0" w:firstRowFirstColumn="0" w:firstRowLastColumn="0" w:lastRowFirstColumn="0" w:lastRowLastColumn="0"/>
+          <w:trHeight w:val="300"/>
+        </w:trPr>
+        <w:tc>
+          <w:tcPr>
+            <w:cnfStyle w:val="001000000000" w:firstRow="0" w:lastRow="0" w:firstColumn="1" w:lastColumn="0" w:oddVBand="0" w:evenVBand="0" w:oddHBand="0" w:evenHBand="0" w:firstRowFirstColumn="0" w:firstRowLastColumn="0" w:lastRowFirstColumn="0" w:lastRowLastColumn="0"/>
+            <w:tcW w:w="1140" w:type="dxa"/>
+            <w:noWrap/>
+            <w:hideMark/>
+          </w:tcPr>
+          <w:p>
+            <w:pPr>
+              <w:rPr>
+                <w:rFonts w:ascii="Calibri" w:eastAsia="Times New Roman" w:hAnsi="Calibri" w:cs="Times New Roman"/>
+                <w:color w:val="000000"/>
+                <w:lang w:eastAsia="en-GB"/>
+              </w:rPr>
+            </w:pPr>
+            <w:r>
+              <w:rPr>
+                <w:rFonts w:ascii="Calibri" w:eastAsia="Times New Roman" w:hAnsi="Calibri" w:cs="Times New Roman"/>
+                <w:color w:val="000000"/>
+                <w:lang w:eastAsia="en-GB"/>
+              </w:rPr>
+              <w:t>10</w:t>
+            </w:r>
+          </w:p>
+        </w:tc>
+        <w:tc>
+          <w:tcPr>
+            <w:tcW w:w="960" w:type="dxa"/>
+            <w:noWrap/>
+            <w:hideMark/>
+          </w:tcPr>
+          <w:p>
+            <w:pPr>
+              <w:jc w:val="right"/>
+              <w:cnfStyle w:val="000000100000" w:firstRow="0" w:lastRow="0" w:firstColumn="0" w:lastColumn="0" w:oddVBand="0" w:evenVBand="0" w:oddHBand="1" w:evenHBand="0" w:firstRowFirstColumn="0" w:firstRowLastColumn="0" w:lastRowFirstColumn="0" w:lastRowLastColumn="0"/>
+              <w:rPr>
+                <w:rFonts w:ascii="Calibri" w:eastAsia="Times New Roman" w:hAnsi="Calibri" w:cs="Times New Roman"/>
+                <w:color w:val="000000"/>
+                <w:lang w:eastAsia="en-GB"/>
+              </w:rPr>
+            </w:pPr>
+            <w:r>
+              <w:rPr>
+                <w:rFonts w:ascii="Calibri" w:eastAsia="Times New Roman" w:hAnsi="Calibri" w:cs="Times New Roman"/>
+                <w:color w:val="000000"/>
+                <w:lang w:eastAsia="en-GB"/>
+              </w:rPr>
+              <w:t>0.39697</w:t>
+            </w:r>
+          </w:p>
+        </w:tc>
+        <w:tc>
+          <w:tcPr>
+            <w:tcW w:w="2080" w:type="dxa"/>
+            <w:noWrap/>
+            <w:hideMark/>
+          </w:tcPr>
+          <w:p>
+            <w:pPr>
+              <w:jc w:val="right"/>
+              <w:cnfStyle w:val="000000100000" w:firstRow="0" w:lastRow="0" w:firstColumn="0" w:lastColumn="0" w:oddVBand="0" w:evenVBand="0" w:oddHBand="1" w:evenHBand="0" w:firstRowFirstColumn="0" w:firstRowLastColumn="0" w:lastRowFirstColumn="0" w:lastRowLastColumn="0"/>
+              <w:rPr>
+                <w:rFonts w:ascii="Calibri" w:eastAsia="Times New Roman" w:hAnsi="Calibri" w:cs="Times New Roman"/>
+                <w:color w:val="000000"/>
+                <w:lang w:eastAsia="en-GB"/>
+              </w:rPr>
+            </w:pPr>
+            <w:r>
+              <w:rPr>
+                <w:rFonts w:ascii="Calibri" w:eastAsia="Times New Roman" w:hAnsi="Calibri" w:cs="Times New Roman"/>
+                <w:color w:val="000000"/>
+                <w:lang w:eastAsia="en-GB"/>
+              </w:rPr>
+              <w:t>0.407518</w:t>
+            </w:r>
+          </w:p>
+        </w:tc>
+      </w:tr>
+      <w:tr>
+        <w:trPr>
+          <w:trHeight w:val="300"/>
+        </w:trPr>
+        <w:tc>
+          <w:tcPr>
+            <w:cnfStyle w:val="001000000000" w:firstRow="0" w:lastRow="0" w:firstColumn="1" w:lastColumn="0" w:oddVBand="0" w:evenVBand="0" w:oddHBand="0" w:evenHBand="0" w:firstRowFirstColumn="0" w:firstRowLastColumn="0" w:lastRowFirstColumn="0" w:lastRowLastColumn="0"/>
+            <w:tcW w:w="1140" w:type="dxa"/>
+            <w:noWrap/>
+            <w:hideMark/>
+          </w:tcPr>
+          <w:p>
+            <w:pPr>
+              <w:rPr>
+                <w:rFonts w:ascii="Calibri" w:eastAsia="Times New Roman" w:hAnsi="Calibri" w:cs="Times New Roman"/>
+                <w:color w:val="000000"/>
+                <w:lang w:eastAsia="en-GB"/>
+              </w:rPr>
+            </w:pPr>
+            <w:r>
+              <w:rPr>
+                <w:rFonts w:ascii="Calibri" w:eastAsia="Times New Roman" w:hAnsi="Calibri" w:cs="Times New Roman"/>
+                <w:color w:val="000000"/>
+                <w:lang w:eastAsia="en-GB"/>
+              </w:rPr>
+              <w:t>11</w:t>
+            </w:r>
+          </w:p>
+        </w:tc>
+        <w:tc>
+          <w:tcPr>
+            <w:tcW w:w="960" w:type="dxa"/>
+            <w:noWrap/>
+            <w:hideMark/>
+          </w:tcPr>
+          <w:p>
+            <w:pPr>
+              <w:jc w:val="right"/>
+              <w:cnfStyle w:val="000000000000" w:firstRow="0" w:lastRow="0" w:firstColumn="0" w:lastColumn="0" w:oddVBand="0" w:evenVBand="0" w:oddHBand="0" w:evenHBand="0" w:firstRowFirstColumn="0" w:firstRowLastColumn="0" w:lastRowFirstColumn="0" w:lastRowLastColumn="0"/>
+              <w:rPr>
+                <w:rFonts w:ascii="Calibri" w:eastAsia="Times New Roman" w:hAnsi="Calibri" w:cs="Times New Roman"/>
+                <w:color w:val="000000"/>
+                <w:lang w:eastAsia="en-GB"/>
+              </w:rPr>
+            </w:pPr>
+            <w:r>
+              <w:rPr>
+                <w:rFonts w:ascii="Calibri" w:eastAsia="Times New Roman" w:hAnsi="Calibri" w:cs="Times New Roman"/>
+                <w:color w:val="000000"/>
+                <w:lang w:eastAsia="en-GB"/>
+              </w:rPr>
+              <w:t>0.495832</w:t>
+            </w:r>
+          </w:p>
+        </w:tc>
+        <w:tc>
+          <w:tcPr>
+            <w:tcW w:w="2080" w:type="dxa"/>
+            <w:noWrap/>
+            <w:hideMark/>
+          </w:tcPr>
+          <w:p>
+            <w:pPr>
+              <w:jc w:val="right"/>
+              <w:cnfStyle w:val="000000000000" w:firstRow="0" w:lastRow="0" w:firstColumn="0" w:lastColumn="0" w:oddVBand="0" w:evenVBand="0" w:oddHBand="0" w:evenHBand="0" w:firstRowFirstColumn="0" w:firstRowLastColumn="0" w:lastRowFirstColumn="0" w:lastRowLastColumn="0"/>
+              <w:rPr>
+                <w:rFonts w:ascii="Calibri" w:eastAsia="Times New Roman" w:hAnsi="Calibri" w:cs="Times New Roman"/>
+                <w:color w:val="000000"/>
+                <w:lang w:eastAsia="en-GB"/>
+              </w:rPr>
+            </w:pPr>
+            <w:r>
+              <w:rPr>
+                <w:rFonts w:ascii="Calibri" w:eastAsia="Times New Roman" w:hAnsi="Calibri" w:cs="Times New Roman"/>
+                <w:color w:val="000000"/>
+                <w:lang w:eastAsia="en-GB"/>
+              </w:rPr>
+              <w:t>0.503194</w:t>
+            </w:r>
+          </w:p>
+        </w:tc>
+      </w:tr>
+      <w:tr>
+        <w:trPr>
+          <w:cnfStyle w:val="000000100000" w:firstRow="0" w:lastRow="0" w:firstColumn="0" w:lastColumn="0" w:oddVBand="0" w:evenVBand="0" w:oddHBand="1" w:evenHBand="0" w:firstRowFirstColumn="0" w:firstRowLastColumn="0" w:lastRowFirstColumn="0" w:lastRowLastColumn="0"/>
+          <w:trHeight w:val="300"/>
+        </w:trPr>
+        <w:tc>
+          <w:tcPr>
+            <w:cnfStyle w:val="001000000000" w:firstRow="0" w:lastRow="0" w:firstColumn="1" w:lastColumn="0" w:oddVBand="0" w:evenVBand="0" w:oddHBand="0" w:evenHBand="0" w:firstRowFirstColumn="0" w:firstRowLastColumn="0" w:lastRowFirstColumn="0" w:lastRowLastColumn="0"/>
+            <w:tcW w:w="1140" w:type="dxa"/>
+            <w:noWrap/>
+            <w:hideMark/>
+          </w:tcPr>
+          <w:p>
+            <w:pPr>
+              <w:rPr>
+                <w:rFonts w:ascii="Calibri" w:eastAsia="Times New Roman" w:hAnsi="Calibri" w:cs="Times New Roman"/>
+                <w:color w:val="000000"/>
+                <w:lang w:eastAsia="en-GB"/>
+              </w:rPr>
+            </w:pPr>
+            <w:r>
+              <w:rPr>
+                <w:rFonts w:ascii="Calibri" w:eastAsia="Times New Roman" w:hAnsi="Calibri" w:cs="Times New Roman"/>
+                <w:color w:val="000000"/>
+                <w:lang w:eastAsia="en-GB"/>
+              </w:rPr>
+              <w:t>12</w:t>
+            </w:r>
+          </w:p>
+        </w:tc>
+        <w:tc>
+          <w:tcPr>
+            <w:tcW w:w="960" w:type="dxa"/>
+            <w:noWrap/>
+            <w:hideMark/>
+          </w:tcPr>
+          <w:p>
+            <w:pPr>
+              <w:jc w:val="right"/>
+              <w:cnfStyle w:val="000000100000" w:firstRow="0" w:lastRow="0" w:firstColumn="0" w:lastColumn="0" w:oddVBand="0" w:evenVBand="0" w:oddHBand="1" w:evenHBand="0" w:firstRowFirstColumn="0" w:firstRowLastColumn="0" w:lastRowFirstColumn="0" w:lastRowLastColumn="0"/>
+              <w:rPr>
+                <w:rFonts w:ascii="Calibri" w:eastAsia="Times New Roman" w:hAnsi="Calibri" w:cs="Times New Roman"/>
+                <w:color w:val="000000"/>
+                <w:lang w:eastAsia="en-GB"/>
+              </w:rPr>
+            </w:pPr>
+            <w:r>
+              <w:rPr>
+                <w:rFonts w:ascii="Calibri" w:eastAsia="Times New Roman" w:hAnsi="Calibri" w:cs="Times New Roman"/>
+                <w:color w:val="000000"/>
+                <w:lang w:eastAsia="en-GB"/>
+              </w:rPr>
+              <w:t>0.57771</w:t>
+            </w:r>
+          </w:p>
+        </w:tc>
+        <w:tc>
+          <w:tcPr>
+            <w:tcW w:w="2080" w:type="dxa"/>
+            <w:noWrap/>
+            <w:hideMark/>
+          </w:tcPr>
+          <w:p>
+            <w:pPr>
+              <w:jc w:val="right"/>
+              <w:cnfStyle w:val="000000100000" w:firstRow="0" w:lastRow="0" w:firstColumn="0" w:lastColumn="0" w:oddVBand="0" w:evenVBand="0" w:oddHBand="1" w:evenHBand="0" w:firstRowFirstColumn="0" w:firstRowLastColumn="0" w:lastRowFirstColumn="0" w:lastRowLastColumn="0"/>
+              <w:rPr>
+                <w:rFonts w:ascii="Calibri" w:eastAsia="Times New Roman" w:hAnsi="Calibri" w:cs="Times New Roman"/>
+                <w:color w:val="000000"/>
+                <w:lang w:eastAsia="en-GB"/>
+              </w:rPr>
+            </w:pPr>
+            <w:r>
+              <w:rPr>
+                <w:rFonts w:ascii="Calibri" w:eastAsia="Times New Roman" w:hAnsi="Calibri" w:cs="Times New Roman"/>
+                <w:color w:val="000000"/>
+                <w:lang w:eastAsia="en-GB"/>
+              </w:rPr>
+              <w:t>0.55665</w:t>
+            </w:r>
+          </w:p>
+        </w:tc>
+      </w:tr>
+      <w:tr>
+        <w:trPr>
+          <w:trHeight w:val="300"/>
+        </w:trPr>
+        <w:tc>
+          <w:tcPr>
+            <w:cnfStyle w:val="001000000000" w:firstRow="0" w:lastRow="0" w:firstColumn="1" w:lastColumn="0" w:oddVBand="0" w:evenVBand="0" w:oddHBand="0" w:evenHBand="0" w:firstRowFirstColumn="0" w:firstRowLastColumn="0" w:lastRowFirstColumn="0" w:lastRowLastColumn="0"/>
+            <w:tcW w:w="1140" w:type="dxa"/>
+            <w:noWrap/>
+            <w:hideMark/>
+          </w:tcPr>
+          <w:p>
+            <w:pPr>
+              <w:rPr>
+                <w:rFonts w:ascii="Calibri" w:eastAsia="Times New Roman" w:hAnsi="Calibri" w:cs="Times New Roman"/>
+                <w:color w:val="000000"/>
+                <w:lang w:eastAsia="en-GB"/>
+              </w:rPr>
+            </w:pPr>
+            <w:r>
+              <w:rPr>
+                <w:rFonts w:ascii="Calibri" w:eastAsia="Times New Roman" w:hAnsi="Calibri" w:cs="Times New Roman"/>
+                <w:color w:val="000000"/>
+                <w:lang w:eastAsia="en-GB"/>
+              </w:rPr>
+              <w:t>13</w:t>
+            </w:r>
+          </w:p>
+        </w:tc>
+        <w:tc>
+          <w:tcPr>
+            <w:tcW w:w="960" w:type="dxa"/>
+            <w:noWrap/>
+            <w:hideMark/>
+          </w:tcPr>
+          <w:p>
+            <w:pPr>
+              <w:jc w:val="right"/>
+              <w:cnfStyle w:val="000000000000" w:firstRow="0" w:lastRow="0" w:firstColumn="0" w:lastColumn="0" w:oddVBand="0" w:evenVBand="0" w:oddHBand="0" w:evenHBand="0" w:firstRowFirstColumn="0" w:firstRowLastColumn="0" w:lastRowFirstColumn="0" w:lastRowLastColumn="0"/>
+              <w:rPr>
+                <w:rFonts w:ascii="Calibri" w:eastAsia="Times New Roman" w:hAnsi="Calibri" w:cs="Times New Roman"/>
+                <w:color w:val="000000"/>
+                <w:lang w:eastAsia="en-GB"/>
+              </w:rPr>
+            </w:pPr>
+            <w:r>
+              <w:rPr>
+                <w:rFonts w:ascii="Calibri" w:eastAsia="Times New Roman" w:hAnsi="Calibri" w:cs="Times New Roman"/>
+                <w:color w:val="000000"/>
+                <w:lang w:eastAsia="en-GB"/>
+              </w:rPr>
+              <w:t>0.672067</w:t>
+            </w:r>
+          </w:p>
+        </w:tc>
+        <w:tc>
+          <w:tcPr>
+            <w:tcW w:w="2080" w:type="dxa"/>
+            <w:noWrap/>
+            <w:hideMark/>
+          </w:tcPr>
+          <w:p>
+            <w:pPr>
+              <w:jc w:val="right"/>
+              <w:cnfStyle w:val="000000000000" w:firstRow="0" w:lastRow="0" w:firstColumn="0" w:lastColumn="0" w:oddVBand="0" w:evenVBand="0" w:oddHBand="0" w:evenHBand="0" w:firstRowFirstColumn="0" w:firstRowLastColumn="0" w:lastRowFirstColumn="0" w:lastRowLastColumn="0"/>
+              <w:rPr>
+                <w:rFonts w:ascii="Calibri" w:eastAsia="Times New Roman" w:hAnsi="Calibri" w:cs="Times New Roman"/>
+                <w:color w:val="000000"/>
+                <w:lang w:eastAsia="en-GB"/>
+              </w:rPr>
+            </w:pPr>
+            <w:r>
+              <w:rPr>
+                <w:rFonts w:ascii="Calibri" w:eastAsia="Times New Roman" w:hAnsi="Calibri" w:cs="Times New Roman"/>
+                <w:color w:val="000000"/>
+                <w:lang w:eastAsia="en-GB"/>
+              </w:rPr>
+              <w:t>0.682386</w:t>
+            </w:r>
+          </w:p>
+        </w:tc>
+      </w:tr>
+      <w:tr>
+        <w:trPr>
+          <w:cnfStyle w:val="000000100000" w:firstRow="0" w:lastRow="0" w:firstColumn="0" w:lastColumn="0" w:oddVBand="0" w:evenVBand="0" w:oddHBand="1" w:evenHBand="0" w:firstRowFirstColumn="0" w:firstRowLastColumn="0" w:lastRowFirstColumn="0" w:lastRowLastColumn="0"/>
+          <w:trHeight w:val="300"/>
+        </w:trPr>
+        <w:tc>
+          <w:tcPr>
+            <w:cnfStyle w:val="001000000000" w:firstRow="0" w:lastRow="0" w:firstColumn="1" w:lastColumn="0" w:oddVBand="0" w:evenVBand="0" w:oddHBand="0" w:evenHBand="0" w:firstRowFirstColumn="0" w:firstRowLastColumn="0" w:lastRowFirstColumn="0" w:lastRowLastColumn="0"/>
+            <w:tcW w:w="1140" w:type="dxa"/>
+            <w:noWrap/>
+            <w:hideMark/>
+          </w:tcPr>
+          <w:p>
+            <w:pPr>
+              <w:rPr>
+                <w:rFonts w:ascii="Calibri" w:eastAsia="Times New Roman" w:hAnsi="Calibri" w:cs="Times New Roman"/>
+                <w:color w:val="000000"/>
+                <w:lang w:eastAsia="en-GB"/>
+              </w:rPr>
+            </w:pPr>
+            <w:r>
+              <w:rPr>
+                <w:rFonts w:ascii="Calibri" w:eastAsia="Times New Roman" w:hAnsi="Calibri" w:cs="Times New Roman"/>
+                <w:color w:val="000000"/>
+                <w:lang w:eastAsia="en-GB"/>
+              </w:rPr>
+              <w:t>14</w:t>
+            </w:r>
+          </w:p>
+        </w:tc>
+        <w:tc>
+          <w:tcPr>
+            <w:tcW w:w="960" w:type="dxa"/>
+            <w:noWrap/>
+            <w:hideMark/>
+          </w:tcPr>
+          <w:p>
+            <w:pPr>
+              <w:jc w:val="right"/>
+              <w:cnfStyle w:val="000000100000" w:firstRow="0" w:lastRow="0" w:firstColumn="0" w:lastColumn="0" w:oddVBand="0" w:evenVBand="0" w:oddHBand="1" w:evenHBand="0" w:firstRowFirstColumn="0" w:firstRowLastColumn="0" w:lastRowFirstColumn="0" w:lastRowLastColumn="0"/>
+              <w:rPr>
+                <w:rFonts w:ascii="Calibri" w:eastAsia="Times New Roman" w:hAnsi="Calibri" w:cs="Times New Roman"/>
+                <w:color w:val="000000"/>
+                <w:lang w:eastAsia="en-GB"/>
+              </w:rPr>
+            </w:pPr>
+            <w:r>
+              <w:rPr>
+                <w:rFonts w:ascii="Calibri" w:eastAsia="Times New Roman" w:hAnsi="Calibri" w:cs="Times New Roman"/>
+                <w:color w:val="000000"/>
+                <w:lang w:eastAsia="en-GB"/>
+              </w:rPr>
+              <w:t>0.753117</w:t>
+            </w:r>
+          </w:p>
+        </w:tc>
+        <w:tc>
+          <w:tcPr>
+            <w:tcW w:w="2080" w:type="dxa"/>
+            <w:noWrap/>
+            <w:hideMark/>
+          </w:tcPr>
+          <w:p>
+            <w:pPr>
+              <w:jc w:val="right"/>
+              <w:cnfStyle w:val="000000100000" w:firstRow="0" w:lastRow="0" w:firstColumn="0" w:lastColumn="0" w:oddVBand="0" w:evenVBand="0" w:oddHBand="1" w:evenHBand="0" w:firstRowFirstColumn="0" w:firstRowLastColumn="0" w:lastRowFirstColumn="0" w:lastRowLastColumn="0"/>
+              <w:rPr>
+                <w:rFonts w:ascii="Calibri" w:eastAsia="Times New Roman" w:hAnsi="Calibri" w:cs="Times New Roman"/>
+                <w:color w:val="000000"/>
+                <w:lang w:eastAsia="en-GB"/>
+              </w:rPr>
+            </w:pPr>
+            <w:r>
+              <w:rPr>
+                <w:rFonts w:ascii="Calibri" w:eastAsia="Times New Roman" w:hAnsi="Calibri" w:cs="Times New Roman"/>
+                <w:color w:val="000000"/>
+                <w:lang w:eastAsia="en-GB"/>
+              </w:rPr>
+              <w:t>0.800174</w:t>
+            </w:r>
+          </w:p>
+        </w:tc>
+      </w:tr>
+      <w:tr>
+        <w:trPr>
+          <w:trHeight w:val="300"/>
+        </w:trPr>
+        <w:tc>
+          <w:tcPr>
+            <w:cnfStyle w:val="001000000000" w:firstRow="0" w:lastRow="0" w:firstColumn="1" w:lastColumn="0" w:oddVBand="0" w:evenVBand="0" w:oddHBand="0" w:evenHBand="0" w:firstRowFirstColumn="0" w:firstRowLastColumn="0" w:lastRowFirstColumn="0" w:lastRowLastColumn="0"/>
+            <w:tcW w:w="1140" w:type="dxa"/>
+            <w:noWrap/>
+            <w:hideMark/>
+          </w:tcPr>
+          <w:p>
+            <w:pPr>
+              <w:rPr>
+                <w:rFonts w:ascii="Calibri" w:eastAsia="Times New Roman" w:hAnsi="Calibri" w:cs="Times New Roman"/>
+                <w:color w:val="000000"/>
+                <w:lang w:eastAsia="en-GB"/>
+              </w:rPr>
+            </w:pPr>
+            <w:r>
+              <w:rPr>
+                <w:rFonts w:ascii="Calibri" w:eastAsia="Times New Roman" w:hAnsi="Calibri" w:cs="Times New Roman"/>
+                <w:color w:val="000000"/>
+                <w:lang w:eastAsia="en-GB"/>
+              </w:rPr>
+              <w:t>15</w:t>
+            </w:r>
+          </w:p>
+        </w:tc>
+        <w:tc>
+          <w:tcPr>
+            <w:tcW w:w="960" w:type="dxa"/>
+            <w:noWrap/>
+            <w:hideMark/>
+          </w:tcPr>
+          <w:p>
+            <w:pPr>
+              <w:jc w:val="right"/>
+              <w:cnfStyle w:val="000000000000" w:firstRow="0" w:lastRow="0" w:firstColumn="0" w:lastColumn="0" w:oddVBand="0" w:evenVBand="0" w:oddHBand="0" w:evenHBand="0" w:firstRowFirstColumn="0" w:firstRowLastColumn="0" w:lastRowFirstColumn="0" w:lastRowLastColumn="0"/>
+              <w:rPr>
+                <w:rFonts w:ascii="Calibri" w:eastAsia="Times New Roman" w:hAnsi="Calibri" w:cs="Times New Roman"/>
+                <w:color w:val="000000"/>
+                <w:lang w:eastAsia="en-GB"/>
+              </w:rPr>
+            </w:pPr>
+            <w:r>
+              <w:rPr>
+                <w:rFonts w:ascii="Calibri" w:eastAsia="Times New Roman" w:hAnsi="Calibri" w:cs="Times New Roman"/>
+                <w:color w:val="000000"/>
+                <w:lang w:eastAsia="en-GB"/>
+              </w:rPr>
+              <w:t>0.897818</w:t>
+            </w:r>
+          </w:p>
+        </w:tc>
+        <w:tc>
+          <w:tcPr>
+            <w:tcW w:w="2080" w:type="dxa"/>
+            <w:noWrap/>
+            <w:hideMark/>
+          </w:tcPr>
+          <w:p>
+            <w:pPr>
+              <w:jc w:val="right"/>
+              <w:cnfStyle w:val="000000000000" w:firstRow="0" w:lastRow="0" w:firstColumn="0" w:lastColumn="0" w:oddVBand="0" w:evenVBand="0" w:oddHBand="0" w:evenHBand="0" w:firstRowFirstColumn="0" w:firstRowLastColumn="0" w:lastRowFirstColumn="0" w:lastRowLastColumn="0"/>
+              <w:rPr>
+                <w:rFonts w:ascii="Calibri" w:eastAsia="Times New Roman" w:hAnsi="Calibri" w:cs="Times New Roman"/>
+                <w:color w:val="000000"/>
+                <w:lang w:eastAsia="en-GB"/>
+              </w:rPr>
+            </w:pPr>
+            <w:r>
+              <w:rPr>
+                <w:rFonts w:ascii="Calibri" w:eastAsia="Times New Roman" w:hAnsi="Calibri" w:cs="Times New Roman"/>
+                <w:color w:val="000000"/>
+                <w:lang w:eastAsia="en-GB"/>
+              </w:rPr>
+              <w:t>0.889284</w:t>
+            </w:r>
+          </w:p>
+        </w:tc>
+      </w:tr>
+    </w:tbl>
+    <w:p>
+      <w:r>
+        <w:t xml:space="preserve">The newer version definitely seems to start off better than the previous version, but still does worth in some of the subsequent runs. A count of the number of runs which has a better time for the newer code finds that 8 did better with the new code, almost exactly half. </w:t>
+      </w:r>
+      <w:bookmarkStart w:id="10" w:name="_GoBack"/>
+      <w:bookmarkEnd w:id="10"/>
+    </w:p>
+    <w:p>
+      <w:pPr>
         <w:pStyle w:val="Heading1"/>
       </w:pPr>
       <w:r>
+        <w:t>Problems Encountered</w:t>
+      </w:r>
+    </w:p>
+    <w:p>
+      <w:pPr>
+        <w:pStyle w:val="Heading1"/>
+      </w:pPr>
+      <w:r>
         <w:t>Conclusion</w:t>
       </w:r>
-      <w:bookmarkStart w:id="8" w:name="_GoBack"/>
-      <w:bookmarkEnd w:id="8"/>
     </w:p>
     <w:p>
       <w:pPr>
@@ -3121,8 +4815,8 @@
       </w:pPr>
     </w:p>
     <w:sectPr>
-      <w:headerReference w:type="default" r:id="rId36"/>
-      <w:footerReference w:type="default" r:id="rId37"/>
+      <w:headerReference w:type="default" r:id="rId41"/>
+      <w:footerReference w:type="default" r:id="rId42"/>
       <w:pgSz w:w="11906" w:h="16838"/>
       <w:pgMar w:top="1440" w:right="1440" w:bottom="1440" w:left="1440" w:header="708" w:footer="708" w:gutter="0"/>
       <w:cols w:space="708"/>
@@ -3191,7 +4885,7 @@
           <w:rPr>
             <w:noProof/>
           </w:rPr>
-          <w:t>10</w:t>
+          <w:t>12</w:t>
         </w:r>
         <w:r>
           <w:rPr>
@@ -4454,6 +6148,126 @@
       <w:sz w:val="21"/>
       <w:szCs w:val="21"/>
     </w:rPr>
+  </w:style>
+  <w:style w:type="table" w:styleId="PlainTable5">
+    <w:name w:val="Plain Table 5"/>
+    <w:basedOn w:val="TableNormal"/>
+    <w:uiPriority w:val="45"/>
+    <w:rsid w:val="002025F0"/>
+    <w:pPr>
+      <w:spacing w:after="0" w:line="240" w:lineRule="auto"/>
+    </w:pPr>
+    <w:tblPr>
+      <w:tblStyleRowBandSize w:val="1"/>
+      <w:tblStyleColBandSize w:val="1"/>
+    </w:tblPr>
+    <w:tblStylePr w:type="firstRow">
+      <w:rPr>
+        <w:rFonts w:asciiTheme="majorHAnsi" w:eastAsiaTheme="majorEastAsia" w:hAnsiTheme="majorHAnsi" w:cstheme="majorBidi"/>
+        <w:i/>
+        <w:iCs/>
+        <w:sz w:val="26"/>
+      </w:rPr>
+      <w:tblPr/>
+      <w:tcPr>
+        <w:tcBorders>
+          <w:bottom w:val="single" w:sz="4" w:space="0" w:color="7F7F7F" w:themeColor="text1" w:themeTint="80"/>
+        </w:tcBorders>
+        <w:shd w:val="clear" w:color="auto" w:fill="FFFFFF" w:themeFill="background1"/>
+      </w:tcPr>
+    </w:tblStylePr>
+    <w:tblStylePr w:type="lastRow">
+      <w:rPr>
+        <w:rFonts w:asciiTheme="majorHAnsi" w:eastAsiaTheme="majorEastAsia" w:hAnsiTheme="majorHAnsi" w:cstheme="majorBidi"/>
+        <w:i/>
+        <w:iCs/>
+        <w:sz w:val="26"/>
+      </w:rPr>
+      <w:tblPr/>
+      <w:tcPr>
+        <w:tcBorders>
+          <w:top w:val="single" w:sz="4" w:space="0" w:color="7F7F7F" w:themeColor="text1" w:themeTint="80"/>
+        </w:tcBorders>
+        <w:shd w:val="clear" w:color="auto" w:fill="FFFFFF" w:themeFill="background1"/>
+      </w:tcPr>
+    </w:tblStylePr>
+    <w:tblStylePr w:type="firstCol">
+      <w:pPr>
+        <w:jc w:val="right"/>
+      </w:pPr>
+      <w:rPr>
+        <w:rFonts w:asciiTheme="majorHAnsi" w:eastAsiaTheme="majorEastAsia" w:hAnsiTheme="majorHAnsi" w:cstheme="majorBidi"/>
+        <w:i/>
+        <w:iCs/>
+        <w:sz w:val="26"/>
+      </w:rPr>
+      <w:tblPr/>
+      <w:tcPr>
+        <w:tcBorders>
+          <w:right w:val="single" w:sz="4" w:space="0" w:color="7F7F7F" w:themeColor="text1" w:themeTint="80"/>
+        </w:tcBorders>
+        <w:shd w:val="clear" w:color="auto" w:fill="FFFFFF" w:themeFill="background1"/>
+      </w:tcPr>
+    </w:tblStylePr>
+    <w:tblStylePr w:type="lastCol">
+      <w:rPr>
+        <w:rFonts w:asciiTheme="majorHAnsi" w:eastAsiaTheme="majorEastAsia" w:hAnsiTheme="majorHAnsi" w:cstheme="majorBidi"/>
+        <w:i/>
+        <w:iCs/>
+        <w:sz w:val="26"/>
+      </w:rPr>
+      <w:tblPr/>
+      <w:tcPr>
+        <w:tcBorders>
+          <w:left w:val="single" w:sz="4" w:space="0" w:color="7F7F7F" w:themeColor="text1" w:themeTint="80"/>
+        </w:tcBorders>
+        <w:shd w:val="clear" w:color="auto" w:fill="FFFFFF" w:themeFill="background1"/>
+      </w:tcPr>
+    </w:tblStylePr>
+    <w:tblStylePr w:type="band1Vert">
+      <w:tblPr/>
+      <w:tcPr>
+        <w:shd w:val="clear" w:color="auto" w:fill="F2F2F2" w:themeFill="background1" w:themeFillShade="F2"/>
+      </w:tcPr>
+    </w:tblStylePr>
+    <w:tblStylePr w:type="band1Horz">
+      <w:tblPr/>
+      <w:tcPr>
+        <w:shd w:val="clear" w:color="auto" w:fill="F2F2F2" w:themeFill="background1" w:themeFillShade="F2"/>
+      </w:tcPr>
+    </w:tblStylePr>
+    <w:tblStylePr w:type="neCell">
+      <w:tblPr/>
+      <w:tcPr>
+        <w:tcBorders>
+          <w:left w:val="nil"/>
+        </w:tcBorders>
+      </w:tcPr>
+    </w:tblStylePr>
+    <w:tblStylePr w:type="nwCell">
+      <w:tblPr/>
+      <w:tcPr>
+        <w:tcBorders>
+          <w:right w:val="nil"/>
+        </w:tcBorders>
+      </w:tcPr>
+    </w:tblStylePr>
+    <w:tblStylePr w:type="seCell">
+      <w:tblPr/>
+      <w:tcPr>
+        <w:tcBorders>
+          <w:left w:val="nil"/>
+        </w:tcBorders>
+      </w:tcPr>
+    </w:tblStylePr>
+    <w:tblStylePr w:type="swCell">
+      <w:tblPr/>
+      <w:tcPr>
+        <w:tcBorders>
+          <w:right w:val="nil"/>
+        </w:tcBorders>
+      </w:tcPr>
+    </w:tblStylePr>
   </w:style>
 </w:styles>
 </file>
@@ -5324,6 +7138,439 @@
 </c:chartSpace>
 </file>
 
+<file path=word/charts/chart3.xml><?xml version="1.0" encoding="utf-8"?>
+<c:chartSpace xmlns:c="http://schemas.openxmlformats.org/drawingml/2006/chart" xmlns:a="http://schemas.openxmlformats.org/drawingml/2006/main" xmlns:r="http://schemas.openxmlformats.org/officeDocument/2006/relationships" xmlns:c16r2="http://schemas.microsoft.com/office/drawing/2015/06/chart">
+  <c:date1904 val="0"/>
+  <c:lang val="en-US"/>
+  <c:roundedCorners val="0"/>
+  <mc:AlternateContent xmlns:mc="http://schemas.openxmlformats.org/markup-compatibility/2006">
+    <mc:Choice xmlns:c14="http://schemas.microsoft.com/office/drawing/2007/8/2/chart" Requires="c14">
+      <c14:style val="102"/>
+    </mc:Choice>
+    <mc:Fallback>
+      <c:style val="2"/>
+    </mc:Fallback>
+  </mc:AlternateContent>
+  <c:chart>
+    <c:autoTitleDeleted val="1"/>
+    <c:plotArea>
+      <c:layout/>
+      <c:lineChart>
+        <c:grouping val="standard"/>
+        <c:varyColors val="0"/>
+        <c:ser>
+          <c:idx val="0"/>
+          <c:order val="0"/>
+          <c:tx>
+            <c:strRef>
+              <c:f>'Lena - Blur radius 1-15 - GPU 2'!$B$1</c:f>
+              <c:strCache>
+                <c:ptCount val="1"/>
+                <c:pt idx="0">
+                  <c:v>Time</c:v>
+                </c:pt>
+              </c:strCache>
+            </c:strRef>
+          </c:tx>
+          <c:spPr>
+            <a:ln w="28575" cap="rnd">
+              <a:solidFill>
+                <a:schemeClr val="accent1"/>
+              </a:solidFill>
+              <a:round/>
+            </a:ln>
+            <a:effectLst/>
+          </c:spPr>
+          <c:marker>
+            <c:symbol val="none"/>
+          </c:marker>
+          <c:cat>
+            <c:numRef>
+              <c:f>'Lena - Blur radius 1-15 - GPU 2'!$A$2:$A$16</c:f>
+              <c:numCache>
+                <c:formatCode>General</c:formatCode>
+                <c:ptCount val="15"/>
+                <c:pt idx="0">
+                  <c:v>1</c:v>
+                </c:pt>
+                <c:pt idx="1">
+                  <c:v>2</c:v>
+                </c:pt>
+                <c:pt idx="2">
+                  <c:v>3</c:v>
+                </c:pt>
+                <c:pt idx="3">
+                  <c:v>4</c:v>
+                </c:pt>
+                <c:pt idx="4">
+                  <c:v>5</c:v>
+                </c:pt>
+                <c:pt idx="5">
+                  <c:v>6</c:v>
+                </c:pt>
+                <c:pt idx="6">
+                  <c:v>7</c:v>
+                </c:pt>
+                <c:pt idx="7">
+                  <c:v>8</c:v>
+                </c:pt>
+                <c:pt idx="8">
+                  <c:v>9</c:v>
+                </c:pt>
+                <c:pt idx="9">
+                  <c:v>10</c:v>
+                </c:pt>
+                <c:pt idx="10">
+                  <c:v>11</c:v>
+                </c:pt>
+                <c:pt idx="11">
+                  <c:v>12</c:v>
+                </c:pt>
+                <c:pt idx="12">
+                  <c:v>13</c:v>
+                </c:pt>
+                <c:pt idx="13">
+                  <c:v>14</c:v>
+                </c:pt>
+                <c:pt idx="14">
+                  <c:v>15</c:v>
+                </c:pt>
+              </c:numCache>
+            </c:numRef>
+          </c:cat>
+          <c:val>
+            <c:numRef>
+              <c:f>'Lena - Blur radius 1-15 - GPU 2'!$B$2:$B$16</c:f>
+              <c:numCache>
+                <c:formatCode>General</c:formatCode>
+                <c:ptCount val="15"/>
+                <c:pt idx="0">
+                  <c:v>8.7630999999999994E-3</c:v>
+                </c:pt>
+                <c:pt idx="1">
+                  <c:v>3.2539999999999999E-2</c:v>
+                </c:pt>
+                <c:pt idx="2">
+                  <c:v>3.8678799999999999E-2</c:v>
+                </c:pt>
+                <c:pt idx="3">
+                  <c:v>8.4445300000000001E-2</c:v>
+                </c:pt>
+                <c:pt idx="4">
+                  <c:v>0.10494199999999999</c:v>
+                </c:pt>
+                <c:pt idx="5">
+                  <c:v>0.18723500000000001</c:v>
+                </c:pt>
+                <c:pt idx="6">
+                  <c:v>0.23094100000000001</c:v>
+                </c:pt>
+                <c:pt idx="7">
+                  <c:v>0.27776000000000001</c:v>
+                </c:pt>
+                <c:pt idx="8">
+                  <c:v>0.33649099999999998</c:v>
+                </c:pt>
+                <c:pt idx="9">
+                  <c:v>0.40751799999999999</c:v>
+                </c:pt>
+                <c:pt idx="10">
+                  <c:v>0.50319400000000003</c:v>
+                </c:pt>
+                <c:pt idx="11">
+                  <c:v>0.55664999999999998</c:v>
+                </c:pt>
+                <c:pt idx="12">
+                  <c:v>0.68238600000000005</c:v>
+                </c:pt>
+                <c:pt idx="13">
+                  <c:v>0.80017400000000005</c:v>
+                </c:pt>
+                <c:pt idx="14">
+                  <c:v>0.88928399999999996</c:v>
+                </c:pt>
+              </c:numCache>
+            </c:numRef>
+          </c:val>
+          <c:smooth val="0"/>
+          <c:extLst>
+            <c:ext xmlns:c16="http://schemas.microsoft.com/office/drawing/2014/chart" uri="{C3380CC4-5D6E-409C-BE32-E72D297353CC}">
+              <c16:uniqueId val="{00000000-9121-4B52-B032-33FE7186392C}"/>
+            </c:ext>
+          </c:extLst>
+        </c:ser>
+        <c:dLbls>
+          <c:showLegendKey val="0"/>
+          <c:showVal val="0"/>
+          <c:showCatName val="0"/>
+          <c:showSerName val="0"/>
+          <c:showPercent val="0"/>
+          <c:showBubbleSize val="0"/>
+        </c:dLbls>
+        <c:smooth val="0"/>
+        <c:axId val="501209184"/>
+        <c:axId val="501210496"/>
+      </c:lineChart>
+      <c:catAx>
+        <c:axId val="501209184"/>
+        <c:scaling>
+          <c:orientation val="minMax"/>
+        </c:scaling>
+        <c:delete val="0"/>
+        <c:axPos val="b"/>
+        <c:title>
+          <c:tx>
+            <c:rich>
+              <a:bodyPr rot="0" spcFirstLastPara="1" vertOverflow="ellipsis" vert="horz" wrap="square" anchor="ctr" anchorCtr="1"/>
+              <a:lstStyle/>
+              <a:p>
+                <a:pPr>
+                  <a:defRPr sz="1000" b="0" i="0" u="none" strike="noStrike" kern="1200" baseline="0">
+                    <a:solidFill>
+                      <a:schemeClr val="tx1">
+                        <a:lumMod val="65000"/>
+                        <a:lumOff val="35000"/>
+                      </a:schemeClr>
+                    </a:solidFill>
+                    <a:latin typeface="+mn-lt"/>
+                    <a:ea typeface="+mn-ea"/>
+                    <a:cs typeface="+mn-cs"/>
+                  </a:defRPr>
+                </a:pPr>
+                <a:r>
+                  <a:rPr lang="en-GB"/>
+                  <a:t>Radius</a:t>
+                </a:r>
+              </a:p>
+            </c:rich>
+          </c:tx>
+          <c:overlay val="0"/>
+          <c:spPr>
+            <a:noFill/>
+            <a:ln>
+              <a:noFill/>
+            </a:ln>
+            <a:effectLst/>
+          </c:spPr>
+          <c:txPr>
+            <a:bodyPr rot="0" spcFirstLastPara="1" vertOverflow="ellipsis" vert="horz" wrap="square" anchor="ctr" anchorCtr="1"/>
+            <a:lstStyle/>
+            <a:p>
+              <a:pPr>
+                <a:defRPr sz="1000" b="0" i="0" u="none" strike="noStrike" kern="1200" baseline="0">
+                  <a:solidFill>
+                    <a:schemeClr val="tx1">
+                      <a:lumMod val="65000"/>
+                      <a:lumOff val="35000"/>
+                    </a:schemeClr>
+                  </a:solidFill>
+                  <a:latin typeface="+mn-lt"/>
+                  <a:ea typeface="+mn-ea"/>
+                  <a:cs typeface="+mn-cs"/>
+                </a:defRPr>
+              </a:pPr>
+              <a:endParaRPr lang="en-US"/>
+            </a:p>
+          </c:txPr>
+        </c:title>
+        <c:numFmt formatCode="General" sourceLinked="1"/>
+        <c:majorTickMark val="none"/>
+        <c:minorTickMark val="none"/>
+        <c:tickLblPos val="nextTo"/>
+        <c:spPr>
+          <a:noFill/>
+          <a:ln w="9525" cap="flat" cmpd="sng" algn="ctr">
+            <a:solidFill>
+              <a:schemeClr val="tx1">
+                <a:lumMod val="15000"/>
+                <a:lumOff val="85000"/>
+              </a:schemeClr>
+            </a:solidFill>
+            <a:round/>
+          </a:ln>
+          <a:effectLst/>
+        </c:spPr>
+        <c:txPr>
+          <a:bodyPr rot="-60000000" spcFirstLastPara="1" vertOverflow="ellipsis" vert="horz" wrap="square" anchor="ctr" anchorCtr="1"/>
+          <a:lstStyle/>
+          <a:p>
+            <a:pPr>
+              <a:defRPr sz="900" b="0" i="0" u="none" strike="noStrike" kern="1200" baseline="0">
+                <a:solidFill>
+                  <a:schemeClr val="tx1">
+                    <a:lumMod val="65000"/>
+                    <a:lumOff val="35000"/>
+                  </a:schemeClr>
+                </a:solidFill>
+                <a:latin typeface="+mn-lt"/>
+                <a:ea typeface="+mn-ea"/>
+                <a:cs typeface="+mn-cs"/>
+              </a:defRPr>
+            </a:pPr>
+            <a:endParaRPr lang="en-US"/>
+          </a:p>
+        </c:txPr>
+        <c:crossAx val="501210496"/>
+        <c:crosses val="autoZero"/>
+        <c:auto val="1"/>
+        <c:lblAlgn val="ctr"/>
+        <c:lblOffset val="100"/>
+        <c:noMultiLvlLbl val="0"/>
+      </c:catAx>
+      <c:valAx>
+        <c:axId val="501210496"/>
+        <c:scaling>
+          <c:orientation val="minMax"/>
+        </c:scaling>
+        <c:delete val="0"/>
+        <c:axPos val="l"/>
+        <c:majorGridlines>
+          <c:spPr>
+            <a:ln w="9525" cap="flat" cmpd="sng" algn="ctr">
+              <a:solidFill>
+                <a:schemeClr val="tx1">
+                  <a:lumMod val="15000"/>
+                  <a:lumOff val="85000"/>
+                </a:schemeClr>
+              </a:solidFill>
+              <a:round/>
+            </a:ln>
+            <a:effectLst/>
+          </c:spPr>
+        </c:majorGridlines>
+        <c:title>
+          <c:tx>
+            <c:rich>
+              <a:bodyPr rot="-5400000" spcFirstLastPara="1" vertOverflow="ellipsis" vert="horz" wrap="square" anchor="ctr" anchorCtr="1"/>
+              <a:lstStyle/>
+              <a:p>
+                <a:pPr>
+                  <a:defRPr sz="1000" b="0" i="0" u="none" strike="noStrike" kern="1200" baseline="0">
+                    <a:solidFill>
+                      <a:schemeClr val="tx1">
+                        <a:lumMod val="65000"/>
+                        <a:lumOff val="35000"/>
+                      </a:schemeClr>
+                    </a:solidFill>
+                    <a:latin typeface="+mn-lt"/>
+                    <a:ea typeface="+mn-ea"/>
+                    <a:cs typeface="+mn-cs"/>
+                  </a:defRPr>
+                </a:pPr>
+                <a:r>
+                  <a:rPr lang="en-GB"/>
+                  <a:t>Time</a:t>
+                </a:r>
+              </a:p>
+            </c:rich>
+          </c:tx>
+          <c:overlay val="0"/>
+          <c:spPr>
+            <a:noFill/>
+            <a:ln>
+              <a:noFill/>
+            </a:ln>
+            <a:effectLst/>
+          </c:spPr>
+          <c:txPr>
+            <a:bodyPr rot="-5400000" spcFirstLastPara="1" vertOverflow="ellipsis" vert="horz" wrap="square" anchor="ctr" anchorCtr="1"/>
+            <a:lstStyle/>
+            <a:p>
+              <a:pPr>
+                <a:defRPr sz="1000" b="0" i="0" u="none" strike="noStrike" kern="1200" baseline="0">
+                  <a:solidFill>
+                    <a:schemeClr val="tx1">
+                      <a:lumMod val="65000"/>
+                      <a:lumOff val="35000"/>
+                    </a:schemeClr>
+                  </a:solidFill>
+                  <a:latin typeface="+mn-lt"/>
+                  <a:ea typeface="+mn-ea"/>
+                  <a:cs typeface="+mn-cs"/>
+                </a:defRPr>
+              </a:pPr>
+              <a:endParaRPr lang="en-US"/>
+            </a:p>
+          </c:txPr>
+        </c:title>
+        <c:numFmt formatCode="General" sourceLinked="1"/>
+        <c:majorTickMark val="none"/>
+        <c:minorTickMark val="none"/>
+        <c:tickLblPos val="nextTo"/>
+        <c:spPr>
+          <a:noFill/>
+          <a:ln>
+            <a:noFill/>
+          </a:ln>
+          <a:effectLst/>
+        </c:spPr>
+        <c:txPr>
+          <a:bodyPr rot="-60000000" spcFirstLastPara="1" vertOverflow="ellipsis" vert="horz" wrap="square" anchor="ctr" anchorCtr="1"/>
+          <a:lstStyle/>
+          <a:p>
+            <a:pPr>
+              <a:defRPr sz="900" b="0" i="0" u="none" strike="noStrike" kern="1200" baseline="0">
+                <a:solidFill>
+                  <a:schemeClr val="tx1">
+                    <a:lumMod val="65000"/>
+                    <a:lumOff val="35000"/>
+                  </a:schemeClr>
+                </a:solidFill>
+                <a:latin typeface="+mn-lt"/>
+                <a:ea typeface="+mn-ea"/>
+                <a:cs typeface="+mn-cs"/>
+              </a:defRPr>
+            </a:pPr>
+            <a:endParaRPr lang="en-US"/>
+          </a:p>
+        </c:txPr>
+        <c:crossAx val="501209184"/>
+        <c:crosses val="autoZero"/>
+        <c:crossBetween val="between"/>
+      </c:valAx>
+      <c:spPr>
+        <a:noFill/>
+        <a:ln>
+          <a:noFill/>
+        </a:ln>
+        <a:effectLst/>
+      </c:spPr>
+    </c:plotArea>
+    <c:plotVisOnly val="1"/>
+    <c:dispBlanksAs val="gap"/>
+    <c:showDLblsOverMax val="0"/>
+  </c:chart>
+  <c:spPr>
+    <a:solidFill>
+      <a:schemeClr val="bg1"/>
+    </a:solidFill>
+    <a:ln w="9525" cap="flat" cmpd="sng" algn="ctr">
+      <a:solidFill>
+        <a:schemeClr val="tx1">
+          <a:lumMod val="15000"/>
+          <a:lumOff val="85000"/>
+        </a:schemeClr>
+      </a:solidFill>
+      <a:round/>
+    </a:ln>
+    <a:effectLst/>
+  </c:spPr>
+  <c:txPr>
+    <a:bodyPr/>
+    <a:lstStyle/>
+    <a:p>
+      <a:pPr>
+        <a:defRPr/>
+      </a:pPr>
+      <a:endParaRPr lang="en-US"/>
+    </a:p>
+  </c:txPr>
+  <c:externalData r:id="rId3">
+    <c:autoUpdate val="0"/>
+  </c:externalData>
+</c:chartSpace>
+</file>
+
 <file path=word/charts/colors1.xml><?xml version="1.0" encoding="utf-8"?>
 <cs:colorStyle xmlns:cs="http://schemas.microsoft.com/office/drawing/2012/chartStyle" xmlns:a="http://schemas.openxmlformats.org/drawingml/2006/main" meth="cycle" id="10">
   <a:schemeClr val="accent1"/>
@@ -5365,6 +7612,46 @@
 </file>
 
 <file path=word/charts/colors2.xml><?xml version="1.0" encoding="utf-8"?>
+<cs:colorStyle xmlns:cs="http://schemas.microsoft.com/office/drawing/2012/chartStyle" xmlns:a="http://schemas.openxmlformats.org/drawingml/2006/main" meth="cycle" id="10">
+  <a:schemeClr val="accent1"/>
+  <a:schemeClr val="accent2"/>
+  <a:schemeClr val="accent3"/>
+  <a:schemeClr val="accent4"/>
+  <a:schemeClr val="accent5"/>
+  <a:schemeClr val="accent6"/>
+  <cs:variation/>
+  <cs:variation>
+    <a:lumMod val="60000"/>
+  </cs:variation>
+  <cs:variation>
+    <a:lumMod val="80000"/>
+    <a:lumOff val="20000"/>
+  </cs:variation>
+  <cs:variation>
+    <a:lumMod val="80000"/>
+  </cs:variation>
+  <cs:variation>
+    <a:lumMod val="60000"/>
+    <a:lumOff val="40000"/>
+  </cs:variation>
+  <cs:variation>
+    <a:lumMod val="50000"/>
+  </cs:variation>
+  <cs:variation>
+    <a:lumMod val="70000"/>
+    <a:lumOff val="30000"/>
+  </cs:variation>
+  <cs:variation>
+    <a:lumMod val="70000"/>
+  </cs:variation>
+  <cs:variation>
+    <a:lumMod val="50000"/>
+    <a:lumOff val="50000"/>
+  </cs:variation>
+</cs:colorStyle>
+</file>
+
+<file path=word/charts/colors3.xml><?xml version="1.0" encoding="utf-8"?>
 <cs:colorStyle xmlns:cs="http://schemas.microsoft.com/office/drawing/2012/chartStyle" xmlns:a="http://schemas.openxmlformats.org/drawingml/2006/main" meth="cycle" id="10">
   <a:schemeClr val="accent1"/>
   <a:schemeClr val="accent2"/>
@@ -6436,553 +8723,520 @@
 </cs:chartStyle>
 </file>
 
-<file path=word/glossary/document.xml><?xml version="1.0" encoding="utf-8"?>
-<w:glossaryDocument xmlns:wpc="http://schemas.microsoft.com/office/word/2010/wordprocessingCanvas" xmlns:cx="http://schemas.microsoft.com/office/drawing/2014/chartex" xmlns:cx1="http://schemas.microsoft.com/office/drawing/2015/9/8/chartex" xmlns:mc="http://schemas.openxmlformats.org/markup-compatibility/2006" xmlns:o="urn:schemas-microsoft-com:office:office" xmlns:r="http://schemas.openxmlformats.org/officeDocument/2006/relationships" xmlns:m="http://schemas.openxmlformats.org/officeDocument/2006/math" xmlns:v="urn:schemas-microsoft-com:vml" xmlns:wp14="http://schemas.microsoft.com/office/word/2010/wordprocessingDrawing" xmlns:wp="http://schemas.openxmlformats.org/drawingml/2006/wordprocessingDrawing" xmlns:w10="urn:schemas-microsoft-com:office:word" xmlns:w="http://schemas.openxmlformats.org/wordprocessingml/2006/main" xmlns:w14="http://schemas.microsoft.com/office/word/2010/wordml" xmlns:w15="http://schemas.microsoft.com/office/word/2012/wordml" xmlns:w16se="http://schemas.microsoft.com/office/word/2015/wordml/symex" xmlns:wpg="http://schemas.microsoft.com/office/word/2010/wordprocessingGroup" xmlns:wpi="http://schemas.microsoft.com/office/word/2010/wordprocessingInk" xmlns:wne="http://schemas.microsoft.com/office/word/2006/wordml" xmlns:wps="http://schemas.microsoft.com/office/word/2010/wordprocessingShape" mc:Ignorable="w14 w15 w16se wp14"/>
-</file>
-
-<file path=word/glossary/fontTable.xml><?xml version="1.0" encoding="utf-8"?>
-<w:fonts xmlns:mc="http://schemas.openxmlformats.org/markup-compatibility/2006" xmlns:r="http://schemas.openxmlformats.org/officeDocument/2006/relationships" xmlns:w="http://schemas.openxmlformats.org/wordprocessingml/2006/main" xmlns:w14="http://schemas.microsoft.com/office/word/2010/wordml" xmlns:w15="http://schemas.microsoft.com/office/word/2012/wordml" xmlns:w16se="http://schemas.microsoft.com/office/word/2015/wordml/symex" mc:Ignorable="w14 w15 w16se">
-  <w:font w:name="Symbol">
-    <w:panose1 w:val="05050102010706020507"/>
-    <w:charset w:val="02"/>
-    <w:family w:val="roman"/>
-    <w:pitch w:val="variable"/>
-    <w:sig w:usb0="00000000" w:usb1="10000000" w:usb2="00000000" w:usb3="00000000" w:csb0="80000000" w:csb1="00000000"/>
-  </w:font>
-  <w:font w:name="Times New Roman">
-    <w:panose1 w:val="02020603050405020304"/>
-    <w:charset w:val="00"/>
-    <w:family w:val="roman"/>
-    <w:pitch w:val="variable"/>
-    <w:sig w:usb0="E0002AFF" w:usb1="C0007841" w:usb2="00000009" w:usb3="00000000" w:csb0="000001FF" w:csb1="00000000"/>
-  </w:font>
-  <w:font w:name="Courier New">
-    <w:panose1 w:val="02070309020205020404"/>
-    <w:charset w:val="00"/>
-    <w:family w:val="modern"/>
-    <w:pitch w:val="fixed"/>
-    <w:sig w:usb0="E0002AFF" w:usb1="C0007843" w:usb2="00000009" w:usb3="00000000" w:csb0="000001FF" w:csb1="00000000"/>
-  </w:font>
-  <w:font w:name="Wingdings">
-    <w:panose1 w:val="05000000000000000000"/>
-    <w:charset w:val="02"/>
-    <w:family w:val="auto"/>
-    <w:pitch w:val="variable"/>
-    <w:sig w:usb0="00000000" w:usb1="10000000" w:usb2="00000000" w:usb3="00000000" w:csb0="80000000" w:csb1="00000000"/>
-  </w:font>
-  <w:font w:name="Calibri">
-    <w:panose1 w:val="020F0502020204030204"/>
-    <w:charset w:val="00"/>
-    <w:family w:val="swiss"/>
-    <w:pitch w:val="variable"/>
-    <w:sig w:usb0="E00002FF" w:usb1="4000ACFF" w:usb2="00000001" w:usb3="00000000" w:csb0="0000019F" w:csb1="00000000"/>
-  </w:font>
-  <w:font w:name="Calibri Light">
-    <w:panose1 w:val="020F0302020204030204"/>
-    <w:charset w:val="00"/>
-    <w:family w:val="swiss"/>
-    <w:pitch w:val="variable"/>
-    <w:sig w:usb0="A00002EF" w:usb1="4000207B" w:usb2="00000000" w:usb3="00000000" w:csb0="0000019F" w:csb1="00000000"/>
-  </w:font>
-  <w:font w:name="Consolas">
-    <w:panose1 w:val="020B0609020204030204"/>
-    <w:charset w:val="00"/>
-    <w:family w:val="modern"/>
-    <w:pitch w:val="fixed"/>
-    <w:sig w:usb0="E10002FF" w:usb1="4000FCFF" w:usb2="00000009" w:usb3="00000000" w:csb0="0000019F" w:csb1="00000000"/>
-  </w:font>
-  <w:font w:name="Cambria Math">
-    <w:panose1 w:val="02040503050406030204"/>
-    <w:charset w:val="00"/>
-    <w:family w:val="roman"/>
-    <w:pitch w:val="variable"/>
-    <w:sig w:usb0="E00002FF" w:usb1="420024FF" w:usb2="00000000" w:usb3="00000000" w:csb0="0000019F" w:csb1="00000000"/>
-  </w:font>
-</w:fonts>
-</file>
-
-<file path=word/glossary/settings.xml><?xml version="1.0" encoding="utf-8"?>
-<w:settings xmlns:mc="http://schemas.openxmlformats.org/markup-compatibility/2006" xmlns:o="urn:schemas-microsoft-com:office:office" xmlns:r="http://schemas.openxmlformats.org/officeDocument/2006/relationships" xmlns:m="http://schemas.openxmlformats.org/officeDocument/2006/math" xmlns:v="urn:schemas-microsoft-com:vml" xmlns:w10="urn:schemas-microsoft-com:office:word" xmlns:w="http://schemas.openxmlformats.org/wordprocessingml/2006/main" xmlns:w14="http://schemas.microsoft.com/office/word/2010/wordml" xmlns:w15="http://schemas.microsoft.com/office/word/2012/wordml" xmlns:w16se="http://schemas.microsoft.com/office/word/2015/wordml/symex" xmlns:sl="http://schemas.openxmlformats.org/schemaLibrary/2006/main" mc:Ignorable="w14 w15 w16se">
-  <w:view w:val="normal"/>
-  <w:defaultTabStop w:val="720"/>
-  <w:characterSpacingControl w:val="doNotCompress"/>
-  <w:compat>
-    <w:useFELayout/>
-    <w:compatSetting w:name="compatibilityMode" w:uri="http://schemas.microsoft.com/office/word" w:val="15"/>
-    <w:compatSetting w:name="overrideTableStyleFontSizeAndJustification" w:uri="http://schemas.microsoft.com/office/word" w:val="1"/>
-    <w:compatSetting w:name="enableOpenTypeFeatures" w:uri="http://schemas.microsoft.com/office/word" w:val="1"/>
-    <w:compatSetting w:name="doNotFlipMirrorIndents" w:uri="http://schemas.microsoft.com/office/word" w:val="1"/>
-    <w:compatSetting w:name="differentiateMultirowTableHeaders" w:uri="http://schemas.microsoft.com/office/word" w:val="1"/>
-  </w:compat>
-  <w:rsids>
-    <w:rsidRoot w:val="007101F3"/>
-    <w:rsid w:val="004567D6"/>
-    <w:rsid w:val="007101F3"/>
-    <w:rsid w:val="007F0E23"/>
-    <w:rsid w:val="00905B8E"/>
-    <w:rsid w:val="00B844AE"/>
-    <w:rsid w:val="00BE5454"/>
-  </w:rsids>
-  <m:mathPr>
-    <m:mathFont m:val="Cambria Math"/>
-    <m:brkBin m:val="before"/>
-    <m:brkBinSub m:val="--"/>
-    <m:smallFrac m:val="0"/>
-    <m:dispDef/>
-    <m:lMargin m:val="0"/>
-    <m:rMargin m:val="0"/>
-    <m:defJc m:val="centerGroup"/>
-    <m:wrapIndent m:val="1440"/>
-    <m:intLim m:val="subSup"/>
-    <m:naryLim m:val="undOvr"/>
-  </m:mathPr>
-  <w:themeFontLang w:val="en-GB"/>
-  <w:clrSchemeMapping w:bg1="light1" w:t1="dark1" w:bg2="light2" w:t2="dark2" w:accent1="accent1" w:accent2="accent2" w:accent3="accent3" w:accent4="accent4" w:accent5="accent5" w:accent6="accent6" w:hyperlink="hyperlink" w:followedHyperlink="followedHyperlink"/>
-  <w:decimalSymbol w:val="."/>
-  <w:listSeparator w:val=","/>
-  <w15:chartTrackingRefBased/>
-</w:settings>
-</file>
-
-<file path=word/glossary/styles.xml><?xml version="1.0" encoding="utf-8"?>
-<w:styles xmlns:mc="http://schemas.openxmlformats.org/markup-compatibility/2006" xmlns:r="http://schemas.openxmlformats.org/officeDocument/2006/relationships" xmlns:w="http://schemas.openxmlformats.org/wordprocessingml/2006/main" xmlns:w14="http://schemas.microsoft.com/office/word/2010/wordml" xmlns:w15="http://schemas.microsoft.com/office/word/2012/wordml" xmlns:w16se="http://schemas.microsoft.com/office/word/2015/wordml/symex" mc:Ignorable="w14 w15 w16se">
-  <w:docDefaults>
-    <w:rPrDefault>
-      <w:rPr>
-        <w:rFonts w:asciiTheme="minorHAnsi" w:eastAsiaTheme="minorEastAsia" w:hAnsiTheme="minorHAnsi" w:cstheme="minorBidi"/>
-        <w:sz w:val="22"/>
-        <w:szCs w:val="22"/>
-        <w:lang w:val="en-GB" w:eastAsia="en-GB" w:bidi="ar-SA"/>
-      </w:rPr>
-    </w:rPrDefault>
-    <w:pPrDefault>
-      <w:pPr>
-        <w:spacing w:after="160" w:line="259" w:lineRule="auto"/>
-      </w:pPr>
-    </w:pPrDefault>
-  </w:docDefaults>
-  <w:latentStyles w:defLockedState="0" w:defUIPriority="99" w:defSemiHidden="0" w:defUnhideWhenUsed="0" w:defQFormat="0" w:count="371">
-    <w:lsdException w:name="Normal" w:uiPriority="0" w:qFormat="1"/>
-    <w:lsdException w:name="heading 1" w:uiPriority="9" w:qFormat="1"/>
-    <w:lsdException w:name="heading 2" w:semiHidden="1" w:uiPriority="9" w:unhideWhenUsed="1" w:qFormat="1"/>
-    <w:lsdException w:name="heading 3" w:semiHidden="1" w:uiPriority="9" w:unhideWhenUsed="1" w:qFormat="1"/>
-    <w:lsdException w:name="heading 4" w:semiHidden="1" w:uiPriority="9" w:unhideWhenUsed="1" w:qFormat="1"/>
-    <w:lsdException w:name="heading 5" w:semiHidden="1" w:uiPriority="9" w:unhideWhenUsed="1" w:qFormat="1"/>
-    <w:lsdException w:name="heading 6" w:semiHidden="1" w:uiPriority="9" w:unhideWhenUsed="1" w:qFormat="1"/>
-    <w:lsdException w:name="heading 7" w:semiHidden="1" w:uiPriority="9" w:unhideWhenUsed="1" w:qFormat="1"/>
-    <w:lsdException w:name="heading 8" w:semiHidden="1" w:uiPriority="9" w:unhideWhenUsed="1" w:qFormat="1"/>
-    <w:lsdException w:name="heading 9" w:semiHidden="1" w:uiPriority="9" w:unhideWhenUsed="1" w:qFormat="1"/>
-    <w:lsdException w:name="index 1" w:semiHidden="1" w:unhideWhenUsed="1"/>
-    <w:lsdException w:name="index 2" w:semiHidden="1" w:unhideWhenUsed="1"/>
-    <w:lsdException w:name="index 3" w:semiHidden="1" w:unhideWhenUsed="1"/>
-    <w:lsdException w:name="index 4" w:semiHidden="1" w:unhideWhenUsed="1"/>
-    <w:lsdException w:name="index 5" w:semiHidden="1" w:unhideWhenUsed="1"/>
-    <w:lsdException w:name="index 6" w:semiHidden="1" w:unhideWhenUsed="1"/>
-    <w:lsdException w:name="index 7" w:semiHidden="1" w:unhideWhenUsed="1"/>
-    <w:lsdException w:name="index 8" w:semiHidden="1" w:unhideWhenUsed="1"/>
-    <w:lsdException w:name="index 9" w:semiHidden="1" w:unhideWhenUsed="1"/>
-    <w:lsdException w:name="toc 1" w:semiHidden="1" w:uiPriority="39" w:unhideWhenUsed="1"/>
-    <w:lsdException w:name="toc 2" w:semiHidden="1" w:uiPriority="39" w:unhideWhenUsed="1"/>
-    <w:lsdException w:name="toc 3" w:semiHidden="1" w:uiPriority="39" w:unhideWhenUsed="1"/>
-    <w:lsdException w:name="toc 4" w:semiHidden="1" w:uiPriority="39" w:unhideWhenUsed="1"/>
-    <w:lsdException w:name="toc 5" w:semiHidden="1" w:uiPriority="39" w:unhideWhenUsed="1"/>
-    <w:lsdException w:name="toc 6" w:semiHidden="1" w:uiPriority="39" w:unhideWhenUsed="1"/>
-    <w:lsdException w:name="toc 7" w:semiHidden="1" w:uiPriority="39" w:unhideWhenUsed="1"/>
-    <w:lsdException w:name="toc 8" w:semiHidden="1" w:uiPriority="39" w:unhideWhenUsed="1"/>
-    <w:lsdException w:name="toc 9" w:semiHidden="1" w:uiPriority="39" w:unhideWhenUsed="1"/>
-    <w:lsdException w:name="Normal Indent" w:semiHidden="1" w:unhideWhenUsed="1"/>
-    <w:lsdException w:name="footnote text" w:semiHidden="1" w:unhideWhenUsed="1"/>
-    <w:lsdException w:name="annotation text" w:semiHidden="1" w:unhideWhenUsed="1"/>
-    <w:lsdException w:name="header" w:semiHidden="1" w:unhideWhenUsed="1"/>
-    <w:lsdException w:name="footer" w:semiHidden="1" w:unhideWhenUsed="1"/>
-    <w:lsdException w:name="index heading" w:semiHidden="1" w:unhideWhenUsed="1"/>
-    <w:lsdException w:name="caption" w:semiHidden="1" w:uiPriority="35" w:unhideWhenUsed="1" w:qFormat="1"/>
-    <w:lsdException w:name="table of figures" w:semiHidden="1" w:unhideWhenUsed="1"/>
-    <w:lsdException w:name="envelope address" w:semiHidden="1" w:unhideWhenUsed="1"/>
-    <w:lsdException w:name="envelope return" w:semiHidden="1" w:unhideWhenUsed="1"/>
-    <w:lsdException w:name="footnote reference" w:semiHidden="1" w:unhideWhenUsed="1"/>
-    <w:lsdException w:name="annotation reference" w:semiHidden="1" w:unhideWhenUsed="1"/>
-    <w:lsdException w:name="line number" w:semiHidden="1" w:unhideWhenUsed="1"/>
-    <w:lsdException w:name="page number" w:semiHidden="1" w:unhideWhenUsed="1"/>
-    <w:lsdException w:name="endnote reference" w:semiHidden="1" w:unhideWhenUsed="1"/>
-    <w:lsdException w:name="endnote text" w:semiHidden="1" w:unhideWhenUsed="1"/>
-    <w:lsdException w:name="table of authorities" w:semiHidden="1" w:unhideWhenUsed="1"/>
-    <w:lsdException w:name="macro" w:semiHidden="1" w:unhideWhenUsed="1"/>
-    <w:lsdException w:name="toa heading" w:semiHidden="1" w:unhideWhenUsed="1"/>
-    <w:lsdException w:name="List" w:semiHidden="1" w:unhideWhenUsed="1"/>
-    <w:lsdException w:name="List Bullet" w:semiHidden="1" w:unhideWhenUsed="1"/>
-    <w:lsdException w:name="List Number" w:semiHidden="1" w:unhideWhenUsed="1"/>
-    <w:lsdException w:name="List 2" w:semiHidden="1" w:unhideWhenUsed="1"/>
-    <w:lsdException w:name="List 3" w:semiHidden="1" w:unhideWhenUsed="1"/>
-    <w:lsdException w:name="List 4" w:semiHidden="1" w:unhideWhenUsed="1"/>
-    <w:lsdException w:name="List 5" w:semiHidden="1" w:unhideWhenUsed="1"/>
-    <w:lsdException w:name="List Bullet 2" w:semiHidden="1" w:unhideWhenUsed="1"/>
-    <w:lsdException w:name="List Bullet 3" w:semiHidden="1" w:unhideWhenUsed="1"/>
-    <w:lsdException w:name="List Bullet 4" w:semiHidden="1" w:unhideWhenUsed="1"/>
-    <w:lsdException w:name="List Bullet 5" w:semiHidden="1" w:unhideWhenUsed="1"/>
-    <w:lsdException w:name="List Number 2" w:semiHidden="1" w:unhideWhenUsed="1"/>
-    <w:lsdException w:name="List Number 3" w:semiHidden="1" w:unhideWhenUsed="1"/>
-    <w:lsdException w:name="List Number 4" w:semiHidden="1" w:unhideWhenUsed="1"/>
-    <w:lsdException w:name="List Number 5" w:semiHidden="1" w:unhideWhenUsed="1"/>
-    <w:lsdException w:name="Title" w:uiPriority="10" w:qFormat="1"/>
-    <w:lsdException w:name="Closing" w:semiHidden="1" w:unhideWhenUsed="1"/>
-    <w:lsdException w:name="Signature" w:semiHidden="1" w:unhideWhenUsed="1"/>
-    <w:lsdException w:name="Default Paragraph Font" w:semiHidden="1" w:uiPriority="1" w:unhideWhenUsed="1"/>
-    <w:lsdException w:name="Body Text" w:semiHidden="1" w:unhideWhenUsed="1"/>
-    <w:lsdException w:name="Body Text Indent" w:semiHidden="1" w:unhideWhenUsed="1"/>
-    <w:lsdException w:name="List Continue" w:semiHidden="1" w:unhideWhenUsed="1"/>
-    <w:lsdException w:name="List Continue 2" w:semiHidden="1" w:unhideWhenUsed="1"/>
-    <w:lsdException w:name="List Continue 3" w:semiHidden="1" w:unhideWhenUsed="1"/>
-    <w:lsdException w:name="List Continue 4" w:semiHidden="1" w:unhideWhenUsed="1"/>
-    <w:lsdException w:name="List Continue 5" w:semiHidden="1" w:unhideWhenUsed="1"/>
-    <w:lsdException w:name="Message Header" w:semiHidden="1" w:unhideWhenUsed="1"/>
-    <w:lsdException w:name="Subtitle" w:uiPriority="11" w:qFormat="1"/>
-    <w:lsdException w:name="Salutation" w:semiHidden="1" w:unhideWhenUsed="1"/>
-    <w:lsdException w:name="Date" w:semiHidden="1" w:unhideWhenUsed="1"/>
-    <w:lsdException w:name="Body Text First Indent" w:semiHidden="1" w:unhideWhenUsed="1"/>
-    <w:lsdException w:name="Body Text First Indent 2" w:semiHidden="1" w:unhideWhenUsed="1"/>
-    <w:lsdException w:name="Note Heading" w:semiHidden="1" w:unhideWhenUsed="1"/>
-    <w:lsdException w:name="Body Text 2" w:semiHidden="1" w:unhideWhenUsed="1"/>
-    <w:lsdException w:name="Body Text 3" w:semiHidden="1" w:unhideWhenUsed="1"/>
-    <w:lsdException w:name="Body Text Indent 2" w:semiHidden="1" w:unhideWhenUsed="1"/>
-    <w:lsdException w:name="Body Text Indent 3" w:semiHidden="1" w:unhideWhenUsed="1"/>
-    <w:lsdException w:name="Block Text" w:semiHidden="1" w:unhideWhenUsed="1"/>
-    <w:lsdException w:name="Hyperlink" w:semiHidden="1" w:unhideWhenUsed="1"/>
-    <w:lsdException w:name="FollowedHyperlink" w:semiHidden="1" w:unhideWhenUsed="1"/>
-    <w:lsdException w:name="Strong" w:uiPriority="22" w:qFormat="1"/>
-    <w:lsdException w:name="Emphasis" w:uiPriority="20" w:qFormat="1"/>
-    <w:lsdException w:name="Document Map" w:semiHidden="1" w:unhideWhenUsed="1"/>
-    <w:lsdException w:name="Plain Text" w:semiHidden="1" w:unhideWhenUsed="1"/>
-    <w:lsdException w:name="E-mail Signature" w:semiHidden="1" w:unhideWhenUsed="1"/>
-    <w:lsdException w:name="HTML Top of Form" w:semiHidden="1" w:unhideWhenUsed="1"/>
-    <w:lsdException w:name="HTML Bottom of Form" w:semiHidden="1" w:unhideWhenUsed="1"/>
-    <w:lsdException w:name="Normal (Web)" w:semiHidden="1" w:unhideWhenUsed="1"/>
-    <w:lsdException w:name="HTML Acronym" w:semiHidden="1" w:unhideWhenUsed="1"/>
-    <w:lsdException w:name="HTML Address" w:semiHidden="1" w:unhideWhenUsed="1"/>
-    <w:lsdException w:name="HTML Cite" w:semiHidden="1" w:unhideWhenUsed="1"/>
-    <w:lsdException w:name="HTML Code" w:semiHidden="1" w:unhideWhenUsed="1"/>
-    <w:lsdException w:name="HTML Definition" w:semiHidden="1" w:unhideWhenUsed="1"/>
-    <w:lsdException w:name="HTML Keyboard" w:semiHidden="1" w:unhideWhenUsed="1"/>
-    <w:lsdException w:name="HTML Preformatted" w:semiHidden="1" w:unhideWhenUsed="1"/>
-    <w:lsdException w:name="HTML Sample" w:semiHidden="1" w:unhideWhenUsed="1"/>
-    <w:lsdException w:name="HTML Typewriter" w:semiHidden="1" w:unhideWhenUsed="1"/>
-    <w:lsdException w:name="HTML Variable" w:semiHidden="1" w:unhideWhenUsed="1"/>
-    <w:lsdException w:name="Normal Table" w:semiHidden="1" w:unhideWhenUsed="1"/>
-    <w:lsdException w:name="annotation subject" w:semiHidden="1" w:unhideWhenUsed="1"/>
-    <w:lsdException w:name="No List" w:semiHidden="1" w:unhideWhenUsed="1"/>
-    <w:lsdException w:name="Outline List 1" w:semiHidden="1" w:unhideWhenUsed="1"/>
-    <w:lsdException w:name="Outline List 2" w:semiHidden="1" w:unhideWhenUsed="1"/>
-    <w:lsdException w:name="Outline List 3" w:semiHidden="1" w:unhideWhenUsed="1"/>
-    <w:lsdException w:name="Table Simple 1" w:semiHidden="1" w:unhideWhenUsed="1"/>
-    <w:lsdException w:name="Table Simple 2" w:semiHidden="1" w:unhideWhenUsed="1"/>
-    <w:lsdException w:name="Table Simple 3" w:semiHidden="1" w:unhideWhenUsed="1"/>
-    <w:lsdException w:name="Table Classic 1" w:semiHidden="1" w:unhideWhenUsed="1"/>
-    <w:lsdException w:name="Table Classic 2" w:semiHidden="1" w:unhideWhenUsed="1"/>
-    <w:lsdException w:name="Table Classic 3" w:semiHidden="1" w:unhideWhenUsed="1"/>
-    <w:lsdException w:name="Table Classic 4" w:semiHidden="1" w:unhideWhenUsed="1"/>
-    <w:lsdException w:name="Table Colorful 1" w:semiHidden="1" w:unhideWhenUsed="1"/>
-    <w:lsdException w:name="Table Colorful 2" w:semiHidden="1" w:unhideWhenUsed="1"/>
-    <w:lsdException w:name="Table Colorful 3" w:semiHidden="1" w:unhideWhenUsed="1"/>
-    <w:lsdException w:name="Table Columns 1" w:semiHidden="1" w:unhideWhenUsed="1"/>
-    <w:lsdException w:name="Table Columns 2" w:semiHidden="1" w:unhideWhenUsed="1"/>
-    <w:lsdException w:name="Table Columns 3" w:semiHidden="1" w:unhideWhenUsed="1"/>
-    <w:lsdException w:name="Table Columns 4" w:semiHidden="1" w:unhideWhenUsed="1"/>
-    <w:lsdException w:name="Table Columns 5" w:semiHidden="1" w:unhideWhenUsed="1"/>
-    <w:lsdException w:name="Table Grid 1" w:semiHidden="1" w:unhideWhenUsed="1"/>
-    <w:lsdException w:name="Table Grid 2" w:semiHidden="1" w:unhideWhenUsed="1"/>
-    <w:lsdException w:name="Table Grid 3" w:semiHidden="1" w:unhideWhenUsed="1"/>
-    <w:lsdException w:name="Table Grid 4" w:semiHidden="1" w:unhideWhenUsed="1"/>
-    <w:lsdException w:name="Table Grid 5" w:semiHidden="1" w:unhideWhenUsed="1"/>
-    <w:lsdException w:name="Table Grid 6" w:semiHidden="1" w:unhideWhenUsed="1"/>
-    <w:lsdException w:name="Table Grid 7" w:semiHidden="1" w:unhideWhenUsed="1"/>
-    <w:lsdException w:name="Table Grid 8" w:semiHidden="1" w:unhideWhenUsed="1"/>
-    <w:lsdException w:name="Table List 1" w:semiHidden="1" w:unhideWhenUsed="1"/>
-    <w:lsdException w:name="Table List 2" w:semiHidden="1" w:unhideWhenUsed="1"/>
-    <w:lsdException w:name="Table List 3" w:semiHidden="1" w:unhideWhenUsed="1"/>
-    <w:lsdException w:name="Table List 4" w:semiHidden="1" w:unhideWhenUsed="1"/>
-    <w:lsdException w:name="Table List 5" w:semiHidden="1" w:unhideWhenUsed="1"/>
-    <w:lsdException w:name="Table List 6" w:semiHidden="1" w:unhideWhenUsed="1"/>
-    <w:lsdException w:name="Table List 7" w:semiHidden="1" w:unhideWhenUsed="1"/>
-    <w:lsdException w:name="Table List 8" w:semiHidden="1" w:unhideWhenUsed="1"/>
-    <w:lsdException w:name="Table 3D effects 1" w:semiHidden="1" w:unhideWhenUsed="1"/>
-    <w:lsdException w:name="Table 3D effects 2" w:semiHidden="1" w:unhideWhenUsed="1"/>
-    <w:lsdException w:name="Table 3D effects 3" w:semiHidden="1" w:unhideWhenUsed="1"/>
-    <w:lsdException w:name="Table Contemporary" w:semiHidden="1" w:unhideWhenUsed="1"/>
-    <w:lsdException w:name="Table Elegant" w:semiHidden="1" w:unhideWhenUsed="1"/>
-    <w:lsdException w:name="Table Professional" w:semiHidden="1" w:unhideWhenUsed="1"/>
-    <w:lsdException w:name="Table Subtle 1" w:semiHidden="1" w:unhideWhenUsed="1"/>
-    <w:lsdException w:name="Table Subtle 2" w:semiHidden="1" w:unhideWhenUsed="1"/>
-    <w:lsdException w:name="Table Web 1" w:semiHidden="1" w:unhideWhenUsed="1"/>
-    <w:lsdException w:name="Table Web 2" w:semiHidden="1" w:unhideWhenUsed="1"/>
-    <w:lsdException w:name="Table Web 3" w:semiHidden="1" w:unhideWhenUsed="1"/>
-    <w:lsdException w:name="Balloon Text" w:semiHidden="1" w:unhideWhenUsed="1"/>
-    <w:lsdException w:name="Table Grid" w:uiPriority="39"/>
-    <w:lsdException w:name="Table Theme" w:semiHidden="1" w:unhideWhenUsed="1"/>
-    <w:lsdException w:name="Placeholder Text" w:semiHidden="1"/>
-    <w:lsdException w:name="No Spacing" w:uiPriority="1" w:qFormat="1"/>
-    <w:lsdException w:name="Light Shading" w:uiPriority="60"/>
-    <w:lsdException w:name="Light List" w:uiPriority="61"/>
-    <w:lsdException w:name="Light Grid" w:uiPriority="62"/>
-    <w:lsdException w:name="Medium Shading 1" w:uiPriority="63"/>
-    <w:lsdException w:name="Medium Shading 2" w:uiPriority="64"/>
-    <w:lsdException w:name="Medium List 1" w:uiPriority="65"/>
-    <w:lsdException w:name="Medium List 2" w:uiPriority="66"/>
-    <w:lsdException w:name="Medium Grid 1" w:uiPriority="67"/>
-    <w:lsdException w:name="Medium Grid 2" w:uiPriority="68"/>
-    <w:lsdException w:name="Medium Grid 3" w:uiPriority="69"/>
-    <w:lsdException w:name="Dark List" w:uiPriority="70"/>
-    <w:lsdException w:name="Colorful Shading" w:uiPriority="71"/>
-    <w:lsdException w:name="Colorful List" w:uiPriority="72"/>
-    <w:lsdException w:name="Colorful Grid" w:uiPriority="73"/>
-    <w:lsdException w:name="Light Shading Accent 1" w:uiPriority="60"/>
-    <w:lsdException w:name="Light List Accent 1" w:uiPriority="61"/>
-    <w:lsdException w:name="Light Grid Accent 1" w:uiPriority="62"/>
-    <w:lsdException w:name="Medium Shading 1 Accent 1" w:uiPriority="63"/>
-    <w:lsdException w:name="Medium Shading 2 Accent 1" w:uiPriority="64"/>
-    <w:lsdException w:name="Medium List 1 Accent 1" w:uiPriority="65"/>
-    <w:lsdException w:name="Revision" w:semiHidden="1"/>
-    <w:lsdException w:name="List Paragraph" w:uiPriority="34" w:qFormat="1"/>
-    <w:lsdException w:name="Quote" w:uiPriority="29" w:qFormat="1"/>
-    <w:lsdException w:name="Intense Quote" w:uiPriority="30" w:qFormat="1"/>
-    <w:lsdException w:name="Medium List 2 Accent 1" w:uiPriority="66"/>
-    <w:lsdException w:name="Medium Grid 1 Accent 1" w:uiPriority="67"/>
-    <w:lsdException w:name="Medium Grid 2 Accent 1" w:uiPriority="68"/>
-    <w:lsdException w:name="Medium Grid 3 Accent 1" w:uiPriority="69"/>
-    <w:lsdException w:name="Dark List Accent 1" w:uiPriority="70"/>
-    <w:lsdException w:name="Colorful Shading Accent 1" w:uiPriority="71"/>
-    <w:lsdException w:name="Colorful List Accent 1" w:uiPriority="72"/>
-    <w:lsdException w:name="Colorful Grid Accent 1" w:uiPriority="73"/>
-    <w:lsdException w:name="Light Shading Accent 2" w:uiPriority="60"/>
-    <w:lsdException w:name="Light List Accent 2" w:uiPriority="61"/>
-    <w:lsdException w:name="Light Grid Accent 2" w:uiPriority="62"/>
-    <w:lsdException w:name="Medium Shading 1 Accent 2" w:uiPriority="63"/>
-    <w:lsdException w:name="Medium Shading 2 Accent 2" w:uiPriority="64"/>
-    <w:lsdException w:name="Medium List 1 Accent 2" w:uiPriority="65"/>
-    <w:lsdException w:name="Medium List 2 Accent 2" w:uiPriority="66"/>
-    <w:lsdException w:name="Medium Grid 1 Accent 2" w:uiPriority="67"/>
-    <w:lsdException w:name="Medium Grid 2 Accent 2" w:uiPriority="68"/>
-    <w:lsdException w:name="Medium Grid 3 Accent 2" w:uiPriority="69"/>
-    <w:lsdException w:name="Dark List Accent 2" w:uiPriority="70"/>
-    <w:lsdException w:name="Colorful Shading Accent 2" w:uiPriority="71"/>
-    <w:lsdException w:name="Colorful List Accent 2" w:uiPriority="72"/>
-    <w:lsdException w:name="Colorful Grid Accent 2" w:uiPriority="73"/>
-    <w:lsdException w:name="Light Shading Accent 3" w:uiPriority="60"/>
-    <w:lsdException w:name="Light List Accent 3" w:uiPriority="61"/>
-    <w:lsdException w:name="Light Grid Accent 3" w:uiPriority="62"/>
-    <w:lsdException w:name="Medium Shading 1 Accent 3" w:uiPriority="63"/>
-    <w:lsdException w:name="Medium Shading 2 Accent 3" w:uiPriority="64"/>
-    <w:lsdException w:name="Medium List 1 Accent 3" w:uiPriority="65"/>
-    <w:lsdException w:name="Medium List 2 Accent 3" w:uiPriority="66"/>
-    <w:lsdException w:name="Medium Grid 1 Accent 3" w:uiPriority="67"/>
-    <w:lsdException w:name="Medium Grid 2 Accent 3" w:uiPriority="68"/>
-    <w:lsdException w:name="Medium Grid 3 Accent 3" w:uiPriority="69"/>
-    <w:lsdException w:name="Dark List Accent 3" w:uiPriority="70"/>
-    <w:lsdException w:name="Colorful Shading Accent 3" w:uiPriority="71"/>
-    <w:lsdException w:name="Colorful List Accent 3" w:uiPriority="72"/>
-    <w:lsdException w:name="Colorful Grid Accent 3" w:uiPriority="73"/>
-    <w:lsdException w:name="Light Shading Accent 4" w:uiPriority="60"/>
-    <w:lsdException w:name="Light List Accent 4" w:uiPriority="61"/>
-    <w:lsdException w:name="Light Grid Accent 4" w:uiPriority="62"/>
-    <w:lsdException w:name="Medium Shading 1 Accent 4" w:uiPriority="63"/>
-    <w:lsdException w:name="Medium Shading 2 Accent 4" w:uiPriority="64"/>
-    <w:lsdException w:name="Medium List 1 Accent 4" w:uiPriority="65"/>
-    <w:lsdException w:name="Medium List 2 Accent 4" w:uiPriority="66"/>
-    <w:lsdException w:name="Medium Grid 1 Accent 4" w:uiPriority="67"/>
-    <w:lsdException w:name="Medium Grid 2 Accent 4" w:uiPriority="68"/>
-    <w:lsdException w:name="Medium Grid 3 Accent 4" w:uiPriority="69"/>
-    <w:lsdException w:name="Dark List Accent 4" w:uiPriority="70"/>
-    <w:lsdException w:name="Colorful Shading Accent 4" w:uiPriority="71"/>
-    <w:lsdException w:name="Colorful List Accent 4" w:uiPriority="72"/>
-    <w:lsdException w:name="Colorful Grid Accent 4" w:uiPriority="73"/>
-    <w:lsdException w:name="Light Shading Accent 5" w:uiPriority="60"/>
-    <w:lsdException w:name="Light List Accent 5" w:uiPriority="61"/>
-    <w:lsdException w:name="Light Grid Accent 5" w:uiPriority="62"/>
-    <w:lsdException w:name="Medium Shading 1 Accent 5" w:uiPriority="63"/>
-    <w:lsdException w:name="Medium Shading 2 Accent 5" w:uiPriority="64"/>
-    <w:lsdException w:name="Medium List 1 Accent 5" w:uiPriority="65"/>
-    <w:lsdException w:name="Medium List 2 Accent 5" w:uiPriority="66"/>
-    <w:lsdException w:name="Medium Grid 1 Accent 5" w:uiPriority="67"/>
-    <w:lsdException w:name="Medium Grid 2 Accent 5" w:uiPriority="68"/>
-    <w:lsdException w:name="Medium Grid 3 Accent 5" w:uiPriority="69"/>
-    <w:lsdException w:name="Dark List Accent 5" w:uiPriority="70"/>
-    <w:lsdException w:name="Colorful Shading Accent 5" w:uiPriority="71"/>
-    <w:lsdException w:name="Colorful List Accent 5" w:uiPriority="72"/>
-    <w:lsdException w:name="Colorful Grid Accent 5" w:uiPriority="73"/>
-    <w:lsdException w:name="Light Shading Accent 6" w:uiPriority="60"/>
-    <w:lsdException w:name="Light List Accent 6" w:uiPriority="61"/>
-    <w:lsdException w:name="Light Grid Accent 6" w:uiPriority="62"/>
-    <w:lsdException w:name="Medium Shading 1 Accent 6" w:uiPriority="63"/>
-    <w:lsdException w:name="Medium Shading 2 Accent 6" w:uiPriority="64"/>
-    <w:lsdException w:name="Medium List 1 Accent 6" w:uiPriority="65"/>
-    <w:lsdException w:name="Medium List 2 Accent 6" w:uiPriority="66"/>
-    <w:lsdException w:name="Medium Grid 1 Accent 6" w:uiPriority="67"/>
-    <w:lsdException w:name="Medium Grid 2 Accent 6" w:uiPriority="68"/>
-    <w:lsdException w:name="Medium Grid 3 Accent 6" w:uiPriority="69"/>
-    <w:lsdException w:name="Dark List Accent 6" w:uiPriority="70"/>
-    <w:lsdException w:name="Colorful Shading Accent 6" w:uiPriority="71"/>
-    <w:lsdException w:name="Colorful List Accent 6" w:uiPriority="72"/>
-    <w:lsdException w:name="Colorful Grid Accent 6" w:uiPriority="73"/>
-    <w:lsdException w:name="Subtle Emphasis" w:uiPriority="19" w:qFormat="1"/>
-    <w:lsdException w:name="Intense Emphasis" w:uiPriority="21" w:qFormat="1"/>
-    <w:lsdException w:name="Subtle Reference" w:uiPriority="31" w:qFormat="1"/>
-    <w:lsdException w:name="Intense Reference" w:uiPriority="32" w:qFormat="1"/>
-    <w:lsdException w:name="Book Title" w:uiPriority="33" w:qFormat="1"/>
-    <w:lsdException w:name="Bibliography" w:semiHidden="1" w:uiPriority="37" w:unhideWhenUsed="1"/>
-    <w:lsdException w:name="TOC Heading" w:semiHidden="1" w:uiPriority="39" w:unhideWhenUsed="1" w:qFormat="1"/>
-    <w:lsdException w:name="Plain Table 1" w:uiPriority="41"/>
-    <w:lsdException w:name="Plain Table 2" w:uiPriority="42"/>
-    <w:lsdException w:name="Plain Table 3" w:uiPriority="43"/>
-    <w:lsdException w:name="Plain Table 4" w:uiPriority="44"/>
-    <w:lsdException w:name="Plain Table 5" w:uiPriority="45"/>
-    <w:lsdException w:name="Grid Table Light" w:uiPriority="40"/>
-    <w:lsdException w:name="Grid Table 1 Light" w:uiPriority="46"/>
-    <w:lsdException w:name="Grid Table 2" w:uiPriority="47"/>
-    <w:lsdException w:name="Grid Table 3" w:uiPriority="48"/>
-    <w:lsdException w:name="Grid Table 4" w:uiPriority="49"/>
-    <w:lsdException w:name="Grid Table 5 Dark" w:uiPriority="50"/>
-    <w:lsdException w:name="Grid Table 6 Colorful" w:uiPriority="51"/>
-    <w:lsdException w:name="Grid Table 7 Colorful" w:uiPriority="52"/>
-    <w:lsdException w:name="Grid Table 1 Light Accent 1" w:uiPriority="46"/>
-    <w:lsdException w:name="Grid Table 2 Accent 1" w:uiPriority="47"/>
-    <w:lsdException w:name="Grid Table 3 Accent 1" w:uiPriority="48"/>
-    <w:lsdException w:name="Grid Table 4 Accent 1" w:uiPriority="49"/>
-    <w:lsdException w:name="Grid Table 5 Dark Accent 1" w:uiPriority="50"/>
-    <w:lsdException w:name="Grid Table 6 Colorful Accent 1" w:uiPriority="51"/>
-    <w:lsdException w:name="Grid Table 7 Colorful Accent 1" w:uiPriority="52"/>
-    <w:lsdException w:name="Grid Table 1 Light Accent 2" w:uiPriority="46"/>
-    <w:lsdException w:name="Grid Table 2 Accent 2" w:uiPriority="47"/>
-    <w:lsdException w:name="Grid Table 3 Accent 2" w:uiPriority="48"/>
-    <w:lsdException w:name="Grid Table 4 Accent 2" w:uiPriority="49"/>
-    <w:lsdException w:name="Grid Table 5 Dark Accent 2" w:uiPriority="50"/>
-    <w:lsdException w:name="Grid Table 6 Colorful Accent 2" w:uiPriority="51"/>
-    <w:lsdException w:name="Grid Table 7 Colorful Accent 2" w:uiPriority="52"/>
-    <w:lsdException w:name="Grid Table 1 Light Accent 3" w:uiPriority="46"/>
-    <w:lsdException w:name="Grid Table 2 Accent 3" w:uiPriority="47"/>
-    <w:lsdException w:name="Grid Table 3 Accent 3" w:uiPriority="48"/>
-    <w:lsdException w:name="Grid Table 4 Accent 3" w:uiPriority="49"/>
-    <w:lsdException w:name="Grid Table 5 Dark Accent 3" w:uiPriority="50"/>
-    <w:lsdException w:name="Grid Table 6 Colorful Accent 3" w:uiPriority="51"/>
-    <w:lsdException w:name="Grid Table 7 Colorful Accent 3" w:uiPriority="52"/>
-    <w:lsdException w:name="Grid Table 1 Light Accent 4" w:uiPriority="46"/>
-    <w:lsdException w:name="Grid Table 2 Accent 4" w:uiPriority="47"/>
-    <w:lsdException w:name="Grid Table 3 Accent 4" w:uiPriority="48"/>
-    <w:lsdException w:name="Grid Table 4 Accent 4" w:uiPriority="49"/>
-    <w:lsdException w:name="Grid Table 5 Dark Accent 4" w:uiPriority="50"/>
-    <w:lsdException w:name="Grid Table 6 Colorful Accent 4" w:uiPriority="51"/>
-    <w:lsdException w:name="Grid Table 7 Colorful Accent 4" w:uiPriority="52"/>
-    <w:lsdException w:name="Grid Table 1 Light Accent 5" w:uiPriority="46"/>
-    <w:lsdException w:name="Grid Table 2 Accent 5" w:uiPriority="47"/>
-    <w:lsdException w:name="Grid Table 3 Accent 5" w:uiPriority="48"/>
-    <w:lsdException w:name="Grid Table 4 Accent 5" w:uiPriority="49"/>
-    <w:lsdException w:name="Grid Table 5 Dark Accent 5" w:uiPriority="50"/>
-    <w:lsdException w:name="Grid Table 6 Colorful Accent 5" w:uiPriority="51"/>
-    <w:lsdException w:name="Grid Table 7 Colorful Accent 5" w:uiPriority="52"/>
-    <w:lsdException w:name="Grid Table 1 Light Accent 6" w:uiPriority="46"/>
-    <w:lsdException w:name="Grid Table 2 Accent 6" w:uiPriority="47"/>
-    <w:lsdException w:name="Grid Table 3 Accent 6" w:uiPriority="48"/>
-    <w:lsdException w:name="Grid Table 4 Accent 6" w:uiPriority="49"/>
-    <w:lsdException w:name="Grid Table 5 Dark Accent 6" w:uiPriority="50"/>
-    <w:lsdException w:name="Grid Table 6 Colorful Accent 6" w:uiPriority="51"/>
-    <w:lsdException w:name="Grid Table 7 Colorful Accent 6" w:uiPriority="52"/>
-    <w:lsdException w:name="List Table 1 Light" w:uiPriority="46"/>
-    <w:lsdException w:name="List Table 2" w:uiPriority="47"/>
-    <w:lsdException w:name="List Table 3" w:uiPriority="48"/>
-    <w:lsdException w:name="List Table 4" w:uiPriority="49"/>
-    <w:lsdException w:name="List Table 5 Dark" w:uiPriority="50"/>
-    <w:lsdException w:name="List Table 6 Colorful" w:uiPriority="51"/>
-    <w:lsdException w:name="List Table 7 Colorful" w:uiPriority="52"/>
-    <w:lsdException w:name="List Table 1 Light Accent 1" w:uiPriority="46"/>
-    <w:lsdException w:name="List Table 2 Accent 1" w:uiPriority="47"/>
-    <w:lsdException w:name="List Table 3 Accent 1" w:uiPriority="48"/>
-    <w:lsdException w:name="List Table 4 Accent 1" w:uiPriority="49"/>
-    <w:lsdException w:name="List Table 5 Dark Accent 1" w:uiPriority="50"/>
-    <w:lsdException w:name="List Table 6 Colorful Accent 1" w:uiPriority="51"/>
-    <w:lsdException w:name="List Table 7 Colorful Accent 1" w:uiPriority="52"/>
-    <w:lsdException w:name="List Table 1 Light Accent 2" w:uiPriority="46"/>
-    <w:lsdException w:name="List Table 2 Accent 2" w:uiPriority="47"/>
-    <w:lsdException w:name="List Table 3 Accent 2" w:uiPriority="48"/>
-    <w:lsdException w:name="List Table 4 Accent 2" w:uiPriority="49"/>
-    <w:lsdException w:name="List Table 5 Dark Accent 2" w:uiPriority="50"/>
-    <w:lsdException w:name="List Table 6 Colorful Accent 2" w:uiPriority="51"/>
-    <w:lsdException w:name="List Table 7 Colorful Accent 2" w:uiPriority="52"/>
-    <w:lsdException w:name="List Table 1 Light Accent 3" w:uiPriority="46"/>
-    <w:lsdException w:name="List Table 2 Accent 3" w:uiPriority="47"/>
-    <w:lsdException w:name="List Table 3 Accent 3" w:uiPriority="48"/>
-    <w:lsdException w:name="List Table 4 Accent 3" w:uiPriority="49"/>
-    <w:lsdException w:name="List Table 5 Dark Accent 3" w:uiPriority="50"/>
-    <w:lsdException w:name="List Table 6 Colorful Accent 3" w:uiPriority="51"/>
-    <w:lsdException w:name="List Table 7 Colorful Accent 3" w:uiPriority="52"/>
-    <w:lsdException w:name="List Table 1 Light Accent 4" w:uiPriority="46"/>
-    <w:lsdException w:name="List Table 2 Accent 4" w:uiPriority="47"/>
-    <w:lsdException w:name="List Table 3 Accent 4" w:uiPriority="48"/>
-    <w:lsdException w:name="List Table 4 Accent 4" w:uiPriority="49"/>
-    <w:lsdException w:name="List Table 5 Dark Accent 4" w:uiPriority="50"/>
-    <w:lsdException w:name="List Table 6 Colorful Accent 4" w:uiPriority="51"/>
-    <w:lsdException w:name="List Table 7 Colorful Accent 4" w:uiPriority="52"/>
-    <w:lsdException w:name="List Table 1 Light Accent 5" w:uiPriority="46"/>
-    <w:lsdException w:name="List Table 2 Accent 5" w:uiPriority="47"/>
-    <w:lsdException w:name="List Table 3 Accent 5" w:uiPriority="48"/>
-    <w:lsdException w:name="List Table 4 Accent 5" w:uiPriority="49"/>
-    <w:lsdException w:name="List Table 5 Dark Accent 5" w:uiPriority="50"/>
-    <w:lsdException w:name="List Table 6 Colorful Accent 5" w:uiPriority="51"/>
-    <w:lsdException w:name="List Table 7 Colorful Accent 5" w:uiPriority="52"/>
-    <w:lsdException w:name="List Table 1 Light Accent 6" w:uiPriority="46"/>
-    <w:lsdException w:name="List Table 2 Accent 6" w:uiPriority="47"/>
-    <w:lsdException w:name="List Table 3 Accent 6" w:uiPriority="48"/>
-    <w:lsdException w:name="List Table 4 Accent 6" w:uiPriority="49"/>
-    <w:lsdException w:name="List Table 5 Dark Accent 6" w:uiPriority="50"/>
-    <w:lsdException w:name="List Table 6 Colorful Accent 6" w:uiPriority="51"/>
-    <w:lsdException w:name="List Table 7 Colorful Accent 6" w:uiPriority="52"/>
-  </w:latentStyles>
-  <w:style w:type="paragraph" w:default="1" w:styleId="Normal">
-    <w:name w:val="Normal"/>
-    <w:qFormat/>
-  </w:style>
-  <w:style w:type="character" w:default="1" w:styleId="DefaultParagraphFont">
-    <w:name w:val="Default Paragraph Font"/>
-    <w:uiPriority w:val="1"/>
-    <w:semiHidden/>
-    <w:unhideWhenUsed/>
-  </w:style>
-  <w:style w:type="table" w:default="1" w:styleId="TableNormal">
-    <w:name w:val="Normal Table"/>
-    <w:uiPriority w:val="99"/>
-    <w:semiHidden/>
-    <w:unhideWhenUsed/>
-    <w:tblPr>
-      <w:tblInd w:w="0" w:type="dxa"/>
-      <w:tblCellMar>
-        <w:top w:w="0" w:type="dxa"/>
-        <w:left w:w="108" w:type="dxa"/>
-        <w:bottom w:w="0" w:type="dxa"/>
-        <w:right w:w="108" w:type="dxa"/>
-      </w:tblCellMar>
-    </w:tblPr>
-  </w:style>
-  <w:style w:type="numbering" w:default="1" w:styleId="NoList">
-    <w:name w:val="No List"/>
-    <w:uiPriority w:val="99"/>
-    <w:semiHidden/>
-    <w:unhideWhenUsed/>
-  </w:style>
-  <w:style w:type="character" w:styleId="PlaceholderText">
-    <w:name w:val="Placeholder Text"/>
-    <w:basedOn w:val="DefaultParagraphFont"/>
-    <w:uiPriority w:val="99"/>
-    <w:semiHidden/>
-    <w:rsid w:val="00905B8E"/>
-    <w:rPr>
-      <w:color w:val="808080"/>
-    </w:rPr>
-  </w:style>
-</w:styles>
-</file>
-
-<file path=word/glossary/webSettings.xml><?xml version="1.0" encoding="utf-8"?>
-<w:webSettings xmlns:mc="http://schemas.openxmlformats.org/markup-compatibility/2006" xmlns:r="http://schemas.openxmlformats.org/officeDocument/2006/relationships" xmlns:w="http://schemas.openxmlformats.org/wordprocessingml/2006/main" xmlns:w14="http://schemas.microsoft.com/office/word/2010/wordml" xmlns:w15="http://schemas.microsoft.com/office/word/2012/wordml" xmlns:w16se="http://schemas.microsoft.com/office/word/2015/wordml/symex" mc:Ignorable="w14 w15 w16se">
-  <w:optimizeForBrowser/>
-  <w:allowPNG/>
-</w:webSettings>
+<file path=word/charts/style3.xml><?xml version="1.0" encoding="utf-8"?>
+<cs:chartStyle xmlns:cs="http://schemas.microsoft.com/office/drawing/2012/chartStyle" xmlns:a="http://schemas.openxmlformats.org/drawingml/2006/main" id="227">
+  <cs:axisTitle>
+    <cs:lnRef idx="0"/>
+    <cs:fillRef idx="0"/>
+    <cs:effectRef idx="0"/>
+    <cs:fontRef idx="minor">
+      <a:schemeClr val="tx1">
+        <a:lumMod val="65000"/>
+        <a:lumOff val="35000"/>
+      </a:schemeClr>
+    </cs:fontRef>
+    <cs:defRPr sz="1000" kern="1200"/>
+  </cs:axisTitle>
+  <cs:categoryAxis>
+    <cs:lnRef idx="0"/>
+    <cs:fillRef idx="0"/>
+    <cs:effectRef idx="0"/>
+    <cs:fontRef idx="minor">
+      <a:schemeClr val="tx1">
+        <a:lumMod val="65000"/>
+        <a:lumOff val="35000"/>
+      </a:schemeClr>
+    </cs:fontRef>
+    <cs:spPr>
+      <a:ln w="9525" cap="flat" cmpd="sng" algn="ctr">
+        <a:solidFill>
+          <a:schemeClr val="tx1">
+            <a:lumMod val="15000"/>
+            <a:lumOff val="85000"/>
+          </a:schemeClr>
+        </a:solidFill>
+        <a:round/>
+      </a:ln>
+    </cs:spPr>
+    <cs:defRPr sz="900" kern="1200"/>
+  </cs:categoryAxis>
+  <cs:chartArea mods="allowNoFillOverride allowNoLineOverride">
+    <cs:lnRef idx="0"/>
+    <cs:fillRef idx="0"/>
+    <cs:effectRef idx="0"/>
+    <cs:fontRef idx="minor">
+      <a:schemeClr val="tx1"/>
+    </cs:fontRef>
+    <cs:spPr>
+      <a:solidFill>
+        <a:schemeClr val="bg1"/>
+      </a:solidFill>
+      <a:ln w="9525" cap="flat" cmpd="sng" algn="ctr">
+        <a:solidFill>
+          <a:schemeClr val="tx1">
+            <a:lumMod val="15000"/>
+            <a:lumOff val="85000"/>
+          </a:schemeClr>
+        </a:solidFill>
+        <a:round/>
+      </a:ln>
+    </cs:spPr>
+    <cs:defRPr sz="1000" kern="1200"/>
+  </cs:chartArea>
+  <cs:dataLabel>
+    <cs:lnRef idx="0"/>
+    <cs:fillRef idx="0"/>
+    <cs:effectRef idx="0"/>
+    <cs:fontRef idx="minor">
+      <a:schemeClr val="tx1">
+        <a:lumMod val="75000"/>
+        <a:lumOff val="25000"/>
+      </a:schemeClr>
+    </cs:fontRef>
+    <cs:defRPr sz="900" kern="1200"/>
+  </cs:dataLabel>
+  <cs:dataLabelCallout>
+    <cs:lnRef idx="0"/>
+    <cs:fillRef idx="0"/>
+    <cs:effectRef idx="0"/>
+    <cs:fontRef idx="minor">
+      <a:schemeClr val="dk1">
+        <a:lumMod val="65000"/>
+        <a:lumOff val="35000"/>
+      </a:schemeClr>
+    </cs:fontRef>
+    <cs:spPr>
+      <a:solidFill>
+        <a:schemeClr val="lt1"/>
+      </a:solidFill>
+      <a:ln>
+        <a:solidFill>
+          <a:schemeClr val="dk1">
+            <a:lumMod val="25000"/>
+            <a:lumOff val="75000"/>
+          </a:schemeClr>
+        </a:solidFill>
+      </a:ln>
+    </cs:spPr>
+    <cs:defRPr sz="900" kern="1200"/>
+    <cs:bodyPr rot="0" spcFirstLastPara="1" vertOverflow="clip" horzOverflow="clip" vert="horz" wrap="square" lIns="36576" tIns="18288" rIns="36576" bIns="18288" anchor="ctr" anchorCtr="1">
+      <a:spAutoFit/>
+    </cs:bodyPr>
+  </cs:dataLabelCallout>
+  <cs:dataPoint>
+    <cs:lnRef idx="0"/>
+    <cs:fillRef idx="1">
+      <cs:styleClr val="auto"/>
+    </cs:fillRef>
+    <cs:effectRef idx="0"/>
+    <cs:fontRef idx="minor">
+      <a:schemeClr val="tx1"/>
+    </cs:fontRef>
+    <cs:spPr>
+      <a:solidFill>
+        <a:schemeClr val="phClr"/>
+      </a:solidFill>
+    </cs:spPr>
+  </cs:dataPoint>
+  <cs:dataPoint3D>
+    <cs:lnRef idx="0"/>
+    <cs:fillRef idx="1">
+      <cs:styleClr val="auto"/>
+    </cs:fillRef>
+    <cs:effectRef idx="0"/>
+    <cs:fontRef idx="minor">
+      <a:schemeClr val="tx1"/>
+    </cs:fontRef>
+    <cs:spPr>
+      <a:solidFill>
+        <a:schemeClr val="phClr"/>
+      </a:solidFill>
+    </cs:spPr>
+  </cs:dataPoint3D>
+  <cs:dataPointLine>
+    <cs:lnRef idx="0">
+      <cs:styleClr val="auto"/>
+    </cs:lnRef>
+    <cs:fillRef idx="1"/>
+    <cs:effectRef idx="0"/>
+    <cs:fontRef idx="minor">
+      <a:schemeClr val="tx1"/>
+    </cs:fontRef>
+    <cs:spPr>
+      <a:ln w="28575" cap="rnd">
+        <a:solidFill>
+          <a:schemeClr val="phClr"/>
+        </a:solidFill>
+        <a:round/>
+      </a:ln>
+    </cs:spPr>
+  </cs:dataPointLine>
+  <cs:dataPointMarker>
+    <cs:lnRef idx="0">
+      <cs:styleClr val="auto"/>
+    </cs:lnRef>
+    <cs:fillRef idx="1">
+      <cs:styleClr val="auto"/>
+    </cs:fillRef>
+    <cs:effectRef idx="0"/>
+    <cs:fontRef idx="minor">
+      <a:schemeClr val="tx1"/>
+    </cs:fontRef>
+    <cs:spPr>
+      <a:solidFill>
+        <a:schemeClr val="phClr"/>
+      </a:solidFill>
+      <a:ln w="9525">
+        <a:solidFill>
+          <a:schemeClr val="phClr"/>
+        </a:solidFill>
+      </a:ln>
+    </cs:spPr>
+  </cs:dataPointMarker>
+  <cs:dataPointMarkerLayout symbol="circle" size="5"/>
+  <cs:dataPointWireframe>
+    <cs:lnRef idx="0">
+      <cs:styleClr val="auto"/>
+    </cs:lnRef>
+    <cs:fillRef idx="1"/>
+    <cs:effectRef idx="0"/>
+    <cs:fontRef idx="minor">
+      <a:schemeClr val="tx1"/>
+    </cs:fontRef>
+    <cs:spPr>
+      <a:ln w="9525" cap="rnd">
+        <a:solidFill>
+          <a:schemeClr val="phClr"/>
+        </a:solidFill>
+        <a:round/>
+      </a:ln>
+    </cs:spPr>
+  </cs:dataPointWireframe>
+  <cs:dataTable>
+    <cs:lnRef idx="0"/>
+    <cs:fillRef idx="0"/>
+    <cs:effectRef idx="0"/>
+    <cs:fontRef idx="minor">
+      <a:schemeClr val="tx1">
+        <a:lumMod val="65000"/>
+        <a:lumOff val="35000"/>
+      </a:schemeClr>
+    </cs:fontRef>
+    <cs:spPr>
+      <a:noFill/>
+      <a:ln w="9525" cap="flat" cmpd="sng" algn="ctr">
+        <a:solidFill>
+          <a:schemeClr val="tx1">
+            <a:lumMod val="15000"/>
+            <a:lumOff val="85000"/>
+          </a:schemeClr>
+        </a:solidFill>
+        <a:round/>
+      </a:ln>
+    </cs:spPr>
+    <cs:defRPr sz="900" kern="1200"/>
+  </cs:dataTable>
+  <cs:downBar>
+    <cs:lnRef idx="0"/>
+    <cs:fillRef idx="0"/>
+    <cs:effectRef idx="0"/>
+    <cs:fontRef idx="minor">
+      <a:schemeClr val="dk1"/>
+    </cs:fontRef>
+    <cs:spPr>
+      <a:solidFill>
+        <a:schemeClr val="dk1">
+          <a:lumMod val="65000"/>
+          <a:lumOff val="35000"/>
+        </a:schemeClr>
+      </a:solidFill>
+      <a:ln w="9525">
+        <a:solidFill>
+          <a:schemeClr val="tx1">
+            <a:lumMod val="65000"/>
+            <a:lumOff val="35000"/>
+          </a:schemeClr>
+        </a:solidFill>
+      </a:ln>
+    </cs:spPr>
+  </cs:downBar>
+  <cs:dropLine>
+    <cs:lnRef idx="0"/>
+    <cs:fillRef idx="0"/>
+    <cs:effectRef idx="0"/>
+    <cs:fontRef idx="minor">
+      <a:schemeClr val="tx1"/>
+    </cs:fontRef>
+    <cs:spPr>
+      <a:ln w="9525" cap="flat" cmpd="sng" algn="ctr">
+        <a:solidFill>
+          <a:schemeClr val="tx1">
+            <a:lumMod val="35000"/>
+            <a:lumOff val="65000"/>
+          </a:schemeClr>
+        </a:solidFill>
+        <a:round/>
+      </a:ln>
+    </cs:spPr>
+  </cs:dropLine>
+  <cs:errorBar>
+    <cs:lnRef idx="0"/>
+    <cs:fillRef idx="0"/>
+    <cs:effectRef idx="0"/>
+    <cs:fontRef idx="minor">
+      <a:schemeClr val="tx1"/>
+    </cs:fontRef>
+    <cs:spPr>
+      <a:ln w="9525" cap="flat" cmpd="sng" algn="ctr">
+        <a:solidFill>
+          <a:schemeClr val="tx1">
+            <a:lumMod val="65000"/>
+            <a:lumOff val="35000"/>
+          </a:schemeClr>
+        </a:solidFill>
+        <a:round/>
+      </a:ln>
+    </cs:spPr>
+  </cs:errorBar>
+  <cs:floor>
+    <cs:lnRef idx="0"/>
+    <cs:fillRef idx="0"/>
+    <cs:effectRef idx="0"/>
+    <cs:fontRef idx="minor">
+      <a:schemeClr val="tx1"/>
+    </cs:fontRef>
+    <cs:spPr>
+      <a:noFill/>
+      <a:ln>
+        <a:noFill/>
+      </a:ln>
+    </cs:spPr>
+  </cs:floor>
+  <cs:gridlineMajor>
+    <cs:lnRef idx="0"/>
+    <cs:fillRef idx="0"/>
+    <cs:effectRef idx="0"/>
+    <cs:fontRef idx="minor">
+      <a:schemeClr val="tx1"/>
+    </cs:fontRef>
+    <cs:spPr>
+      <a:ln w="9525" cap="flat" cmpd="sng" algn="ctr">
+        <a:solidFill>
+          <a:schemeClr val="tx1">
+            <a:lumMod val="15000"/>
+            <a:lumOff val="85000"/>
+          </a:schemeClr>
+        </a:solidFill>
+        <a:round/>
+      </a:ln>
+    </cs:spPr>
+  </cs:gridlineMajor>
+  <cs:gridlineMinor>
+    <cs:lnRef idx="0"/>
+    <cs:fillRef idx="0"/>
+    <cs:effectRef idx="0"/>
+    <cs:fontRef idx="minor">
+      <a:schemeClr val="tx1"/>
+    </cs:fontRef>
+    <cs:spPr>
+      <a:ln w="9525" cap="flat" cmpd="sng" algn="ctr">
+        <a:solidFill>
+          <a:schemeClr val="tx1">
+            <a:lumMod val="5000"/>
+            <a:lumOff val="95000"/>
+          </a:schemeClr>
+        </a:solidFill>
+        <a:round/>
+      </a:ln>
+    </cs:spPr>
+  </cs:gridlineMinor>
+  <cs:hiLoLine>
+    <cs:lnRef idx="0"/>
+    <cs:fillRef idx="0"/>
+    <cs:effectRef idx="0"/>
+    <cs:fontRef idx="minor">
+      <a:schemeClr val="tx1"/>
+    </cs:fontRef>
+    <cs:spPr>
+      <a:ln w="9525" cap="flat" cmpd="sng" algn="ctr">
+        <a:solidFill>
+          <a:schemeClr val="tx1">
+            <a:lumMod val="75000"/>
+            <a:lumOff val="25000"/>
+          </a:schemeClr>
+        </a:solidFill>
+        <a:round/>
+      </a:ln>
+    </cs:spPr>
+  </cs:hiLoLine>
+  <cs:leaderLine>
+    <cs:lnRef idx="0"/>
+    <cs:fillRef idx="0"/>
+    <cs:effectRef idx="0"/>
+    <cs:fontRef idx="minor">
+      <a:schemeClr val="tx1"/>
+    </cs:fontRef>
+    <cs:spPr>
+      <a:ln w="9525" cap="flat" cmpd="sng" algn="ctr">
+        <a:solidFill>
+          <a:schemeClr val="tx1">
+            <a:lumMod val="35000"/>
+            <a:lumOff val="65000"/>
+          </a:schemeClr>
+        </a:solidFill>
+        <a:round/>
+      </a:ln>
+    </cs:spPr>
+  </cs:leaderLine>
+  <cs:legend>
+    <cs:lnRef idx="0"/>
+    <cs:fillRef idx="0"/>
+    <cs:effectRef idx="0"/>
+    <cs:fontRef idx="minor">
+      <a:schemeClr val="tx1">
+        <a:lumMod val="65000"/>
+        <a:lumOff val="35000"/>
+      </a:schemeClr>
+    </cs:fontRef>
+    <cs:defRPr sz="900" kern="1200"/>
+  </cs:legend>
+  <cs:plotArea mods="allowNoFillOverride allowNoLineOverride">
+    <cs:lnRef idx="0"/>
+    <cs:fillRef idx="0"/>
+    <cs:effectRef idx="0"/>
+    <cs:fontRef idx="minor">
+      <a:schemeClr val="tx1"/>
+    </cs:fontRef>
+  </cs:plotArea>
+  <cs:plotArea3D mods="allowNoFillOverride allowNoLineOverride">
+    <cs:lnRef idx="0"/>
+    <cs:fillRef idx="0"/>
+    <cs:effectRef idx="0"/>
+    <cs:fontRef idx="minor">
+      <a:schemeClr val="tx1"/>
+    </cs:fontRef>
+  </cs:plotArea3D>
+  <cs:seriesAxis>
+    <cs:lnRef idx="0"/>
+    <cs:fillRef idx="0"/>
+    <cs:effectRef idx="0"/>
+    <cs:fontRef idx="minor">
+      <a:schemeClr val="tx1">
+        <a:lumMod val="65000"/>
+        <a:lumOff val="35000"/>
+      </a:schemeClr>
+    </cs:fontRef>
+    <cs:defRPr sz="900" kern="1200"/>
+  </cs:seriesAxis>
+  <cs:seriesLine>
+    <cs:lnRef idx="0"/>
+    <cs:fillRef idx="0"/>
+    <cs:effectRef idx="0"/>
+    <cs:fontRef idx="minor">
+      <a:schemeClr val="tx1"/>
+    </cs:fontRef>
+    <cs:spPr>
+      <a:ln w="9525" cap="flat" cmpd="sng" algn="ctr">
+        <a:solidFill>
+          <a:schemeClr val="tx1">
+            <a:lumMod val="35000"/>
+            <a:lumOff val="65000"/>
+          </a:schemeClr>
+        </a:solidFill>
+        <a:round/>
+      </a:ln>
+    </cs:spPr>
+  </cs:seriesLine>
+  <cs:title>
+    <cs:lnRef idx="0"/>
+    <cs:fillRef idx="0"/>
+    <cs:effectRef idx="0"/>
+    <cs:fontRef idx="minor">
+      <a:schemeClr val="tx1">
+        <a:lumMod val="65000"/>
+        <a:lumOff val="35000"/>
+      </a:schemeClr>
+    </cs:fontRef>
+    <cs:defRPr sz="1400" b="0" kern="1200" spc="0" baseline="0"/>
+  </cs:title>
+  <cs:trendline>
+    <cs:lnRef idx="0">
+      <cs:styleClr val="auto"/>
+    </cs:lnRef>
+    <cs:fillRef idx="0"/>
+    <cs:effectRef idx="0"/>
+    <cs:fontRef idx="minor">
+      <a:schemeClr val="tx1"/>
+    </cs:fontRef>
+    <cs:spPr>
+      <a:ln w="19050" cap="rnd">
+        <a:solidFill>
+          <a:schemeClr val="phClr"/>
+        </a:solidFill>
+        <a:prstDash val="sysDot"/>
+      </a:ln>
+    </cs:spPr>
+  </cs:trendline>
+  <cs:trendlineLabel>
+    <cs:lnRef idx="0"/>
+    <cs:fillRef idx="0"/>
+    <cs:effectRef idx="0"/>
+    <cs:fontRef idx="minor">
+      <a:schemeClr val="tx1">
+        <a:lumMod val="65000"/>
+        <a:lumOff val="35000"/>
+      </a:schemeClr>
+    </cs:fontRef>
+    <cs:defRPr sz="900" kern="1200"/>
+  </cs:trendlineLabel>
+  <cs:upBar>
+    <cs:lnRef idx="0"/>
+    <cs:fillRef idx="0"/>
+    <cs:effectRef idx="0"/>
+    <cs:fontRef idx="minor">
+      <a:schemeClr val="dk1"/>
+    </cs:fontRef>
+    <cs:spPr>
+      <a:solidFill>
+        <a:schemeClr val="lt1"/>
+      </a:solidFill>
+      <a:ln w="9525">
+        <a:solidFill>
+          <a:schemeClr val="tx1">
+            <a:lumMod val="15000"/>
+            <a:lumOff val="85000"/>
+          </a:schemeClr>
+        </a:solidFill>
+      </a:ln>
+    </cs:spPr>
+  </cs:upBar>
+  <cs:valueAxis>
+    <cs:lnRef idx="0"/>
+    <cs:fillRef idx="0"/>
+    <cs:effectRef idx="0"/>
+    <cs:fontRef idx="minor">
+      <a:schemeClr val="tx1">
+        <a:lumMod val="65000"/>
+        <a:lumOff val="35000"/>
+      </a:schemeClr>
+    </cs:fontRef>
+    <cs:defRPr sz="900" kern="1200"/>
+  </cs:valueAxis>
+  <cs:wall>
+    <cs:lnRef idx="0"/>
+    <cs:fillRef idx="0"/>
+    <cs:effectRef idx="0"/>
+    <cs:fontRef idx="minor">
+      <a:schemeClr val="tx1"/>
+    </cs:fontRef>
+    <cs:spPr>
+      <a:noFill/>
+      <a:ln>
+        <a:noFill/>
+      </a:ln>
+    </cs:spPr>
+  </cs:wall>
+</cs:chartStyle>
 </file>
 
 <file path=word/theme/theme1.xml><?xml version="1.0" encoding="utf-8"?>

</xml_diff>

<commit_message>
Finished last sections of the report.
</commit_message>
<xml_diff>
--- a/B00241075 - GPGPU Part 2 - Report.docx
+++ b/B00241075 - GPGPU Part 2 - Report.docx
@@ -1,6 +1,6 @@
 
 <file path=word/document.xml><?xml version="1.0" encoding="utf-8"?>
-<w:document xmlns:wpc="http://schemas.microsoft.com/office/word/2010/wordprocessingCanvas" xmlns:cx="http://schemas.microsoft.com/office/drawing/2014/chartex" xmlns:cx1="http://schemas.microsoft.com/office/drawing/2015/9/8/chartex" xmlns:mc="http://schemas.openxmlformats.org/markup-compatibility/2006" xmlns:o="urn:schemas-microsoft-com:office:office" xmlns:r="http://schemas.openxmlformats.org/officeDocument/2006/relationships" xmlns:m="http://schemas.openxmlformats.org/officeDocument/2006/math" xmlns:v="urn:schemas-microsoft-com:vml" xmlns:wp14="http://schemas.microsoft.com/office/word/2010/wordprocessingDrawing" xmlns:wp="http://schemas.openxmlformats.org/drawingml/2006/wordprocessingDrawing" xmlns:w10="urn:schemas-microsoft-com:office:word" xmlns:w="http://schemas.openxmlformats.org/wordprocessingml/2006/main" xmlns:w14="http://schemas.microsoft.com/office/word/2010/wordml" xmlns:w15="http://schemas.microsoft.com/office/word/2012/wordml" xmlns:w16se="http://schemas.microsoft.com/office/word/2015/wordml/symex" xmlns:wpg="http://schemas.microsoft.com/office/word/2010/wordprocessingGroup" xmlns:wpi="http://schemas.microsoft.com/office/word/2010/wordprocessingInk" xmlns:wne="http://schemas.microsoft.com/office/word/2006/wordml" xmlns:wps="http://schemas.microsoft.com/office/word/2010/wordprocessingShape" mc:Ignorable="w14 w15 w16se wp14">
+<w:document xmlns:wpc="http://schemas.microsoft.com/office/word/2010/wordprocessingCanvas" xmlns:mc="http://schemas.openxmlformats.org/markup-compatibility/2006" xmlns:o="urn:schemas-microsoft-com:office:office" xmlns:r="http://schemas.openxmlformats.org/officeDocument/2006/relationships" xmlns:m="http://schemas.openxmlformats.org/officeDocument/2006/math" xmlns:v="urn:schemas-microsoft-com:vml" xmlns:wp14="http://schemas.microsoft.com/office/word/2010/wordprocessingDrawing" xmlns:wp="http://schemas.openxmlformats.org/drawingml/2006/wordprocessingDrawing" xmlns:w10="urn:schemas-microsoft-com:office:word" xmlns:w="http://schemas.openxmlformats.org/wordprocessingml/2006/main" xmlns:w14="http://schemas.microsoft.com/office/word/2010/wordml" xmlns:w15="http://schemas.microsoft.com/office/word/2012/wordml" xmlns:wpg="http://schemas.microsoft.com/office/word/2010/wordprocessingGroup" xmlns:wpi="http://schemas.microsoft.com/office/word/2010/wordprocessingInk" xmlns:wne="http://schemas.microsoft.com/office/word/2006/wordml" xmlns:wps="http://schemas.microsoft.com/office/word/2010/wordprocessingShape" mc:Ignorable="w14 w15 wp14">
   <w:body>
     <w:p>
       <w:pPr>
@@ -26,6 +26,696 @@
         <w:t>B00241075</w:t>
       </w:r>
     </w:p>
+    <w:p/>
+    <w:p/>
+    <w:p/>
+    <w:p/>
+    <w:p/>
+    <w:p/>
+    <w:p/>
+    <w:p/>
+    <w:p/>
+    <w:p/>
+    <w:sdt>
+      <w:sdtPr>
+        <w:id w:val="1863788357"/>
+        <w:docPartObj>
+          <w:docPartGallery w:val="Table of Contents"/>
+          <w:docPartUnique/>
+        </w:docPartObj>
+      </w:sdtPr>
+      <w:sdtEndPr>
+        <w:rPr>
+          <w:rFonts w:asciiTheme="minorHAnsi" w:eastAsiaTheme="minorHAnsi" w:hAnsiTheme="minorHAnsi" w:cstheme="minorBidi"/>
+          <w:b/>
+          <w:bCs/>
+          <w:noProof/>
+          <w:color w:val="auto"/>
+          <w:sz w:val="22"/>
+          <w:szCs w:val="22"/>
+          <w:lang w:val="en-GB"/>
+        </w:rPr>
+      </w:sdtEndPr>
+      <w:sdtContent>
+        <w:p>
+          <w:pPr>
+            <w:pStyle w:val="TOCHeading"/>
+          </w:pPr>
+          <w:r>
+            <w:t>Table of Contents</w:t>
+          </w:r>
+        </w:p>
+        <w:p>
+          <w:pPr>
+            <w:pStyle w:val="TOC1"/>
+            <w:tabs>
+              <w:tab w:val="right" w:leader="dot" w:pos="9016"/>
+            </w:tabs>
+            <w:rPr>
+              <w:rFonts w:eastAsiaTheme="minorEastAsia"/>
+              <w:noProof/>
+              <w:lang w:eastAsia="en-GB"/>
+            </w:rPr>
+          </w:pPr>
+          <w:r>
+            <w:fldChar w:fldCharType="begin"/>
+          </w:r>
+          <w:r>
+            <w:instrText xml:space="preserve"> TOC \o "1-3" \h \z \u </w:instrText>
+          </w:r>
+          <w:r>
+            <w:fldChar w:fldCharType="separate"/>
+          </w:r>
+          <w:hyperlink w:anchor="_Toc450034486" w:history="1">
+            <w:r>
+              <w:rPr>
+                <w:rStyle w:val="Hyperlink"/>
+                <w:noProof/>
+              </w:rPr>
+              <w:t>Introduction</w:t>
+            </w:r>
+            <w:r>
+              <w:rPr>
+                <w:noProof/>
+                <w:webHidden/>
+              </w:rPr>
+              <w:tab/>
+            </w:r>
+            <w:r>
+              <w:rPr>
+                <w:noProof/>
+                <w:webHidden/>
+              </w:rPr>
+              <w:fldChar w:fldCharType="begin"/>
+            </w:r>
+            <w:r>
+              <w:rPr>
+                <w:noProof/>
+                <w:webHidden/>
+              </w:rPr>
+              <w:instrText xml:space="preserve"> PAGEREF _Toc450034486 \h </w:instrText>
+            </w:r>
+            <w:r>
+              <w:rPr>
+                <w:noProof/>
+                <w:webHidden/>
+              </w:rPr>
+            </w:r>
+            <w:r>
+              <w:rPr>
+                <w:noProof/>
+                <w:webHidden/>
+              </w:rPr>
+              <w:fldChar w:fldCharType="separate"/>
+            </w:r>
+            <w:r>
+              <w:rPr>
+                <w:noProof/>
+                <w:webHidden/>
+              </w:rPr>
+              <w:t>2</w:t>
+            </w:r>
+            <w:r>
+              <w:rPr>
+                <w:noProof/>
+                <w:webHidden/>
+              </w:rPr>
+              <w:fldChar w:fldCharType="end"/>
+            </w:r>
+          </w:hyperlink>
+        </w:p>
+        <w:p>
+          <w:pPr>
+            <w:pStyle w:val="TOC1"/>
+            <w:tabs>
+              <w:tab w:val="right" w:leader="dot" w:pos="9016"/>
+            </w:tabs>
+            <w:rPr>
+              <w:rFonts w:eastAsiaTheme="minorEastAsia"/>
+              <w:noProof/>
+              <w:lang w:eastAsia="en-GB"/>
+            </w:rPr>
+          </w:pPr>
+          <w:hyperlink w:anchor="_Toc450034487" w:history="1">
+            <w:r>
+              <w:rPr>
+                <w:rStyle w:val="Hyperlink"/>
+                <w:noProof/>
+              </w:rPr>
+              <w:t>Original Code</w:t>
+            </w:r>
+            <w:r>
+              <w:rPr>
+                <w:noProof/>
+                <w:webHidden/>
+              </w:rPr>
+              <w:tab/>
+            </w:r>
+            <w:r>
+              <w:rPr>
+                <w:noProof/>
+                <w:webHidden/>
+              </w:rPr>
+              <w:fldChar w:fldCharType="begin"/>
+            </w:r>
+            <w:r>
+              <w:rPr>
+                <w:noProof/>
+                <w:webHidden/>
+              </w:rPr>
+              <w:instrText xml:space="preserve"> PAGEREF _Toc450034487 \h </w:instrText>
+            </w:r>
+            <w:r>
+              <w:rPr>
+                <w:noProof/>
+                <w:webHidden/>
+              </w:rPr>
+            </w:r>
+            <w:r>
+              <w:rPr>
+                <w:noProof/>
+                <w:webHidden/>
+              </w:rPr>
+              <w:fldChar w:fldCharType="separate"/>
+            </w:r>
+            <w:r>
+              <w:rPr>
+                <w:noProof/>
+                <w:webHidden/>
+              </w:rPr>
+              <w:t>2</w:t>
+            </w:r>
+            <w:r>
+              <w:rPr>
+                <w:noProof/>
+                <w:webHidden/>
+              </w:rPr>
+              <w:fldChar w:fldCharType="end"/>
+            </w:r>
+          </w:hyperlink>
+        </w:p>
+        <w:p>
+          <w:pPr>
+            <w:pStyle w:val="TOC1"/>
+            <w:tabs>
+              <w:tab w:val="right" w:leader="dot" w:pos="9016"/>
+            </w:tabs>
+            <w:rPr>
+              <w:rFonts w:eastAsiaTheme="minorEastAsia"/>
+              <w:noProof/>
+              <w:lang w:eastAsia="en-GB"/>
+            </w:rPr>
+          </w:pPr>
+          <w:hyperlink w:anchor="_Toc450034488" w:history="1">
+            <w:r>
+              <w:rPr>
+                <w:rStyle w:val="Hyperlink"/>
+                <w:noProof/>
+              </w:rPr>
+              <w:t>Parallelisation</w:t>
+            </w:r>
+            <w:r>
+              <w:rPr>
+                <w:noProof/>
+                <w:webHidden/>
+              </w:rPr>
+              <w:tab/>
+            </w:r>
+            <w:r>
+              <w:rPr>
+                <w:noProof/>
+                <w:webHidden/>
+              </w:rPr>
+              <w:fldChar w:fldCharType="begin"/>
+            </w:r>
+            <w:r>
+              <w:rPr>
+                <w:noProof/>
+                <w:webHidden/>
+              </w:rPr>
+              <w:instrText xml:space="preserve"> PAGEREF _Toc450034488 \h </w:instrText>
+            </w:r>
+            <w:r>
+              <w:rPr>
+                <w:noProof/>
+                <w:webHidden/>
+              </w:rPr>
+            </w:r>
+            <w:r>
+              <w:rPr>
+                <w:noProof/>
+                <w:webHidden/>
+              </w:rPr>
+              <w:fldChar w:fldCharType="separate"/>
+            </w:r>
+            <w:r>
+              <w:rPr>
+                <w:noProof/>
+                <w:webHidden/>
+              </w:rPr>
+              <w:t>4</w:t>
+            </w:r>
+            <w:r>
+              <w:rPr>
+                <w:noProof/>
+                <w:webHidden/>
+              </w:rPr>
+              <w:fldChar w:fldCharType="end"/>
+            </w:r>
+          </w:hyperlink>
+        </w:p>
+        <w:p>
+          <w:pPr>
+            <w:pStyle w:val="TOC2"/>
+            <w:tabs>
+              <w:tab w:val="right" w:leader="dot" w:pos="9016"/>
+            </w:tabs>
+            <w:rPr>
+              <w:rFonts w:eastAsiaTheme="minorEastAsia"/>
+              <w:noProof/>
+              <w:lang w:eastAsia="en-GB"/>
+            </w:rPr>
+          </w:pPr>
+          <w:hyperlink w:anchor="_Toc450034489" w:history="1">
+            <w:r>
+              <w:rPr>
+                <w:rStyle w:val="Hyperlink"/>
+                <w:noProof/>
+              </w:rPr>
+              <w:t>Setting Up OpenCL SDK</w:t>
+            </w:r>
+            <w:r>
+              <w:rPr>
+                <w:noProof/>
+                <w:webHidden/>
+              </w:rPr>
+              <w:tab/>
+            </w:r>
+            <w:r>
+              <w:rPr>
+                <w:noProof/>
+                <w:webHidden/>
+              </w:rPr>
+              <w:fldChar w:fldCharType="begin"/>
+            </w:r>
+            <w:r>
+              <w:rPr>
+                <w:noProof/>
+                <w:webHidden/>
+              </w:rPr>
+              <w:instrText xml:space="preserve"> PAGEREF _Toc450034489 \h </w:instrText>
+            </w:r>
+            <w:r>
+              <w:rPr>
+                <w:noProof/>
+                <w:webHidden/>
+              </w:rPr>
+            </w:r>
+            <w:r>
+              <w:rPr>
+                <w:noProof/>
+                <w:webHidden/>
+              </w:rPr>
+              <w:fldChar w:fldCharType="separate"/>
+            </w:r>
+            <w:r>
+              <w:rPr>
+                <w:noProof/>
+                <w:webHidden/>
+              </w:rPr>
+              <w:t>4</w:t>
+            </w:r>
+            <w:r>
+              <w:rPr>
+                <w:noProof/>
+                <w:webHidden/>
+              </w:rPr>
+              <w:fldChar w:fldCharType="end"/>
+            </w:r>
+          </w:hyperlink>
+        </w:p>
+        <w:p>
+          <w:pPr>
+            <w:pStyle w:val="TOC2"/>
+            <w:tabs>
+              <w:tab w:val="right" w:leader="dot" w:pos="9016"/>
+            </w:tabs>
+            <w:rPr>
+              <w:rFonts w:eastAsiaTheme="minorEastAsia"/>
+              <w:noProof/>
+              <w:lang w:eastAsia="en-GB"/>
+            </w:rPr>
+          </w:pPr>
+          <w:hyperlink w:anchor="_Toc450034490" w:history="1">
+            <w:r>
+              <w:rPr>
+                <w:rStyle w:val="Hyperlink"/>
+                <w:noProof/>
+              </w:rPr>
+              <w:t>Initialising OpenCL</w:t>
+            </w:r>
+            <w:r>
+              <w:rPr>
+                <w:noProof/>
+                <w:webHidden/>
+              </w:rPr>
+              <w:tab/>
+            </w:r>
+            <w:r>
+              <w:rPr>
+                <w:noProof/>
+                <w:webHidden/>
+              </w:rPr>
+              <w:fldChar w:fldCharType="begin"/>
+            </w:r>
+            <w:r>
+              <w:rPr>
+                <w:noProof/>
+                <w:webHidden/>
+              </w:rPr>
+              <w:instrText xml:space="preserve"> PAGEREF _Toc450034490 \h </w:instrText>
+            </w:r>
+            <w:r>
+              <w:rPr>
+                <w:noProof/>
+                <w:webHidden/>
+              </w:rPr>
+            </w:r>
+            <w:r>
+              <w:rPr>
+                <w:noProof/>
+                <w:webHidden/>
+              </w:rPr>
+              <w:fldChar w:fldCharType="separate"/>
+            </w:r>
+            <w:r>
+              <w:rPr>
+                <w:noProof/>
+                <w:webHidden/>
+              </w:rPr>
+              <w:t>4</w:t>
+            </w:r>
+            <w:r>
+              <w:rPr>
+                <w:noProof/>
+                <w:webHidden/>
+              </w:rPr>
+              <w:fldChar w:fldCharType="end"/>
+            </w:r>
+          </w:hyperlink>
+        </w:p>
+        <w:p>
+          <w:pPr>
+            <w:pStyle w:val="TOC2"/>
+            <w:tabs>
+              <w:tab w:val="right" w:leader="dot" w:pos="9016"/>
+            </w:tabs>
+            <w:rPr>
+              <w:rFonts w:eastAsiaTheme="minorEastAsia"/>
+              <w:noProof/>
+              <w:lang w:eastAsia="en-GB"/>
+            </w:rPr>
+          </w:pPr>
+          <w:hyperlink w:anchor="_Toc450034491" w:history="1">
+            <w:r>
+              <w:rPr>
+                <w:rStyle w:val="Hyperlink"/>
+                <w:noProof/>
+              </w:rPr>
+              <w:t>Blur</w:t>
+            </w:r>
+            <w:r>
+              <w:rPr>
+                <w:noProof/>
+                <w:webHidden/>
+              </w:rPr>
+              <w:tab/>
+            </w:r>
+            <w:r>
+              <w:rPr>
+                <w:noProof/>
+                <w:webHidden/>
+              </w:rPr>
+              <w:fldChar w:fldCharType="begin"/>
+            </w:r>
+            <w:r>
+              <w:rPr>
+                <w:noProof/>
+                <w:webHidden/>
+              </w:rPr>
+              <w:instrText xml:space="preserve"> PAGEREF _Toc450034491 \h </w:instrText>
+            </w:r>
+            <w:r>
+              <w:rPr>
+                <w:noProof/>
+                <w:webHidden/>
+              </w:rPr>
+            </w:r>
+            <w:r>
+              <w:rPr>
+                <w:noProof/>
+                <w:webHidden/>
+              </w:rPr>
+              <w:fldChar w:fldCharType="separate"/>
+            </w:r>
+            <w:r>
+              <w:rPr>
+                <w:noProof/>
+                <w:webHidden/>
+              </w:rPr>
+              <w:t>5</w:t>
+            </w:r>
+            <w:r>
+              <w:rPr>
+                <w:noProof/>
+                <w:webHidden/>
+              </w:rPr>
+              <w:fldChar w:fldCharType="end"/>
+            </w:r>
+          </w:hyperlink>
+        </w:p>
+        <w:p>
+          <w:pPr>
+            <w:pStyle w:val="TOC2"/>
+            <w:tabs>
+              <w:tab w:val="right" w:leader="dot" w:pos="9016"/>
+            </w:tabs>
+            <w:rPr>
+              <w:rFonts w:eastAsiaTheme="minorEastAsia"/>
+              <w:noProof/>
+              <w:lang w:eastAsia="en-GB"/>
+            </w:rPr>
+          </w:pPr>
+          <w:hyperlink w:anchor="_Toc450034492" w:history="1">
+            <w:r>
+              <w:rPr>
+                <w:rStyle w:val="Hyperlink"/>
+                <w:noProof/>
+              </w:rPr>
+              <w:t>Weighted Add</w:t>
+            </w:r>
+            <w:r>
+              <w:rPr>
+                <w:noProof/>
+                <w:webHidden/>
+              </w:rPr>
+              <w:tab/>
+            </w:r>
+            <w:r>
+              <w:rPr>
+                <w:noProof/>
+                <w:webHidden/>
+              </w:rPr>
+              <w:fldChar w:fldCharType="begin"/>
+            </w:r>
+            <w:r>
+              <w:rPr>
+                <w:noProof/>
+                <w:webHidden/>
+              </w:rPr>
+              <w:instrText xml:space="preserve"> PAGEREF _Toc450034492 \h </w:instrText>
+            </w:r>
+            <w:r>
+              <w:rPr>
+                <w:noProof/>
+                <w:webHidden/>
+              </w:rPr>
+            </w:r>
+            <w:r>
+              <w:rPr>
+                <w:noProof/>
+                <w:webHidden/>
+              </w:rPr>
+              <w:fldChar w:fldCharType="separate"/>
+            </w:r>
+            <w:r>
+              <w:rPr>
+                <w:noProof/>
+                <w:webHidden/>
+              </w:rPr>
+              <w:t>10</w:t>
+            </w:r>
+            <w:r>
+              <w:rPr>
+                <w:noProof/>
+                <w:webHidden/>
+              </w:rPr>
+              <w:fldChar w:fldCharType="end"/>
+            </w:r>
+          </w:hyperlink>
+        </w:p>
+        <w:p>
+          <w:pPr>
+            <w:pStyle w:val="TOC1"/>
+            <w:tabs>
+              <w:tab w:val="right" w:leader="dot" w:pos="9016"/>
+            </w:tabs>
+            <w:rPr>
+              <w:rFonts w:eastAsiaTheme="minorEastAsia"/>
+              <w:noProof/>
+              <w:lang w:eastAsia="en-GB"/>
+            </w:rPr>
+          </w:pPr>
+          <w:hyperlink w:anchor="_Toc450034493" w:history="1">
+            <w:r>
+              <w:rPr>
+                <w:rStyle w:val="Hyperlink"/>
+                <w:noProof/>
+              </w:rPr>
+              <w:t>Problems Encountered</w:t>
+            </w:r>
+            <w:r>
+              <w:rPr>
+                <w:noProof/>
+                <w:webHidden/>
+              </w:rPr>
+              <w:tab/>
+            </w:r>
+            <w:r>
+              <w:rPr>
+                <w:noProof/>
+                <w:webHidden/>
+              </w:rPr>
+              <w:fldChar w:fldCharType="begin"/>
+            </w:r>
+            <w:r>
+              <w:rPr>
+                <w:noProof/>
+                <w:webHidden/>
+              </w:rPr>
+              <w:instrText xml:space="preserve"> PAGEREF _Toc450034493 \h </w:instrText>
+            </w:r>
+            <w:r>
+              <w:rPr>
+                <w:noProof/>
+                <w:webHidden/>
+              </w:rPr>
+            </w:r>
+            <w:r>
+              <w:rPr>
+                <w:noProof/>
+                <w:webHidden/>
+              </w:rPr>
+              <w:fldChar w:fldCharType="separate"/>
+            </w:r>
+            <w:r>
+              <w:rPr>
+                <w:noProof/>
+                <w:webHidden/>
+              </w:rPr>
+              <w:t>12</w:t>
+            </w:r>
+            <w:r>
+              <w:rPr>
+                <w:noProof/>
+                <w:webHidden/>
+              </w:rPr>
+              <w:fldChar w:fldCharType="end"/>
+            </w:r>
+          </w:hyperlink>
+        </w:p>
+        <w:p>
+          <w:pPr>
+            <w:pStyle w:val="TOC1"/>
+            <w:tabs>
+              <w:tab w:val="right" w:leader="dot" w:pos="9016"/>
+            </w:tabs>
+            <w:rPr>
+              <w:rFonts w:eastAsiaTheme="minorEastAsia"/>
+              <w:noProof/>
+              <w:lang w:eastAsia="en-GB"/>
+            </w:rPr>
+          </w:pPr>
+          <w:hyperlink w:anchor="_Toc450034494" w:history="1">
+            <w:r>
+              <w:rPr>
+                <w:rStyle w:val="Hyperlink"/>
+                <w:noProof/>
+              </w:rPr>
+              <w:t>Conclusion</w:t>
+            </w:r>
+            <w:r>
+              <w:rPr>
+                <w:noProof/>
+                <w:webHidden/>
+              </w:rPr>
+              <w:tab/>
+            </w:r>
+            <w:r>
+              <w:rPr>
+                <w:noProof/>
+                <w:webHidden/>
+              </w:rPr>
+              <w:fldChar w:fldCharType="begin"/>
+            </w:r>
+            <w:r>
+              <w:rPr>
+                <w:noProof/>
+                <w:webHidden/>
+              </w:rPr>
+              <w:instrText xml:space="preserve"> PAGEREF _Toc450034494 \h </w:instrText>
+            </w:r>
+            <w:r>
+              <w:rPr>
+                <w:noProof/>
+                <w:webHidden/>
+              </w:rPr>
+            </w:r>
+            <w:r>
+              <w:rPr>
+                <w:noProof/>
+                <w:webHidden/>
+              </w:rPr>
+              <w:fldChar w:fldCharType="separate"/>
+            </w:r>
+            <w:r>
+              <w:rPr>
+                <w:noProof/>
+                <w:webHidden/>
+              </w:rPr>
+              <w:t>12</w:t>
+            </w:r>
+            <w:r>
+              <w:rPr>
+                <w:noProof/>
+                <w:webHidden/>
+              </w:rPr>
+              <w:fldChar w:fldCharType="end"/>
+            </w:r>
+          </w:hyperlink>
+        </w:p>
+        <w:p>
+          <w:r>
+            <w:rPr>
+              <w:b/>
+              <w:bCs/>
+              <w:noProof/>
+            </w:rPr>
+            <w:fldChar w:fldCharType="end"/>
+          </w:r>
+        </w:p>
+      </w:sdtContent>
+    </w:sdt>
     <w:p>
       <w:pPr>
         <w:rPr>
@@ -42,10 +732,12 @@
       <w:pPr>
         <w:pStyle w:val="Heading1"/>
       </w:pPr>
+      <w:bookmarkStart w:id="0" w:name="_Toc450034486"/>
       <w:r>
         <w:lastRenderedPageBreak/>
         <w:t>Introduction</w:t>
       </w:r>
+      <w:bookmarkEnd w:id="0"/>
     </w:p>
     <w:p>
       <w:r>
@@ -62,9 +754,11 @@
       <w:pPr>
         <w:pStyle w:val="Heading1"/>
       </w:pPr>
+      <w:bookmarkStart w:id="1" w:name="_Toc450034487"/>
       <w:r>
         <w:t>Original Code</w:t>
       </w:r>
+      <w:bookmarkEnd w:id="1"/>
     </w:p>
     <w:p>
       <w:r>
@@ -533,27 +1227,14 @@
                             <w:r>
                               <w:t xml:space="preserve">Figure </w:t>
                             </w:r>
-                            <w:r>
-                              <w:fldChar w:fldCharType="begin"/>
-                            </w:r>
-                            <w:r>
-                              <w:instrText xml:space="preserve"> SEQ Figure \* ARABIC </w:instrText>
-                            </w:r>
-                            <w:r>
-                              <w:fldChar w:fldCharType="separate"/>
-                            </w:r>
-                            <w:r>
-                              <w:rPr>
-                                <w:noProof/>
-                              </w:rPr>
-                              <w:t>1</w:t>
-                            </w:r>
-                            <w:r>
-                              <w:rPr>
-                                <w:noProof/>
-                              </w:rPr>
-                              <w:fldChar w:fldCharType="end"/>
-                            </w:r>
+                            <w:fldSimple w:instr=" SEQ Figure \* ARABIC ">
+                              <w:r>
+                                <w:rPr>
+                                  <w:noProof/>
+                                </w:rPr>
+                                <w:t>1</w:t>
+                              </w:r>
+                            </w:fldSimple>
                             <w:r>
                               <w:t xml:space="preserve"> Lena - 5 Blur Radius</w:t>
                             </w:r>
@@ -591,27 +1272,14 @@
                       <w:r>
                         <w:t xml:space="preserve">Figure </w:t>
                       </w:r>
-                      <w:r>
-                        <w:fldChar w:fldCharType="begin"/>
-                      </w:r>
-                      <w:r>
-                        <w:instrText xml:space="preserve"> SEQ Figure \* ARABIC </w:instrText>
-                      </w:r>
-                      <w:r>
-                        <w:fldChar w:fldCharType="separate"/>
-                      </w:r>
-                      <w:r>
-                        <w:rPr>
-                          <w:noProof/>
-                        </w:rPr>
-                        <w:t>1</w:t>
-                      </w:r>
-                      <w:r>
-                        <w:rPr>
-                          <w:noProof/>
-                        </w:rPr>
-                        <w:fldChar w:fldCharType="end"/>
-                      </w:r>
+                      <w:fldSimple w:instr=" SEQ Figure \* ARABIC ">
+                        <w:r>
+                          <w:rPr>
+                            <w:noProof/>
+                          </w:rPr>
+                          <w:t>1</w:t>
+                        </w:r>
+                      </w:fldSimple>
                       <w:r>
                         <w:t xml:space="preserve"> Lena - 5 Blur Radius</w:t>
                       </w:r>
@@ -655,7 +1323,7 @@
                     </pic:cNvPicPr>
                   </pic:nvPicPr>
                   <pic:blipFill>
-                    <a:blip r:embed="rId7" cstate="print">
+                    <a:blip r:embed="rId8" cstate="print">
                       <a:extLst>
                         <a:ext uri="{28A0092B-C50C-407E-A947-70E740481C1C}">
                           <a14:useLocalDpi xmlns:a14="http://schemas.microsoft.com/office/drawing/2010/main" val="0"/>
@@ -723,7 +1391,7 @@
                     </pic:cNvPicPr>
                   </pic:nvPicPr>
                   <pic:blipFill>
-                    <a:blip r:embed="rId8">
+                    <a:blip r:embed="rId9">
                       <a:extLst>
                         <a:ext uri="{28A0092B-C50C-407E-A947-70E740481C1C}">
                           <a14:useLocalDpi xmlns:a14="http://schemas.microsoft.com/office/drawing/2010/main" val="0"/>
@@ -822,27 +1490,14 @@
                             <w:r>
                               <w:t xml:space="preserve">Figure </w:t>
                             </w:r>
-                            <w:r>
-                              <w:fldChar w:fldCharType="begin"/>
-                            </w:r>
-                            <w:r>
-                              <w:instrText xml:space="preserve"> SEQ Figure \* ARABIC </w:instrText>
-                            </w:r>
-                            <w:r>
-                              <w:fldChar w:fldCharType="separate"/>
-                            </w:r>
-                            <w:r>
-                              <w:rPr>
-                                <w:noProof/>
-                              </w:rPr>
-                              <w:t>2</w:t>
-                            </w:r>
-                            <w:r>
-                              <w:rPr>
-                                <w:noProof/>
-                              </w:rPr>
-                              <w:fldChar w:fldCharType="end"/>
-                            </w:r>
+                            <w:fldSimple w:instr=" SEQ Figure \* ARABIC ">
+                              <w:r>
+                                <w:rPr>
+                                  <w:noProof/>
+                                </w:rPr>
+                                <w:t>2</w:t>
+                              </w:r>
+                            </w:fldSimple>
                             <w:r>
                               <w:t xml:space="preserve"> Lena - Original</w:t>
                             </w:r>
@@ -876,27 +1531,14 @@
                       <w:r>
                         <w:t xml:space="preserve">Figure </w:t>
                       </w:r>
-                      <w:r>
-                        <w:fldChar w:fldCharType="begin"/>
-                      </w:r>
-                      <w:r>
-                        <w:instrText xml:space="preserve"> SEQ Figure \* ARABIC </w:instrText>
-                      </w:r>
-                      <w:r>
-                        <w:fldChar w:fldCharType="separate"/>
-                      </w:r>
-                      <w:r>
-                        <w:rPr>
-                          <w:noProof/>
-                        </w:rPr>
-                        <w:t>2</w:t>
-                      </w:r>
-                      <w:r>
-                        <w:rPr>
-                          <w:noProof/>
-                        </w:rPr>
-                        <w:fldChar w:fldCharType="end"/>
-                      </w:r>
+                      <w:fldSimple w:instr=" SEQ Figure \* ARABIC ">
+                        <w:r>
+                          <w:rPr>
+                            <w:noProof/>
+                          </w:rPr>
+                          <w:t>2</w:t>
+                        </w:r>
+                      </w:fldSimple>
                       <w:r>
                         <w:t xml:space="preserve"> Lena - Original</w:t>
                       </w:r>
@@ -914,19 +1556,15 @@
       </w:r>
     </w:p>
     <w:p>
-      <w:pPr>
-        <w:pStyle w:val="Heading1"/>
-      </w:pPr>
       <w:r>
         <w:rPr>
           <w:noProof/>
           <w:lang w:eastAsia="en-GB"/>
         </w:rPr>
-        <w:lastRenderedPageBreak/>
         <mc:AlternateContent>
           <mc:Choice Requires="wps">
             <w:drawing>
-              <wp:anchor distT="0" distB="0" distL="114300" distR="114300" simplePos="0" relativeHeight="251663360" behindDoc="0" locked="0" layoutInCell="1" allowOverlap="1" wp14:anchorId="2F540E6D" wp14:editId="46BA468F">
+              <wp:anchor distT="0" distB="0" distL="114300" distR="114300" simplePos="0" relativeHeight="251663360" behindDoc="0" locked="0" layoutInCell="1" allowOverlap="1" wp14:anchorId="29CE0495" wp14:editId="5F928FAF">
                 <wp:simplePos x="0" y="0"/>
                 <wp:positionH relativeFrom="column">
                   <wp:posOffset>-327935</wp:posOffset>
@@ -970,27 +1608,14 @@
                             <w:r>
                               <w:t xml:space="preserve">Figure </w:t>
                             </w:r>
-                            <w:r>
-                              <w:fldChar w:fldCharType="begin"/>
-                            </w:r>
-                            <w:r>
-                              <w:instrText xml:space="preserve"> SEQ Figure \* ARABIC </w:instrText>
-                            </w:r>
-                            <w:r>
-                              <w:fldChar w:fldCharType="separate"/>
-                            </w:r>
-                            <w:r>
-                              <w:rPr>
-                                <w:noProof/>
-                              </w:rPr>
-                              <w:t>3</w:t>
-                            </w:r>
-                            <w:r>
-                              <w:rPr>
-                                <w:noProof/>
-                              </w:rPr>
-                              <w:fldChar w:fldCharType="end"/>
-                            </w:r>
+                            <w:fldSimple w:instr=" SEQ Figure \* ARABIC ">
+                              <w:r>
+                                <w:rPr>
+                                  <w:noProof/>
+                                </w:rPr>
+                                <w:t>3</w:t>
+                              </w:r>
+                            </w:fldSimple>
                             <w:r>
                               <w:t xml:space="preserve"> Ghost town - Original</w:t>
                             </w:r>
@@ -1011,7 +1636,7 @@
           </mc:Choice>
           <mc:Fallback>
             <w:pict>
-              <v:shape w14:anchorId="2F540E6D" id="Text Box 8" o:spid="_x0000_s1028" type="#_x0000_t202" style="position:absolute;margin-left:-25.8pt;margin-top:135pt;width:221.3pt;height:.05pt;z-index:251663360;visibility:visible;mso-wrap-style:square;mso-wrap-distance-left:9pt;mso-wrap-distance-top:0;mso-wrap-distance-right:9pt;mso-wrap-distance-bottom:0;mso-position-horizontal:absolute;mso-position-horizontal-relative:text;mso-position-vertical:absolute;mso-position-vertical-relative:text;v-text-anchor:top" o:gfxdata="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" stroked="f">
+              <v:shape w14:anchorId="29CE0495" id="Text Box 8" o:spid="_x0000_s1028" type="#_x0000_t202" style="position:absolute;margin-left:-25.8pt;margin-top:135pt;width:221.3pt;height:.05pt;z-index:251663360;visibility:visible;mso-wrap-style:square;mso-wrap-distance-left:9pt;mso-wrap-distance-top:0;mso-wrap-distance-right:9pt;mso-wrap-distance-bottom:0;mso-position-horizontal:absolute;mso-position-horizontal-relative:text;mso-position-vertical:absolute;mso-position-vertical-relative:text;v-text-anchor:top" o:gfxdata="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" stroked="f">
                 <v:textbox style="mso-fit-shape-to-text:t" inset="0,0,0,0">
                   <w:txbxContent>
                     <w:p>
@@ -1024,27 +1649,14 @@
                       <w:r>
                         <w:t xml:space="preserve">Figure </w:t>
                       </w:r>
-                      <w:r>
-                        <w:fldChar w:fldCharType="begin"/>
-                      </w:r>
-                      <w:r>
-                        <w:instrText xml:space="preserve"> SEQ Figure \* ARABIC </w:instrText>
-                      </w:r>
-                      <w:r>
-                        <w:fldChar w:fldCharType="separate"/>
-                      </w:r>
-                      <w:r>
-                        <w:rPr>
-                          <w:noProof/>
-                        </w:rPr>
-                        <w:t>3</w:t>
-                      </w:r>
-                      <w:r>
-                        <w:rPr>
-                          <w:noProof/>
-                        </w:rPr>
-                        <w:fldChar w:fldCharType="end"/>
-                      </w:r>
+                      <w:fldSimple w:instr=" SEQ Figure \* ARABIC ">
+                        <w:r>
+                          <w:rPr>
+                            <w:noProof/>
+                          </w:rPr>
+                          <w:t>3</w:t>
+                        </w:r>
+                      </w:fldSimple>
                       <w:r>
                         <w:t xml:space="preserve"> Ghost town - Original</w:t>
                       </w:r>
@@ -1065,7 +1677,7 @@
         <mc:AlternateContent>
           <mc:Choice Requires="wps">
             <w:drawing>
-              <wp:anchor distT="0" distB="0" distL="114300" distR="114300" simplePos="0" relativeHeight="251669504" behindDoc="0" locked="0" layoutInCell="1" allowOverlap="1" wp14:anchorId="4E1B0A38" wp14:editId="7E63D65D">
+              <wp:anchor distT="0" distB="0" distL="114300" distR="114300" simplePos="0" relativeHeight="251669504" behindDoc="0" locked="0" layoutInCell="1" allowOverlap="1" wp14:anchorId="149F23D3" wp14:editId="382E1F62">
                 <wp:simplePos x="0" y="0"/>
                 <wp:positionH relativeFrom="column">
                   <wp:posOffset>2870200</wp:posOffset>
@@ -1109,27 +1721,14 @@
                             <w:r>
                               <w:t xml:space="preserve">Figure </w:t>
                             </w:r>
-                            <w:r>
-                              <w:fldChar w:fldCharType="begin"/>
-                            </w:r>
-                            <w:r>
-                              <w:instrText xml:space="preserve"> SEQ Figure \* ARABIC </w:instrText>
-                            </w:r>
-                            <w:r>
-                              <w:fldChar w:fldCharType="separate"/>
-                            </w:r>
-                            <w:r>
-                              <w:rPr>
-                                <w:noProof/>
-                              </w:rPr>
-                              <w:t>4</w:t>
-                            </w:r>
-                            <w:r>
-                              <w:rPr>
-                                <w:noProof/>
-                              </w:rPr>
-                              <w:fldChar w:fldCharType="end"/>
-                            </w:r>
+                            <w:fldSimple w:instr=" SEQ Figure \* ARABIC ">
+                              <w:r>
+                                <w:rPr>
+                                  <w:noProof/>
+                                </w:rPr>
+                                <w:t>4</w:t>
+                              </w:r>
+                            </w:fldSimple>
                             <w:r>
                               <w:t xml:space="preserve"> Ghost town - 5 Blur Radius</w:t>
                             </w:r>
@@ -1150,7 +1749,7 @@
           </mc:Choice>
           <mc:Fallback>
             <w:pict>
-              <v:shape w14:anchorId="4E1B0A38" id="Text Box 12" o:spid="_x0000_s1029" type="#_x0000_t202" style="position:absolute;margin-left:226pt;margin-top:131.3pt;width:225.1pt;height:.05pt;z-index:251669504;visibility:visible;mso-wrap-style:square;mso-wrap-distance-left:9pt;mso-wrap-distance-top:0;mso-wrap-distance-right:9pt;mso-wrap-distance-bottom:0;mso-position-horizontal:absolute;mso-position-horizontal-relative:text;mso-position-vertical:absolute;mso-position-vertical-relative:text;v-text-anchor:top" o:gfxdata="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" stroked="f">
+              <v:shape w14:anchorId="149F23D3" id="Text Box 12" o:spid="_x0000_s1029" type="#_x0000_t202" style="position:absolute;margin-left:226pt;margin-top:131.3pt;width:225.1pt;height:.05pt;z-index:251669504;visibility:visible;mso-wrap-style:square;mso-wrap-distance-left:9pt;mso-wrap-distance-top:0;mso-wrap-distance-right:9pt;mso-wrap-distance-bottom:0;mso-position-horizontal:absolute;mso-position-horizontal-relative:text;mso-position-vertical:absolute;mso-position-vertical-relative:text;v-text-anchor:top" o:gfxdata="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" stroked="f">
                 <v:textbox style="mso-fit-shape-to-text:t" inset="0,0,0,0">
                   <w:txbxContent>
                     <w:p>
@@ -1163,27 +1762,14 @@
                       <w:r>
                         <w:t xml:space="preserve">Figure </w:t>
                       </w:r>
-                      <w:r>
-                        <w:fldChar w:fldCharType="begin"/>
-                      </w:r>
-                      <w:r>
-                        <w:instrText xml:space="preserve"> SEQ Figure \* ARABIC </w:instrText>
-                      </w:r>
-                      <w:r>
-                        <w:fldChar w:fldCharType="separate"/>
-                      </w:r>
-                      <w:r>
-                        <w:rPr>
-                          <w:noProof/>
-                        </w:rPr>
-                        <w:t>4</w:t>
-                      </w:r>
-                      <w:r>
-                        <w:rPr>
-                          <w:noProof/>
-                        </w:rPr>
-                        <w:fldChar w:fldCharType="end"/>
-                      </w:r>
+                      <w:fldSimple w:instr=" SEQ Figure \* ARABIC ">
+                        <w:r>
+                          <w:rPr>
+                            <w:noProof/>
+                          </w:rPr>
+                          <w:t>4</w:t>
+                        </w:r>
+                      </w:fldSimple>
                       <w:r>
                         <w:t xml:space="preserve"> Ghost town - 5 Blur Radius</w:t>
                       </w:r>
@@ -1202,7 +1788,7 @@
           <w:lang w:eastAsia="en-GB"/>
         </w:rPr>
         <w:drawing>
-          <wp:anchor distT="0" distB="0" distL="114300" distR="114300" simplePos="0" relativeHeight="251667456" behindDoc="0" locked="0" layoutInCell="1" allowOverlap="1" wp14:anchorId="5723ADB0" wp14:editId="0ECB152D">
+          <wp:anchor distT="0" distB="0" distL="114300" distR="114300" simplePos="0" relativeHeight="251667456" behindDoc="0" locked="0" layoutInCell="1" allowOverlap="1" wp14:anchorId="5C76C240" wp14:editId="5306EE4F">
             <wp:simplePos x="0" y="0"/>
             <wp:positionH relativeFrom="margin">
               <wp:posOffset>2870200</wp:posOffset>
@@ -1227,7 +1813,7 @@
                     </pic:cNvPicPr>
                   </pic:nvPicPr>
                   <pic:blipFill>
-                    <a:blip r:embed="rId9" cstate="print">
+                    <a:blip r:embed="rId10" cstate="print">
                       <a:extLst>
                         <a:ext uri="{28A0092B-C50C-407E-A947-70E740481C1C}">
                           <a14:useLocalDpi xmlns:a14="http://schemas.microsoft.com/office/drawing/2010/main" val="0"/>
@@ -1270,7 +1856,7 @@
           <w:lang w:eastAsia="en-GB"/>
         </w:rPr>
         <w:drawing>
-          <wp:anchor distT="0" distB="0" distL="114300" distR="114300" simplePos="0" relativeHeight="251661312" behindDoc="0" locked="0" layoutInCell="1" allowOverlap="1" wp14:anchorId="1FF829D4" wp14:editId="0E6972A0">
+          <wp:anchor distT="0" distB="0" distL="114300" distR="114300" simplePos="0" relativeHeight="251661312" behindDoc="0" locked="0" layoutInCell="1" allowOverlap="1" wp14:anchorId="4BF13D77" wp14:editId="00CFE63C">
             <wp:simplePos x="0" y="0"/>
             <wp:positionH relativeFrom="margin">
               <wp:posOffset>-273694</wp:posOffset>
@@ -1295,7 +1881,7 @@
                     </pic:cNvPicPr>
                   </pic:nvPicPr>
                   <pic:blipFill>
-                    <a:blip r:embed="rId10" cstate="print">
+                    <a:blip r:embed="rId11" cstate="print">
                       <a:extLst>
                         <a:ext uri="{28A0092B-C50C-407E-A947-70E740481C1C}">
                           <a14:useLocalDpi xmlns:a14="http://schemas.microsoft.com/office/drawing/2010/main" val="0"/>
@@ -1355,7 +1941,7 @@
             <wp:cNvGraphicFramePr/>
             <a:graphic xmlns:a="http://schemas.openxmlformats.org/drawingml/2006/main">
               <a:graphicData uri="http://schemas.openxmlformats.org/drawingml/2006/chart">
-                <c:chart xmlns:c="http://schemas.openxmlformats.org/drawingml/2006/chart" xmlns:r="http://schemas.openxmlformats.org/officeDocument/2006/relationships" r:id="rId11"/>
+                <c:chart xmlns:c="http://schemas.openxmlformats.org/drawingml/2006/chart" xmlns:r="http://schemas.openxmlformats.org/officeDocument/2006/relationships" r:id="rId12"/>
               </a:graphicData>
             </a:graphic>
           </wp:inline>
@@ -1392,7 +1978,7 @@
                     <pic:cNvPicPr/>
                   </pic:nvPicPr>
                   <pic:blipFill>
-                    <a:blip r:embed="rId12">
+                    <a:blip r:embed="rId13">
                       <a:extLst>
                         <a:ext uri="{28A0092B-C50C-407E-A947-70E740481C1C}">
                           <a14:useLocalDpi xmlns:a14="http://schemas.microsoft.com/office/drawing/2010/main" val="0"/>
@@ -1453,7 +2039,7 @@
                     <pic:cNvPicPr/>
                   </pic:nvPicPr>
                   <pic:blipFill>
-                    <a:blip r:embed="rId8">
+                    <a:blip r:embed="rId9">
                       <a:extLst>
                         <a:ext uri="{28A0092B-C50C-407E-A947-70E740481C1C}">
                           <a14:useLocalDpi xmlns:a14="http://schemas.microsoft.com/office/drawing/2010/main" val="0"/>
@@ -1498,9 +2084,11 @@
       <w:pPr>
         <w:pStyle w:val="Heading1"/>
       </w:pPr>
+      <w:bookmarkStart w:id="2" w:name="_Toc450034488"/>
       <w:r>
         <w:t>Parallelisation</w:t>
       </w:r>
+      <w:bookmarkEnd w:id="2"/>
     </w:p>
     <w:p>
       <w:r>
@@ -1522,9 +2110,11 @@
       <w:pPr>
         <w:pStyle w:val="Heading2"/>
       </w:pPr>
+      <w:bookmarkStart w:id="3" w:name="_Toc450034489"/>
       <w:r>
         <w:t>Setting Up OpenCL SDK</w:t>
       </w:r>
+      <w:bookmarkEnd w:id="3"/>
     </w:p>
     <w:p>
       <w:r>
@@ -1535,9 +2125,11 @@
       <w:pPr>
         <w:pStyle w:val="Heading2"/>
       </w:pPr>
+      <w:bookmarkStart w:id="4" w:name="_Toc450034490"/>
       <w:r>
         <w:t>Initialising OpenCL</w:t>
       </w:r>
+      <w:bookmarkEnd w:id="4"/>
     </w:p>
     <w:p>
       <w:r>
@@ -1826,8 +2418,8 @@
         <w:t xml:space="preserve">. A very useful thing to do after this method is to check the result of the build. This is done by checking the result of the function, and if an error occurred we check the build logs, as below. </w:t>
       </w:r>
     </w:p>
-    <w:bookmarkStart w:id="0" w:name="_MON_1523645181"/>
-    <w:bookmarkEnd w:id="0"/>
+    <w:bookmarkStart w:id="5" w:name="_MON_1523645181"/>
+    <w:bookmarkEnd w:id="5"/>
     <w:p>
       <w:r>
         <w:object w:dxaOrig="9026" w:dyaOrig="3959">
@@ -1850,10 +2442,10 @@
             <v:path o:extrusionok="f" gradientshapeok="t" o:connecttype="rect"/>
             <o:lock v:ext="edit" aspectratio="t"/>
           </v:shapetype>
-          <v:shape id="_x0000_i1025" type="#_x0000_t75" style="width:451.5pt;height:198pt" o:ole="">
-            <v:imagedata r:id="rId13" o:title=""/>
+          <v:shape id="_x0000_i1025" type="#_x0000_t75" style="width:451.3pt;height:197.95pt" o:ole="">
+            <v:imagedata r:id="rId14" o:title=""/>
           </v:shape>
-          <o:OLEObject Type="Embed" ProgID="Word.OpenDocumentText.12" ShapeID="_x0000_i1025" DrawAspect="Content" ObjectID="_1523729345" r:id="rId14"/>
+          <o:OLEObject Type="Embed" ProgID="Word.OpenDocumentText.12" ShapeID="_x0000_i1025" DrawAspect="Content" ObjectID="_1523779216" r:id="rId15"/>
         </w:object>
       </w:r>
     </w:p>
@@ -1869,9 +2461,11 @@
       <w:pPr>
         <w:pStyle w:val="Heading2"/>
       </w:pPr>
+      <w:bookmarkStart w:id="6" w:name="_Toc450034491"/>
       <w:r>
         <w:t>Blur</w:t>
       </w:r>
+      <w:bookmarkEnd w:id="6"/>
     </w:p>
     <w:p>
       <w:r>
@@ -1887,15 +2481,15 @@
         <w:t xml:space="preserve"> function does in blur.hpp on the GPU, using OpenCL. The kernel is shown below.</w:t>
       </w:r>
     </w:p>
-    <w:bookmarkStart w:id="1" w:name="_MON_1523646117"/>
-    <w:bookmarkEnd w:id="1"/>
+    <w:bookmarkStart w:id="7" w:name="_MON_1523646117"/>
+    <w:bookmarkEnd w:id="7"/>
     <w:p>
       <w:r>
         <w:object w:dxaOrig="9026" w:dyaOrig="6407">
-          <v:shape id="_x0000_i1026" type="#_x0000_t75" style="width:451.5pt;height:320.25pt" o:ole="">
-            <v:imagedata r:id="rId15" o:title=""/>
+          <v:shape id="_x0000_i1026" type="#_x0000_t75" style="width:451.3pt;height:320.35pt" o:ole="">
+            <v:imagedata r:id="rId16" o:title=""/>
           </v:shape>
-          <o:OLEObject Type="Embed" ProgID="Word.OpenDocumentText.12" ShapeID="_x0000_i1026" DrawAspect="Content" ObjectID="_1523729346" r:id="rId16"/>
+          <o:OLEObject Type="Embed" ProgID="Word.OpenDocumentText.12" ShapeID="_x0000_i1026" DrawAspect="Content" ObjectID="_1523779217" r:id="rId17"/>
         </w:object>
       </w:r>
     </w:p>
@@ -1969,15 +2563,15 @@
         <w:t xml:space="preserve">es the image data to the first, using the command queue. </w:t>
       </w:r>
     </w:p>
-    <w:bookmarkStart w:id="2" w:name="_MON_1523646902"/>
-    <w:bookmarkEnd w:id="2"/>
+    <w:bookmarkStart w:id="8" w:name="_MON_1523646902"/>
+    <w:bookmarkEnd w:id="8"/>
     <w:p>
       <w:r>
         <w:object w:dxaOrig="9026" w:dyaOrig="1681">
-          <v:shape id="_x0000_i1027" type="#_x0000_t75" style="width:451.5pt;height:84pt" o:ole="">
-            <v:imagedata r:id="rId17" o:title=""/>
+          <v:shape id="_x0000_i1027" type="#_x0000_t75" style="width:451.3pt;height:83.95pt" o:ole="">
+            <v:imagedata r:id="rId18" o:title=""/>
           </v:shape>
-          <o:OLEObject Type="Embed" ProgID="Word.OpenDocumentText.12" ShapeID="_x0000_i1027" DrawAspect="Content" ObjectID="_1523729347" r:id="rId18"/>
+          <o:OLEObject Type="Embed" ProgID="Word.OpenDocumentText.12" ShapeID="_x0000_i1027" DrawAspect="Content" ObjectID="_1523779218" r:id="rId19"/>
         </w:object>
       </w:r>
     </w:p>
@@ -1986,15 +2580,15 @@
         <w:t xml:space="preserve">The kernel parameters for the blur radius and number of channels are set once. </w:t>
       </w:r>
     </w:p>
-    <w:bookmarkStart w:id="3" w:name="_MON_1523647071"/>
-    <w:bookmarkEnd w:id="3"/>
+    <w:bookmarkStart w:id="9" w:name="_MON_1523647071"/>
+    <w:bookmarkEnd w:id="9"/>
     <w:p>
       <w:r>
         <w:object w:dxaOrig="9026" w:dyaOrig="622">
-          <v:shape id="_x0000_i1028" type="#_x0000_t75" style="width:451.5pt;height:30.75pt" o:ole="">
-            <v:imagedata r:id="rId19" o:title=""/>
+          <v:shape id="_x0000_i1028" type="#_x0000_t75" style="width:451.3pt;height:30.75pt" o:ole="">
+            <v:imagedata r:id="rId20" o:title=""/>
           </v:shape>
-          <o:OLEObject Type="Embed" ProgID="Word.OpenDocumentText.12" ShapeID="_x0000_i1028" DrawAspect="Content" ObjectID="_1523729348" r:id="rId20"/>
+          <o:OLEObject Type="Embed" ProgID="Word.OpenDocumentText.12" ShapeID="_x0000_i1028" DrawAspect="Content" ObjectID="_1523779219" r:id="rId21"/>
         </w:object>
       </w:r>
     </w:p>
@@ -2003,15 +2597,15 @@
         <w:t xml:space="preserve">In the original code, the blur code is run consecutively three times, compounding the blur. To allow this with the kernel, we also call it three times, swapping which buffer is uses for the in an out parameters. </w:t>
       </w:r>
     </w:p>
-    <w:bookmarkStart w:id="4" w:name="_MON_1523647277"/>
-    <w:bookmarkEnd w:id="4"/>
+    <w:bookmarkStart w:id="10" w:name="_MON_1523647277"/>
+    <w:bookmarkEnd w:id="10"/>
     <w:p>
       <w:r>
         <w:object w:dxaOrig="9026" w:dyaOrig="2670">
-          <v:shape id="_x0000_i1029" type="#_x0000_t75" style="width:451.5pt;height:133.5pt" o:ole="">
-            <v:imagedata r:id="rId21" o:title=""/>
+          <v:shape id="_x0000_i1029" type="#_x0000_t75" style="width:451.3pt;height:133.5pt" o:ole="">
+            <v:imagedata r:id="rId22" o:title=""/>
           </v:shape>
-          <o:OLEObject Type="Embed" ProgID="Word.OpenDocumentText.12" ShapeID="_x0000_i1029" DrawAspect="Content" ObjectID="_1523729349" r:id="rId22"/>
+          <o:OLEObject Type="Embed" ProgID="Word.OpenDocumentText.12" ShapeID="_x0000_i1029" DrawAspect="Content" ObjectID="_1523779220" r:id="rId23"/>
         </w:object>
       </w:r>
     </w:p>
@@ -2072,15 +2666,15 @@
         <w:t xml:space="preserve"> function to perform the final part of the unsharp-mask algorithm, and release the buffers and kernel used. </w:t>
       </w:r>
     </w:p>
-    <w:bookmarkStart w:id="5" w:name="_MON_1523647483"/>
-    <w:bookmarkEnd w:id="5"/>
+    <w:bookmarkStart w:id="11" w:name="_MON_1523647483"/>
+    <w:bookmarkEnd w:id="11"/>
     <w:p>
       <w:r>
         <w:object w:dxaOrig="9026" w:dyaOrig="1903">
-          <v:shape id="_x0000_i1030" type="#_x0000_t75" style="width:451.5pt;height:95.25pt" o:ole="">
-            <v:imagedata r:id="rId23" o:title=""/>
+          <v:shape id="_x0000_i1030" type="#_x0000_t75" style="width:451.3pt;height:95.25pt" o:ole="">
+            <v:imagedata r:id="rId24" o:title=""/>
           </v:shape>
-          <o:OLEObject Type="Embed" ProgID="Word.OpenDocumentText.12" ShapeID="_x0000_i1030" DrawAspect="Content" ObjectID="_1523729350" r:id="rId24"/>
+          <o:OLEObject Type="Embed" ProgID="Word.OpenDocumentText.12" ShapeID="_x0000_i1030" DrawAspect="Content" ObjectID="_1523779221" r:id="rId25"/>
         </w:object>
       </w:r>
     </w:p>
@@ -2116,7 +2710,7 @@
                     </pic:cNvPicPr>
                   </pic:nvPicPr>
                   <pic:blipFill>
-                    <a:blip r:embed="rId8">
+                    <a:blip r:embed="rId9">
                       <a:extLst>
                         <a:ext uri="{28A0092B-C50C-407E-A947-70E740481C1C}">
                           <a14:useLocalDpi xmlns:a14="http://schemas.microsoft.com/office/drawing/2010/main" val="0"/>
@@ -2184,7 +2778,7 @@
                     </pic:cNvPicPr>
                   </pic:nvPicPr>
                   <pic:blipFill>
-                    <a:blip r:embed="rId25">
+                    <a:blip r:embed="rId26">
                       <a:extLst>
                         <a:ext uri="{28A0092B-C50C-407E-A947-70E740481C1C}">
                           <a14:useLocalDpi xmlns:a14="http://schemas.microsoft.com/office/drawing/2010/main" val="0"/>
@@ -2277,7 +2871,7 @@
                     </pic:cNvPicPr>
                   </pic:nvPicPr>
                   <pic:blipFill>
-                    <a:blip r:embed="rId26" cstate="print">
+                    <a:blip r:embed="rId27" cstate="print">
                       <a:extLst>
                         <a:ext uri="{28A0092B-C50C-407E-A947-70E740481C1C}">
                           <a14:useLocalDpi xmlns:a14="http://schemas.microsoft.com/office/drawing/2010/main" val="0"/>
@@ -2345,7 +2939,7 @@
                     </pic:cNvPicPr>
                   </pic:nvPicPr>
                   <pic:blipFill>
-                    <a:blip r:embed="rId27" cstate="print">
+                    <a:blip r:embed="rId28" cstate="print">
                       <a:extLst>
                         <a:ext uri="{28A0092B-C50C-407E-A947-70E740481C1C}">
                           <a14:useLocalDpi xmlns:a14="http://schemas.microsoft.com/office/drawing/2010/main" val="0"/>
@@ -2403,7 +2997,7 @@
             <wp:cNvGraphicFramePr/>
             <a:graphic xmlns:a="http://schemas.openxmlformats.org/drawingml/2006/main">
               <a:graphicData uri="http://schemas.openxmlformats.org/drawingml/2006/chart">
-                <c:chart xmlns:c="http://schemas.openxmlformats.org/drawingml/2006/chart" xmlns:r="http://schemas.openxmlformats.org/officeDocument/2006/relationships" r:id="rId28"/>
+                <c:chart xmlns:c="http://schemas.openxmlformats.org/drawingml/2006/chart" xmlns:r="http://schemas.openxmlformats.org/officeDocument/2006/relationships" r:id="rId29"/>
               </a:graphicData>
             </a:graphic>
           </wp:inline>
@@ -2456,7 +3050,7 @@
                     <pic:cNvPicPr/>
                   </pic:nvPicPr>
                   <pic:blipFill>
-                    <a:blip r:embed="rId12">
+                    <a:blip r:embed="rId13">
                       <a:extLst>
                         <a:ext uri="{28A0092B-C50C-407E-A947-70E740481C1C}">
                           <a14:useLocalDpi xmlns:a14="http://schemas.microsoft.com/office/drawing/2010/main" val="0"/>
@@ -2511,7 +3105,7 @@
                     <pic:cNvPicPr/>
                   </pic:nvPicPr>
                   <pic:blipFill>
-                    <a:blip r:embed="rId29">
+                    <a:blip r:embed="rId30">
                       <a:extLst>
                         <a:ext uri="{28A0092B-C50C-407E-A947-70E740481C1C}">
                           <a14:useLocalDpi xmlns:a14="http://schemas.microsoft.com/office/drawing/2010/main" val="0"/>
@@ -2593,8 +3187,8 @@
         <w:t xml:space="preserve">In an attempt to address the growth of time as blur radius does, the pixel averaging code was refactored to make use of OpenCL work items too, rather than the nested for loops it currently had. In order to do this, private memory, work-groups and barrier were required to keep the functionality. The kernel was modified to what is shown below. </w:t>
       </w:r>
     </w:p>
-    <w:bookmarkStart w:id="6" w:name="_MON_1523710429"/>
-    <w:bookmarkEnd w:id="6"/>
+    <w:bookmarkStart w:id="12" w:name="_MON_1523710429"/>
+    <w:bookmarkEnd w:id="12"/>
     <w:p>
       <w:pPr>
         <w:tabs>
@@ -2603,10 +3197,10 @@
       </w:pPr>
       <w:r>
         <w:object w:dxaOrig="9026" w:dyaOrig="7297">
-          <v:shape id="_x0000_i1031" type="#_x0000_t75" style="width:451.5pt;height:364.5pt" o:ole="">
-            <v:imagedata r:id="rId30" o:title=""/>
+          <v:shape id="_x0000_i1031" type="#_x0000_t75" style="width:451.3pt;height:364.5pt" o:ole="">
+            <v:imagedata r:id="rId31" o:title=""/>
           </v:shape>
-          <o:OLEObject Type="Embed" ProgID="Word.OpenDocumentText.12" ShapeID="_x0000_i1031" DrawAspect="Content" ObjectID="_1523729351" r:id="rId31"/>
+          <o:OLEObject Type="Embed" ProgID="Word.OpenDocumentText.12" ShapeID="_x0000_i1031" DrawAspect="Content" ObjectID="_1523779222" r:id="rId32"/>
         </w:object>
       </w:r>
     </w:p>
@@ -2753,8 +3347,8 @@
         <w:t xml:space="preserve"> function, we modify the work dimensions so it looks like the following.</w:t>
       </w:r>
     </w:p>
-    <w:bookmarkStart w:id="7" w:name="_MON_1523711180"/>
-    <w:bookmarkEnd w:id="7"/>
+    <w:bookmarkStart w:id="13" w:name="_MON_1523711180"/>
+    <w:bookmarkEnd w:id="13"/>
     <w:p>
       <w:pPr>
         <w:tabs>
@@ -2763,10 +3357,10 @@
       </w:pPr>
       <w:r>
         <w:object w:dxaOrig="9026" w:dyaOrig="1290">
-          <v:shape id="_x0000_i1032" type="#_x0000_t75" style="width:451.5pt;height:64.5pt" o:ole="">
-            <v:imagedata r:id="rId32" o:title=""/>
+          <v:shape id="_x0000_i1032" type="#_x0000_t75" style="width:451.3pt;height:64.5pt" o:ole="">
+            <v:imagedata r:id="rId33" o:title=""/>
           </v:shape>
-          <o:OLEObject Type="Embed" ProgID="Word.OpenDocumentText.12" ShapeID="_x0000_i1032" DrawAspect="Content" ObjectID="_1523729352" r:id="rId33"/>
+          <o:OLEObject Type="Embed" ProgID="Word.OpenDocumentText.12" ShapeID="_x0000_i1032" DrawAspect="Content" ObjectID="_1523779223" r:id="rId34"/>
         </w:object>
       </w:r>
     </w:p>
@@ -2870,27 +3464,14 @@
                             <w:r>
                               <w:t xml:space="preserve">Figure </w:t>
                             </w:r>
-                            <w:r>
-                              <w:fldChar w:fldCharType="begin"/>
-                            </w:r>
-                            <w:r>
-                              <w:instrText xml:space="preserve"> SEQ Figure \* ARABIC </w:instrText>
-                            </w:r>
-                            <w:r>
-                              <w:fldChar w:fldCharType="separate"/>
-                            </w:r>
-                            <w:r>
-                              <w:rPr>
-                                <w:noProof/>
-                              </w:rPr>
-                              <w:t>5</w:t>
-                            </w:r>
-                            <w:r>
-                              <w:rPr>
-                                <w:noProof/>
-                              </w:rPr>
-                              <w:fldChar w:fldCharType="end"/>
-                            </w:r>
+                            <w:fldSimple w:instr=" SEQ Figure \* ARABIC ">
+                              <w:r>
+                                <w:rPr>
+                                  <w:noProof/>
+                                </w:rPr>
+                                <w:t>5</w:t>
+                              </w:r>
+                            </w:fldSimple>
                             <w:r>
                               <w:t xml:space="preserve"> Original</w:t>
                             </w:r>
@@ -2924,27 +3505,14 @@
                       <w:r>
                         <w:t xml:space="preserve">Figure </w:t>
                       </w:r>
-                      <w:r>
-                        <w:fldChar w:fldCharType="begin"/>
-                      </w:r>
-                      <w:r>
-                        <w:instrText xml:space="preserve"> SEQ Figure \* ARABIC </w:instrText>
-                      </w:r>
-                      <w:r>
-                        <w:fldChar w:fldCharType="separate"/>
-                      </w:r>
-                      <w:r>
-                        <w:rPr>
-                          <w:noProof/>
-                        </w:rPr>
-                        <w:t>5</w:t>
-                      </w:r>
-                      <w:r>
-                        <w:rPr>
-                          <w:noProof/>
-                        </w:rPr>
-                        <w:fldChar w:fldCharType="end"/>
-                      </w:r>
+                      <w:fldSimple w:instr=" SEQ Figure \* ARABIC ">
+                        <w:r>
+                          <w:rPr>
+                            <w:noProof/>
+                          </w:rPr>
+                          <w:t>5</w:t>
+                        </w:r>
+                      </w:fldSimple>
                       <w:r>
                         <w:t xml:space="preserve"> Original</w:t>
                       </w:r>
@@ -2988,7 +3556,7 @@
                     </pic:cNvPicPr>
                   </pic:nvPicPr>
                   <pic:blipFill>
-                    <a:blip r:embed="rId34">
+                    <a:blip r:embed="rId35">
                       <a:extLst>
                         <a:ext uri="{28A0092B-C50C-407E-A947-70E740481C1C}">
                           <a14:useLocalDpi xmlns:a14="http://schemas.microsoft.com/office/drawing/2010/main" val="0"/>
@@ -3077,27 +3645,14 @@
                             <w:r>
                               <w:t xml:space="preserve">Figure </w:t>
                             </w:r>
-                            <w:r>
-                              <w:fldChar w:fldCharType="begin"/>
-                            </w:r>
-                            <w:r>
-                              <w:instrText xml:space="preserve"> SEQ Figure \* ARABIC </w:instrText>
-                            </w:r>
-                            <w:r>
-                              <w:fldChar w:fldCharType="separate"/>
-                            </w:r>
-                            <w:r>
-                              <w:rPr>
-                                <w:noProof/>
-                              </w:rPr>
-                              <w:t>6</w:t>
-                            </w:r>
-                            <w:r>
-                              <w:rPr>
-                                <w:noProof/>
-                              </w:rPr>
-                              <w:fldChar w:fldCharType="end"/>
-                            </w:r>
+                            <w:fldSimple w:instr=" SEQ Figure \* ARABIC ">
+                              <w:r>
+                                <w:rPr>
+                                  <w:noProof/>
+                                </w:rPr>
+                                <w:t>6</w:t>
+                              </w:r>
+                            </w:fldSimple>
                             <w:r>
                               <w:t xml:space="preserve"> Modified</w:t>
                             </w:r>
@@ -3131,27 +3686,14 @@
                       <w:r>
                         <w:t xml:space="preserve">Figure </w:t>
                       </w:r>
-                      <w:r>
-                        <w:fldChar w:fldCharType="begin"/>
-                      </w:r>
-                      <w:r>
-                        <w:instrText xml:space="preserve"> SEQ Figure \* ARABIC </w:instrText>
-                      </w:r>
-                      <w:r>
-                        <w:fldChar w:fldCharType="separate"/>
-                      </w:r>
-                      <w:r>
-                        <w:rPr>
-                          <w:noProof/>
-                        </w:rPr>
-                        <w:t>6</w:t>
-                      </w:r>
-                      <w:r>
-                        <w:rPr>
-                          <w:noProof/>
-                        </w:rPr>
-                        <w:fldChar w:fldCharType="end"/>
-                      </w:r>
+                      <w:fldSimple w:instr=" SEQ Figure \* ARABIC ">
+                        <w:r>
+                          <w:rPr>
+                            <w:noProof/>
+                          </w:rPr>
+                          <w:t>6</w:t>
+                        </w:r>
+                      </w:fldSimple>
                       <w:r>
                         <w:t xml:space="preserve"> Modified</w:t>
                       </w:r>
@@ -3195,7 +3737,7 @@
                     </pic:cNvPicPr>
                   </pic:nvPicPr>
                   <pic:blipFill>
-                    <a:blip r:embed="rId35">
+                    <a:blip r:embed="rId36">
                       <a:extLst>
                         <a:ext uri="{28A0092B-C50C-407E-A947-70E740481C1C}">
                           <a14:useLocalDpi xmlns:a14="http://schemas.microsoft.com/office/drawing/2010/main" val="0"/>
@@ -3241,24 +3783,26 @@
       <w:pPr>
         <w:pStyle w:val="Heading2"/>
       </w:pPr>
+      <w:bookmarkStart w:id="14" w:name="_Toc450034492"/>
       <w:r>
         <w:t>Weighted Add</w:t>
       </w:r>
+      <w:bookmarkEnd w:id="14"/>
     </w:p>
     <w:p>
       <w:r>
         <w:t xml:space="preserve">The second intensive part of the algorithm is the weighted add, which adds the blurred image generated with the code explored above, to the original one, giving a sharper looking image. The kernel and the code to call it are simpler to the blur ones. A kernel was created in a separate file to define what should be run on the device. </w:t>
       </w:r>
     </w:p>
-    <w:bookmarkStart w:id="8" w:name="_MON_1523728032"/>
-    <w:bookmarkEnd w:id="8"/>
+    <w:bookmarkStart w:id="15" w:name="_MON_1523728032"/>
+    <w:bookmarkEnd w:id="15"/>
     <w:p>
       <w:r>
         <w:object w:dxaOrig="9026" w:dyaOrig="5069">
-          <v:shape id="_x0000_i1037" type="#_x0000_t75" style="width:451.5pt;height:253.5pt" o:ole="">
-            <v:imagedata r:id="rId36" o:title=""/>
+          <v:shape id="_x0000_i1033" type="#_x0000_t75" style="width:451.3pt;height:253.45pt" o:ole="">
+            <v:imagedata r:id="rId37" o:title=""/>
           </v:shape>
-          <o:OLEObject Type="Embed" ProgID="Word.OpenDocumentText.12" ShapeID="_x0000_i1037" DrawAspect="Content" ObjectID="_1523729353" r:id="rId37"/>
+          <o:OLEObject Type="Embed" ProgID="Word.OpenDocumentText.12" ShapeID="_x0000_i1033" DrawAspect="Content" ObjectID="_1523779224" r:id="rId38"/>
         </w:object>
       </w:r>
     </w:p>
@@ -3300,15 +3844,15 @@
         <w:t xml:space="preserve"> would normally be called, we now intiailise the kernel and add it to the command queue. </w:t>
       </w:r>
     </w:p>
-    <w:bookmarkStart w:id="9" w:name="_MON_1523728460"/>
-    <w:bookmarkEnd w:id="9"/>
+    <w:bookmarkStart w:id="16" w:name="_MON_1523728460"/>
+    <w:bookmarkEnd w:id="16"/>
     <w:p>
       <w:r>
         <w:object w:dxaOrig="9026" w:dyaOrig="4850">
-          <v:shape id="_x0000_i1042" type="#_x0000_t75" style="width:451.5pt;height:242.25pt" o:ole="">
-            <v:imagedata r:id="rId38" o:title=""/>
+          <v:shape id="_x0000_i1034" type="#_x0000_t75" style="width:451.3pt;height:242.25pt" o:ole="">
+            <v:imagedata r:id="rId39" o:title=""/>
           </v:shape>
-          <o:OLEObject Type="Embed" ProgID="Word.OpenDocumentText.12" ShapeID="_x0000_i1042" DrawAspect="Content" ObjectID="_1523729354" r:id="rId39"/>
+          <o:OLEObject Type="Embed" ProgID="Word.OpenDocumentText.12" ShapeID="_x0000_i1034" DrawAspect="Content" ObjectID="_1523779225" r:id="rId40"/>
         </w:object>
       </w:r>
     </w:p>
@@ -3370,7 +3914,7 @@
             <wp:cNvGraphicFramePr/>
             <a:graphic xmlns:a="http://schemas.openxmlformats.org/drawingml/2006/main">
               <a:graphicData uri="http://schemas.openxmlformats.org/drawingml/2006/chart">
-                <c:chart xmlns:c="http://schemas.openxmlformats.org/drawingml/2006/chart" xmlns:r="http://schemas.openxmlformats.org/officeDocument/2006/relationships" r:id="rId40"/>
+                <c:chart xmlns:c="http://schemas.openxmlformats.org/drawingml/2006/chart" xmlns:r="http://schemas.openxmlformats.org/officeDocument/2006/relationships" r:id="rId41"/>
               </a:graphicData>
             </a:graphic>
           </wp:inline>
@@ -4788,35 +5332,90 @@
     </w:tbl>
     <w:p>
       <w:r>
-        <w:t xml:space="preserve">The newer version definitely seems to start off better than the previous version, but still does worth in some of the subsequent runs. A count of the number of runs which has a better time for the newer code finds that 8 did better with the new code, almost exactly half. </w:t>
-      </w:r>
-      <w:bookmarkStart w:id="10" w:name="_GoBack"/>
-      <w:bookmarkEnd w:id="10"/>
+        <w:t>The newer version definitely seems to start off better than the previous version, but still does wor</w:t>
+      </w:r>
+      <w:r>
+        <w:t>se</w:t>
+      </w:r>
+      <w:r>
+        <w:t xml:space="preserve"> in some of the subsequent runs. A count of the number of runs which has a better time for the newer code finds that 8 did better with the new code, almost exactly half. </w:t>
+      </w:r>
     </w:p>
     <w:p>
       <w:pPr>
         <w:pStyle w:val="Heading1"/>
       </w:pPr>
+      <w:bookmarkStart w:id="17" w:name="_Toc450034493"/>
       <w:r>
         <w:t>Problems Encountered</w:t>
+      </w:r>
+      <w:bookmarkEnd w:id="17"/>
+    </w:p>
+    <w:p>
+      <w:r>
+        <w:t xml:space="preserve">Several other problems were encountered beyond those already mentioned and discussed. When setting up </w:t>
+      </w:r>
+      <w:r>
+        <w:t xml:space="preserve">the program, the kernels need to be sent as a string to OpenCL. In order to this, the kernels are stored in a separate file and loaded into an array of strings as shown below. </w:t>
+      </w:r>
+      <w:bookmarkStart w:id="18" w:name="_MON_1523777527"/>
+      <w:bookmarkEnd w:id="18"/>
+      <w:r>
+        <w:object w:dxaOrig="9026" w:dyaOrig="6629">
+          <v:shape id="_x0000_i1067" type="#_x0000_t75" style="width:451.3pt;height:331.45pt" o:ole="">
+            <v:imagedata r:id="rId42" o:title=""/>
+          </v:shape>
+          <o:OLEObject Type="Embed" ProgID="Word.OpenDocumentText.12" ShapeID="_x0000_i1067" DrawAspect="Content" ObjectID="_1523779226" r:id="rId43"/>
+        </w:object>
+      </w:r>
+    </w:p>
+    <w:p>
+      <w:r>
+        <w:t xml:space="preserve">Unfortunately, this code results in garbage characters at the end of the strings. </w:t>
+      </w:r>
+      <w:r>
+        <w:t xml:space="preserve">Several different methods were attempted, but none fixed the problem, and no cause to the problem could be found. </w:t>
+      </w:r>
+      <w:r>
+        <w:t xml:space="preserve">To solve this, the kernels were stored as strings, and then included and added to an array. The problems with this solution is that storing a multiline kernel as a string is inconvenient in C, and because the string doesn’t have formatting such as tabs and newlines, any error reporting in the compiler is difficult to read compared to if the kernel is read in from a file with format intact. </w:t>
+      </w:r>
+    </w:p>
+    <w:p>
+      <w:r>
+        <w:t xml:space="preserve">While it was not encountered in this case, the case as is does not check the image size against the maximum work dimension sizes. If an image larger than these dimensions is used or run on a device with smaller max dimensions than the images, the kernel will most likely fail to run. A solution to this would involve recording the max dimensions for the device, checking if the image is larger than this limit and splitting the work to run on sections of the image according to the size maximum allowed size. </w:t>
       </w:r>
     </w:p>
     <w:p>
       <w:pPr>
         <w:pStyle w:val="Heading1"/>
       </w:pPr>
+      <w:bookmarkStart w:id="19" w:name="_Toc450034494"/>
       <w:r>
         <w:t>Conclusion</w:t>
       </w:r>
-    </w:p>
-    <w:p>
-      <w:pPr>
-        <w:ind w:firstLine="720"/>
-      </w:pPr>
+      <w:bookmarkEnd w:id="19"/>
+    </w:p>
+    <w:p>
+      <w:r>
+        <w:t xml:space="preserve">Using an unsharp-mask algorithm to sharpen images can be done by adding an image to a blurred image of itself. This process can be sped up by implementing the intensive parts of the algorithm to be run on massively parallel hardware. In order to do this, OpenCL was used. The speed up was significant, at around 10 times quicker for runs with a blur-radius ranging from 1 – 15. </w:t>
+      </w:r>
+    </w:p>
+    <w:p>
+      <w:r>
+        <w:t>Some other methods were</w:t>
+      </w:r>
+      <w:r>
+        <w:t xml:space="preserve"> attempted to speed up the code including using local memory</w:t>
+      </w:r>
+      <w:bookmarkStart w:id="20" w:name="_GoBack"/>
+      <w:bookmarkEnd w:id="20"/>
+      <w:r>
+        <w:t xml:space="preserve"> and implementing more of the algorithm on the device. The former didn’t work successfully, while the latter worked but didn’t result in any noticeable speed up. </w:t>
+      </w:r>
     </w:p>
     <w:sectPr>
-      <w:headerReference w:type="default" r:id="rId41"/>
-      <w:footerReference w:type="default" r:id="rId42"/>
+      <w:headerReference w:type="default" r:id="rId44"/>
+      <w:footerReference w:type="default" r:id="rId45"/>
       <w:pgSz w:w="11906" w:h="16838"/>
       <w:pgMar w:top="1440" w:right="1440" w:bottom="1440" w:left="1440" w:header="708" w:footer="708" w:gutter="0"/>
       <w:cols w:space="708"/>
@@ -4827,7 +5426,7 @@
 </file>
 
 <file path=word/endnotes.xml><?xml version="1.0" encoding="utf-8"?>
-<w:endnotes xmlns:wpc="http://schemas.microsoft.com/office/word/2010/wordprocessingCanvas" xmlns:cx="http://schemas.microsoft.com/office/drawing/2014/chartex" xmlns:cx1="http://schemas.microsoft.com/office/drawing/2015/9/8/chartex" xmlns:mc="http://schemas.openxmlformats.org/markup-compatibility/2006" xmlns:o="urn:schemas-microsoft-com:office:office" xmlns:r="http://schemas.openxmlformats.org/officeDocument/2006/relationships" xmlns:m="http://schemas.openxmlformats.org/officeDocument/2006/math" xmlns:v="urn:schemas-microsoft-com:vml" xmlns:wp14="http://schemas.microsoft.com/office/word/2010/wordprocessingDrawing" xmlns:wp="http://schemas.openxmlformats.org/drawingml/2006/wordprocessingDrawing" xmlns:w10="urn:schemas-microsoft-com:office:word" xmlns:w="http://schemas.openxmlformats.org/wordprocessingml/2006/main" xmlns:w14="http://schemas.microsoft.com/office/word/2010/wordml" xmlns:w15="http://schemas.microsoft.com/office/word/2012/wordml" xmlns:w16se="http://schemas.microsoft.com/office/word/2015/wordml/symex" xmlns:wpg="http://schemas.microsoft.com/office/word/2010/wordprocessingGroup" xmlns:wpi="http://schemas.microsoft.com/office/word/2010/wordprocessingInk" xmlns:wne="http://schemas.microsoft.com/office/word/2006/wordml" xmlns:wps="http://schemas.microsoft.com/office/word/2010/wordprocessingShape" mc:Ignorable="w14 w15 w16se wp14">
+<w:endnotes xmlns:wpc="http://schemas.microsoft.com/office/word/2010/wordprocessingCanvas" xmlns:mc="http://schemas.openxmlformats.org/markup-compatibility/2006" xmlns:o="urn:schemas-microsoft-com:office:office" xmlns:r="http://schemas.openxmlformats.org/officeDocument/2006/relationships" xmlns:m="http://schemas.openxmlformats.org/officeDocument/2006/math" xmlns:v="urn:schemas-microsoft-com:vml" xmlns:wp14="http://schemas.microsoft.com/office/word/2010/wordprocessingDrawing" xmlns:wp="http://schemas.openxmlformats.org/drawingml/2006/wordprocessingDrawing" xmlns:w10="urn:schemas-microsoft-com:office:word" xmlns:w="http://schemas.openxmlformats.org/wordprocessingml/2006/main" xmlns:w14="http://schemas.microsoft.com/office/word/2010/wordml" xmlns:w15="http://schemas.microsoft.com/office/word/2012/wordml" xmlns:wpg="http://schemas.microsoft.com/office/word/2010/wordprocessingGroup" xmlns:wpi="http://schemas.microsoft.com/office/word/2010/wordprocessingInk" xmlns:wne="http://schemas.microsoft.com/office/word/2006/wordml" xmlns:wps="http://schemas.microsoft.com/office/word/2010/wordprocessingShape" mc:Ignorable="w14 w15 wp14">
   <w:endnote w:type="separator" w:id="-1">
     <w:p>
       <w:pPr>
@@ -4852,7 +5451,7 @@
 </file>
 
 <file path=word/footer1.xml><?xml version="1.0" encoding="utf-8"?>
-<w:ftr xmlns:wpc="http://schemas.microsoft.com/office/word/2010/wordprocessingCanvas" xmlns:cx="http://schemas.microsoft.com/office/drawing/2014/chartex" xmlns:cx1="http://schemas.microsoft.com/office/drawing/2015/9/8/chartex" xmlns:mc="http://schemas.openxmlformats.org/markup-compatibility/2006" xmlns:o="urn:schemas-microsoft-com:office:office" xmlns:r="http://schemas.openxmlformats.org/officeDocument/2006/relationships" xmlns:m="http://schemas.openxmlformats.org/officeDocument/2006/math" xmlns:v="urn:schemas-microsoft-com:vml" xmlns:wp14="http://schemas.microsoft.com/office/word/2010/wordprocessingDrawing" xmlns:wp="http://schemas.openxmlformats.org/drawingml/2006/wordprocessingDrawing" xmlns:w10="urn:schemas-microsoft-com:office:word" xmlns:w="http://schemas.openxmlformats.org/wordprocessingml/2006/main" xmlns:w14="http://schemas.microsoft.com/office/word/2010/wordml" xmlns:w15="http://schemas.microsoft.com/office/word/2012/wordml" xmlns:w16se="http://schemas.microsoft.com/office/word/2015/wordml/symex" xmlns:wpg="http://schemas.microsoft.com/office/word/2010/wordprocessingGroup" xmlns:wpi="http://schemas.microsoft.com/office/word/2010/wordprocessingInk" xmlns:wne="http://schemas.microsoft.com/office/word/2006/wordml" xmlns:wps="http://schemas.microsoft.com/office/word/2010/wordprocessingShape" mc:Ignorable="w14 w15 w16se wp14">
+<w:ftr xmlns:wpc="http://schemas.microsoft.com/office/word/2010/wordprocessingCanvas" xmlns:mc="http://schemas.openxmlformats.org/markup-compatibility/2006" xmlns:o="urn:schemas-microsoft-com:office:office" xmlns:r="http://schemas.openxmlformats.org/officeDocument/2006/relationships" xmlns:m="http://schemas.openxmlformats.org/officeDocument/2006/math" xmlns:v="urn:schemas-microsoft-com:vml" xmlns:wp14="http://schemas.microsoft.com/office/word/2010/wordprocessingDrawing" xmlns:wp="http://schemas.openxmlformats.org/drawingml/2006/wordprocessingDrawing" xmlns:w10="urn:schemas-microsoft-com:office:word" xmlns:w="http://schemas.openxmlformats.org/wordprocessingml/2006/main" xmlns:w14="http://schemas.microsoft.com/office/word/2010/wordml" xmlns:w15="http://schemas.microsoft.com/office/word/2012/wordml" xmlns:wpg="http://schemas.microsoft.com/office/word/2010/wordprocessingGroup" xmlns:wpi="http://schemas.microsoft.com/office/word/2010/wordprocessingInk" xmlns:wne="http://schemas.microsoft.com/office/word/2006/wordml" xmlns:wps="http://schemas.microsoft.com/office/word/2010/wordprocessingShape" mc:Ignorable="w14 w15 wp14">
   <w:sdt>
     <w:sdtPr>
       <w:id w:val="-383800745"/>
@@ -4905,7 +5504,7 @@
 </file>
 
 <file path=word/footnotes.xml><?xml version="1.0" encoding="utf-8"?>
-<w:footnotes xmlns:wpc="http://schemas.microsoft.com/office/word/2010/wordprocessingCanvas" xmlns:cx="http://schemas.microsoft.com/office/drawing/2014/chartex" xmlns:cx1="http://schemas.microsoft.com/office/drawing/2015/9/8/chartex" xmlns:mc="http://schemas.openxmlformats.org/markup-compatibility/2006" xmlns:o="urn:schemas-microsoft-com:office:office" xmlns:r="http://schemas.openxmlformats.org/officeDocument/2006/relationships" xmlns:m="http://schemas.openxmlformats.org/officeDocument/2006/math" xmlns:v="urn:schemas-microsoft-com:vml" xmlns:wp14="http://schemas.microsoft.com/office/word/2010/wordprocessingDrawing" xmlns:wp="http://schemas.openxmlformats.org/drawingml/2006/wordprocessingDrawing" xmlns:w10="urn:schemas-microsoft-com:office:word" xmlns:w="http://schemas.openxmlformats.org/wordprocessingml/2006/main" xmlns:w14="http://schemas.microsoft.com/office/word/2010/wordml" xmlns:w15="http://schemas.microsoft.com/office/word/2012/wordml" xmlns:w16se="http://schemas.microsoft.com/office/word/2015/wordml/symex" xmlns:wpg="http://schemas.microsoft.com/office/word/2010/wordprocessingGroup" xmlns:wpi="http://schemas.microsoft.com/office/word/2010/wordprocessingInk" xmlns:wne="http://schemas.microsoft.com/office/word/2006/wordml" xmlns:wps="http://schemas.microsoft.com/office/word/2010/wordprocessingShape" mc:Ignorable="w14 w15 w16se wp14">
+<w:footnotes xmlns:wpc="http://schemas.microsoft.com/office/word/2010/wordprocessingCanvas" xmlns:mc="http://schemas.openxmlformats.org/markup-compatibility/2006" xmlns:o="urn:schemas-microsoft-com:office:office" xmlns:r="http://schemas.openxmlformats.org/officeDocument/2006/relationships" xmlns:m="http://schemas.openxmlformats.org/officeDocument/2006/math" xmlns:v="urn:schemas-microsoft-com:vml" xmlns:wp14="http://schemas.microsoft.com/office/word/2010/wordprocessingDrawing" xmlns:wp="http://schemas.openxmlformats.org/drawingml/2006/wordprocessingDrawing" xmlns:w10="urn:schemas-microsoft-com:office:word" xmlns:w="http://schemas.openxmlformats.org/wordprocessingml/2006/main" xmlns:w14="http://schemas.microsoft.com/office/word/2010/wordml" xmlns:w15="http://schemas.microsoft.com/office/word/2012/wordml" xmlns:wpg="http://schemas.microsoft.com/office/word/2010/wordprocessingGroup" xmlns:wpi="http://schemas.microsoft.com/office/word/2010/wordprocessingInk" xmlns:wne="http://schemas.microsoft.com/office/word/2006/wordml" xmlns:wps="http://schemas.microsoft.com/office/word/2010/wordprocessingShape" mc:Ignorable="w14 w15 wp14">
   <w:footnote w:type="separator" w:id="-1">
     <w:p>
       <w:pPr>
@@ -4930,7 +5529,7 @@
 </file>
 
 <file path=word/header1.xml><?xml version="1.0" encoding="utf-8"?>
-<w:hdr xmlns:wpc="http://schemas.microsoft.com/office/word/2010/wordprocessingCanvas" xmlns:cx="http://schemas.microsoft.com/office/drawing/2014/chartex" xmlns:cx1="http://schemas.microsoft.com/office/drawing/2015/9/8/chartex" xmlns:mc="http://schemas.openxmlformats.org/markup-compatibility/2006" xmlns:o="urn:schemas-microsoft-com:office:office" xmlns:r="http://schemas.openxmlformats.org/officeDocument/2006/relationships" xmlns:m="http://schemas.openxmlformats.org/officeDocument/2006/math" xmlns:v="urn:schemas-microsoft-com:vml" xmlns:wp14="http://schemas.microsoft.com/office/word/2010/wordprocessingDrawing" xmlns:wp="http://schemas.openxmlformats.org/drawingml/2006/wordprocessingDrawing" xmlns:w10="urn:schemas-microsoft-com:office:word" xmlns:w="http://schemas.openxmlformats.org/wordprocessingml/2006/main" xmlns:w14="http://schemas.microsoft.com/office/word/2010/wordml" xmlns:w15="http://schemas.microsoft.com/office/word/2012/wordml" xmlns:w16se="http://schemas.microsoft.com/office/word/2015/wordml/symex" xmlns:wpg="http://schemas.microsoft.com/office/word/2010/wordprocessingGroup" xmlns:wpi="http://schemas.microsoft.com/office/word/2010/wordprocessingInk" xmlns:wne="http://schemas.microsoft.com/office/word/2006/wordml" xmlns:wps="http://schemas.microsoft.com/office/word/2010/wordprocessingShape" mc:Ignorable="w14 w15 w16se wp14">
+<w:hdr xmlns:wpc="http://schemas.microsoft.com/office/word/2010/wordprocessingCanvas" xmlns:mc="http://schemas.openxmlformats.org/markup-compatibility/2006" xmlns:o="urn:schemas-microsoft-com:office:office" xmlns:r="http://schemas.openxmlformats.org/officeDocument/2006/relationships" xmlns:m="http://schemas.openxmlformats.org/officeDocument/2006/math" xmlns:v="urn:schemas-microsoft-com:vml" xmlns:wp14="http://schemas.microsoft.com/office/word/2010/wordprocessingDrawing" xmlns:wp="http://schemas.openxmlformats.org/drawingml/2006/wordprocessingDrawing" xmlns:w10="urn:schemas-microsoft-com:office:word" xmlns:w="http://schemas.openxmlformats.org/wordprocessingml/2006/main" xmlns:w14="http://schemas.microsoft.com/office/word/2010/wordml" xmlns:w15="http://schemas.microsoft.com/office/word/2012/wordml" xmlns:wpg="http://schemas.microsoft.com/office/word/2010/wordprocessingGroup" xmlns:wpi="http://schemas.microsoft.com/office/word/2010/wordprocessingInk" xmlns:wne="http://schemas.microsoft.com/office/word/2006/wordml" xmlns:wps="http://schemas.microsoft.com/office/word/2010/wordprocessingShape" mc:Ignorable="w14 w15 wp14">
   <w:p>
     <w:pPr>
       <w:pStyle w:val="Header"/>
@@ -4951,7 +5550,7 @@
 </file>
 
 <file path=word/numbering.xml><?xml version="1.0" encoding="utf-8"?>
-<w:numbering xmlns:wpc="http://schemas.microsoft.com/office/word/2010/wordprocessingCanvas" xmlns:cx="http://schemas.microsoft.com/office/drawing/2014/chartex" xmlns:cx1="http://schemas.microsoft.com/office/drawing/2015/9/8/chartex" xmlns:mc="http://schemas.openxmlformats.org/markup-compatibility/2006" xmlns:o="urn:schemas-microsoft-com:office:office" xmlns:r="http://schemas.openxmlformats.org/officeDocument/2006/relationships" xmlns:m="http://schemas.openxmlformats.org/officeDocument/2006/math" xmlns:v="urn:schemas-microsoft-com:vml" xmlns:wp14="http://schemas.microsoft.com/office/word/2010/wordprocessingDrawing" xmlns:wp="http://schemas.openxmlformats.org/drawingml/2006/wordprocessingDrawing" xmlns:w10="urn:schemas-microsoft-com:office:word" xmlns:w="http://schemas.openxmlformats.org/wordprocessingml/2006/main" xmlns:w14="http://schemas.microsoft.com/office/word/2010/wordml" xmlns:w15="http://schemas.microsoft.com/office/word/2012/wordml" xmlns:w16se="http://schemas.microsoft.com/office/word/2015/wordml/symex" xmlns:wpg="http://schemas.microsoft.com/office/word/2010/wordprocessingGroup" xmlns:wpi="http://schemas.microsoft.com/office/word/2010/wordprocessingInk" xmlns:wne="http://schemas.microsoft.com/office/word/2006/wordml" xmlns:wps="http://schemas.microsoft.com/office/word/2010/wordprocessingShape" mc:Ignorable="w14 w15 w16se wp14">
+<w:numbering xmlns:wpc="http://schemas.microsoft.com/office/word/2010/wordprocessingCanvas" xmlns:mc="http://schemas.openxmlformats.org/markup-compatibility/2006" xmlns:o="urn:schemas-microsoft-com:office:office" xmlns:r="http://schemas.openxmlformats.org/officeDocument/2006/relationships" xmlns:m="http://schemas.openxmlformats.org/officeDocument/2006/math" xmlns:v="urn:schemas-microsoft-com:vml" xmlns:wp14="http://schemas.microsoft.com/office/word/2010/wordprocessingDrawing" xmlns:wp="http://schemas.openxmlformats.org/drawingml/2006/wordprocessingDrawing" xmlns:w10="urn:schemas-microsoft-com:office:word" xmlns:w="http://schemas.openxmlformats.org/wordprocessingml/2006/main" xmlns:w14="http://schemas.microsoft.com/office/word/2010/wordml" xmlns:w15="http://schemas.microsoft.com/office/word/2012/wordml" xmlns:wpg="http://schemas.microsoft.com/office/word/2010/wordprocessingGroup" xmlns:wpi="http://schemas.microsoft.com/office/word/2010/wordprocessingInk" xmlns:wne="http://schemas.microsoft.com/office/word/2006/wordml" xmlns:wps="http://schemas.microsoft.com/office/word/2010/wordprocessingShape" mc:Ignorable="w14 w15 wp14">
   <w:abstractNum w:abstractNumId="0" w15:restartNumberingAfterBreak="0">
     <w:nsid w:val="167B1A54"/>
     <w:multiLevelType w:val="hybridMultilevel"/>
@@ -5420,7 +6019,7 @@
 </file>
 
 <file path=word/styles.xml><?xml version="1.0" encoding="utf-8"?>
-<w:styles xmlns:mc="http://schemas.openxmlformats.org/markup-compatibility/2006" xmlns:r="http://schemas.openxmlformats.org/officeDocument/2006/relationships" xmlns:w="http://schemas.openxmlformats.org/wordprocessingml/2006/main" xmlns:w14="http://schemas.microsoft.com/office/word/2010/wordml" xmlns:w15="http://schemas.microsoft.com/office/word/2012/wordml" xmlns:w16se="http://schemas.microsoft.com/office/word/2015/wordml/symex" mc:Ignorable="w14 w15 w16se">
+<w:styles xmlns:mc="http://schemas.openxmlformats.org/markup-compatibility/2006" xmlns:r="http://schemas.openxmlformats.org/officeDocument/2006/relationships" xmlns:w="http://schemas.openxmlformats.org/wordprocessingml/2006/main" xmlns:w14="http://schemas.microsoft.com/office/word/2010/wordml" xmlns:w15="http://schemas.microsoft.com/office/word/2012/wordml" mc:Ignorable="w14 w15">
   <w:docDefaults>
     <w:rPrDefault>
       <w:rPr>
@@ -6269,11 +6868,62 @@
       </w:tcPr>
     </w:tblStylePr>
   </w:style>
+  <w:style w:type="paragraph" w:styleId="TOCHeading">
+    <w:name w:val="TOC Heading"/>
+    <w:basedOn w:val="Heading1"/>
+    <w:next w:val="Normal"/>
+    <w:uiPriority w:val="39"/>
+    <w:unhideWhenUsed/>
+    <w:qFormat/>
+    <w:rsid w:val="00EF5E83"/>
+    <w:pPr>
+      <w:outlineLvl w:val="9"/>
+    </w:pPr>
+    <w:rPr>
+      <w:lang w:val="en-US"/>
+    </w:rPr>
+  </w:style>
+  <w:style w:type="paragraph" w:styleId="TOC1">
+    <w:name w:val="toc 1"/>
+    <w:basedOn w:val="Normal"/>
+    <w:next w:val="Normal"/>
+    <w:autoRedefine/>
+    <w:uiPriority w:val="39"/>
+    <w:unhideWhenUsed/>
+    <w:rsid w:val="00EF5E83"/>
+    <w:pPr>
+      <w:spacing w:after="100"/>
+    </w:pPr>
+  </w:style>
+  <w:style w:type="paragraph" w:styleId="TOC2">
+    <w:name w:val="toc 2"/>
+    <w:basedOn w:val="Normal"/>
+    <w:next w:val="Normal"/>
+    <w:autoRedefine/>
+    <w:uiPriority w:val="39"/>
+    <w:unhideWhenUsed/>
+    <w:rsid w:val="00EF5E83"/>
+    <w:pPr>
+      <w:spacing w:after="100"/>
+      <w:ind w:left="220"/>
+    </w:pPr>
+  </w:style>
+  <w:style w:type="character" w:styleId="Hyperlink">
+    <w:name w:val="Hyperlink"/>
+    <w:basedOn w:val="DefaultParagraphFont"/>
+    <w:uiPriority w:val="99"/>
+    <w:unhideWhenUsed/>
+    <w:rsid w:val="00EF5E83"/>
+    <w:rPr>
+      <w:color w:val="0563C1" w:themeColor="hyperlink"/>
+      <w:u w:val="single"/>
+    </w:rPr>
+  </w:style>
 </w:styles>
 </file>
 
 <file path=word/charts/chart1.xml><?xml version="1.0" encoding="utf-8"?>
-<c:chartSpace xmlns:c="http://schemas.openxmlformats.org/drawingml/2006/chart" xmlns:a="http://schemas.openxmlformats.org/drawingml/2006/main" xmlns:r="http://schemas.openxmlformats.org/officeDocument/2006/relationships" xmlns:c16r2="http://schemas.microsoft.com/office/drawing/2015/06/chart">
+<c:chartSpace xmlns:c="http://schemas.openxmlformats.org/drawingml/2006/chart" xmlns:a="http://schemas.openxmlformats.org/drawingml/2006/main" xmlns:r="http://schemas.openxmlformats.org/officeDocument/2006/relationships">
   <c:date1904 val="0"/>
   <c:lang val="en-US"/>
   <c:roundedCorners val="0"/>
@@ -6427,7 +7077,7 @@
             </c:numRef>
           </c:val>
           <c:smooth val="0"/>
-          <c:extLst>
+          <c:extLst xmlns:c16r2="http://schemas.microsoft.com/office/drawing/2015/06/chart">
             <c:ext xmlns:c16="http://schemas.microsoft.com/office/drawing/2014/chart" uri="{C3380CC4-5D6E-409C-BE32-E72D297353CC}">
               <c16:uniqueId val="{00000000-0B09-42FB-BA1C-6D9D22D7213C}"/>
             </c:ext>
@@ -6442,11 +7092,11 @@
           <c:showBubbleSize val="0"/>
         </c:dLbls>
         <c:smooth val="0"/>
-        <c:axId val="481213528"/>
-        <c:axId val="481004192"/>
+        <c:axId val="163233096"/>
+        <c:axId val="163264360"/>
       </c:lineChart>
       <c:catAx>
-        <c:axId val="481213528"/>
+        <c:axId val="163233096"/>
         <c:scaling>
           <c:orientation val="minMax"/>
         </c:scaling>
@@ -6478,6 +7128,7 @@
               </a:p>
             </c:rich>
           </c:tx>
+          <c:layout/>
           <c:overlay val="0"/>
           <c:spPr>
             <a:noFill/>
@@ -6544,7 +7195,7 @@
             <a:endParaRPr lang="en-US"/>
           </a:p>
         </c:txPr>
-        <c:crossAx val="481004192"/>
+        <c:crossAx val="163264360"/>
         <c:crosses val="autoZero"/>
         <c:auto val="1"/>
         <c:lblAlgn val="ctr"/>
@@ -6552,7 +7203,7 @@
         <c:noMultiLvlLbl val="0"/>
       </c:catAx>
       <c:valAx>
-        <c:axId val="481004192"/>
+        <c:axId val="163264360"/>
         <c:scaling>
           <c:orientation val="minMax"/>
         </c:scaling>
@@ -6598,6 +7249,7 @@
               </a:p>
             </c:rich>
           </c:tx>
+          <c:layout/>
           <c:overlay val="0"/>
           <c:spPr>
             <a:noFill/>
@@ -6658,7 +7310,7 @@
             <a:endParaRPr lang="en-US"/>
           </a:p>
         </c:txPr>
-        <c:crossAx val="481213528"/>
+        <c:crossAx val="163233096"/>
         <c:crosses val="autoZero"/>
         <c:crossBetween val="between"/>
       </c:valAx>
@@ -6706,7 +7358,7 @@
 </file>
 
 <file path=word/charts/chart2.xml><?xml version="1.0" encoding="utf-8"?>
-<c:chartSpace xmlns:c="http://schemas.openxmlformats.org/drawingml/2006/chart" xmlns:a="http://schemas.openxmlformats.org/drawingml/2006/main" xmlns:r="http://schemas.openxmlformats.org/officeDocument/2006/relationships" xmlns:c16r2="http://schemas.microsoft.com/office/drawing/2015/06/chart">
+<c:chartSpace xmlns:c="http://schemas.openxmlformats.org/drawingml/2006/chart" xmlns:a="http://schemas.openxmlformats.org/drawingml/2006/main" xmlns:r="http://schemas.openxmlformats.org/officeDocument/2006/relationships">
   <c:date1904 val="0"/>
   <c:lang val="en-US"/>
   <c:roundedCorners val="0"/>
@@ -6860,7 +7512,7 @@
             </c:numRef>
           </c:val>
           <c:smooth val="0"/>
-          <c:extLst>
+          <c:extLst xmlns:c16r2="http://schemas.microsoft.com/office/drawing/2015/06/chart">
             <c:ext xmlns:c16="http://schemas.microsoft.com/office/drawing/2014/chart" uri="{C3380CC4-5D6E-409C-BE32-E72D297353CC}">
               <c16:uniqueId val="{00000000-2EB1-411D-B8A3-162F261F3CF7}"/>
             </c:ext>
@@ -6875,11 +7527,11 @@
           <c:showBubbleSize val="0"/>
         </c:dLbls>
         <c:smooth val="0"/>
-        <c:axId val="484175440"/>
-        <c:axId val="484175768"/>
+        <c:axId val="163275032"/>
+        <c:axId val="162939312"/>
       </c:lineChart>
       <c:catAx>
-        <c:axId val="484175440"/>
+        <c:axId val="163275032"/>
         <c:scaling>
           <c:orientation val="minMax"/>
         </c:scaling>
@@ -6911,6 +7563,7 @@
               </a:p>
             </c:rich>
           </c:tx>
+          <c:layout/>
           <c:overlay val="0"/>
           <c:spPr>
             <a:noFill/>
@@ -6977,7 +7630,7 @@
             <a:endParaRPr lang="en-US"/>
           </a:p>
         </c:txPr>
-        <c:crossAx val="484175768"/>
+        <c:crossAx val="162939312"/>
         <c:crosses val="autoZero"/>
         <c:auto val="1"/>
         <c:lblAlgn val="ctr"/>
@@ -6985,7 +7638,7 @@
         <c:noMultiLvlLbl val="0"/>
       </c:catAx>
       <c:valAx>
-        <c:axId val="484175768"/>
+        <c:axId val="162939312"/>
         <c:scaling>
           <c:orientation val="minMax"/>
         </c:scaling>
@@ -7031,6 +7684,7 @@
               </a:p>
             </c:rich>
           </c:tx>
+          <c:layout/>
           <c:overlay val="0"/>
           <c:spPr>
             <a:noFill/>
@@ -7091,7 +7745,7 @@
             <a:endParaRPr lang="en-US"/>
           </a:p>
         </c:txPr>
-        <c:crossAx val="484175440"/>
+        <c:crossAx val="163275032"/>
         <c:crosses val="autoZero"/>
         <c:crossBetween val="between"/>
       </c:valAx>
@@ -7139,7 +7793,7 @@
 </file>
 
 <file path=word/charts/chart3.xml><?xml version="1.0" encoding="utf-8"?>
-<c:chartSpace xmlns:c="http://schemas.openxmlformats.org/drawingml/2006/chart" xmlns:a="http://schemas.openxmlformats.org/drawingml/2006/main" xmlns:r="http://schemas.openxmlformats.org/officeDocument/2006/relationships" xmlns:c16r2="http://schemas.microsoft.com/office/drawing/2015/06/chart">
+<c:chartSpace xmlns:c="http://schemas.openxmlformats.org/drawingml/2006/chart" xmlns:a="http://schemas.openxmlformats.org/drawingml/2006/main" xmlns:r="http://schemas.openxmlformats.org/officeDocument/2006/relationships">
   <c:date1904 val="0"/>
   <c:lang val="en-US"/>
   <c:roundedCorners val="0"/>
@@ -7293,7 +7947,7 @@
             </c:numRef>
           </c:val>
           <c:smooth val="0"/>
-          <c:extLst>
+          <c:extLst xmlns:c16r2="http://schemas.microsoft.com/office/drawing/2015/06/chart">
             <c:ext xmlns:c16="http://schemas.microsoft.com/office/drawing/2014/chart" uri="{C3380CC4-5D6E-409C-BE32-E72D297353CC}">
               <c16:uniqueId val="{00000000-9121-4B52-B032-33FE7186392C}"/>
             </c:ext>
@@ -7308,11 +7962,11 @@
           <c:showBubbleSize val="0"/>
         </c:dLbls>
         <c:smooth val="0"/>
-        <c:axId val="501209184"/>
-        <c:axId val="501210496"/>
+        <c:axId val="162483408"/>
+        <c:axId val="162483792"/>
       </c:lineChart>
       <c:catAx>
-        <c:axId val="501209184"/>
+        <c:axId val="162483408"/>
         <c:scaling>
           <c:orientation val="minMax"/>
         </c:scaling>
@@ -7344,6 +7998,7 @@
               </a:p>
             </c:rich>
           </c:tx>
+          <c:layout/>
           <c:overlay val="0"/>
           <c:spPr>
             <a:noFill/>
@@ -7410,7 +8065,7 @@
             <a:endParaRPr lang="en-US"/>
           </a:p>
         </c:txPr>
-        <c:crossAx val="501210496"/>
+        <c:crossAx val="162483792"/>
         <c:crosses val="autoZero"/>
         <c:auto val="1"/>
         <c:lblAlgn val="ctr"/>
@@ -7418,7 +8073,7 @@
         <c:noMultiLvlLbl val="0"/>
       </c:catAx>
       <c:valAx>
-        <c:axId val="501210496"/>
+        <c:axId val="162483792"/>
         <c:scaling>
           <c:orientation val="minMax"/>
         </c:scaling>
@@ -7464,6 +8119,7 @@
               </a:p>
             </c:rich>
           </c:tx>
+          <c:layout/>
           <c:overlay val="0"/>
           <c:spPr>
             <a:noFill/>
@@ -7524,7 +8180,7 @@
             <a:endParaRPr lang="en-US"/>
           </a:p>
         </c:txPr>
-        <c:crossAx val="501209184"/>
+        <c:crossAx val="162483408"/>
         <c:crosses val="autoZero"/>
         <c:crossBetween val="between"/>
       </c:valAx>
@@ -9498,4 +10154,16 @@
     </a:ext>
   </a:extLst>
 </a:theme>
+</file>
+
+<file path=customXml/item1.xml><?xml version="1.0" encoding="utf-8"?>
+<b:Sources xmlns:b="http://schemas.openxmlformats.org/officeDocument/2006/bibliography" xmlns="http://schemas.openxmlformats.org/officeDocument/2006/bibliography" SelectedStyle="\APASixthEditionOfficeOnline.xsl" StyleName="APA" Version="6"/>
+</file>
+
+<file path=customXml/itemProps1.xml><?xml version="1.0" encoding="utf-8"?>
+<ds:datastoreItem xmlns:ds="http://schemas.openxmlformats.org/officeDocument/2006/customXml" ds:itemID="{1F454F01-F44B-4D0A-AE20-C88B06A0342A}">
+  <ds:schemaRefs>
+    <ds:schemaRef ds:uri="http://schemas.openxmlformats.org/officeDocument/2006/bibliography"/>
+  </ds:schemaRefs>
+</ds:datastoreItem>
 </file>
</xml_diff>